<commit_message>
updating Java programming by contract and generics notes
</commit_message>
<xml_diff>
--- a/Exam_Notes/NOTES.docx
+++ b/Exam_Notes/NOTES.docx
@@ -171,95 +171,6 @@
     </w:p>
     <w:p>
       <w:pPr>
-        <w:pStyle w:val="ListParagraph"/>
-        <w:numPr>
-          <w:ilvl w:val="0"/>
-          <w:numId w:val="2"/>
-        </w:numPr>
-        <w:rPr>
-          <w:sz w:val="20"/>
-          <w:szCs w:val="20"/>
-        </w:rPr>
-      </w:pPr>
-      <w:r>
-        <w:rPr>
-          <w:b/>
-          <w:sz w:val="20"/>
-          <w:szCs w:val="20"/>
-        </w:rPr>
-        <w:t>/*</w:t>
-      </w:r>
-      <w:r>
-        <w:rPr>
-          <w:b/>
-          <w:sz w:val="20"/>
-          <w:szCs w:val="20"/>
-        </w:rPr>
-        <w:br/>
-        <w:t xml:space="preserve">  * Method to deposit money into a bank account</w:t>
-      </w:r>
-      <w:r>
-        <w:rPr>
-          <w:b/>
-          <w:sz w:val="20"/>
-          <w:szCs w:val="20"/>
-        </w:rPr>
-        <w:br/>
-        <w:t xml:space="preserve">  * </w:t>
-      </w:r>
-      <w:r>
-        <w:rPr>
-          <w:b/>
-          <w:sz w:val="20"/>
-          <w:szCs w:val="20"/>
-        </w:rPr>
-        <w:t>@param amount is the amount to be deposited</w:t>
-      </w:r>
-      <w:r>
-        <w:rPr>
-          <w:b/>
-          <w:sz w:val="20"/>
-          <w:szCs w:val="20"/>
-        </w:rPr>
-        <w:br/>
-        <w:t xml:space="preserve">  * </w:t>
-      </w:r>
-      <w:r>
-        <w:rPr>
-          <w:b/>
-          <w:sz w:val="20"/>
-          <w:szCs w:val="20"/>
-        </w:rPr>
-        <w:t>@</w:t>
-      </w:r>
-      <w:r>
-        <w:rPr>
-          <w:b/>
-          <w:sz w:val="20"/>
-          <w:szCs w:val="20"/>
-        </w:rPr>
-        <w:t>pre depositAmount &gt; 0</w:t>
-      </w:r>
-      <w:r>
-        <w:rPr>
-          <w:b/>
-          <w:sz w:val="20"/>
-          <w:szCs w:val="20"/>
-        </w:rPr>
-        <w:br/>
-        <w:t xml:space="preserve">  */</w:t>
-      </w:r>
-    </w:p>
-    <w:p>
-      <w:pPr>
-        <w:rPr>
-          <w:sz w:val="20"/>
-          <w:szCs w:val="20"/>
-        </w:rPr>
-      </w:pPr>
-    </w:p>
-    <w:p>
-      <w:pPr>
         <w:rPr>
           <w:sz w:val="20"/>
           <w:szCs w:val="20"/>
@@ -352,6 +263,244 @@
     </w:p>
     <w:p>
       <w:pPr>
+        <w:rPr>
+          <w:color w:val="C45911" w:themeColor="accent2" w:themeShade="BF"/>
+          <w:sz w:val="20"/>
+          <w:szCs w:val="20"/>
+        </w:rPr>
+      </w:pPr>
+      <w:r>
+        <w:rPr>
+          <w:b/>
+          <w:color w:val="C45911" w:themeColor="accent2" w:themeShade="BF"/>
+          <w:sz w:val="20"/>
+          <w:szCs w:val="20"/>
+        </w:rPr>
+        <w:t>/*</w:t>
+      </w:r>
+      <w:r>
+        <w:rPr>
+          <w:b/>
+          <w:color w:val="C45911" w:themeColor="accent2" w:themeShade="BF"/>
+          <w:sz w:val="20"/>
+          <w:szCs w:val="20"/>
+        </w:rPr>
+        <w:br/>
+        <w:t xml:space="preserve">  * Method to deposit money into a bank account</w:t>
+      </w:r>
+      <w:r>
+        <w:rPr>
+          <w:b/>
+          <w:color w:val="C45911" w:themeColor="accent2" w:themeShade="BF"/>
+          <w:sz w:val="20"/>
+          <w:szCs w:val="20"/>
+        </w:rPr>
+        <w:br/>
+        <w:t xml:space="preserve">  * @param amount is the amount to be deposited</w:t>
+      </w:r>
+      <w:r>
+        <w:rPr>
+          <w:b/>
+          <w:color w:val="C45911" w:themeColor="accent2" w:themeShade="BF"/>
+          <w:sz w:val="20"/>
+          <w:szCs w:val="20"/>
+        </w:rPr>
+        <w:br/>
+        <w:t xml:space="preserve">  * @pre </w:t>
+      </w:r>
+      <w:r>
+        <w:rPr>
+          <w:b/>
+          <w:color w:val="C45911" w:themeColor="accent2" w:themeShade="BF"/>
+          <w:sz w:val="20"/>
+          <w:szCs w:val="20"/>
+        </w:rPr>
+        <w:t xml:space="preserve">    </w:t>
+      </w:r>
+      <w:r>
+        <w:rPr>
+          <w:b/>
+          <w:color w:val="C45911" w:themeColor="accent2" w:themeShade="BF"/>
+          <w:sz w:val="20"/>
+          <w:szCs w:val="20"/>
+        </w:rPr>
+        <w:t xml:space="preserve">  </w:t>
+      </w:r>
+      <w:r>
+        <w:rPr>
+          <w:b/>
+          <w:color w:val="C45911" w:themeColor="accent2" w:themeShade="BF"/>
+          <w:sz w:val="20"/>
+          <w:szCs w:val="20"/>
+        </w:rPr>
+        <w:t xml:space="preserve">amount </w:t>
+      </w:r>
+      <w:r>
+        <w:rPr>
+          <w:b/>
+          <w:color w:val="C45911" w:themeColor="accent2" w:themeShade="BF"/>
+          <w:sz w:val="20"/>
+          <w:szCs w:val="20"/>
+        </w:rPr>
+        <w:t>&gt; 0</w:t>
+      </w:r>
+      <w:r>
+        <w:rPr>
+          <w:b/>
+          <w:color w:val="C45911" w:themeColor="accent2" w:themeShade="BF"/>
+          <w:sz w:val="20"/>
+          <w:szCs w:val="20"/>
+        </w:rPr>
+        <w:br/>
+        <w:t xml:space="preserve">  * @post </w:t>
+      </w:r>
+      <w:r>
+        <w:rPr>
+          <w:b/>
+          <w:color w:val="C45911" w:themeColor="accent2" w:themeShade="BF"/>
+          <w:sz w:val="20"/>
+          <w:szCs w:val="20"/>
+        </w:rPr>
+        <w:t xml:space="preserve"> </w:t>
+      </w:r>
+      <w:r>
+        <w:rPr>
+          <w:b/>
+          <w:color w:val="C45911" w:themeColor="accent2" w:themeShade="BF"/>
+          <w:sz w:val="20"/>
+          <w:szCs w:val="20"/>
+        </w:rPr>
+        <w:t xml:space="preserve">  </w:t>
+      </w:r>
+      <w:r>
+        <w:rPr>
+          <w:b/>
+          <w:color w:val="C45911" w:themeColor="accent2" w:themeShade="BF"/>
+          <w:sz w:val="20"/>
+          <w:szCs w:val="20"/>
+        </w:rPr>
+        <w:t xml:space="preserve"> </w:t>
+      </w:r>
+      <w:r>
+        <w:rPr>
+          <w:b/>
+          <w:color w:val="C45911" w:themeColor="accent2" w:themeShade="BF"/>
+          <w:sz w:val="20"/>
+          <w:szCs w:val="20"/>
+        </w:rPr>
+        <w:t>balance = balance + amount</w:t>
+      </w:r>
+      <w:r>
+        <w:rPr>
+          <w:b/>
+          <w:color w:val="C45911" w:themeColor="accent2" w:themeShade="BF"/>
+          <w:sz w:val="20"/>
+          <w:szCs w:val="20"/>
+        </w:rPr>
+        <w:br/>
+        <w:t xml:space="preserve">  */</w:t>
+      </w:r>
+      <w:r>
+        <w:rPr>
+          <w:b/>
+          <w:color w:val="C45911" w:themeColor="accent2" w:themeShade="BF"/>
+          <w:sz w:val="20"/>
+          <w:szCs w:val="20"/>
+        </w:rPr>
+        <w:br/>
+        <w:t>Public void deposit(float amount) { code inside method }</w:t>
+      </w:r>
+    </w:p>
+    <w:p>
+      <w:pPr>
+        <w:rPr>
+          <w:sz w:val="20"/>
+          <w:szCs w:val="20"/>
+        </w:rPr>
+      </w:pPr>
+    </w:p>
+    <w:p>
+      <w:pPr>
+        <w:rPr>
+          <w:sz w:val="20"/>
+          <w:szCs w:val="20"/>
+        </w:rPr>
+      </w:pPr>
+    </w:p>
+    <w:p>
+      <w:pPr>
+        <w:rPr>
+          <w:sz w:val="20"/>
+          <w:szCs w:val="20"/>
+        </w:rPr>
+      </w:pPr>
+      <w:r>
+        <w:rPr>
+          <w:sz w:val="20"/>
+          <w:szCs w:val="20"/>
+        </w:rPr>
+        <w:t xml:space="preserve">Each class has an </w:t>
+      </w:r>
+      <w:r>
+        <w:rPr>
+          <w:b/>
+          <w:sz w:val="20"/>
+          <w:szCs w:val="20"/>
+        </w:rPr>
+        <w:t>Invariant</w:t>
+      </w:r>
+      <w:r>
+        <w:rPr>
+          <w:sz w:val="20"/>
+          <w:szCs w:val="20"/>
+        </w:rPr>
+        <w:t xml:space="preserve"> </w:t>
+      </w:r>
+      <w:r>
+        <w:rPr>
+          <w:sz w:val="20"/>
+          <w:szCs w:val="20"/>
+        </w:rPr>
+        <w:t>which is a logical condition that</w:t>
+      </w:r>
+      <w:r>
+        <w:rPr>
+          <w:sz w:val="20"/>
+          <w:szCs w:val="20"/>
+        </w:rPr>
+        <w:t xml:space="preserve"> must be satisfied after any changes are made to the object represented by the class.</w:t>
+      </w:r>
+      <w:r>
+        <w:rPr>
+          <w:sz w:val="20"/>
+          <w:szCs w:val="20"/>
+        </w:rPr>
+        <w:t xml:space="preserve"> It </w:t>
+      </w:r>
+      <w:r>
+        <w:rPr>
+          <w:sz w:val="20"/>
+          <w:szCs w:val="20"/>
+        </w:rPr>
+        <w:t>guarantees that the</w:t>
+      </w:r>
+      <w:r>
+        <w:rPr>
+          <w:sz w:val="20"/>
+          <w:szCs w:val="20"/>
+        </w:rPr>
+        <w:t xml:space="preserve"> </w:t>
+      </w:r>
+      <w:r>
+        <w:rPr>
+          <w:sz w:val="20"/>
+          <w:szCs w:val="20"/>
+        </w:rPr>
+        <w:t>object is in a valid state.</w:t>
+      </w:r>
+    </w:p>
+    <w:p>
+      <w:pPr>
         <w:pStyle w:val="ListParagraph"/>
         <w:numPr>
           <w:ilvl w:val="0"/>
@@ -364,149 +513,10 @@
       </w:pPr>
       <w:r>
         <w:rPr>
-          <w:b/>
-          <w:sz w:val="20"/>
-          <w:szCs w:val="20"/>
-        </w:rPr>
-        <w:t>/*</w:t>
-      </w:r>
-      <w:r>
-        <w:rPr>
-          <w:b/>
-          <w:sz w:val="20"/>
-          <w:szCs w:val="20"/>
-        </w:rPr>
-        <w:t xml:space="preserve"> </w:t>
-      </w:r>
-      <w:r>
-        <w:rPr>
-          <w:b/>
-          <w:sz w:val="20"/>
-          <w:szCs w:val="20"/>
-        </w:rPr>
-        <w:br/>
-        <w:t xml:space="preserve">  * Method to deposit money into a bank account</w:t>
-      </w:r>
-      <w:r>
-        <w:rPr>
-          <w:b/>
-          <w:sz w:val="20"/>
-          <w:szCs w:val="20"/>
-        </w:rPr>
-        <w:br/>
-        <w:t xml:space="preserve">  * @</w:t>
-      </w:r>
-      <w:r>
-        <w:rPr>
-          <w:b/>
-          <w:sz w:val="20"/>
-          <w:szCs w:val="20"/>
-        </w:rPr>
-        <w:t>post</w:t>
-      </w:r>
-      <w:r>
-        <w:rPr>
-          <w:sz w:val="20"/>
-          <w:szCs w:val="20"/>
-        </w:rPr>
-        <w:t xml:space="preserve"> </w:t>
-      </w:r>
-      <w:r>
-        <w:rPr>
-          <w:b/>
-          <w:sz w:val="20"/>
-          <w:szCs w:val="20"/>
-        </w:rPr>
-        <w:t>balance = balance + amount</w:t>
-      </w:r>
-      <w:r>
-        <w:rPr>
-          <w:b/>
-          <w:sz w:val="20"/>
-          <w:szCs w:val="20"/>
-        </w:rPr>
-        <w:br/>
-        <w:t xml:space="preserve">  */</w:t>
-      </w:r>
-    </w:p>
-    <w:p>
-      <w:pPr>
-        <w:rPr>
-          <w:sz w:val="20"/>
-          <w:szCs w:val="20"/>
-        </w:rPr>
-      </w:pPr>
-    </w:p>
-    <w:p>
-      <w:pPr>
-        <w:rPr>
-          <w:sz w:val="20"/>
-          <w:szCs w:val="20"/>
-        </w:rPr>
-      </w:pPr>
-      <w:r>
-        <w:rPr>
-          <w:sz w:val="20"/>
-          <w:szCs w:val="20"/>
-        </w:rPr>
-        <w:t xml:space="preserve">Each class has an </w:t>
-      </w:r>
-      <w:r>
-        <w:rPr>
-          <w:b/>
-          <w:sz w:val="20"/>
-          <w:szCs w:val="20"/>
-        </w:rPr>
-        <w:t>Invariant</w:t>
-      </w:r>
-      <w:r>
-        <w:rPr>
-          <w:sz w:val="20"/>
-          <w:szCs w:val="20"/>
-        </w:rPr>
-        <w:t xml:space="preserve"> </w:t>
-      </w:r>
-      <w:r>
-        <w:rPr>
-          <w:sz w:val="20"/>
-          <w:szCs w:val="20"/>
-        </w:rPr>
-        <w:t>which is a logical condition that</w:t>
-      </w:r>
-      <w:r>
-        <w:rPr>
-          <w:sz w:val="20"/>
-          <w:szCs w:val="20"/>
-        </w:rPr>
-        <w:t xml:space="preserve"> must be satisfied after any changes are made to the object represented by the class.</w:t>
-      </w:r>
-      <w:r>
-        <w:rPr>
-          <w:sz w:val="20"/>
-          <w:szCs w:val="20"/>
-        </w:rPr>
-        <w:t xml:space="preserve"> It </w:t>
-      </w:r>
-      <w:r>
-        <w:rPr>
-          <w:sz w:val="20"/>
-          <w:szCs w:val="20"/>
-        </w:rPr>
-        <w:t>guarantees that the</w:t>
-      </w:r>
-      <w:r>
-        <w:rPr>
-          <w:sz w:val="20"/>
-          <w:szCs w:val="20"/>
-        </w:rPr>
-        <w:t xml:space="preserve"> </w:t>
-      </w:r>
-      <w:r>
-        <w:rPr>
-          <w:sz w:val="20"/>
-          <w:szCs w:val="20"/>
-        </w:rPr>
-        <w:t>object is in a valid state.</w:t>
+          <w:sz w:val="20"/>
+          <w:szCs w:val="20"/>
+        </w:rPr>
+        <w:t>The condition is true after the constructor has completed execution (guarantees no invalid objects are created)</w:t>
       </w:r>
     </w:p>
     <w:p>
@@ -526,7 +536,119 @@
           <w:sz w:val="20"/>
           <w:szCs w:val="20"/>
         </w:rPr>
-        <w:t>The condition is true after the constructor has completed execution (guarantees no invalid objects are created)</w:t>
+        <w:t>The condition is true</w:t>
+      </w:r>
+      <w:r>
+        <w:rPr>
+          <w:sz w:val="20"/>
+          <w:szCs w:val="20"/>
+        </w:rPr>
+        <w:t xml:space="preserve"> before and after a method call, but it can be temporarily violated</w:t>
+      </w:r>
+      <w:r>
+        <w:rPr>
+          <w:sz w:val="20"/>
+          <w:szCs w:val="20"/>
+        </w:rPr>
+        <w:t xml:space="preserve"> during execution of a method.</w:t>
+      </w:r>
+    </w:p>
+    <w:p>
+      <w:pPr>
+        <w:rPr>
+          <w:color w:val="C45911" w:themeColor="accent2" w:themeShade="BF"/>
+          <w:sz w:val="20"/>
+          <w:szCs w:val="20"/>
+        </w:rPr>
+      </w:pPr>
+      <w:r>
+        <w:rPr>
+          <w:b/>
+          <w:color w:val="C45911" w:themeColor="accent2" w:themeShade="BF"/>
+          <w:sz w:val="20"/>
+          <w:szCs w:val="20"/>
+        </w:rPr>
+        <w:t>/*</w:t>
+      </w:r>
+      <w:r>
+        <w:rPr>
+          <w:b/>
+          <w:color w:val="C45911" w:themeColor="accent2" w:themeShade="BF"/>
+          <w:sz w:val="20"/>
+          <w:szCs w:val="20"/>
+        </w:rPr>
+        <w:t xml:space="preserve"> </w:t>
+      </w:r>
+      <w:r>
+        <w:rPr>
+          <w:b/>
+          <w:color w:val="C45911" w:themeColor="accent2" w:themeShade="BF"/>
+          <w:sz w:val="20"/>
+          <w:szCs w:val="20"/>
+        </w:rPr>
+        <w:br/>
+        <w:t xml:space="preserve">  * Bank Account handles the deposit and withdrawal of funds</w:t>
+      </w:r>
+      <w:r>
+        <w:rPr>
+          <w:b/>
+          <w:color w:val="C45911" w:themeColor="accent2" w:themeShade="BF"/>
+          <w:sz w:val="20"/>
+          <w:szCs w:val="20"/>
+        </w:rPr>
+        <w:br/>
+        <w:t xml:space="preserve">  * @invariant balance &gt;= 0</w:t>
+      </w:r>
+      <w:r>
+        <w:rPr>
+          <w:b/>
+          <w:color w:val="C45911" w:themeColor="accent2" w:themeShade="BF"/>
+          <w:sz w:val="20"/>
+          <w:szCs w:val="20"/>
+        </w:rPr>
+        <w:br/>
+        <w:t xml:space="preserve">  */</w:t>
+      </w:r>
+      <w:r>
+        <w:rPr>
+          <w:b/>
+          <w:color w:val="C45911" w:themeColor="accent2" w:themeShade="BF"/>
+          <w:sz w:val="20"/>
+          <w:szCs w:val="20"/>
+        </w:rPr>
+        <w:br/>
+        <w:t>Public class BankAccount() { variables and methods inside class }</w:t>
+      </w:r>
+    </w:p>
+    <w:p>
+      <w:pPr>
+        <w:rPr>
+          <w:sz w:val="20"/>
+          <w:szCs w:val="20"/>
+        </w:rPr>
+      </w:pPr>
+    </w:p>
+    <w:p>
+      <w:pPr>
+        <w:rPr>
+          <w:sz w:val="20"/>
+          <w:szCs w:val="20"/>
+        </w:rPr>
+      </w:pPr>
+    </w:p>
+    <w:p>
+      <w:pPr>
+        <w:rPr>
+          <w:sz w:val="20"/>
+          <w:szCs w:val="20"/>
+        </w:rPr>
+      </w:pPr>
+      <w:r>
+        <w:rPr>
+          <w:sz w:val="20"/>
+          <w:szCs w:val="20"/>
+        </w:rPr>
+        <w:t>Other notes</w:t>
       </w:r>
     </w:p>
     <w:p>
@@ -534,7 +656,7 @@
         <w:pStyle w:val="ListParagraph"/>
         <w:numPr>
           <w:ilvl w:val="0"/>
-          <w:numId w:val="3"/>
+          <w:numId w:val="4"/>
         </w:numPr>
         <w:rPr>
           <w:sz w:val="20"/>
@@ -546,21 +668,49 @@
           <w:sz w:val="20"/>
           <w:szCs w:val="20"/>
         </w:rPr>
-        <w:t>The condition is true</w:t>
-      </w:r>
-      <w:r>
-        <w:rPr>
-          <w:sz w:val="20"/>
-          <w:szCs w:val="20"/>
-        </w:rPr>
-        <w:t xml:space="preserve"> before and after a method call, but it can be temporarily violated</w:t>
-      </w:r>
-      <w:r>
-        <w:rPr>
-          <w:sz w:val="20"/>
-          <w:szCs w:val="20"/>
-        </w:rPr>
-        <w:t xml:space="preserve"> during execution of a method.</w:t>
+        <w:t>Getters</w:t>
+      </w:r>
+      <w:r>
+        <w:rPr>
+          <w:sz w:val="20"/>
+          <w:szCs w:val="20"/>
+        </w:rPr>
+        <w:t xml:space="preserve"> don’t r</w:t>
+      </w:r>
+      <w:r>
+        <w:rPr>
+          <w:sz w:val="20"/>
+          <w:szCs w:val="20"/>
+        </w:rPr>
+        <w:t xml:space="preserve">eally need @pre @post </w:t>
+      </w:r>
+      <w:r>
+        <w:rPr>
+          <w:sz w:val="20"/>
+          <w:szCs w:val="20"/>
+        </w:rPr>
+        <w:t>as no state is being changed</w:t>
+      </w:r>
+      <w:r>
+        <w:rPr>
+          <w:sz w:val="20"/>
+          <w:szCs w:val="20"/>
+        </w:rPr>
+        <w:t xml:space="preserve"> in the object</w:t>
+      </w:r>
+      <w:r>
+        <w:rPr>
+          <w:sz w:val="20"/>
+          <w:szCs w:val="20"/>
+        </w:rPr>
+        <w:t>. The user is simply viewing</w:t>
+      </w:r>
+      <w:r>
+        <w:rPr>
+          <w:sz w:val="20"/>
+          <w:szCs w:val="20"/>
+        </w:rPr>
+        <w:t xml:space="preserve"> the object.</w:t>
       </w:r>
     </w:p>
     <w:p>
@@ -568,7 +718,7 @@
         <w:pStyle w:val="ListParagraph"/>
         <w:numPr>
           <w:ilvl w:val="0"/>
-          <w:numId w:val="3"/>
+          <w:numId w:val="4"/>
         </w:numPr>
         <w:rPr>
           <w:sz w:val="20"/>
@@ -581,11 +731,417 @@
           <w:sz w:val="20"/>
           <w:szCs w:val="20"/>
         </w:rPr>
-        <w:t>/*</w:t>
-      </w:r>
-      <w:r>
-        <w:rPr>
-          <w:b/>
+        <w:t>Calendar.getInstance</w:t>
+      </w:r>
+      <w:r>
+        <w:rPr>
+          <w:b/>
+          <w:sz w:val="20"/>
+          <w:szCs w:val="20"/>
+        </w:rPr>
+        <w:t>()</w:t>
+      </w:r>
+      <w:r>
+        <w:rPr>
+          <w:sz w:val="20"/>
+          <w:szCs w:val="20"/>
+        </w:rPr>
+        <w:t xml:space="preserve"> returns a calendar object</w:t>
+      </w:r>
+      <w:r>
+        <w:rPr>
+          <w:sz w:val="20"/>
+          <w:szCs w:val="20"/>
+        </w:rPr>
+        <w:t xml:space="preserve"> whose fields have been initialised with the current date and time</w:t>
+      </w:r>
+      <w:r>
+        <w:rPr>
+          <w:sz w:val="20"/>
+          <w:szCs w:val="20"/>
+        </w:rPr>
+        <w:t>.</w:t>
+      </w:r>
+    </w:p>
+    <w:p>
+      <w:pPr>
+        <w:pStyle w:val="ListParagraph"/>
+        <w:numPr>
+          <w:ilvl w:val="0"/>
+          <w:numId w:val="4"/>
+        </w:numPr>
+        <w:rPr>
+          <w:sz w:val="20"/>
+          <w:szCs w:val="20"/>
+        </w:rPr>
+      </w:pPr>
+      <w:r>
+        <w:rPr>
+          <w:b/>
+          <w:sz w:val="20"/>
+          <w:szCs w:val="20"/>
+        </w:rPr>
+        <w:t>currDate</w:t>
+      </w:r>
+      <w:r>
+        <w:rPr>
+          <w:b/>
+          <w:sz w:val="20"/>
+          <w:szCs w:val="20"/>
+        </w:rPr>
+        <w:t>.get(Calendar.DATE)</w:t>
+      </w:r>
+      <w:r>
+        <w:rPr>
+          <w:sz w:val="20"/>
+          <w:szCs w:val="20"/>
+        </w:rPr>
+        <w:t xml:space="preserve"> returns the </w:t>
+      </w:r>
+      <w:r>
+        <w:rPr>
+          <w:sz w:val="20"/>
+          <w:szCs w:val="20"/>
+        </w:rPr>
+        <w:t>DATE field from the Calendar object</w:t>
+      </w:r>
+      <w:r>
+        <w:rPr>
+          <w:sz w:val="20"/>
+          <w:szCs w:val="20"/>
+        </w:rPr>
+        <w:t>.</w:t>
+      </w:r>
+    </w:p>
+    <w:p>
+      <w:pPr>
+        <w:rPr>
+          <w:sz w:val="20"/>
+          <w:szCs w:val="20"/>
+        </w:rPr>
+      </w:pPr>
+    </w:p>
+    <w:p>
+      <w:pPr>
+        <w:rPr>
+          <w:sz w:val="20"/>
+          <w:szCs w:val="20"/>
+        </w:rPr>
+      </w:pPr>
+    </w:p>
+    <w:p>
+      <w:pPr>
+        <w:rPr>
+          <w:sz w:val="20"/>
+          <w:szCs w:val="20"/>
+        </w:rPr>
+      </w:pPr>
+    </w:p>
+    <w:p>
+      <w:pPr>
+        <w:rPr>
+          <w:b/>
+          <w:color w:val="2E74B5" w:themeColor="accent1" w:themeShade="BF"/>
+          <w:sz w:val="20"/>
+          <w:szCs w:val="20"/>
+        </w:rPr>
+      </w:pPr>
+    </w:p>
+    <w:p>
+      <w:pPr>
+        <w:rPr>
+          <w:b/>
+          <w:color w:val="2E74B5" w:themeColor="accent1" w:themeShade="BF"/>
+          <w:sz w:val="20"/>
+          <w:szCs w:val="20"/>
+        </w:rPr>
+      </w:pPr>
+    </w:p>
+    <w:p>
+      <w:pPr>
+        <w:rPr>
+          <w:b/>
+          <w:color w:val="2E74B5" w:themeColor="accent1" w:themeShade="BF"/>
+          <w:sz w:val="20"/>
+          <w:szCs w:val="20"/>
+        </w:rPr>
+      </w:pPr>
+    </w:p>
+    <w:p>
+      <w:pPr>
+        <w:rPr>
+          <w:b/>
+          <w:color w:val="2E74B5" w:themeColor="accent1" w:themeShade="BF"/>
+          <w:sz w:val="20"/>
+          <w:szCs w:val="20"/>
+        </w:rPr>
+      </w:pPr>
+    </w:p>
+    <w:p>
+      <w:pPr>
+        <w:rPr>
+          <w:b/>
+          <w:color w:val="2E74B5" w:themeColor="accent1" w:themeShade="BF"/>
+          <w:sz w:val="20"/>
+          <w:szCs w:val="20"/>
+        </w:rPr>
+      </w:pPr>
+    </w:p>
+    <w:p>
+      <w:pPr>
+        <w:rPr>
+          <w:b/>
+          <w:color w:val="2E74B5" w:themeColor="accent1" w:themeShade="BF"/>
+          <w:sz w:val="20"/>
+          <w:szCs w:val="20"/>
+        </w:rPr>
+      </w:pPr>
+    </w:p>
+    <w:p>
+      <w:pPr>
+        <w:rPr>
+          <w:b/>
+          <w:color w:val="2E74B5" w:themeColor="accent1" w:themeShade="BF"/>
+          <w:sz w:val="20"/>
+          <w:szCs w:val="20"/>
+        </w:rPr>
+      </w:pPr>
+    </w:p>
+    <w:p>
+      <w:pPr>
+        <w:rPr>
+          <w:b/>
+          <w:color w:val="2E74B5" w:themeColor="accent1" w:themeShade="BF"/>
+          <w:sz w:val="20"/>
+          <w:szCs w:val="20"/>
+        </w:rPr>
+      </w:pPr>
+    </w:p>
+    <w:p>
+      <w:pPr>
+        <w:rPr>
+          <w:b/>
+          <w:color w:val="2E74B5" w:themeColor="accent1" w:themeShade="BF"/>
+          <w:sz w:val="20"/>
+          <w:szCs w:val="20"/>
+        </w:rPr>
+      </w:pPr>
+    </w:p>
+    <w:p>
+      <w:pPr>
+        <w:rPr>
+          <w:b/>
+          <w:color w:val="2E74B5" w:themeColor="accent1" w:themeShade="BF"/>
+          <w:sz w:val="20"/>
+          <w:szCs w:val="20"/>
+        </w:rPr>
+      </w:pPr>
+    </w:p>
+    <w:p>
+      <w:pPr>
+        <w:rPr>
+          <w:b/>
+          <w:color w:val="2E74B5" w:themeColor="accent1" w:themeShade="BF"/>
+          <w:sz w:val="20"/>
+          <w:szCs w:val="20"/>
+        </w:rPr>
+      </w:pPr>
+    </w:p>
+    <w:p>
+      <w:pPr>
+        <w:rPr>
+          <w:b/>
+          <w:color w:val="2E74B5" w:themeColor="accent1" w:themeShade="BF"/>
+          <w:sz w:val="20"/>
+          <w:szCs w:val="20"/>
+        </w:rPr>
+      </w:pPr>
+    </w:p>
+    <w:p>
+      <w:pPr>
+        <w:rPr>
+          <w:b/>
+          <w:color w:val="2E74B5" w:themeColor="accent1" w:themeShade="BF"/>
+          <w:sz w:val="20"/>
+          <w:szCs w:val="20"/>
+        </w:rPr>
+      </w:pPr>
+    </w:p>
+    <w:p>
+      <w:pPr>
+        <w:rPr>
+          <w:b/>
+          <w:color w:val="2E74B5" w:themeColor="accent1" w:themeShade="BF"/>
+          <w:sz w:val="20"/>
+          <w:szCs w:val="20"/>
+        </w:rPr>
+      </w:pPr>
+    </w:p>
+    <w:p>
+      <w:pPr>
+        <w:rPr>
+          <w:b/>
+          <w:color w:val="2E74B5" w:themeColor="accent1" w:themeShade="BF"/>
+          <w:sz w:val="20"/>
+          <w:szCs w:val="20"/>
+        </w:rPr>
+      </w:pPr>
+    </w:p>
+    <w:p>
+      <w:pPr>
+        <w:rPr>
+          <w:b/>
+          <w:color w:val="2E74B5" w:themeColor="accent1" w:themeShade="BF"/>
+          <w:sz w:val="20"/>
+          <w:szCs w:val="20"/>
+        </w:rPr>
+      </w:pPr>
+    </w:p>
+    <w:p>
+      <w:pPr>
+        <w:rPr>
+          <w:b/>
+          <w:color w:val="2E74B5" w:themeColor="accent1" w:themeShade="BF"/>
+          <w:sz w:val="20"/>
+          <w:szCs w:val="20"/>
+        </w:rPr>
+      </w:pPr>
+    </w:p>
+    <w:p>
+      <w:pPr>
+        <w:rPr>
+          <w:b/>
+          <w:color w:val="2E74B5" w:themeColor="accent1" w:themeShade="BF"/>
+          <w:sz w:val="20"/>
+          <w:szCs w:val="20"/>
+        </w:rPr>
+      </w:pPr>
+    </w:p>
+    <w:p>
+      <w:pPr>
+        <w:rPr>
+          <w:b/>
+          <w:color w:val="2E74B5" w:themeColor="accent1" w:themeShade="BF"/>
+          <w:sz w:val="20"/>
+          <w:szCs w:val="20"/>
+        </w:rPr>
+      </w:pPr>
+    </w:p>
+    <w:p>
+      <w:pPr>
+        <w:rPr>
+          <w:b/>
+          <w:color w:val="2E74B5" w:themeColor="accent1" w:themeShade="BF"/>
+          <w:sz w:val="20"/>
+          <w:szCs w:val="20"/>
+        </w:rPr>
+      </w:pPr>
+    </w:p>
+    <w:p>
+      <w:pPr>
+        <w:rPr>
+          <w:b/>
+          <w:color w:val="2E74B5" w:themeColor="accent1" w:themeShade="BF"/>
+          <w:sz w:val="20"/>
+          <w:szCs w:val="20"/>
+        </w:rPr>
+      </w:pPr>
+    </w:p>
+    <w:p>
+      <w:pPr>
+        <w:rPr>
+          <w:b/>
+          <w:color w:val="2E74B5" w:themeColor="accent1" w:themeShade="BF"/>
+          <w:sz w:val="20"/>
+          <w:szCs w:val="20"/>
+        </w:rPr>
+      </w:pPr>
+    </w:p>
+    <w:p>
+      <w:pPr>
+        <w:rPr>
+          <w:b/>
+          <w:color w:val="2E74B5" w:themeColor="accent1" w:themeShade="BF"/>
+          <w:sz w:val="20"/>
+          <w:szCs w:val="20"/>
+        </w:rPr>
+      </w:pPr>
+    </w:p>
+    <w:p>
+      <w:pPr>
+        <w:rPr>
+          <w:b/>
+          <w:color w:val="2E74B5" w:themeColor="accent1" w:themeShade="BF"/>
+          <w:sz w:val="20"/>
+          <w:szCs w:val="20"/>
+        </w:rPr>
+      </w:pPr>
+    </w:p>
+    <w:p>
+      <w:pPr>
+        <w:rPr>
+          <w:b/>
+          <w:color w:val="2E74B5" w:themeColor="accent1" w:themeShade="BF"/>
+          <w:sz w:val="20"/>
+          <w:szCs w:val="20"/>
+        </w:rPr>
+      </w:pPr>
+    </w:p>
+    <w:p>
+      <w:pPr>
+        <w:rPr>
+          <w:sz w:val="20"/>
+          <w:szCs w:val="20"/>
+        </w:rPr>
+      </w:pPr>
+      <w:r>
+        <w:rPr>
+          <w:b/>
+          <w:color w:val="2E74B5" w:themeColor="accent1" w:themeShade="BF"/>
+          <w:sz w:val="20"/>
+          <w:szCs w:val="20"/>
+        </w:rPr>
+        <w:lastRenderedPageBreak/>
+        <w:t>Generic Types / Polymorphism</w:t>
+      </w:r>
+    </w:p>
+    <w:p>
+      <w:pPr>
+        <w:rPr>
+          <w:color w:val="000000" w:themeColor="text1"/>
+          <w:sz w:val="20"/>
+          <w:szCs w:val="20"/>
+        </w:rPr>
+      </w:pPr>
+      <w:r>
+        <w:rPr>
+          <w:color w:val="000000" w:themeColor="text1"/>
+          <w:sz w:val="20"/>
+          <w:szCs w:val="20"/>
+        </w:rPr>
+        <w:t xml:space="preserve">A </w:t>
+      </w:r>
+      <w:r>
+        <w:rPr>
+          <w:b/>
+          <w:color w:val="000000" w:themeColor="text1"/>
+          <w:sz w:val="20"/>
+          <w:szCs w:val="20"/>
+        </w:rPr>
+        <w:t>Generic</w:t>
+      </w:r>
+      <w:r>
+        <w:rPr>
+          <w:b/>
+          <w:color w:val="000000" w:themeColor="text1"/>
+          <w:sz w:val="20"/>
+          <w:szCs w:val="20"/>
+        </w:rPr>
+        <w:t xml:space="preserve"> Type</w:t>
+      </w:r>
+      <w:r>
+        <w:rPr>
+          <w:color w:val="000000" w:themeColor="text1"/>
           <w:sz w:val="20"/>
           <w:szCs w:val="20"/>
         </w:rPr>
@@ -593,95 +1149,456 @@
       </w:r>
       <w:r>
         <w:rPr>
-          <w:b/>
-          <w:sz w:val="20"/>
-          <w:szCs w:val="20"/>
-        </w:rPr>
-        <w:br/>
-        <w:t xml:space="preserve">  * Bank Account handles the deposit and withdrawal of funds</w:t>
-      </w:r>
-      <w:r>
-        <w:rPr>
-          <w:b/>
-          <w:sz w:val="20"/>
-          <w:szCs w:val="20"/>
-        </w:rPr>
-        <w:br/>
-        <w:t xml:space="preserve">  * @invariant balance &gt;= 0</w:t>
-      </w:r>
-      <w:r>
-        <w:rPr>
-          <w:b/>
-          <w:sz w:val="20"/>
-          <w:szCs w:val="20"/>
-        </w:rPr>
-        <w:br/>
-        <w:t xml:space="preserve">  */</w:t>
-      </w:r>
-    </w:p>
-    <w:p>
-      <w:pPr>
-        <w:rPr>
-          <w:sz w:val="20"/>
-          <w:szCs w:val="20"/>
-        </w:rPr>
-      </w:pPr>
-    </w:p>
-    <w:p>
-      <w:pPr>
-        <w:rPr>
-          <w:sz w:val="20"/>
-          <w:szCs w:val="20"/>
-        </w:rPr>
-      </w:pPr>
-      <w:r>
-        <w:rPr>
-          <w:sz w:val="20"/>
-          <w:szCs w:val="20"/>
-        </w:rPr>
-        <w:t>Getters</w:t>
-      </w:r>
-      <w:r>
-        <w:rPr>
-          <w:sz w:val="20"/>
-          <w:szCs w:val="20"/>
-        </w:rPr>
-        <w:t xml:space="preserve"> don’t r</w:t>
-      </w:r>
-      <w:r>
-        <w:rPr>
-          <w:sz w:val="20"/>
-          <w:szCs w:val="20"/>
-        </w:rPr>
-        <w:t xml:space="preserve">eally need @pre @post </w:t>
-      </w:r>
-      <w:r>
-        <w:rPr>
-          <w:sz w:val="20"/>
-          <w:szCs w:val="20"/>
-        </w:rPr>
-        <w:t>as no state is being changed</w:t>
-      </w:r>
-      <w:r>
-        <w:rPr>
-          <w:sz w:val="20"/>
-          <w:szCs w:val="20"/>
-        </w:rPr>
-        <w:t xml:space="preserve"> in the object</w:t>
-      </w:r>
-      <w:r>
-        <w:rPr>
-          <w:sz w:val="20"/>
-          <w:szCs w:val="20"/>
-        </w:rPr>
-        <w:t>. The user is simply viewing</w:t>
-      </w:r>
-      <w:r>
-        <w:rPr>
-          <w:sz w:val="20"/>
-          <w:szCs w:val="20"/>
-        </w:rPr>
-        <w:t xml:space="preserve"> the object.</w:t>
+          <w:color w:val="000000" w:themeColor="text1"/>
+          <w:sz w:val="20"/>
+          <w:szCs w:val="20"/>
+        </w:rPr>
+        <w:t>is a class or</w:t>
+      </w:r>
+      <w:r>
+        <w:rPr>
+          <w:color w:val="000000" w:themeColor="text1"/>
+          <w:sz w:val="20"/>
+          <w:szCs w:val="20"/>
+        </w:rPr>
+        <w:t xml:space="preserve"> interface</w:t>
+      </w:r>
+      <w:r>
+        <w:rPr>
+          <w:color w:val="000000" w:themeColor="text1"/>
+          <w:sz w:val="20"/>
+          <w:szCs w:val="20"/>
+        </w:rPr>
+        <w:t xml:space="preserve"> that can be called</w:t>
+      </w:r>
+      <w:r>
+        <w:rPr>
+          <w:color w:val="000000" w:themeColor="text1"/>
+          <w:sz w:val="20"/>
+          <w:szCs w:val="20"/>
+        </w:rPr>
+        <w:t xml:space="preserve"> with different arguments or types.</w:t>
+      </w:r>
+    </w:p>
+    <w:p>
+      <w:pPr>
+        <w:rPr>
+          <w:color w:val="000000" w:themeColor="text1"/>
+          <w:sz w:val="20"/>
+          <w:szCs w:val="20"/>
+        </w:rPr>
+      </w:pPr>
+      <w:r>
+        <w:rPr>
+          <w:color w:val="000000" w:themeColor="text1"/>
+          <w:sz w:val="20"/>
+          <w:szCs w:val="20"/>
+        </w:rPr>
+        <w:t xml:space="preserve">Use </w:t>
+      </w:r>
+      <w:r>
+        <w:rPr>
+          <w:b/>
+          <w:color w:val="000000" w:themeColor="text1"/>
+          <w:sz w:val="20"/>
+          <w:szCs w:val="20"/>
+        </w:rPr>
+        <w:t>angle brackets &lt;&gt; to specify the type parameter</w:t>
+      </w:r>
+      <w:r>
+        <w:rPr>
+          <w:color w:val="000000" w:themeColor="text1"/>
+          <w:sz w:val="20"/>
+          <w:szCs w:val="20"/>
+        </w:rPr>
+        <w:t>.</w:t>
+      </w:r>
+    </w:p>
+    <w:p>
+      <w:pPr>
+        <w:rPr>
+          <w:color w:val="000000" w:themeColor="text1"/>
+          <w:sz w:val="20"/>
+          <w:szCs w:val="20"/>
+        </w:rPr>
+      </w:pPr>
+    </w:p>
+    <w:p>
+      <w:pPr>
+        <w:rPr>
+          <w:color w:val="000000" w:themeColor="text1"/>
+          <w:sz w:val="20"/>
+          <w:szCs w:val="20"/>
+        </w:rPr>
+      </w:pPr>
+      <w:r>
+        <w:rPr>
+          <w:color w:val="000000" w:themeColor="text1"/>
+          <w:sz w:val="20"/>
+          <w:szCs w:val="20"/>
+        </w:rPr>
+        <w:t>Difference between standard Array and ArrayList</w:t>
+      </w:r>
+    </w:p>
+    <w:p>
+      <w:pPr>
+        <w:pStyle w:val="ListParagraph"/>
+        <w:numPr>
+          <w:ilvl w:val="0"/>
+          <w:numId w:val="5"/>
+        </w:numPr>
+        <w:rPr>
+          <w:color w:val="000000" w:themeColor="text1"/>
+          <w:sz w:val="20"/>
+          <w:szCs w:val="20"/>
+        </w:rPr>
+      </w:pPr>
+      <w:r>
+        <w:rPr>
+          <w:color w:val="000000" w:themeColor="text1"/>
+          <w:sz w:val="20"/>
+          <w:szCs w:val="20"/>
+        </w:rPr>
+        <w:t>Stand</w:t>
+      </w:r>
+      <w:r>
+        <w:rPr>
+          <w:color w:val="000000" w:themeColor="text1"/>
+          <w:sz w:val="20"/>
+          <w:szCs w:val="20"/>
+        </w:rPr>
+        <w:t>ard Arrays are of fixed length.</w:t>
+      </w:r>
+    </w:p>
+    <w:p>
+      <w:pPr>
+        <w:pStyle w:val="ListParagraph"/>
+        <w:numPr>
+          <w:ilvl w:val="1"/>
+          <w:numId w:val="5"/>
+        </w:numPr>
+        <w:rPr>
+          <w:color w:val="000000" w:themeColor="text1"/>
+          <w:sz w:val="20"/>
+          <w:szCs w:val="20"/>
+        </w:rPr>
+      </w:pPr>
+      <w:r>
+        <w:rPr>
+          <w:color w:val="000000" w:themeColor="text1"/>
+          <w:sz w:val="20"/>
+          <w:szCs w:val="20"/>
+        </w:rPr>
+        <w:t xml:space="preserve">After </w:t>
+      </w:r>
+      <w:r>
+        <w:rPr>
+          <w:color w:val="000000" w:themeColor="text1"/>
+          <w:sz w:val="20"/>
+          <w:szCs w:val="20"/>
+        </w:rPr>
+        <w:t>initialisation, they cannot expand</w:t>
+      </w:r>
+      <w:r>
+        <w:rPr>
+          <w:color w:val="000000" w:themeColor="text1"/>
+          <w:sz w:val="20"/>
+          <w:szCs w:val="20"/>
+        </w:rPr>
+        <w:t xml:space="preserve"> or shrink.</w:t>
+      </w:r>
+    </w:p>
+    <w:p>
+      <w:pPr>
+        <w:pStyle w:val="ListParagraph"/>
+        <w:numPr>
+          <w:ilvl w:val="1"/>
+          <w:numId w:val="5"/>
+        </w:numPr>
+        <w:rPr>
+          <w:color w:val="000000" w:themeColor="text1"/>
+          <w:sz w:val="20"/>
+          <w:szCs w:val="20"/>
+        </w:rPr>
+      </w:pPr>
+      <w:r>
+        <w:rPr>
+          <w:color w:val="000000" w:themeColor="text1"/>
+          <w:sz w:val="20"/>
+          <w:szCs w:val="20"/>
+        </w:rPr>
+        <w:t xml:space="preserve">They </w:t>
+      </w:r>
+      <w:r>
+        <w:rPr>
+          <w:color w:val="000000" w:themeColor="text1"/>
+          <w:sz w:val="20"/>
+          <w:szCs w:val="20"/>
+        </w:rPr>
+        <w:t>support</w:t>
+      </w:r>
+      <w:r>
+        <w:rPr>
+          <w:color w:val="000000" w:themeColor="text1"/>
+          <w:sz w:val="20"/>
+          <w:szCs w:val="20"/>
+        </w:rPr>
+        <w:t xml:space="preserve"> primitive types (int, float, double etc.)</w:t>
+      </w:r>
+    </w:p>
+    <w:p>
+      <w:pPr>
+        <w:pStyle w:val="ListParagraph"/>
+        <w:numPr>
+          <w:ilvl w:val="0"/>
+          <w:numId w:val="5"/>
+        </w:numPr>
+        <w:rPr>
+          <w:color w:val="000000" w:themeColor="text1"/>
+          <w:sz w:val="20"/>
+          <w:szCs w:val="20"/>
+        </w:rPr>
+      </w:pPr>
+      <w:r>
+        <w:rPr>
+          <w:color w:val="000000" w:themeColor="text1"/>
+          <w:sz w:val="20"/>
+          <w:szCs w:val="20"/>
+        </w:rPr>
+        <w:t>ArrayLists are created with an initial size, however are dynamic.</w:t>
+      </w:r>
+    </w:p>
+    <w:p>
+      <w:pPr>
+        <w:pStyle w:val="ListParagraph"/>
+        <w:numPr>
+          <w:ilvl w:val="1"/>
+          <w:numId w:val="5"/>
+        </w:numPr>
+        <w:rPr>
+          <w:color w:val="000000" w:themeColor="text1"/>
+          <w:sz w:val="20"/>
+          <w:szCs w:val="20"/>
+        </w:rPr>
+      </w:pPr>
+      <w:r>
+        <w:rPr>
+          <w:color w:val="000000" w:themeColor="text1"/>
+          <w:sz w:val="20"/>
+          <w:szCs w:val="20"/>
+        </w:rPr>
+        <w:t xml:space="preserve">When size exceeds the current max size, the ArrayList </w:t>
+      </w:r>
+      <w:r>
+        <w:rPr>
+          <w:color w:val="000000" w:themeColor="text1"/>
+          <w:sz w:val="20"/>
+          <w:szCs w:val="20"/>
+        </w:rPr>
+        <w:t xml:space="preserve">size </w:t>
+      </w:r>
+      <w:r>
+        <w:rPr>
+          <w:color w:val="000000" w:themeColor="text1"/>
+          <w:sz w:val="20"/>
+          <w:szCs w:val="20"/>
+        </w:rPr>
+        <w:t>will expand</w:t>
+      </w:r>
+      <w:r>
+        <w:rPr>
+          <w:color w:val="000000" w:themeColor="text1"/>
+          <w:sz w:val="20"/>
+          <w:szCs w:val="20"/>
+        </w:rPr>
+        <w:t>.</w:t>
+      </w:r>
+    </w:p>
+    <w:p>
+      <w:pPr>
+        <w:pStyle w:val="ListParagraph"/>
+        <w:numPr>
+          <w:ilvl w:val="1"/>
+          <w:numId w:val="5"/>
+        </w:numPr>
+        <w:rPr>
+          <w:color w:val="000000" w:themeColor="text1"/>
+          <w:sz w:val="20"/>
+          <w:szCs w:val="20"/>
+        </w:rPr>
+      </w:pPr>
+      <w:r>
+        <w:rPr>
+          <w:color w:val="000000" w:themeColor="text1"/>
+          <w:sz w:val="20"/>
+          <w:szCs w:val="20"/>
+        </w:rPr>
+        <w:t>When an object is removed from the ArrayList, the ArrayList size will shrink.</w:t>
+      </w:r>
+    </w:p>
+    <w:p>
+      <w:pPr>
+        <w:pStyle w:val="ListParagraph"/>
+        <w:numPr>
+          <w:ilvl w:val="1"/>
+          <w:numId w:val="5"/>
+        </w:numPr>
+        <w:rPr>
+          <w:color w:val="000000" w:themeColor="text1"/>
+          <w:sz w:val="20"/>
+          <w:szCs w:val="20"/>
+        </w:rPr>
+      </w:pPr>
+      <w:r>
+        <w:rPr>
+          <w:color w:val="000000" w:themeColor="text1"/>
+          <w:sz w:val="20"/>
+          <w:szCs w:val="20"/>
+        </w:rPr>
+        <w:t>They do NOT support primitive types</w:t>
+      </w:r>
+      <w:r>
+        <w:rPr>
+          <w:color w:val="000000" w:themeColor="text1"/>
+          <w:sz w:val="20"/>
+          <w:szCs w:val="20"/>
+        </w:rPr>
+        <w:t>. Must use (Integer,</w:t>
+      </w:r>
+      <w:r>
+        <w:rPr>
+          <w:color w:val="000000" w:themeColor="text1"/>
+          <w:sz w:val="20"/>
+          <w:szCs w:val="20"/>
+        </w:rPr>
+        <w:t xml:space="preserve"> Float, Double</w:t>
+      </w:r>
+      <w:r>
+        <w:rPr>
+          <w:color w:val="000000" w:themeColor="text1"/>
+          <w:sz w:val="20"/>
+          <w:szCs w:val="20"/>
+        </w:rPr>
+        <w:t>,</w:t>
+      </w:r>
+      <w:r>
+        <w:rPr>
+          <w:color w:val="000000" w:themeColor="text1"/>
+          <w:sz w:val="20"/>
+          <w:szCs w:val="20"/>
+        </w:rPr>
+        <w:t xml:space="preserve"> String etc.)</w:t>
+      </w:r>
+      <w:r>
+        <w:rPr>
+          <w:color w:val="000000" w:themeColor="text1"/>
+          <w:sz w:val="20"/>
+          <w:szCs w:val="20"/>
+        </w:rPr>
+        <w:t xml:space="preserve"> which are actual classes</w:t>
+      </w:r>
+    </w:p>
+    <w:p>
+      <w:pPr>
+        <w:rPr>
+          <w:color w:val="000000" w:themeColor="text1"/>
+          <w:sz w:val="20"/>
+          <w:szCs w:val="20"/>
+        </w:rPr>
+      </w:pPr>
+    </w:p>
+    <w:p>
+      <w:pPr>
+        <w:rPr>
+          <w:b/>
+          <w:color w:val="000000" w:themeColor="text1"/>
+          <w:sz w:val="20"/>
+          <w:szCs w:val="20"/>
+        </w:rPr>
+      </w:pPr>
+      <w:r>
+        <w:rPr>
+          <w:b/>
+          <w:color w:val="000000" w:themeColor="text1"/>
+          <w:sz w:val="20"/>
+          <w:szCs w:val="20"/>
+        </w:rPr>
+        <w:t xml:space="preserve">List&lt;String&gt; list = </w:t>
+      </w:r>
+      <w:r>
+        <w:rPr>
+          <w:b/>
+          <w:color w:val="000000" w:themeColor="text1"/>
+          <w:sz w:val="20"/>
+          <w:szCs w:val="20"/>
+        </w:rPr>
+        <w:t>new ArrayList&lt;&gt;();</w:t>
+      </w:r>
+    </w:p>
+    <w:p>
+      <w:pPr>
+        <w:rPr>
+          <w:b/>
+          <w:color w:val="000000" w:themeColor="text1"/>
+          <w:sz w:val="20"/>
+          <w:szCs w:val="20"/>
+        </w:rPr>
+      </w:pPr>
+      <w:r>
+        <w:rPr>
+          <w:b/>
+          <w:color w:val="000000" w:themeColor="text1"/>
+          <w:sz w:val="20"/>
+          <w:szCs w:val="20"/>
+        </w:rPr>
+        <w:t>list.add(“Apple”);</w:t>
+      </w:r>
+    </w:p>
+    <w:p>
+      <w:pPr>
+        <w:rPr>
+          <w:b/>
+          <w:color w:val="000000" w:themeColor="text1"/>
+          <w:sz w:val="20"/>
+          <w:szCs w:val="20"/>
+        </w:rPr>
+      </w:pPr>
+      <w:r>
+        <w:rPr>
+          <w:b/>
+          <w:color w:val="000000" w:themeColor="text1"/>
+          <w:sz w:val="20"/>
+          <w:szCs w:val="20"/>
+        </w:rPr>
+        <w:t>for (String val; list) {</w:t>
+      </w:r>
+    </w:p>
+    <w:p>
+      <w:pPr>
+        <w:rPr>
+          <w:b/>
+          <w:color w:val="000000" w:themeColor="text1"/>
+          <w:sz w:val="20"/>
+          <w:szCs w:val="20"/>
+        </w:rPr>
+      </w:pPr>
+      <w:r>
+        <w:rPr>
+          <w:b/>
+          <w:color w:val="000000" w:themeColor="text1"/>
+          <w:sz w:val="20"/>
+          <w:szCs w:val="20"/>
+        </w:rPr>
+        <w:tab/>
+      </w:r>
+      <w:r>
+        <w:rPr>
+          <w:b/>
+          <w:color w:val="000000" w:themeColor="text1"/>
+          <w:sz w:val="20"/>
+          <w:szCs w:val="20"/>
+        </w:rPr>
+        <w:t>String s = val;</w:t>
       </w:r>
       <w:bookmarkStart w:id="0" w:name="_GoBack"/>
       <w:bookmarkEnd w:id="0"/>
@@ -689,27 +1606,21 @@
     <w:p>
       <w:pPr>
         <w:rPr>
-          <w:sz w:val="20"/>
-          <w:szCs w:val="20"/>
-        </w:rPr>
-      </w:pPr>
-    </w:p>
-    <w:p>
-      <w:pPr>
-        <w:rPr>
-          <w:sz w:val="20"/>
-          <w:szCs w:val="20"/>
-        </w:rPr>
-      </w:pPr>
-    </w:p>
-    <w:p>
-      <w:pPr>
-        <w:rPr>
-          <w:color w:val="000000" w:themeColor="text1"/>
-          <w:sz w:val="20"/>
-          <w:szCs w:val="20"/>
-        </w:rPr>
-      </w:pPr>
+          <w:b/>
+          <w:color w:val="000000" w:themeColor="text1"/>
+          <w:sz w:val="20"/>
+          <w:szCs w:val="20"/>
+        </w:rPr>
+      </w:pPr>
+      <w:r>
+        <w:rPr>
+          <w:b/>
+          <w:color w:val="000000" w:themeColor="text1"/>
+          <w:sz w:val="20"/>
+          <w:szCs w:val="20"/>
+        </w:rPr>
+        <w:t>}</w:t>
+      </w:r>
     </w:p>
     <w:sectPr>
       <w:pgSz w:w="11900" w:h="16840"/>
@@ -724,6 +1635,119 @@
 <file path=word/numbering.xml><?xml version="1.0" encoding="utf-8"?>
 <w:numbering xmlns:wpc="http://schemas.microsoft.com/office/word/2010/wordprocessingCanvas" xmlns:mo="http://schemas.microsoft.com/office/mac/office/2008/main" xmlns:mc="http://schemas.openxmlformats.org/markup-compatibility/2006" xmlns:mv="urn:schemas-microsoft-com:mac:vml" xmlns:o="urn:schemas-microsoft-com:office:office" xmlns:r="http://schemas.openxmlformats.org/officeDocument/2006/relationships" xmlns:m="http://schemas.openxmlformats.org/officeDocument/2006/math" xmlns:v="urn:schemas-microsoft-com:vml" xmlns:wp14="http://schemas.microsoft.com/office/word/2010/wordprocessingDrawing" xmlns:wp="http://schemas.openxmlformats.org/drawingml/2006/wordprocessingDrawing" xmlns:w10="urn:schemas-microsoft-com:office:word" xmlns:w="http://schemas.openxmlformats.org/wordprocessingml/2006/main" xmlns:w14="http://schemas.microsoft.com/office/word/2010/wordml" xmlns:w15="http://schemas.microsoft.com/office/word/2012/wordml" xmlns:wpg="http://schemas.microsoft.com/office/word/2010/wordprocessingGroup" xmlns:wpi="http://schemas.microsoft.com/office/word/2010/wordprocessingInk" xmlns:wne="http://schemas.microsoft.com/office/word/2006/wordml" xmlns:wps="http://schemas.microsoft.com/office/word/2010/wordprocessingShape" mc:Ignorable="w14 w15 wp14">
   <w:abstractNum w:abstractNumId="0">
+    <w:nsid w:val="2126555E"/>
+    <w:multiLevelType w:val="hybridMultilevel"/>
+    <w:tmpl w:val="75166604"/>
+    <w:lvl w:ilvl="0" w:tplc="04090001">
+      <w:start w:val="1"/>
+      <w:numFmt w:val="bullet"/>
+      <w:lvlText w:val=""/>
+      <w:lvlJc w:val="left"/>
+      <w:pPr>
+        <w:ind w:left="720" w:hanging="360"/>
+      </w:pPr>
+      <w:rPr>
+        <w:rFonts w:ascii="Symbol" w:hAnsi="Symbol" w:hint="default"/>
+      </w:rPr>
+    </w:lvl>
+    <w:lvl w:ilvl="1" w:tplc="04090003">
+      <w:start w:val="1"/>
+      <w:numFmt w:val="bullet"/>
+      <w:lvlText w:val="o"/>
+      <w:lvlJc w:val="left"/>
+      <w:pPr>
+        <w:ind w:left="1440" w:hanging="360"/>
+      </w:pPr>
+      <w:rPr>
+        <w:rFonts w:ascii="Courier New" w:hAnsi="Courier New" w:cs="Courier New" w:hint="default"/>
+      </w:rPr>
+    </w:lvl>
+    <w:lvl w:ilvl="2" w:tplc="04090005" w:tentative="1">
+      <w:start w:val="1"/>
+      <w:numFmt w:val="bullet"/>
+      <w:lvlText w:val=""/>
+      <w:lvlJc w:val="left"/>
+      <w:pPr>
+        <w:ind w:left="2160" w:hanging="360"/>
+      </w:pPr>
+      <w:rPr>
+        <w:rFonts w:ascii="Wingdings" w:hAnsi="Wingdings" w:hint="default"/>
+      </w:rPr>
+    </w:lvl>
+    <w:lvl w:ilvl="3" w:tplc="04090001" w:tentative="1">
+      <w:start w:val="1"/>
+      <w:numFmt w:val="bullet"/>
+      <w:lvlText w:val=""/>
+      <w:lvlJc w:val="left"/>
+      <w:pPr>
+        <w:ind w:left="2880" w:hanging="360"/>
+      </w:pPr>
+      <w:rPr>
+        <w:rFonts w:ascii="Symbol" w:hAnsi="Symbol" w:hint="default"/>
+      </w:rPr>
+    </w:lvl>
+    <w:lvl w:ilvl="4" w:tplc="04090003" w:tentative="1">
+      <w:start w:val="1"/>
+      <w:numFmt w:val="bullet"/>
+      <w:lvlText w:val="o"/>
+      <w:lvlJc w:val="left"/>
+      <w:pPr>
+        <w:ind w:left="3600" w:hanging="360"/>
+      </w:pPr>
+      <w:rPr>
+        <w:rFonts w:ascii="Courier New" w:hAnsi="Courier New" w:cs="Courier New" w:hint="default"/>
+      </w:rPr>
+    </w:lvl>
+    <w:lvl w:ilvl="5" w:tplc="04090005" w:tentative="1">
+      <w:start w:val="1"/>
+      <w:numFmt w:val="bullet"/>
+      <w:lvlText w:val=""/>
+      <w:lvlJc w:val="left"/>
+      <w:pPr>
+        <w:ind w:left="4320" w:hanging="360"/>
+      </w:pPr>
+      <w:rPr>
+        <w:rFonts w:ascii="Wingdings" w:hAnsi="Wingdings" w:hint="default"/>
+      </w:rPr>
+    </w:lvl>
+    <w:lvl w:ilvl="6" w:tplc="04090001" w:tentative="1">
+      <w:start w:val="1"/>
+      <w:numFmt w:val="bullet"/>
+      <w:lvlText w:val=""/>
+      <w:lvlJc w:val="left"/>
+      <w:pPr>
+        <w:ind w:left="5040" w:hanging="360"/>
+      </w:pPr>
+      <w:rPr>
+        <w:rFonts w:ascii="Symbol" w:hAnsi="Symbol" w:hint="default"/>
+      </w:rPr>
+    </w:lvl>
+    <w:lvl w:ilvl="7" w:tplc="04090003" w:tentative="1">
+      <w:start w:val="1"/>
+      <w:numFmt w:val="bullet"/>
+      <w:lvlText w:val="o"/>
+      <w:lvlJc w:val="left"/>
+      <w:pPr>
+        <w:ind w:left="5760" w:hanging="360"/>
+      </w:pPr>
+      <w:rPr>
+        <w:rFonts w:ascii="Courier New" w:hAnsi="Courier New" w:cs="Courier New" w:hint="default"/>
+      </w:rPr>
+    </w:lvl>
+    <w:lvl w:ilvl="8" w:tplc="04090005" w:tentative="1">
+      <w:start w:val="1"/>
+      <w:numFmt w:val="bullet"/>
+      <w:lvlText w:val=""/>
+      <w:lvlJc w:val="left"/>
+      <w:pPr>
+        <w:ind w:left="6480" w:hanging="360"/>
+      </w:pPr>
+      <w:rPr>
+        <w:rFonts w:ascii="Wingdings" w:hAnsi="Wingdings" w:hint="default"/>
+      </w:rPr>
+    </w:lvl>
+  </w:abstractNum>
+  <w:abstractNum w:abstractNumId="1">
     <w:nsid w:val="3CC46B31"/>
     <w:multiLevelType w:val="hybridMultilevel"/>
     <w:tmpl w:val="F29A99CA"/>
@@ -836,7 +1860,120 @@
       </w:rPr>
     </w:lvl>
   </w:abstractNum>
-  <w:abstractNum w:abstractNumId="1">
+  <w:abstractNum w:abstractNumId="2">
+    <w:nsid w:val="678B10D8"/>
+    <w:multiLevelType w:val="hybridMultilevel"/>
+    <w:tmpl w:val="C7B61B12"/>
+    <w:lvl w:ilvl="0" w:tplc="04090001">
+      <w:start w:val="1"/>
+      <w:numFmt w:val="bullet"/>
+      <w:lvlText w:val=""/>
+      <w:lvlJc w:val="left"/>
+      <w:pPr>
+        <w:ind w:left="720" w:hanging="360"/>
+      </w:pPr>
+      <w:rPr>
+        <w:rFonts w:ascii="Symbol" w:hAnsi="Symbol" w:hint="default"/>
+      </w:rPr>
+    </w:lvl>
+    <w:lvl w:ilvl="1" w:tplc="04090003" w:tentative="1">
+      <w:start w:val="1"/>
+      <w:numFmt w:val="bullet"/>
+      <w:lvlText w:val="o"/>
+      <w:lvlJc w:val="left"/>
+      <w:pPr>
+        <w:ind w:left="1440" w:hanging="360"/>
+      </w:pPr>
+      <w:rPr>
+        <w:rFonts w:ascii="Courier New" w:hAnsi="Courier New" w:cs="Courier New" w:hint="default"/>
+      </w:rPr>
+    </w:lvl>
+    <w:lvl w:ilvl="2" w:tplc="04090005" w:tentative="1">
+      <w:start w:val="1"/>
+      <w:numFmt w:val="bullet"/>
+      <w:lvlText w:val=""/>
+      <w:lvlJc w:val="left"/>
+      <w:pPr>
+        <w:ind w:left="2160" w:hanging="360"/>
+      </w:pPr>
+      <w:rPr>
+        <w:rFonts w:ascii="Wingdings" w:hAnsi="Wingdings" w:hint="default"/>
+      </w:rPr>
+    </w:lvl>
+    <w:lvl w:ilvl="3" w:tplc="04090001" w:tentative="1">
+      <w:start w:val="1"/>
+      <w:numFmt w:val="bullet"/>
+      <w:lvlText w:val=""/>
+      <w:lvlJc w:val="left"/>
+      <w:pPr>
+        <w:ind w:left="2880" w:hanging="360"/>
+      </w:pPr>
+      <w:rPr>
+        <w:rFonts w:ascii="Symbol" w:hAnsi="Symbol" w:hint="default"/>
+      </w:rPr>
+    </w:lvl>
+    <w:lvl w:ilvl="4" w:tplc="04090003" w:tentative="1">
+      <w:start w:val="1"/>
+      <w:numFmt w:val="bullet"/>
+      <w:lvlText w:val="o"/>
+      <w:lvlJc w:val="left"/>
+      <w:pPr>
+        <w:ind w:left="3600" w:hanging="360"/>
+      </w:pPr>
+      <w:rPr>
+        <w:rFonts w:ascii="Courier New" w:hAnsi="Courier New" w:cs="Courier New" w:hint="default"/>
+      </w:rPr>
+    </w:lvl>
+    <w:lvl w:ilvl="5" w:tplc="04090005" w:tentative="1">
+      <w:start w:val="1"/>
+      <w:numFmt w:val="bullet"/>
+      <w:lvlText w:val=""/>
+      <w:lvlJc w:val="left"/>
+      <w:pPr>
+        <w:ind w:left="4320" w:hanging="360"/>
+      </w:pPr>
+      <w:rPr>
+        <w:rFonts w:ascii="Wingdings" w:hAnsi="Wingdings" w:hint="default"/>
+      </w:rPr>
+    </w:lvl>
+    <w:lvl w:ilvl="6" w:tplc="04090001" w:tentative="1">
+      <w:start w:val="1"/>
+      <w:numFmt w:val="bullet"/>
+      <w:lvlText w:val=""/>
+      <w:lvlJc w:val="left"/>
+      <w:pPr>
+        <w:ind w:left="5040" w:hanging="360"/>
+      </w:pPr>
+      <w:rPr>
+        <w:rFonts w:ascii="Symbol" w:hAnsi="Symbol" w:hint="default"/>
+      </w:rPr>
+    </w:lvl>
+    <w:lvl w:ilvl="7" w:tplc="04090003" w:tentative="1">
+      <w:start w:val="1"/>
+      <w:numFmt w:val="bullet"/>
+      <w:lvlText w:val="o"/>
+      <w:lvlJc w:val="left"/>
+      <w:pPr>
+        <w:ind w:left="5760" w:hanging="360"/>
+      </w:pPr>
+      <w:rPr>
+        <w:rFonts w:ascii="Courier New" w:hAnsi="Courier New" w:cs="Courier New" w:hint="default"/>
+      </w:rPr>
+    </w:lvl>
+    <w:lvl w:ilvl="8" w:tplc="04090005" w:tentative="1">
+      <w:start w:val="1"/>
+      <w:numFmt w:val="bullet"/>
+      <w:lvlText w:val=""/>
+      <w:lvlJc w:val="left"/>
+      <w:pPr>
+        <w:ind w:left="6480" w:hanging="360"/>
+      </w:pPr>
+      <w:rPr>
+        <w:rFonts w:ascii="Wingdings" w:hAnsi="Wingdings" w:hint="default"/>
+      </w:rPr>
+    </w:lvl>
+  </w:abstractNum>
+  <w:abstractNum w:abstractNumId="3">
     <w:nsid w:val="6A8D6540"/>
     <w:multiLevelType w:val="hybridMultilevel"/>
     <w:tmpl w:val="367CAB7A"/>
@@ -949,7 +2086,7 @@
       </w:rPr>
     </w:lvl>
   </w:abstractNum>
-  <w:abstractNum w:abstractNumId="2">
+  <w:abstractNum w:abstractNumId="4">
     <w:nsid w:val="7AFE3A3F"/>
     <w:multiLevelType w:val="hybridMultilevel"/>
     <w:tmpl w:val="5F48DD12"/>
@@ -1063,13 +2200,19 @@
     </w:lvl>
   </w:abstractNum>
   <w:num w:numId="1">
+    <w:abstractNumId w:val="3"/>
+  </w:num>
+  <w:num w:numId="2">
     <w:abstractNumId w:val="1"/>
   </w:num>
-  <w:num w:numId="2">
+  <w:num w:numId="3">
+    <w:abstractNumId w:val="4"/>
+  </w:num>
+  <w:num w:numId="4">
+    <w:abstractNumId w:val="2"/>
+  </w:num>
+  <w:num w:numId="5">
     <w:abstractNumId w:val="0"/>
-  </w:num>
-  <w:num w:numId="3">
-    <w:abstractNumId w:val="2"/>
   </w:num>
 </w:numbering>
 </file>

</xml_diff>

<commit_message>
updating improved Set interface and implementation code
</commit_message>
<xml_diff>
--- a/Exam_Notes/NOTES.docx
+++ b/Exam_Notes/NOTES.docx
@@ -5,6 +5,7 @@
     <w:p>
       <w:pPr>
         <w:rPr>
+          <w:rFonts w:ascii="Calibri" w:hAnsi="Calibri"/>
           <w:color w:val="2E74B5" w:themeColor="accent1" w:themeShade="BF"/>
           <w:sz w:val="20"/>
           <w:szCs w:val="20"/>
@@ -12,6 +13,7 @@
       </w:pPr>
       <w:r>
         <w:rPr>
+          <w:rFonts w:ascii="Calibri" w:hAnsi="Calibri"/>
           <w:b/>
           <w:color w:val="2E74B5" w:themeColor="accent1" w:themeShade="BF"/>
           <w:sz w:val="20"/>
@@ -23,12 +25,14 @@
     <w:p>
       <w:pPr>
         <w:rPr>
-          <w:sz w:val="20"/>
-          <w:szCs w:val="20"/>
-        </w:rPr>
-      </w:pPr>
-      <w:r>
-        <w:rPr>
+          <w:rFonts w:ascii="Calibri" w:hAnsi="Calibri"/>
+          <w:sz w:val="20"/>
+          <w:szCs w:val="20"/>
+        </w:rPr>
+      </w:pPr>
+      <w:r>
+        <w:rPr>
+          <w:rFonts w:ascii="Calibri" w:hAnsi="Calibri"/>
           <w:b/>
           <w:sz w:val="20"/>
           <w:szCs w:val="20"/>
@@ -37,6 +41,7 @@
       </w:r>
       <w:r>
         <w:rPr>
+          <w:rFonts w:ascii="Calibri" w:hAnsi="Calibri"/>
           <w:sz w:val="20"/>
           <w:szCs w:val="20"/>
         </w:rPr>
@@ -46,20 +51,23 @@
     <w:p>
       <w:pPr>
         <w:rPr>
-          <w:sz w:val="20"/>
-          <w:szCs w:val="20"/>
-        </w:rPr>
-      </w:pPr>
-    </w:p>
-    <w:p>
-      <w:pPr>
-        <w:rPr>
-          <w:sz w:val="20"/>
-          <w:szCs w:val="20"/>
-        </w:rPr>
-      </w:pPr>
-      <w:r>
-        <w:rPr>
+          <w:rFonts w:ascii="Calibri" w:hAnsi="Calibri"/>
+          <w:sz w:val="20"/>
+          <w:szCs w:val="20"/>
+        </w:rPr>
+      </w:pPr>
+    </w:p>
+    <w:p>
+      <w:pPr>
+        <w:rPr>
+          <w:rFonts w:ascii="Calibri" w:hAnsi="Calibri"/>
+          <w:sz w:val="20"/>
+          <w:szCs w:val="20"/>
+        </w:rPr>
+      </w:pPr>
+      <w:r>
+        <w:rPr>
+          <w:rFonts w:ascii="Calibri" w:hAnsi="Calibri"/>
           <w:sz w:val="20"/>
           <w:szCs w:val="20"/>
         </w:rPr>
@@ -67,6 +75,7 @@
       </w:r>
       <w:r>
         <w:rPr>
+          <w:rFonts w:ascii="Calibri" w:hAnsi="Calibri"/>
           <w:b/>
           <w:sz w:val="20"/>
           <w:szCs w:val="20"/>
@@ -75,6 +84,7 @@
       </w:r>
       <w:r>
         <w:rPr>
+          <w:rFonts w:ascii="Calibri" w:hAnsi="Calibri"/>
           <w:sz w:val="20"/>
           <w:szCs w:val="20"/>
         </w:rPr>
@@ -82,6 +92,7 @@
       </w:r>
       <w:r>
         <w:rPr>
+          <w:rFonts w:ascii="Calibri" w:hAnsi="Calibri"/>
           <w:sz w:val="20"/>
           <w:szCs w:val="20"/>
         </w:rPr>
@@ -96,12 +107,14 @@
           <w:numId w:val="2"/>
         </w:numPr>
         <w:rPr>
-          <w:sz w:val="20"/>
-          <w:szCs w:val="20"/>
-        </w:rPr>
-      </w:pPr>
-      <w:r>
-        <w:rPr>
+          <w:rFonts w:ascii="Calibri" w:hAnsi="Calibri"/>
+          <w:sz w:val="20"/>
+          <w:szCs w:val="20"/>
+        </w:rPr>
+      </w:pPr>
+      <w:r>
+        <w:rPr>
+          <w:rFonts w:ascii="Calibri" w:hAnsi="Calibri"/>
           <w:sz w:val="20"/>
           <w:szCs w:val="20"/>
         </w:rPr>
@@ -116,12 +129,14 @@
           <w:numId w:val="2"/>
         </w:numPr>
         <w:rPr>
-          <w:sz w:val="20"/>
-          <w:szCs w:val="20"/>
-        </w:rPr>
-      </w:pPr>
-      <w:r>
-        <w:rPr>
+          <w:rFonts w:ascii="Calibri" w:hAnsi="Calibri"/>
+          <w:sz w:val="20"/>
+          <w:szCs w:val="20"/>
+        </w:rPr>
+      </w:pPr>
+      <w:r>
+        <w:rPr>
+          <w:rFonts w:ascii="Calibri" w:hAnsi="Calibri"/>
           <w:sz w:val="20"/>
           <w:szCs w:val="20"/>
         </w:rPr>
@@ -129,6 +144,7 @@
       </w:r>
       <w:r>
         <w:rPr>
+          <w:rFonts w:ascii="Calibri" w:hAnsi="Calibri"/>
           <w:sz w:val="20"/>
           <w:szCs w:val="20"/>
         </w:rPr>
@@ -137,47 +153,15 @@
     </w:p>
     <w:p>
       <w:pPr>
-        <w:pStyle w:val="ListParagraph"/>
-        <w:numPr>
-          <w:ilvl w:val="0"/>
-          <w:numId w:val="2"/>
-        </w:numPr>
-        <w:rPr>
-          <w:sz w:val="20"/>
-          <w:szCs w:val="20"/>
-        </w:rPr>
-      </w:pPr>
-      <w:r>
-        <w:rPr>
-          <w:sz w:val="20"/>
-          <w:szCs w:val="20"/>
-        </w:rPr>
-        <w:t>They can be specified in Javadoc along with associated parameters</w:t>
-      </w:r>
-      <w:r>
-        <w:rPr>
-          <w:sz w:val="20"/>
-          <w:szCs w:val="20"/>
-        </w:rPr>
-        <w:t xml:space="preserve"> @param @pre</w:t>
-      </w:r>
-      <w:r>
-        <w:rPr>
-          <w:sz w:val="20"/>
-          <w:szCs w:val="20"/>
-        </w:rPr>
-        <w:t xml:space="preserve"> </w:t>
-      </w:r>
-    </w:p>
-    <w:p>
-      <w:pPr>
-        <w:rPr>
-          <w:sz w:val="20"/>
-          <w:szCs w:val="20"/>
-        </w:rPr>
-      </w:pPr>
-      <w:r>
-        <w:rPr>
+        <w:rPr>
+          <w:rFonts w:ascii="Calibri" w:hAnsi="Calibri"/>
+          <w:sz w:val="20"/>
+          <w:szCs w:val="20"/>
+        </w:rPr>
+      </w:pPr>
+      <w:r>
+        <w:rPr>
+          <w:rFonts w:ascii="Calibri" w:hAnsi="Calibri"/>
           <w:sz w:val="20"/>
           <w:szCs w:val="20"/>
         </w:rPr>
@@ -185,6 +169,7 @@
       </w:r>
       <w:r>
         <w:rPr>
+          <w:rFonts w:ascii="Calibri" w:hAnsi="Calibri"/>
           <w:b/>
           <w:sz w:val="20"/>
           <w:szCs w:val="20"/>
@@ -193,6 +178,7 @@
       </w:r>
       <w:r>
         <w:rPr>
+          <w:rFonts w:ascii="Calibri" w:hAnsi="Calibri"/>
           <w:sz w:val="20"/>
           <w:szCs w:val="20"/>
         </w:rPr>
@@ -200,6 +186,7 @@
       </w:r>
       <w:r>
         <w:rPr>
+          <w:rFonts w:ascii="Calibri" w:hAnsi="Calibri"/>
           <w:sz w:val="20"/>
           <w:szCs w:val="20"/>
         </w:rPr>
@@ -207,6 +194,7 @@
       </w:r>
       <w:r>
         <w:rPr>
+          <w:rFonts w:ascii="Calibri" w:hAnsi="Calibri"/>
           <w:sz w:val="20"/>
           <w:szCs w:val="20"/>
         </w:rPr>
@@ -214,6 +202,7 @@
       </w:r>
       <w:r>
         <w:rPr>
+          <w:rFonts w:ascii="Calibri" w:hAnsi="Calibri"/>
           <w:sz w:val="20"/>
           <w:szCs w:val="20"/>
         </w:rPr>
@@ -221,6 +210,7 @@
       </w:r>
       <w:r>
         <w:rPr>
+          <w:rFonts w:ascii="Calibri" w:hAnsi="Calibri"/>
           <w:sz w:val="20"/>
           <w:szCs w:val="20"/>
         </w:rPr>
@@ -228,6 +218,7 @@
       </w:r>
       <w:r>
         <w:rPr>
+          <w:rFonts w:ascii="Calibri" w:hAnsi="Calibri"/>
           <w:sz w:val="20"/>
           <w:szCs w:val="20"/>
         </w:rPr>
@@ -242,12 +233,14 @@
           <w:numId w:val="3"/>
         </w:numPr>
         <w:rPr>
-          <w:sz w:val="20"/>
-          <w:szCs w:val="20"/>
-        </w:rPr>
-      </w:pPr>
-      <w:r>
-        <w:rPr>
+          <w:rFonts w:ascii="Calibri" w:hAnsi="Calibri"/>
+          <w:sz w:val="20"/>
+          <w:szCs w:val="20"/>
+        </w:rPr>
+      </w:pPr>
+      <w:r>
+        <w:rPr>
+          <w:rFonts w:ascii="Calibri" w:hAnsi="Calibri"/>
           <w:sz w:val="20"/>
           <w:szCs w:val="20"/>
         </w:rPr>
@@ -255,6 +248,7 @@
       </w:r>
       <w:r>
         <w:rPr>
+          <w:rFonts w:ascii="Calibri" w:hAnsi="Calibri"/>
           <w:sz w:val="20"/>
           <w:szCs w:val="20"/>
         </w:rPr>
@@ -264,6 +258,7 @@
     <w:p>
       <w:pPr>
         <w:rPr>
+          <w:rFonts w:ascii="Calibri" w:hAnsi="Calibri"/>
           <w:color w:val="C45911" w:themeColor="accent2" w:themeShade="BF"/>
           <w:sz w:val="20"/>
           <w:szCs w:val="20"/>
@@ -271,6 +266,7 @@
       </w:pPr>
       <w:r>
         <w:rPr>
+          <w:rFonts w:ascii="Calibri" w:hAnsi="Calibri"/>
           <w:b/>
           <w:color w:val="C45911" w:themeColor="accent2" w:themeShade="BF"/>
           <w:sz w:val="20"/>
@@ -280,6 +276,7 @@
       </w:r>
       <w:r>
         <w:rPr>
+          <w:rFonts w:ascii="Calibri" w:hAnsi="Calibri"/>
           <w:b/>
           <w:color w:val="C45911" w:themeColor="accent2" w:themeShade="BF"/>
           <w:sz w:val="20"/>
@@ -290,6 +287,7 @@
       </w:r>
       <w:r>
         <w:rPr>
+          <w:rFonts w:ascii="Calibri" w:hAnsi="Calibri"/>
           <w:b/>
           <w:color w:val="C45911" w:themeColor="accent2" w:themeShade="BF"/>
           <w:sz w:val="20"/>
@@ -300,6 +298,7 @@
       </w:r>
       <w:r>
         <w:rPr>
+          <w:rFonts w:ascii="Calibri" w:hAnsi="Calibri"/>
           <w:b/>
           <w:color w:val="C45911" w:themeColor="accent2" w:themeShade="BF"/>
           <w:sz w:val="20"/>
@@ -310,6 +309,7 @@
       </w:r>
       <w:r>
         <w:rPr>
+          <w:rFonts w:ascii="Calibri" w:hAnsi="Calibri"/>
           <w:b/>
           <w:color w:val="C45911" w:themeColor="accent2" w:themeShade="BF"/>
           <w:sz w:val="20"/>
@@ -319,6 +319,7 @@
       </w:r>
       <w:r>
         <w:rPr>
+          <w:rFonts w:ascii="Calibri" w:hAnsi="Calibri"/>
           <w:b/>
           <w:color w:val="C45911" w:themeColor="accent2" w:themeShade="BF"/>
           <w:sz w:val="20"/>
@@ -328,6 +329,7 @@
       </w:r>
       <w:r>
         <w:rPr>
+          <w:rFonts w:ascii="Calibri" w:hAnsi="Calibri"/>
           <w:b/>
           <w:color w:val="C45911" w:themeColor="accent2" w:themeShade="BF"/>
           <w:sz w:val="20"/>
@@ -337,6 +339,7 @@
       </w:r>
       <w:r>
         <w:rPr>
+          <w:rFonts w:ascii="Calibri" w:hAnsi="Calibri"/>
           <w:b/>
           <w:color w:val="C45911" w:themeColor="accent2" w:themeShade="BF"/>
           <w:sz w:val="20"/>
@@ -346,6 +349,7 @@
       </w:r>
       <w:r>
         <w:rPr>
+          <w:rFonts w:ascii="Calibri" w:hAnsi="Calibri"/>
           <w:b/>
           <w:color w:val="C45911" w:themeColor="accent2" w:themeShade="BF"/>
           <w:sz w:val="20"/>
@@ -356,6 +360,7 @@
       </w:r>
       <w:r>
         <w:rPr>
+          <w:rFonts w:ascii="Calibri" w:hAnsi="Calibri"/>
           <w:b/>
           <w:color w:val="C45911" w:themeColor="accent2" w:themeShade="BF"/>
           <w:sz w:val="20"/>
@@ -365,6 +370,7 @@
       </w:r>
       <w:r>
         <w:rPr>
+          <w:rFonts w:ascii="Calibri" w:hAnsi="Calibri"/>
           <w:b/>
           <w:color w:val="C45911" w:themeColor="accent2" w:themeShade="BF"/>
           <w:sz w:val="20"/>
@@ -374,6 +380,7 @@
       </w:r>
       <w:r>
         <w:rPr>
+          <w:rFonts w:ascii="Calibri" w:hAnsi="Calibri"/>
           <w:b/>
           <w:color w:val="C45911" w:themeColor="accent2" w:themeShade="BF"/>
           <w:sz w:val="20"/>
@@ -383,6 +390,7 @@
       </w:r>
       <w:r>
         <w:rPr>
+          <w:rFonts w:ascii="Calibri" w:hAnsi="Calibri"/>
           <w:b/>
           <w:color w:val="C45911" w:themeColor="accent2" w:themeShade="BF"/>
           <w:sz w:val="20"/>
@@ -392,6 +400,7 @@
       </w:r>
       <w:r>
         <w:rPr>
+          <w:rFonts w:ascii="Calibri" w:hAnsi="Calibri"/>
           <w:b/>
           <w:color w:val="C45911" w:themeColor="accent2" w:themeShade="BF"/>
           <w:sz w:val="20"/>
@@ -402,6 +411,7 @@
       </w:r>
       <w:r>
         <w:rPr>
+          <w:rFonts w:ascii="Calibri" w:hAnsi="Calibri"/>
           <w:b/>
           <w:color w:val="C45911" w:themeColor="accent2" w:themeShade="BF"/>
           <w:sz w:val="20"/>
@@ -414,28 +424,32 @@
     <w:p>
       <w:pPr>
         <w:rPr>
-          <w:sz w:val="20"/>
-          <w:szCs w:val="20"/>
-        </w:rPr>
-      </w:pPr>
-    </w:p>
-    <w:p>
-      <w:pPr>
-        <w:rPr>
-          <w:sz w:val="20"/>
-          <w:szCs w:val="20"/>
-        </w:rPr>
-      </w:pPr>
-    </w:p>
-    <w:p>
-      <w:pPr>
-        <w:rPr>
-          <w:sz w:val="20"/>
-          <w:szCs w:val="20"/>
-        </w:rPr>
-      </w:pPr>
-      <w:r>
-        <w:rPr>
+          <w:rFonts w:ascii="Calibri" w:hAnsi="Calibri"/>
+          <w:sz w:val="20"/>
+          <w:szCs w:val="20"/>
+        </w:rPr>
+      </w:pPr>
+    </w:p>
+    <w:p>
+      <w:pPr>
+        <w:rPr>
+          <w:rFonts w:ascii="Calibri" w:hAnsi="Calibri"/>
+          <w:sz w:val="20"/>
+          <w:szCs w:val="20"/>
+        </w:rPr>
+      </w:pPr>
+    </w:p>
+    <w:p>
+      <w:pPr>
+        <w:rPr>
+          <w:rFonts w:ascii="Calibri" w:hAnsi="Calibri"/>
+          <w:sz w:val="20"/>
+          <w:szCs w:val="20"/>
+        </w:rPr>
+      </w:pPr>
+      <w:r>
+        <w:rPr>
+          <w:rFonts w:ascii="Calibri" w:hAnsi="Calibri"/>
           <w:sz w:val="20"/>
           <w:szCs w:val="20"/>
         </w:rPr>
@@ -443,6 +457,7 @@
       </w:r>
       <w:r>
         <w:rPr>
+          <w:rFonts w:ascii="Calibri" w:hAnsi="Calibri"/>
           <w:b/>
           <w:sz w:val="20"/>
           <w:szCs w:val="20"/>
@@ -451,6 +466,7 @@
       </w:r>
       <w:r>
         <w:rPr>
+          <w:rFonts w:ascii="Calibri" w:hAnsi="Calibri"/>
           <w:sz w:val="20"/>
           <w:szCs w:val="20"/>
         </w:rPr>
@@ -458,6 +474,7 @@
       </w:r>
       <w:r>
         <w:rPr>
+          <w:rFonts w:ascii="Calibri" w:hAnsi="Calibri"/>
           <w:sz w:val="20"/>
           <w:szCs w:val="20"/>
         </w:rPr>
@@ -465,6 +482,7 @@
       </w:r>
       <w:r>
         <w:rPr>
+          <w:rFonts w:ascii="Calibri" w:hAnsi="Calibri"/>
           <w:sz w:val="20"/>
           <w:szCs w:val="20"/>
         </w:rPr>
@@ -472,6 +490,7 @@
       </w:r>
       <w:r>
         <w:rPr>
+          <w:rFonts w:ascii="Calibri" w:hAnsi="Calibri"/>
           <w:sz w:val="20"/>
           <w:szCs w:val="20"/>
         </w:rPr>
@@ -479,6 +498,7 @@
       </w:r>
       <w:r>
         <w:rPr>
+          <w:rFonts w:ascii="Calibri" w:hAnsi="Calibri"/>
           <w:sz w:val="20"/>
           <w:szCs w:val="20"/>
         </w:rPr>
@@ -486,6 +506,7 @@
       </w:r>
       <w:r>
         <w:rPr>
+          <w:rFonts w:ascii="Calibri" w:hAnsi="Calibri"/>
           <w:sz w:val="20"/>
           <w:szCs w:val="20"/>
         </w:rPr>
@@ -493,6 +514,7 @@
       </w:r>
       <w:r>
         <w:rPr>
+          <w:rFonts w:ascii="Calibri" w:hAnsi="Calibri"/>
           <w:sz w:val="20"/>
           <w:szCs w:val="20"/>
         </w:rPr>
@@ -507,12 +529,14 @@
           <w:numId w:val="3"/>
         </w:numPr>
         <w:rPr>
-          <w:sz w:val="20"/>
-          <w:szCs w:val="20"/>
-        </w:rPr>
-      </w:pPr>
-      <w:r>
-        <w:rPr>
+          <w:rFonts w:ascii="Calibri" w:hAnsi="Calibri"/>
+          <w:sz w:val="20"/>
+          <w:szCs w:val="20"/>
+        </w:rPr>
+      </w:pPr>
+      <w:r>
+        <w:rPr>
+          <w:rFonts w:ascii="Calibri" w:hAnsi="Calibri"/>
           <w:sz w:val="20"/>
           <w:szCs w:val="20"/>
         </w:rPr>
@@ -527,12 +551,14 @@
           <w:numId w:val="3"/>
         </w:numPr>
         <w:rPr>
-          <w:sz w:val="20"/>
-          <w:szCs w:val="20"/>
-        </w:rPr>
-      </w:pPr>
-      <w:r>
-        <w:rPr>
+          <w:rFonts w:ascii="Calibri" w:hAnsi="Calibri"/>
+          <w:sz w:val="20"/>
+          <w:szCs w:val="20"/>
+        </w:rPr>
+      </w:pPr>
+      <w:r>
+        <w:rPr>
+          <w:rFonts w:ascii="Calibri" w:hAnsi="Calibri"/>
           <w:sz w:val="20"/>
           <w:szCs w:val="20"/>
         </w:rPr>
@@ -540,6 +566,7 @@
       </w:r>
       <w:r>
         <w:rPr>
+          <w:rFonts w:ascii="Calibri" w:hAnsi="Calibri"/>
           <w:sz w:val="20"/>
           <w:szCs w:val="20"/>
         </w:rPr>
@@ -547,6 +574,7 @@
       </w:r>
       <w:r>
         <w:rPr>
+          <w:rFonts w:ascii="Calibri" w:hAnsi="Calibri"/>
           <w:sz w:val="20"/>
           <w:szCs w:val="20"/>
         </w:rPr>
@@ -556,6 +584,7 @@
     <w:p>
       <w:pPr>
         <w:rPr>
+          <w:rFonts w:ascii="Calibri" w:hAnsi="Calibri"/>
           <w:color w:val="C45911" w:themeColor="accent2" w:themeShade="BF"/>
           <w:sz w:val="20"/>
           <w:szCs w:val="20"/>
@@ -563,6 +592,7 @@
       </w:pPr>
       <w:r>
         <w:rPr>
+          <w:rFonts w:ascii="Calibri" w:hAnsi="Calibri"/>
           <w:b/>
           <w:color w:val="C45911" w:themeColor="accent2" w:themeShade="BF"/>
           <w:sz w:val="20"/>
@@ -572,6 +602,7 @@
       </w:r>
       <w:r>
         <w:rPr>
+          <w:rFonts w:ascii="Calibri" w:hAnsi="Calibri"/>
           <w:b/>
           <w:color w:val="C45911" w:themeColor="accent2" w:themeShade="BF"/>
           <w:sz w:val="20"/>
@@ -581,6 +612,7 @@
       </w:r>
       <w:r>
         <w:rPr>
+          <w:rFonts w:ascii="Calibri" w:hAnsi="Calibri"/>
           <w:b/>
           <w:color w:val="C45911" w:themeColor="accent2" w:themeShade="BF"/>
           <w:sz w:val="20"/>
@@ -591,6 +623,7 @@
       </w:r>
       <w:r>
         <w:rPr>
+          <w:rFonts w:ascii="Calibri" w:hAnsi="Calibri"/>
           <w:b/>
           <w:color w:val="C45911" w:themeColor="accent2" w:themeShade="BF"/>
           <w:sz w:val="20"/>
@@ -601,6 +634,7 @@
       </w:r>
       <w:r>
         <w:rPr>
+          <w:rFonts w:ascii="Calibri" w:hAnsi="Calibri"/>
           <w:b/>
           <w:color w:val="C45911" w:themeColor="accent2" w:themeShade="BF"/>
           <w:sz w:val="20"/>
@@ -611,6 +645,7 @@
       </w:r>
       <w:r>
         <w:rPr>
+          <w:rFonts w:ascii="Calibri" w:hAnsi="Calibri"/>
           <w:b/>
           <w:color w:val="C45911" w:themeColor="accent2" w:themeShade="BF"/>
           <w:sz w:val="20"/>
@@ -623,28 +658,32 @@
     <w:p>
       <w:pPr>
         <w:rPr>
-          <w:sz w:val="20"/>
-          <w:szCs w:val="20"/>
-        </w:rPr>
-      </w:pPr>
-    </w:p>
-    <w:p>
-      <w:pPr>
-        <w:rPr>
-          <w:sz w:val="20"/>
-          <w:szCs w:val="20"/>
-        </w:rPr>
-      </w:pPr>
-    </w:p>
-    <w:p>
-      <w:pPr>
-        <w:rPr>
-          <w:sz w:val="20"/>
-          <w:szCs w:val="20"/>
-        </w:rPr>
-      </w:pPr>
-      <w:r>
-        <w:rPr>
+          <w:rFonts w:ascii="Calibri" w:hAnsi="Calibri"/>
+          <w:sz w:val="20"/>
+          <w:szCs w:val="20"/>
+        </w:rPr>
+      </w:pPr>
+    </w:p>
+    <w:p>
+      <w:pPr>
+        <w:rPr>
+          <w:rFonts w:ascii="Calibri" w:hAnsi="Calibri"/>
+          <w:sz w:val="20"/>
+          <w:szCs w:val="20"/>
+        </w:rPr>
+      </w:pPr>
+    </w:p>
+    <w:p>
+      <w:pPr>
+        <w:rPr>
+          <w:rFonts w:ascii="Calibri" w:hAnsi="Calibri"/>
+          <w:sz w:val="20"/>
+          <w:szCs w:val="20"/>
+        </w:rPr>
+      </w:pPr>
+      <w:r>
+        <w:rPr>
+          <w:rFonts w:ascii="Calibri" w:hAnsi="Calibri"/>
           <w:sz w:val="20"/>
           <w:szCs w:val="20"/>
         </w:rPr>
@@ -659,12 +698,14 @@
           <w:numId w:val="4"/>
         </w:numPr>
         <w:rPr>
-          <w:sz w:val="20"/>
-          <w:szCs w:val="20"/>
-        </w:rPr>
-      </w:pPr>
-      <w:r>
-        <w:rPr>
+          <w:rFonts w:ascii="Calibri" w:hAnsi="Calibri"/>
+          <w:sz w:val="20"/>
+          <w:szCs w:val="20"/>
+        </w:rPr>
+      </w:pPr>
+      <w:r>
+        <w:rPr>
+          <w:rFonts w:ascii="Calibri" w:hAnsi="Calibri"/>
           <w:sz w:val="20"/>
           <w:szCs w:val="20"/>
         </w:rPr>
@@ -672,6 +713,7 @@
       </w:r>
       <w:r>
         <w:rPr>
+          <w:rFonts w:ascii="Calibri" w:hAnsi="Calibri"/>
           <w:sz w:val="20"/>
           <w:szCs w:val="20"/>
         </w:rPr>
@@ -679,6 +721,7 @@
       </w:r>
       <w:r>
         <w:rPr>
+          <w:rFonts w:ascii="Calibri" w:hAnsi="Calibri"/>
           <w:sz w:val="20"/>
           <w:szCs w:val="20"/>
         </w:rPr>
@@ -686,6 +729,7 @@
       </w:r>
       <w:r>
         <w:rPr>
+          <w:rFonts w:ascii="Calibri" w:hAnsi="Calibri"/>
           <w:sz w:val="20"/>
           <w:szCs w:val="20"/>
         </w:rPr>
@@ -693,6 +737,7 @@
       </w:r>
       <w:r>
         <w:rPr>
+          <w:rFonts w:ascii="Calibri" w:hAnsi="Calibri"/>
           <w:sz w:val="20"/>
           <w:szCs w:val="20"/>
         </w:rPr>
@@ -700,6 +745,7 @@
       </w:r>
       <w:r>
         <w:rPr>
+          <w:rFonts w:ascii="Calibri" w:hAnsi="Calibri"/>
           <w:sz w:val="20"/>
           <w:szCs w:val="20"/>
         </w:rPr>
@@ -707,6 +753,7 @@
       </w:r>
       <w:r>
         <w:rPr>
+          <w:rFonts w:ascii="Calibri" w:hAnsi="Calibri"/>
           <w:sz w:val="20"/>
           <w:szCs w:val="20"/>
         </w:rPr>
@@ -721,12 +768,14 @@
           <w:numId w:val="4"/>
         </w:numPr>
         <w:rPr>
-          <w:sz w:val="20"/>
-          <w:szCs w:val="20"/>
-        </w:rPr>
-      </w:pPr>
-      <w:r>
-        <w:rPr>
+          <w:rFonts w:ascii="Calibri" w:hAnsi="Calibri"/>
+          <w:sz w:val="20"/>
+          <w:szCs w:val="20"/>
+        </w:rPr>
+      </w:pPr>
+      <w:r>
+        <w:rPr>
+          <w:rFonts w:ascii="Calibri" w:hAnsi="Calibri"/>
           <w:b/>
           <w:sz w:val="20"/>
           <w:szCs w:val="20"/>
@@ -735,6 +784,7 @@
       </w:r>
       <w:r>
         <w:rPr>
+          <w:rFonts w:ascii="Calibri" w:hAnsi="Calibri"/>
           <w:b/>
           <w:sz w:val="20"/>
           <w:szCs w:val="20"/>
@@ -743,6 +793,7 @@
       </w:r>
       <w:r>
         <w:rPr>
+          <w:rFonts w:ascii="Calibri" w:hAnsi="Calibri"/>
           <w:sz w:val="20"/>
           <w:szCs w:val="20"/>
         </w:rPr>
@@ -750,6 +801,7 @@
       </w:r>
       <w:r>
         <w:rPr>
+          <w:rFonts w:ascii="Calibri" w:hAnsi="Calibri"/>
           <w:sz w:val="20"/>
           <w:szCs w:val="20"/>
         </w:rPr>
@@ -757,6 +809,7 @@
       </w:r>
       <w:r>
         <w:rPr>
+          <w:rFonts w:ascii="Calibri" w:hAnsi="Calibri"/>
           <w:sz w:val="20"/>
           <w:szCs w:val="20"/>
         </w:rPr>
@@ -771,12 +824,14 @@
           <w:numId w:val="4"/>
         </w:numPr>
         <w:rPr>
-          <w:sz w:val="20"/>
-          <w:szCs w:val="20"/>
-        </w:rPr>
-      </w:pPr>
-      <w:r>
-        <w:rPr>
+          <w:rFonts w:ascii="Calibri" w:hAnsi="Calibri"/>
+          <w:sz w:val="20"/>
+          <w:szCs w:val="20"/>
+        </w:rPr>
+      </w:pPr>
+      <w:r>
+        <w:rPr>
+          <w:rFonts w:ascii="Calibri" w:hAnsi="Calibri"/>
           <w:b/>
           <w:sz w:val="20"/>
           <w:szCs w:val="20"/>
@@ -785,6 +840,7 @@
       </w:r>
       <w:r>
         <w:rPr>
+          <w:rFonts w:ascii="Calibri" w:hAnsi="Calibri"/>
           <w:b/>
           <w:sz w:val="20"/>
           <w:szCs w:val="20"/>
@@ -793,6 +849,7 @@
       </w:r>
       <w:r>
         <w:rPr>
+          <w:rFonts w:ascii="Calibri" w:hAnsi="Calibri"/>
           <w:sz w:val="20"/>
           <w:szCs w:val="20"/>
         </w:rPr>
@@ -800,6 +857,7 @@
       </w:r>
       <w:r>
         <w:rPr>
+          <w:rFonts w:ascii="Calibri" w:hAnsi="Calibri"/>
           <w:sz w:val="20"/>
           <w:szCs w:val="20"/>
         </w:rPr>
@@ -807,6 +865,7 @@
       </w:r>
       <w:r>
         <w:rPr>
+          <w:rFonts w:ascii="Calibri" w:hAnsi="Calibri"/>
           <w:sz w:val="20"/>
           <w:szCs w:val="20"/>
         </w:rPr>
@@ -816,30 +875,34 @@
     <w:p>
       <w:pPr>
         <w:rPr>
-          <w:sz w:val="20"/>
-          <w:szCs w:val="20"/>
-        </w:rPr>
-      </w:pPr>
-    </w:p>
-    <w:p>
-      <w:pPr>
-        <w:rPr>
-          <w:sz w:val="20"/>
-          <w:szCs w:val="20"/>
-        </w:rPr>
-      </w:pPr>
-    </w:p>
-    <w:p>
-      <w:pPr>
-        <w:rPr>
-          <w:sz w:val="20"/>
-          <w:szCs w:val="20"/>
-        </w:rPr>
-      </w:pPr>
-    </w:p>
-    <w:p>
-      <w:pPr>
-        <w:rPr>
+          <w:rFonts w:ascii="Calibri" w:hAnsi="Calibri"/>
+          <w:sz w:val="20"/>
+          <w:szCs w:val="20"/>
+        </w:rPr>
+      </w:pPr>
+    </w:p>
+    <w:p>
+      <w:pPr>
+        <w:rPr>
+          <w:rFonts w:ascii="Calibri" w:hAnsi="Calibri"/>
+          <w:sz w:val="20"/>
+          <w:szCs w:val="20"/>
+        </w:rPr>
+      </w:pPr>
+    </w:p>
+    <w:p>
+      <w:pPr>
+        <w:rPr>
+          <w:rFonts w:ascii="Calibri" w:hAnsi="Calibri"/>
+          <w:sz w:val="20"/>
+          <w:szCs w:val="20"/>
+        </w:rPr>
+      </w:pPr>
+    </w:p>
+    <w:p>
+      <w:pPr>
+        <w:rPr>
+          <w:rFonts w:ascii="Calibri" w:hAnsi="Calibri"/>
           <w:b/>
           <w:color w:val="2E74B5" w:themeColor="accent1" w:themeShade="BF"/>
           <w:sz w:val="20"/>
@@ -850,6 +913,7 @@
     <w:p>
       <w:pPr>
         <w:rPr>
+          <w:rFonts w:ascii="Calibri" w:hAnsi="Calibri"/>
           <w:b/>
           <w:color w:val="2E74B5" w:themeColor="accent1" w:themeShade="BF"/>
           <w:sz w:val="20"/>
@@ -860,6 +924,7 @@
     <w:p>
       <w:pPr>
         <w:rPr>
+          <w:rFonts w:ascii="Calibri" w:hAnsi="Calibri"/>
           <w:b/>
           <w:color w:val="2E74B5" w:themeColor="accent1" w:themeShade="BF"/>
           <w:sz w:val="20"/>
@@ -870,6 +935,7 @@
     <w:p>
       <w:pPr>
         <w:rPr>
+          <w:rFonts w:ascii="Calibri" w:hAnsi="Calibri"/>
           <w:b/>
           <w:color w:val="2E74B5" w:themeColor="accent1" w:themeShade="BF"/>
           <w:sz w:val="20"/>
@@ -880,6 +946,7 @@
     <w:p>
       <w:pPr>
         <w:rPr>
+          <w:rFonts w:ascii="Calibri" w:hAnsi="Calibri"/>
           <w:b/>
           <w:color w:val="2E74B5" w:themeColor="accent1" w:themeShade="BF"/>
           <w:sz w:val="20"/>
@@ -890,6 +957,7 @@
     <w:p>
       <w:pPr>
         <w:rPr>
+          <w:rFonts w:ascii="Calibri" w:hAnsi="Calibri"/>
           <w:b/>
           <w:color w:val="2E74B5" w:themeColor="accent1" w:themeShade="BF"/>
           <w:sz w:val="20"/>
@@ -900,6 +968,7 @@
     <w:p>
       <w:pPr>
         <w:rPr>
+          <w:rFonts w:ascii="Calibri" w:hAnsi="Calibri"/>
           <w:b/>
           <w:color w:val="2E74B5" w:themeColor="accent1" w:themeShade="BF"/>
           <w:sz w:val="20"/>
@@ -910,6 +979,7 @@
     <w:p>
       <w:pPr>
         <w:rPr>
+          <w:rFonts w:ascii="Calibri" w:hAnsi="Calibri"/>
           <w:b/>
           <w:color w:val="2E74B5" w:themeColor="accent1" w:themeShade="BF"/>
           <w:sz w:val="20"/>
@@ -920,6 +990,7 @@
     <w:p>
       <w:pPr>
         <w:rPr>
+          <w:rFonts w:ascii="Calibri" w:hAnsi="Calibri"/>
           <w:b/>
           <w:color w:val="2E74B5" w:themeColor="accent1" w:themeShade="BF"/>
           <w:sz w:val="20"/>
@@ -930,6 +1001,7 @@
     <w:p>
       <w:pPr>
         <w:rPr>
+          <w:rFonts w:ascii="Calibri" w:hAnsi="Calibri"/>
           <w:b/>
           <w:color w:val="2E74B5" w:themeColor="accent1" w:themeShade="BF"/>
           <w:sz w:val="20"/>
@@ -940,6 +1012,7 @@
     <w:p>
       <w:pPr>
         <w:rPr>
+          <w:rFonts w:ascii="Calibri" w:hAnsi="Calibri"/>
           <w:b/>
           <w:color w:val="2E74B5" w:themeColor="accent1" w:themeShade="BF"/>
           <w:sz w:val="20"/>
@@ -950,6 +1023,7 @@
     <w:p>
       <w:pPr>
         <w:rPr>
+          <w:rFonts w:ascii="Calibri" w:hAnsi="Calibri"/>
           <w:b/>
           <w:color w:val="2E74B5" w:themeColor="accent1" w:themeShade="BF"/>
           <w:sz w:val="20"/>
@@ -960,6 +1034,7 @@
     <w:p>
       <w:pPr>
         <w:rPr>
+          <w:rFonts w:ascii="Calibri" w:hAnsi="Calibri"/>
           <w:b/>
           <w:color w:val="2E74B5" w:themeColor="accent1" w:themeShade="BF"/>
           <w:sz w:val="20"/>
@@ -970,6 +1045,7 @@
     <w:p>
       <w:pPr>
         <w:rPr>
+          <w:rFonts w:ascii="Calibri" w:hAnsi="Calibri"/>
           <w:b/>
           <w:color w:val="2E74B5" w:themeColor="accent1" w:themeShade="BF"/>
           <w:sz w:val="20"/>
@@ -980,6 +1056,7 @@
     <w:p>
       <w:pPr>
         <w:rPr>
+          <w:rFonts w:ascii="Calibri" w:hAnsi="Calibri"/>
           <w:b/>
           <w:color w:val="2E74B5" w:themeColor="accent1" w:themeShade="BF"/>
           <w:sz w:val="20"/>
@@ -990,6 +1067,7 @@
     <w:p>
       <w:pPr>
         <w:rPr>
+          <w:rFonts w:ascii="Calibri" w:hAnsi="Calibri"/>
           <w:b/>
           <w:color w:val="2E74B5" w:themeColor="accent1" w:themeShade="BF"/>
           <w:sz w:val="20"/>
@@ -1000,6 +1078,7 @@
     <w:p>
       <w:pPr>
         <w:rPr>
+          <w:rFonts w:ascii="Calibri" w:hAnsi="Calibri"/>
           <w:b/>
           <w:color w:val="2E74B5" w:themeColor="accent1" w:themeShade="BF"/>
           <w:sz w:val="20"/>
@@ -1010,6 +1089,7 @@
     <w:p>
       <w:pPr>
         <w:rPr>
+          <w:rFonts w:ascii="Calibri" w:hAnsi="Calibri"/>
           <w:b/>
           <w:color w:val="2E74B5" w:themeColor="accent1" w:themeShade="BF"/>
           <w:sz w:val="20"/>
@@ -1020,6 +1100,7 @@
     <w:p>
       <w:pPr>
         <w:rPr>
+          <w:rFonts w:ascii="Calibri" w:hAnsi="Calibri"/>
           <w:b/>
           <w:color w:val="2E74B5" w:themeColor="accent1" w:themeShade="BF"/>
           <w:sz w:val="20"/>
@@ -1030,6 +1111,7 @@
     <w:p>
       <w:pPr>
         <w:rPr>
+          <w:rFonts w:ascii="Calibri" w:hAnsi="Calibri"/>
           <w:b/>
           <w:color w:val="2E74B5" w:themeColor="accent1" w:themeShade="BF"/>
           <w:sz w:val="20"/>
@@ -1040,6 +1122,7 @@
     <w:p>
       <w:pPr>
         <w:rPr>
+          <w:rFonts w:ascii="Calibri" w:hAnsi="Calibri"/>
           <w:b/>
           <w:color w:val="2E74B5" w:themeColor="accent1" w:themeShade="BF"/>
           <w:sz w:val="20"/>
@@ -1050,6 +1133,7 @@
     <w:p>
       <w:pPr>
         <w:rPr>
+          <w:rFonts w:ascii="Calibri" w:hAnsi="Calibri"/>
           <w:b/>
           <w:color w:val="2E74B5" w:themeColor="accent1" w:themeShade="BF"/>
           <w:sz w:val="20"/>
@@ -1060,6 +1144,7 @@
     <w:p>
       <w:pPr>
         <w:rPr>
+          <w:rFonts w:ascii="Calibri" w:hAnsi="Calibri"/>
           <w:b/>
           <w:color w:val="2E74B5" w:themeColor="accent1" w:themeShade="BF"/>
           <w:sz w:val="20"/>
@@ -1070,6 +1155,7 @@
     <w:p>
       <w:pPr>
         <w:rPr>
+          <w:rFonts w:ascii="Calibri" w:hAnsi="Calibri"/>
           <w:b/>
           <w:color w:val="2E74B5" w:themeColor="accent1" w:themeShade="BF"/>
           <w:sz w:val="20"/>
@@ -1080,6 +1166,7 @@
     <w:p>
       <w:pPr>
         <w:rPr>
+          <w:rFonts w:ascii="Calibri" w:hAnsi="Calibri"/>
           <w:b/>
           <w:color w:val="2E74B5" w:themeColor="accent1" w:themeShade="BF"/>
           <w:sz w:val="20"/>
@@ -1090,12 +1177,25 @@
     <w:p>
       <w:pPr>
         <w:rPr>
-          <w:sz w:val="20"/>
-          <w:szCs w:val="20"/>
-        </w:rPr>
-      </w:pPr>
-      <w:r>
-        <w:rPr>
+          <w:rFonts w:ascii="Calibri" w:hAnsi="Calibri"/>
+          <w:b/>
+          <w:color w:val="2E74B5" w:themeColor="accent1" w:themeShade="BF"/>
+          <w:sz w:val="20"/>
+          <w:szCs w:val="20"/>
+        </w:rPr>
+      </w:pPr>
+    </w:p>
+    <w:p>
+      <w:pPr>
+        <w:rPr>
+          <w:rFonts w:ascii="Calibri" w:hAnsi="Calibri"/>
+          <w:sz w:val="20"/>
+          <w:szCs w:val="20"/>
+        </w:rPr>
+      </w:pPr>
+      <w:r>
+        <w:rPr>
+          <w:rFonts w:ascii="Calibri" w:hAnsi="Calibri"/>
           <w:b/>
           <w:color w:val="2E74B5" w:themeColor="accent1" w:themeShade="BF"/>
           <w:sz w:val="20"/>
@@ -1108,40 +1208,1556 @@
     <w:p>
       <w:pPr>
         <w:rPr>
+          <w:rFonts w:ascii="Calibri" w:hAnsi="Calibri"/>
+          <w:b/>
+          <w:color w:val="C45911" w:themeColor="accent2" w:themeShade="BF"/>
+          <w:sz w:val="20"/>
+          <w:szCs w:val="20"/>
+        </w:rPr>
+      </w:pPr>
+      <w:r>
+        <w:rPr>
+          <w:rFonts w:ascii="Calibri" w:hAnsi="Calibri"/>
+          <w:b/>
           <w:color w:val="000000" w:themeColor="text1"/>
           <w:sz w:val="20"/>
           <w:szCs w:val="20"/>
         </w:rPr>
-      </w:pPr>
-      <w:r>
-        <w:rPr>
+        <w:t>Generic</w:t>
+      </w:r>
+      <w:r>
+        <w:rPr>
+          <w:rFonts w:ascii="Calibri" w:hAnsi="Calibri"/>
+          <w:b/>
           <w:color w:val="000000" w:themeColor="text1"/>
           <w:sz w:val="20"/>
           <w:szCs w:val="20"/>
         </w:rPr>
-        <w:t xml:space="preserve">A </w:t>
-      </w:r>
-      <w:r>
-        <w:rPr>
-          <w:b/>
+        <w:t>s</w:t>
+      </w:r>
+      <w:r>
+        <w:rPr>
+          <w:rFonts w:ascii="Calibri" w:hAnsi="Calibri"/>
           <w:color w:val="000000" w:themeColor="text1"/>
           <w:sz w:val="20"/>
           <w:szCs w:val="20"/>
         </w:rPr>
-        <w:t>Generic</w:t>
-      </w:r>
-      <w:r>
-        <w:rPr>
-          <w:b/>
+        <w:t xml:space="preserve"> allow you to customise a “generic” method or class to whatever type you’re working with.</w:t>
+      </w:r>
+    </w:p>
+    <w:p>
+      <w:pPr>
+        <w:rPr>
+          <w:rFonts w:ascii="Calibri" w:hAnsi="Calibri"/>
           <w:color w:val="000000" w:themeColor="text1"/>
           <w:sz w:val="20"/>
           <w:szCs w:val="20"/>
         </w:rPr>
-        <w:t xml:space="preserve"> Type</w:t>
-      </w:r>
-      <w:r>
-        <w:rPr>
-          <w:color w:val="000000" w:themeColor="text1"/>
+      </w:pPr>
+    </w:p>
+    <w:p>
+      <w:pPr>
+        <w:shd w:val="clear" w:color="auto" w:fill="FFFFFF"/>
+        <w:textAlignment w:val="baseline"/>
+        <w:rPr>
+          <w:rFonts w:ascii="Calibri" w:eastAsia="Times New Roman" w:hAnsi="Calibri" w:cs="Arial"/>
+          <w:color w:val="242729"/>
+          <w:sz w:val="20"/>
+          <w:szCs w:val="20"/>
+        </w:rPr>
+      </w:pPr>
+      <w:r>
+        <w:rPr>
+          <w:rFonts w:ascii="Calibri" w:eastAsia="Times New Roman" w:hAnsi="Calibri" w:cs="Arial"/>
+          <w:color w:val="242729"/>
+          <w:sz w:val="20"/>
+          <w:szCs w:val="20"/>
+        </w:rPr>
+        <w:t>Set&lt;E&gt;, List&lt;E&gt;, Map&lt;E&gt;, Graph&lt;E&gt; are interfaces. You can implement it using any underlying structure you want. It just has to support the standard interface methods + distinct element property.</w:t>
+      </w:r>
+    </w:p>
+    <w:p>
+      <w:pPr>
+        <w:shd w:val="clear" w:color="auto" w:fill="FFFFFF"/>
+        <w:textAlignment w:val="baseline"/>
+        <w:rPr>
+          <w:rFonts w:ascii="Calibri" w:eastAsia="Times New Roman" w:hAnsi="Calibri" w:cs="Arial"/>
+          <w:color w:val="242729"/>
+          <w:sz w:val="20"/>
+          <w:szCs w:val="20"/>
+        </w:rPr>
+      </w:pPr>
+    </w:p>
+    <w:p>
+      <w:pPr>
+        <w:shd w:val="clear" w:color="auto" w:fill="FFFFFF"/>
+        <w:textAlignment w:val="baseline"/>
+        <w:rPr>
+          <w:rFonts w:ascii="Calibri" w:eastAsia="Times New Roman" w:hAnsi="Calibri" w:cs="Arial"/>
+          <w:color w:val="242729"/>
+          <w:sz w:val="20"/>
+          <w:szCs w:val="20"/>
+        </w:rPr>
+      </w:pPr>
+      <w:r>
+        <w:rPr>
+          <w:rFonts w:ascii="Calibri" w:eastAsia="Times New Roman" w:hAnsi="Calibri" w:cs="Arial"/>
+          <w:color w:val="242729"/>
+          <w:sz w:val="20"/>
+          <w:szCs w:val="20"/>
+        </w:rPr>
+        <w:t>Interfaces</w:t>
+      </w:r>
+    </w:p>
+    <w:tbl>
+      <w:tblPr>
+        <w:tblStyle w:val="TableGrid"/>
+        <w:tblW w:w="0" w:type="auto"/>
+        <w:tblLook w:val="04A0" w:firstRow="1" w:lastRow="0" w:firstColumn="1" w:lastColumn="0" w:noHBand="0" w:noVBand="1"/>
+      </w:tblPr>
+      <w:tblGrid>
+        <w:gridCol w:w="1696"/>
+        <w:gridCol w:w="8754"/>
+      </w:tblGrid>
+      <w:tr>
+        <w:tc>
+          <w:tcPr>
+            <w:tcW w:w="1696" w:type="dxa"/>
+          </w:tcPr>
+          <w:p>
+            <w:pPr>
+              <w:textAlignment w:val="baseline"/>
+              <w:rPr>
+                <w:rFonts w:ascii="Calibri" w:eastAsia="Times New Roman" w:hAnsi="Calibri" w:cs="Arial"/>
+                <w:b/>
+                <w:color w:val="242729"/>
+                <w:sz w:val="20"/>
+                <w:szCs w:val="20"/>
+              </w:rPr>
+            </w:pPr>
+            <w:r>
+              <w:rPr>
+                <w:rFonts w:ascii="Calibri" w:eastAsia="Times New Roman" w:hAnsi="Calibri" w:cs="Arial"/>
+                <w:b/>
+                <w:color w:val="242729"/>
+                <w:sz w:val="20"/>
+                <w:szCs w:val="20"/>
+              </w:rPr>
+              <w:t>Set&lt;E&gt;</w:t>
+            </w:r>
+          </w:p>
+          <w:p>
+            <w:pPr>
+              <w:textAlignment w:val="baseline"/>
+              <w:rPr>
+                <w:rFonts w:ascii="Calibri" w:eastAsia="Times New Roman" w:hAnsi="Calibri" w:cs="Arial"/>
+                <w:color w:val="242729"/>
+                <w:sz w:val="20"/>
+                <w:szCs w:val="20"/>
+              </w:rPr>
+            </w:pPr>
+            <w:r>
+              <w:rPr>
+                <w:rFonts w:ascii="Calibri" w:eastAsia="Times New Roman" w:hAnsi="Calibri" w:cs="Arial"/>
+                <w:color w:val="242729"/>
+                <w:sz w:val="20"/>
+                <w:szCs w:val="20"/>
+              </w:rPr>
+              <w:t>NO DUPLICATES</w:t>
+            </w:r>
+          </w:p>
+          <w:p>
+            <w:pPr>
+              <w:textAlignment w:val="baseline"/>
+              <w:rPr>
+                <w:rFonts w:ascii="Calibri" w:eastAsia="Times New Roman" w:hAnsi="Calibri" w:cs="Arial"/>
+                <w:color w:val="242729"/>
+                <w:sz w:val="20"/>
+                <w:szCs w:val="20"/>
+              </w:rPr>
+            </w:pPr>
+            <w:r>
+              <w:rPr>
+                <w:rFonts w:ascii="Calibri" w:eastAsia="Times New Roman" w:hAnsi="Calibri" w:cs="Arial"/>
+                <w:color w:val="242729"/>
+                <w:sz w:val="20"/>
+                <w:szCs w:val="20"/>
+              </w:rPr>
+              <w:t>UN-ORDERED</w:t>
+            </w:r>
+          </w:p>
+        </w:tc>
+        <w:tc>
+          <w:tcPr>
+            <w:tcW w:w="8754" w:type="dxa"/>
+          </w:tcPr>
+          <w:p>
+            <w:pPr>
+              <w:textAlignment w:val="baseline"/>
+              <w:rPr>
+                <w:rFonts w:ascii="Calibri" w:eastAsia="Times New Roman" w:hAnsi="Calibri" w:cs="Arial"/>
+                <w:b/>
+                <w:color w:val="242729"/>
+                <w:sz w:val="20"/>
+                <w:szCs w:val="20"/>
+              </w:rPr>
+            </w:pPr>
+            <w:r>
+              <w:rPr>
+                <w:rFonts w:ascii="Calibri" w:eastAsia="Times New Roman" w:hAnsi="Calibri" w:cs="Arial"/>
+                <w:b/>
+                <w:color w:val="242729"/>
+                <w:sz w:val="20"/>
+                <w:szCs w:val="20"/>
+              </w:rPr>
+              <w:t>void</w:t>
+            </w:r>
+            <w:r>
+              <w:rPr>
+                <w:rFonts w:ascii="Calibri" w:eastAsia="Times New Roman" w:hAnsi="Calibri" w:cs="Arial"/>
+                <w:b/>
+                <w:color w:val="242729"/>
+                <w:sz w:val="20"/>
+                <w:szCs w:val="20"/>
+              </w:rPr>
+              <w:t xml:space="preserve"> add</w:t>
+            </w:r>
+            <w:r>
+              <w:rPr>
+                <w:rFonts w:ascii="Calibri" w:eastAsia="Times New Roman" w:hAnsi="Calibri" w:cs="Arial"/>
+                <w:b/>
+                <w:color w:val="242729"/>
+                <w:sz w:val="20"/>
+                <w:szCs w:val="20"/>
+              </w:rPr>
+              <w:t>(E e)</w:t>
+            </w:r>
+          </w:p>
+          <w:p>
+            <w:pPr>
+              <w:textAlignment w:val="baseline"/>
+              <w:rPr>
+                <w:rFonts w:ascii="Calibri" w:eastAsia="Times New Roman" w:hAnsi="Calibri" w:cs="Arial"/>
+                <w:b/>
+                <w:color w:val="242729"/>
+                <w:sz w:val="20"/>
+                <w:szCs w:val="20"/>
+              </w:rPr>
+            </w:pPr>
+            <w:r>
+              <w:rPr>
+                <w:rFonts w:ascii="Calibri" w:eastAsia="Times New Roman" w:hAnsi="Calibri" w:cs="Arial"/>
+                <w:b/>
+                <w:color w:val="242729"/>
+                <w:sz w:val="20"/>
+                <w:szCs w:val="20"/>
+              </w:rPr>
+              <w:t>void remove</w:t>
+            </w:r>
+            <w:r>
+              <w:rPr>
+                <w:rFonts w:ascii="Calibri" w:eastAsia="Times New Roman" w:hAnsi="Calibri" w:cs="Arial"/>
+                <w:b/>
+                <w:color w:val="242729"/>
+                <w:sz w:val="20"/>
+                <w:szCs w:val="20"/>
+              </w:rPr>
+              <w:t>(E e)</w:t>
+            </w:r>
+          </w:p>
+          <w:p>
+            <w:pPr>
+              <w:textAlignment w:val="baseline"/>
+              <w:rPr>
+                <w:rFonts w:ascii="Calibri" w:eastAsia="Times New Roman" w:hAnsi="Calibri" w:cs="Arial"/>
+                <w:b/>
+                <w:color w:val="242729"/>
+                <w:sz w:val="20"/>
+                <w:szCs w:val="20"/>
+              </w:rPr>
+            </w:pPr>
+            <w:r>
+              <w:rPr>
+                <w:rFonts w:ascii="Calibri" w:eastAsia="Times New Roman" w:hAnsi="Calibri" w:cs="Arial"/>
+                <w:b/>
+                <w:color w:val="242729"/>
+                <w:sz w:val="20"/>
+                <w:szCs w:val="20"/>
+              </w:rPr>
+              <w:t>boolean</w:t>
+            </w:r>
+            <w:r>
+              <w:rPr>
+                <w:rFonts w:ascii="Calibri" w:eastAsia="Times New Roman" w:hAnsi="Calibri" w:cs="Arial"/>
+                <w:b/>
+                <w:color w:val="242729"/>
+                <w:sz w:val="20"/>
+                <w:szCs w:val="20"/>
+              </w:rPr>
+              <w:t xml:space="preserve"> contains</w:t>
+            </w:r>
+            <w:r>
+              <w:rPr>
+                <w:rFonts w:ascii="Calibri" w:eastAsia="Times New Roman" w:hAnsi="Calibri" w:cs="Arial"/>
+                <w:b/>
+                <w:color w:val="242729"/>
+                <w:sz w:val="20"/>
+                <w:szCs w:val="20"/>
+              </w:rPr>
+              <w:t>(E e)</w:t>
+            </w:r>
+          </w:p>
+          <w:p>
+            <w:pPr>
+              <w:textAlignment w:val="baseline"/>
+              <w:rPr>
+                <w:rFonts w:ascii="Calibri" w:eastAsia="Times New Roman" w:hAnsi="Calibri" w:cs="Arial"/>
+                <w:b/>
+                <w:color w:val="242729"/>
+                <w:sz w:val="20"/>
+                <w:szCs w:val="20"/>
+              </w:rPr>
+            </w:pPr>
+          </w:p>
+          <w:p>
+            <w:pPr>
+              <w:textAlignment w:val="baseline"/>
+              <w:rPr>
+                <w:rFonts w:ascii="Calibri" w:eastAsia="Times New Roman" w:hAnsi="Calibri" w:cs="Arial"/>
+                <w:b/>
+                <w:color w:val="242729"/>
+                <w:sz w:val="20"/>
+                <w:szCs w:val="20"/>
+              </w:rPr>
+            </w:pPr>
+            <w:r>
+              <w:rPr>
+                <w:rFonts w:ascii="Calibri" w:eastAsia="Times New Roman" w:hAnsi="Calibri" w:cs="Arial"/>
+                <w:b/>
+                <w:color w:val="242729"/>
+                <w:sz w:val="20"/>
+                <w:szCs w:val="20"/>
+              </w:rPr>
+              <w:t>Set&lt;E&gt; union(Set&lt;E&gt; other)</w:t>
+            </w:r>
+          </w:p>
+          <w:p>
+            <w:pPr>
+              <w:textAlignment w:val="baseline"/>
+              <w:rPr>
+                <w:rFonts w:ascii="Calibri" w:eastAsia="Times New Roman" w:hAnsi="Calibri" w:cs="Arial"/>
+                <w:b/>
+                <w:color w:val="242729"/>
+                <w:sz w:val="20"/>
+                <w:szCs w:val="20"/>
+              </w:rPr>
+            </w:pPr>
+            <w:r>
+              <w:rPr>
+                <w:rFonts w:ascii="Calibri" w:eastAsia="Times New Roman" w:hAnsi="Calibri" w:cs="Arial"/>
+                <w:b/>
+                <w:color w:val="242729"/>
+                <w:sz w:val="20"/>
+                <w:szCs w:val="20"/>
+              </w:rPr>
+              <w:t>Set&lt;E&gt; intersection(Set&lt;E&gt; other)</w:t>
+            </w:r>
+          </w:p>
+          <w:p>
+            <w:pPr>
+              <w:textAlignment w:val="baseline"/>
+              <w:rPr>
+                <w:rFonts w:ascii="Calibri" w:eastAsia="Times New Roman" w:hAnsi="Calibri" w:cs="Arial"/>
+                <w:b/>
+                <w:color w:val="242729"/>
+                <w:sz w:val="20"/>
+                <w:szCs w:val="20"/>
+              </w:rPr>
+            </w:pPr>
+            <w:r>
+              <w:rPr>
+                <w:rFonts w:ascii="Calibri" w:eastAsia="Times New Roman" w:hAnsi="Calibri" w:cs="Arial"/>
+                <w:b/>
+                <w:color w:val="242729"/>
+                <w:sz w:val="20"/>
+                <w:szCs w:val="20"/>
+              </w:rPr>
+              <w:t>b</w:t>
+            </w:r>
+            <w:r>
+              <w:rPr>
+                <w:rFonts w:ascii="Calibri" w:eastAsia="Times New Roman" w:hAnsi="Calibri" w:cs="Arial"/>
+                <w:b/>
+                <w:color w:val="242729"/>
+                <w:sz w:val="20"/>
+                <w:szCs w:val="20"/>
+              </w:rPr>
+              <w:t>oolean isSubset(Set&lt;E&gt; other)</w:t>
+            </w:r>
+          </w:p>
+          <w:p>
+            <w:pPr>
+              <w:textAlignment w:val="baseline"/>
+              <w:rPr>
+                <w:rFonts w:ascii="Calibri" w:eastAsia="Times New Roman" w:hAnsi="Calibri" w:cs="Arial"/>
+                <w:color w:val="242729"/>
+                <w:sz w:val="20"/>
+                <w:szCs w:val="20"/>
+              </w:rPr>
+            </w:pPr>
+            <w:r>
+              <w:rPr>
+                <w:rFonts w:ascii="Calibri" w:eastAsia="Times New Roman" w:hAnsi="Calibri" w:cs="Arial"/>
+                <w:b/>
+                <w:color w:val="242729"/>
+                <w:sz w:val="20"/>
+                <w:szCs w:val="20"/>
+              </w:rPr>
+              <w:t>boolean equals(Object o)</w:t>
+            </w:r>
+          </w:p>
+        </w:tc>
+      </w:tr>
+      <w:tr>
+        <w:trPr>
+          <w:trHeight w:val="765"/>
+        </w:trPr>
+        <w:tc>
+          <w:tcPr>
+            <w:tcW w:w="1696" w:type="dxa"/>
+          </w:tcPr>
+          <w:p>
+            <w:pPr>
+              <w:textAlignment w:val="baseline"/>
+              <w:rPr>
+                <w:rFonts w:ascii="Calibri" w:eastAsia="Times New Roman" w:hAnsi="Calibri" w:cs="Arial"/>
+                <w:color w:val="242729"/>
+                <w:sz w:val="20"/>
+                <w:szCs w:val="20"/>
+              </w:rPr>
+            </w:pPr>
+            <w:r>
+              <w:rPr>
+                <w:rFonts w:ascii="Calibri" w:eastAsia="Times New Roman" w:hAnsi="Calibri" w:cs="Arial"/>
+                <w:b/>
+                <w:color w:val="242729"/>
+                <w:sz w:val="20"/>
+                <w:szCs w:val="20"/>
+              </w:rPr>
+              <w:t>List&lt;E&gt;</w:t>
+            </w:r>
+          </w:p>
+          <w:p>
+            <w:pPr>
+              <w:textAlignment w:val="baseline"/>
+              <w:rPr>
+                <w:rFonts w:ascii="Calibri" w:eastAsia="Times New Roman" w:hAnsi="Calibri" w:cs="Arial"/>
+                <w:color w:val="242729"/>
+                <w:sz w:val="20"/>
+                <w:szCs w:val="20"/>
+              </w:rPr>
+            </w:pPr>
+            <w:r>
+              <w:rPr>
+                <w:rFonts w:ascii="Calibri" w:eastAsia="Times New Roman" w:hAnsi="Calibri" w:cs="Arial"/>
+                <w:color w:val="242729"/>
+                <w:sz w:val="20"/>
+                <w:szCs w:val="20"/>
+              </w:rPr>
+              <w:t>DUPLICATES</w:t>
+            </w:r>
+          </w:p>
+          <w:p>
+            <w:pPr>
+              <w:textAlignment w:val="baseline"/>
+              <w:rPr>
+                <w:rFonts w:ascii="Calibri" w:eastAsia="Times New Roman" w:hAnsi="Calibri" w:cs="Arial"/>
+                <w:color w:val="242729"/>
+                <w:sz w:val="20"/>
+                <w:szCs w:val="20"/>
+              </w:rPr>
+            </w:pPr>
+            <w:r>
+              <w:rPr>
+                <w:rFonts w:ascii="Calibri" w:eastAsia="Times New Roman" w:hAnsi="Calibri" w:cs="Arial"/>
+                <w:color w:val="242729"/>
+                <w:sz w:val="20"/>
+                <w:szCs w:val="20"/>
+              </w:rPr>
+              <w:t>ORDERED</w:t>
+            </w:r>
+          </w:p>
+        </w:tc>
+        <w:tc>
+          <w:tcPr>
+            <w:tcW w:w="8754" w:type="dxa"/>
+          </w:tcPr>
+          <w:p>
+            <w:pPr>
+              <w:textAlignment w:val="baseline"/>
+              <w:rPr>
+                <w:rFonts w:ascii="Calibri" w:eastAsia="Times New Roman" w:hAnsi="Calibri" w:cs="Arial"/>
+                <w:color w:val="242729"/>
+                <w:sz w:val="20"/>
+                <w:szCs w:val="20"/>
+              </w:rPr>
+            </w:pPr>
+            <w:r>
+              <w:rPr>
+                <w:rFonts w:ascii="Calibri" w:eastAsia="Times New Roman" w:hAnsi="Calibri" w:cs="Arial"/>
+                <w:b/>
+                <w:color w:val="242729"/>
+                <w:sz w:val="20"/>
+                <w:szCs w:val="20"/>
+              </w:rPr>
+              <w:t>void add(</w:t>
+            </w:r>
+            <w:r>
+              <w:rPr>
+                <w:rFonts w:ascii="Calibri" w:eastAsia="Times New Roman" w:hAnsi="Calibri" w:cs="Arial"/>
+                <w:b/>
+                <w:color w:val="242729"/>
+                <w:sz w:val="20"/>
+                <w:szCs w:val="20"/>
+              </w:rPr>
+              <w:t>E e)</w:t>
+            </w:r>
+            <w:r>
+              <w:rPr>
+                <w:rFonts w:ascii="Calibri" w:eastAsia="Times New Roman" w:hAnsi="Calibri" w:cs="Arial"/>
+                <w:color w:val="242729"/>
+                <w:sz w:val="20"/>
+                <w:szCs w:val="20"/>
+              </w:rPr>
+              <w:t xml:space="preserve"> </w:t>
+            </w:r>
+            <w:r>
+              <w:rPr>
+                <w:rFonts w:ascii="Calibri" w:eastAsia="Times New Roman" w:hAnsi="Calibri" w:cs="Arial"/>
+                <w:color w:val="242729"/>
+                <w:sz w:val="20"/>
+                <w:szCs w:val="20"/>
+              </w:rPr>
+              <w:sym w:font="Wingdings" w:char="F0E0"/>
+            </w:r>
+            <w:r>
+              <w:rPr>
+                <w:rFonts w:ascii="Calibri" w:eastAsia="Times New Roman" w:hAnsi="Calibri" w:cs="Arial"/>
+                <w:color w:val="242729"/>
+                <w:sz w:val="20"/>
+                <w:szCs w:val="20"/>
+              </w:rPr>
+              <w:t xml:space="preserve"> adds to end of list</w:t>
+            </w:r>
+            <w:r>
+              <w:rPr>
+                <w:rFonts w:ascii="Calibri" w:eastAsia="Times New Roman" w:hAnsi="Calibri" w:cs="Arial"/>
+                <w:color w:val="242729"/>
+                <w:sz w:val="20"/>
+                <w:szCs w:val="20"/>
+              </w:rPr>
+              <w:br/>
+            </w:r>
+            <w:r>
+              <w:rPr>
+                <w:rFonts w:ascii="Calibri" w:eastAsia="Times New Roman" w:hAnsi="Calibri" w:cs="Arial"/>
+                <w:b/>
+                <w:color w:val="242729"/>
+                <w:sz w:val="20"/>
+                <w:szCs w:val="20"/>
+              </w:rPr>
+              <w:t>void add(int index, E e)</w:t>
+            </w:r>
+            <w:r>
+              <w:rPr>
+                <w:rFonts w:ascii="Calibri" w:eastAsia="Times New Roman" w:hAnsi="Calibri" w:cs="Arial"/>
+                <w:color w:val="242729"/>
+                <w:sz w:val="20"/>
+                <w:szCs w:val="20"/>
+              </w:rPr>
+              <w:t xml:space="preserve"> </w:t>
+            </w:r>
+            <w:r>
+              <w:rPr>
+                <w:rFonts w:ascii="Calibri" w:eastAsia="Times New Roman" w:hAnsi="Calibri" w:cs="Arial"/>
+                <w:color w:val="242729"/>
+                <w:sz w:val="20"/>
+                <w:szCs w:val="20"/>
+              </w:rPr>
+              <w:sym w:font="Wingdings" w:char="F0E0"/>
+            </w:r>
+            <w:r>
+              <w:rPr>
+                <w:rFonts w:ascii="Calibri" w:eastAsia="Times New Roman" w:hAnsi="Calibri" w:cs="Arial"/>
+                <w:color w:val="242729"/>
+                <w:sz w:val="20"/>
+                <w:szCs w:val="20"/>
+              </w:rPr>
+              <w:t xml:space="preserve"> adds to specified index in list</w:t>
+            </w:r>
+          </w:p>
+          <w:p>
+            <w:pPr>
+              <w:textAlignment w:val="baseline"/>
+              <w:rPr>
+                <w:rFonts w:ascii="Calibri" w:eastAsia="Times New Roman" w:hAnsi="Calibri" w:cs="Arial"/>
+                <w:color w:val="242729"/>
+                <w:sz w:val="20"/>
+                <w:szCs w:val="20"/>
+              </w:rPr>
+            </w:pPr>
+            <w:r>
+              <w:rPr>
+                <w:rFonts w:ascii="Calibri" w:eastAsia="Times New Roman" w:hAnsi="Calibri" w:cs="Arial"/>
+                <w:b/>
+                <w:color w:val="242729"/>
+                <w:sz w:val="20"/>
+                <w:szCs w:val="20"/>
+              </w:rPr>
+              <w:t>void remove(E e)</w:t>
+            </w:r>
+            <w:r>
+              <w:rPr>
+                <w:rFonts w:ascii="Calibri" w:eastAsia="Times New Roman" w:hAnsi="Calibri" w:cs="Arial"/>
+                <w:color w:val="242729"/>
+                <w:sz w:val="20"/>
+                <w:szCs w:val="20"/>
+              </w:rPr>
+              <w:t xml:space="preserve"> </w:t>
+            </w:r>
+            <w:r>
+              <w:rPr>
+                <w:rFonts w:ascii="Calibri" w:eastAsia="Times New Roman" w:hAnsi="Calibri" w:cs="Arial"/>
+                <w:color w:val="242729"/>
+                <w:sz w:val="20"/>
+                <w:szCs w:val="20"/>
+              </w:rPr>
+              <w:sym w:font="Wingdings" w:char="F0E0"/>
+            </w:r>
+            <w:r>
+              <w:rPr>
+                <w:rFonts w:ascii="Calibri" w:eastAsia="Times New Roman" w:hAnsi="Calibri" w:cs="Arial"/>
+                <w:color w:val="242729"/>
+                <w:sz w:val="20"/>
+                <w:szCs w:val="20"/>
+              </w:rPr>
+              <w:t xml:space="preserve"> removes </w:t>
+            </w:r>
+            <w:r>
+              <w:rPr>
+                <w:rFonts w:ascii="Calibri" w:eastAsia="Times New Roman" w:hAnsi="Calibri" w:cs="Arial"/>
+                <w:color w:val="242729"/>
+                <w:sz w:val="20"/>
+                <w:szCs w:val="20"/>
+              </w:rPr>
+              <w:t>element</w:t>
+            </w:r>
+          </w:p>
+          <w:p>
+            <w:pPr>
+              <w:textAlignment w:val="baseline"/>
+              <w:rPr>
+                <w:rFonts w:ascii="Calibri" w:eastAsia="Times New Roman" w:hAnsi="Calibri" w:cs="Arial"/>
+                <w:color w:val="242729"/>
+                <w:sz w:val="20"/>
+                <w:szCs w:val="20"/>
+              </w:rPr>
+            </w:pPr>
+            <w:r>
+              <w:rPr>
+                <w:rFonts w:ascii="Calibri" w:eastAsia="Times New Roman" w:hAnsi="Calibri" w:cs="Arial"/>
+                <w:b/>
+                <w:color w:val="242729"/>
+                <w:sz w:val="20"/>
+                <w:szCs w:val="20"/>
+              </w:rPr>
+              <w:t>void remove(int index)</w:t>
+            </w:r>
+            <w:r>
+              <w:rPr>
+                <w:rFonts w:ascii="Calibri" w:eastAsia="Times New Roman" w:hAnsi="Calibri" w:cs="Arial"/>
+                <w:color w:val="242729"/>
+                <w:sz w:val="20"/>
+                <w:szCs w:val="20"/>
+              </w:rPr>
+              <w:t xml:space="preserve"> </w:t>
+            </w:r>
+            <w:r>
+              <w:rPr>
+                <w:rFonts w:ascii="Calibri" w:eastAsia="Times New Roman" w:hAnsi="Calibri" w:cs="Arial"/>
+                <w:color w:val="242729"/>
+                <w:sz w:val="20"/>
+                <w:szCs w:val="20"/>
+              </w:rPr>
+              <w:sym w:font="Wingdings" w:char="F0E0"/>
+            </w:r>
+            <w:r>
+              <w:rPr>
+                <w:rFonts w:ascii="Calibri" w:eastAsia="Times New Roman" w:hAnsi="Calibri" w:cs="Arial"/>
+                <w:color w:val="242729"/>
+                <w:sz w:val="20"/>
+                <w:szCs w:val="20"/>
+              </w:rPr>
+              <w:t xml:space="preserve"> removes at specified index</w:t>
+            </w:r>
+          </w:p>
+          <w:p>
+            <w:pPr>
+              <w:textAlignment w:val="baseline"/>
+              <w:rPr>
+                <w:rFonts w:ascii="Calibri" w:eastAsia="Times New Roman" w:hAnsi="Calibri" w:cs="Arial"/>
+                <w:color w:val="242729"/>
+                <w:sz w:val="20"/>
+                <w:szCs w:val="20"/>
+              </w:rPr>
+            </w:pPr>
+          </w:p>
+          <w:p>
+            <w:pPr>
+              <w:textAlignment w:val="baseline"/>
+              <w:rPr>
+                <w:rFonts w:ascii="Calibri" w:eastAsia="Times New Roman" w:hAnsi="Calibri" w:cs="Arial"/>
+                <w:color w:val="242729"/>
+                <w:sz w:val="20"/>
+                <w:szCs w:val="20"/>
+              </w:rPr>
+            </w:pPr>
+            <w:r>
+              <w:rPr>
+                <w:rFonts w:ascii="Calibri" w:eastAsia="Times New Roman" w:hAnsi="Calibri" w:cs="Arial"/>
+                <w:b/>
+                <w:color w:val="242729"/>
+                <w:sz w:val="20"/>
+                <w:szCs w:val="20"/>
+              </w:rPr>
+              <w:t>List&lt;E&gt; subList(int from, int to)</w:t>
+            </w:r>
+            <w:r>
+              <w:rPr>
+                <w:rFonts w:ascii="Calibri" w:eastAsia="Times New Roman" w:hAnsi="Calibri" w:cs="Arial"/>
+                <w:color w:val="242729"/>
+                <w:sz w:val="20"/>
+                <w:szCs w:val="20"/>
+              </w:rPr>
+              <w:t xml:space="preserve"> </w:t>
+            </w:r>
+            <w:r>
+              <w:rPr>
+                <w:rFonts w:ascii="Calibri" w:eastAsia="Times New Roman" w:hAnsi="Calibri" w:cs="Arial"/>
+                <w:color w:val="242729"/>
+                <w:sz w:val="20"/>
+                <w:szCs w:val="20"/>
+              </w:rPr>
+              <w:sym w:font="Wingdings" w:char="F0E0"/>
+            </w:r>
+            <w:r>
+              <w:rPr>
+                <w:rFonts w:ascii="Calibri" w:eastAsia="Times New Roman" w:hAnsi="Calibri" w:cs="Arial"/>
+                <w:color w:val="242729"/>
+                <w:sz w:val="20"/>
+                <w:szCs w:val="20"/>
+              </w:rPr>
+              <w:t xml:space="preserve"> returns view of sublist</w:t>
+            </w:r>
+            <w:r>
+              <w:rPr>
+                <w:rFonts w:ascii="Calibri" w:eastAsia="Times New Roman" w:hAnsi="Calibri" w:cs="Arial"/>
+                <w:color w:val="242729"/>
+                <w:sz w:val="20"/>
+                <w:szCs w:val="20"/>
+              </w:rPr>
+              <w:t xml:space="preserve"> (from = inclusive, to = exclusive)</w:t>
+            </w:r>
+          </w:p>
+          <w:p>
+            <w:pPr>
+              <w:textAlignment w:val="baseline"/>
+              <w:rPr>
+                <w:rFonts w:ascii="Calibri" w:eastAsia="Times New Roman" w:hAnsi="Calibri" w:cs="Arial"/>
+                <w:color w:val="242729"/>
+                <w:sz w:val="20"/>
+                <w:szCs w:val="20"/>
+              </w:rPr>
+            </w:pPr>
+            <w:r>
+              <w:rPr>
+                <w:rFonts w:ascii="Calibri" w:eastAsia="Times New Roman" w:hAnsi="Calibri" w:cs="Arial"/>
+                <w:b/>
+                <w:color w:val="242729"/>
+                <w:sz w:val="20"/>
+                <w:szCs w:val="20"/>
+              </w:rPr>
+              <w:t>E get(int index)</w:t>
+            </w:r>
+            <w:r>
+              <w:rPr>
+                <w:rFonts w:ascii="Calibri" w:eastAsia="Times New Roman" w:hAnsi="Calibri" w:cs="Arial"/>
+                <w:color w:val="242729"/>
+                <w:sz w:val="20"/>
+                <w:szCs w:val="20"/>
+              </w:rPr>
+              <w:t xml:space="preserve"> </w:t>
+            </w:r>
+            <w:r>
+              <w:rPr>
+                <w:rFonts w:ascii="Calibri" w:eastAsia="Times New Roman" w:hAnsi="Calibri" w:cs="Arial"/>
+                <w:color w:val="242729"/>
+                <w:sz w:val="20"/>
+                <w:szCs w:val="20"/>
+              </w:rPr>
+              <w:sym w:font="Wingdings" w:char="F0E0"/>
+            </w:r>
+            <w:r>
+              <w:rPr>
+                <w:rFonts w:ascii="Calibri" w:eastAsia="Times New Roman" w:hAnsi="Calibri" w:cs="Arial"/>
+                <w:color w:val="242729"/>
+                <w:sz w:val="20"/>
+                <w:szCs w:val="20"/>
+              </w:rPr>
+              <w:t xml:space="preserve"> returns element</w:t>
+            </w:r>
+          </w:p>
+          <w:p>
+            <w:pPr>
+              <w:textAlignment w:val="baseline"/>
+              <w:rPr>
+                <w:rFonts w:ascii="Calibri" w:eastAsia="Times New Roman" w:hAnsi="Calibri" w:cs="Arial"/>
+                <w:color w:val="242729"/>
+                <w:sz w:val="20"/>
+                <w:szCs w:val="20"/>
+              </w:rPr>
+            </w:pPr>
+            <w:r>
+              <w:rPr>
+                <w:rFonts w:ascii="Calibri" w:eastAsia="Times New Roman" w:hAnsi="Calibri" w:cs="Arial"/>
+                <w:b/>
+                <w:color w:val="242729"/>
+                <w:sz w:val="20"/>
+                <w:szCs w:val="20"/>
+              </w:rPr>
+              <w:t>boolean contains</w:t>
+            </w:r>
+            <w:r>
+              <w:rPr>
+                <w:rFonts w:ascii="Calibri" w:eastAsia="Times New Roman" w:hAnsi="Calibri" w:cs="Arial"/>
+                <w:b/>
+                <w:color w:val="242729"/>
+                <w:sz w:val="20"/>
+                <w:szCs w:val="20"/>
+              </w:rPr>
+              <w:t>(E e)</w:t>
+            </w:r>
+            <w:r>
+              <w:rPr>
+                <w:rFonts w:ascii="Calibri" w:eastAsia="Times New Roman" w:hAnsi="Calibri" w:cs="Arial"/>
+                <w:b/>
+                <w:color w:val="242729"/>
+                <w:sz w:val="20"/>
+                <w:szCs w:val="20"/>
+              </w:rPr>
+              <w:t xml:space="preserve"> </w:t>
+            </w:r>
+            <w:r>
+              <w:rPr>
+                <w:rFonts w:ascii="Calibri" w:eastAsia="Times New Roman" w:hAnsi="Calibri" w:cs="Arial"/>
+                <w:color w:val="242729"/>
+                <w:sz w:val="20"/>
+                <w:szCs w:val="20"/>
+              </w:rPr>
+              <w:sym w:font="Wingdings" w:char="F0E0"/>
+            </w:r>
+            <w:r>
+              <w:rPr>
+                <w:rFonts w:ascii="Calibri" w:eastAsia="Times New Roman" w:hAnsi="Calibri" w:cs="Arial"/>
+                <w:color w:val="242729"/>
+                <w:sz w:val="20"/>
+                <w:szCs w:val="20"/>
+              </w:rPr>
+              <w:t xml:space="preserve"> T/F check</w:t>
+            </w:r>
+            <w:r>
+              <w:rPr>
+                <w:rFonts w:ascii="Calibri" w:eastAsia="Times New Roman" w:hAnsi="Calibri" w:cs="Arial"/>
+                <w:color w:val="242729"/>
+                <w:sz w:val="20"/>
+                <w:szCs w:val="20"/>
+              </w:rPr>
+              <w:t xml:space="preserve"> for element</w:t>
+            </w:r>
+          </w:p>
+          <w:p>
+            <w:pPr>
+              <w:textAlignment w:val="baseline"/>
+              <w:rPr>
+                <w:rFonts w:ascii="Calibri" w:eastAsia="Times New Roman" w:hAnsi="Calibri" w:cs="Arial"/>
+                <w:color w:val="242729"/>
+                <w:sz w:val="20"/>
+                <w:szCs w:val="20"/>
+              </w:rPr>
+            </w:pPr>
+            <w:r>
+              <w:rPr>
+                <w:rFonts w:ascii="Calibri" w:eastAsia="Times New Roman" w:hAnsi="Calibri" w:cs="Arial"/>
+                <w:b/>
+                <w:color w:val="242729"/>
+                <w:sz w:val="20"/>
+                <w:szCs w:val="20"/>
+              </w:rPr>
+              <w:t>boolean isEmpty()</w:t>
+            </w:r>
+            <w:r>
+              <w:rPr>
+                <w:rFonts w:ascii="Calibri" w:eastAsia="Times New Roman" w:hAnsi="Calibri" w:cs="Arial"/>
+                <w:color w:val="242729"/>
+                <w:sz w:val="20"/>
+                <w:szCs w:val="20"/>
+              </w:rPr>
+              <w:t xml:space="preserve"> </w:t>
+            </w:r>
+            <w:r>
+              <w:rPr>
+                <w:rFonts w:ascii="Calibri" w:eastAsia="Times New Roman" w:hAnsi="Calibri" w:cs="Arial"/>
+                <w:color w:val="242729"/>
+                <w:sz w:val="20"/>
+                <w:szCs w:val="20"/>
+              </w:rPr>
+              <w:sym w:font="Wingdings" w:char="F0E0"/>
+            </w:r>
+            <w:r>
+              <w:rPr>
+                <w:rFonts w:ascii="Calibri" w:eastAsia="Times New Roman" w:hAnsi="Calibri" w:cs="Arial"/>
+                <w:color w:val="242729"/>
+                <w:sz w:val="20"/>
+                <w:szCs w:val="20"/>
+              </w:rPr>
+              <w:t xml:space="preserve"> T/F check for empty</w:t>
+            </w:r>
+          </w:p>
+          <w:p>
+            <w:pPr>
+              <w:textAlignment w:val="baseline"/>
+              <w:rPr>
+                <w:rFonts w:ascii="Calibri" w:eastAsia="Times New Roman" w:hAnsi="Calibri" w:cs="Arial"/>
+                <w:b/>
+                <w:color w:val="242729"/>
+                <w:sz w:val="20"/>
+                <w:szCs w:val="20"/>
+              </w:rPr>
+            </w:pPr>
+            <w:r>
+              <w:rPr>
+                <w:rFonts w:ascii="Calibri" w:eastAsia="Times New Roman" w:hAnsi="Calibri" w:cs="Arial"/>
+                <w:b/>
+                <w:color w:val="242729"/>
+                <w:sz w:val="20"/>
+                <w:szCs w:val="20"/>
+              </w:rPr>
+              <w:t>boolean equals(Object o)</w:t>
+            </w:r>
+          </w:p>
+        </w:tc>
+      </w:tr>
+      <w:tr>
+        <w:tc>
+          <w:tcPr>
+            <w:tcW w:w="1696" w:type="dxa"/>
+          </w:tcPr>
+          <w:p>
+            <w:pPr>
+              <w:textAlignment w:val="baseline"/>
+              <w:rPr>
+                <w:rFonts w:ascii="Calibri" w:eastAsia="Times New Roman" w:hAnsi="Calibri" w:cs="Arial"/>
+                <w:color w:val="242729"/>
+                <w:sz w:val="20"/>
+                <w:szCs w:val="20"/>
+              </w:rPr>
+            </w:pPr>
+            <w:r>
+              <w:rPr>
+                <w:rFonts w:ascii="Calibri" w:eastAsia="Times New Roman" w:hAnsi="Calibri" w:cs="Arial"/>
+                <w:b/>
+                <w:color w:val="242729"/>
+                <w:sz w:val="20"/>
+                <w:szCs w:val="20"/>
+              </w:rPr>
+              <w:t>Map&lt;K,V&gt;</w:t>
+            </w:r>
+          </w:p>
+        </w:tc>
+        <w:tc>
+          <w:tcPr>
+            <w:tcW w:w="8754" w:type="dxa"/>
+          </w:tcPr>
+          <w:p>
+            <w:pPr>
+              <w:textAlignment w:val="baseline"/>
+              <w:rPr>
+                <w:rFonts w:ascii="Calibri" w:eastAsia="Times New Roman" w:hAnsi="Calibri" w:cs="Arial"/>
+                <w:color w:val="242729"/>
+                <w:sz w:val="20"/>
+                <w:szCs w:val="20"/>
+              </w:rPr>
+            </w:pPr>
+            <w:r>
+              <w:rPr>
+                <w:rFonts w:ascii="Calibri" w:eastAsia="Times New Roman" w:hAnsi="Calibri" w:cs="Arial"/>
+                <w:b/>
+                <w:color w:val="242729"/>
+                <w:sz w:val="20"/>
+                <w:szCs w:val="20"/>
+              </w:rPr>
+              <w:t>void</w:t>
+            </w:r>
+            <w:r>
+              <w:rPr>
+                <w:rFonts w:ascii="Calibri" w:eastAsia="Times New Roman" w:hAnsi="Calibri" w:cs="Arial"/>
+                <w:b/>
+                <w:color w:val="242729"/>
+                <w:sz w:val="20"/>
+                <w:szCs w:val="20"/>
+              </w:rPr>
+              <w:t xml:space="preserve"> put(</w:t>
+            </w:r>
+            <w:r>
+              <w:rPr>
+                <w:rFonts w:ascii="Calibri" w:eastAsia="Times New Roman" w:hAnsi="Calibri" w:cs="Arial"/>
+                <w:b/>
+                <w:color w:val="242729"/>
+                <w:sz w:val="20"/>
+                <w:szCs w:val="20"/>
+              </w:rPr>
+              <w:t>V val</w:t>
+            </w:r>
+            <w:r>
+              <w:rPr>
+                <w:rFonts w:ascii="Calibri" w:eastAsia="Times New Roman" w:hAnsi="Calibri" w:cs="Arial"/>
+                <w:b/>
+                <w:color w:val="242729"/>
+                <w:sz w:val="20"/>
+                <w:szCs w:val="20"/>
+              </w:rPr>
+              <w:t>)</w:t>
+            </w:r>
+            <w:r>
+              <w:rPr>
+                <w:rFonts w:ascii="Calibri" w:eastAsia="Times New Roman" w:hAnsi="Calibri" w:cs="Arial"/>
+                <w:color w:val="242729"/>
+                <w:sz w:val="20"/>
+                <w:szCs w:val="20"/>
+              </w:rPr>
+              <w:t xml:space="preserve"> </w:t>
+            </w:r>
+            <w:r>
+              <w:rPr>
+                <w:rFonts w:ascii="Calibri" w:eastAsia="Times New Roman" w:hAnsi="Calibri" w:cs="Arial"/>
+                <w:color w:val="242729"/>
+                <w:sz w:val="20"/>
+                <w:szCs w:val="20"/>
+              </w:rPr>
+              <w:sym w:font="Wingdings" w:char="F0E0"/>
+            </w:r>
+            <w:r>
+              <w:rPr>
+                <w:rFonts w:ascii="Calibri" w:eastAsia="Times New Roman" w:hAnsi="Calibri" w:cs="Arial"/>
+                <w:color w:val="242729"/>
+                <w:sz w:val="20"/>
+                <w:szCs w:val="20"/>
+              </w:rPr>
+              <w:t xml:space="preserve"> put value into map</w:t>
+            </w:r>
+          </w:p>
+          <w:p>
+            <w:pPr>
+              <w:textAlignment w:val="baseline"/>
+              <w:rPr>
+                <w:rFonts w:ascii="Calibri" w:eastAsia="Times New Roman" w:hAnsi="Calibri" w:cs="Arial"/>
+                <w:color w:val="242729"/>
+                <w:sz w:val="20"/>
+                <w:szCs w:val="20"/>
+              </w:rPr>
+            </w:pPr>
+            <w:r>
+              <w:rPr>
+                <w:rFonts w:ascii="Calibri" w:eastAsia="Times New Roman" w:hAnsi="Calibri" w:cs="Arial"/>
+                <w:b/>
+                <w:color w:val="242729"/>
+                <w:sz w:val="20"/>
+                <w:szCs w:val="20"/>
+              </w:rPr>
+              <w:t>void</w:t>
+            </w:r>
+            <w:r>
+              <w:rPr>
+                <w:rFonts w:ascii="Calibri" w:eastAsia="Times New Roman" w:hAnsi="Calibri" w:cs="Arial"/>
+                <w:b/>
+                <w:color w:val="242729"/>
+                <w:sz w:val="20"/>
+                <w:szCs w:val="20"/>
+              </w:rPr>
+              <w:t xml:space="preserve"> remove(</w:t>
+            </w:r>
+            <w:r>
+              <w:rPr>
+                <w:rFonts w:ascii="Calibri" w:eastAsia="Times New Roman" w:hAnsi="Calibri" w:cs="Arial"/>
+                <w:b/>
+                <w:color w:val="242729"/>
+                <w:sz w:val="20"/>
+                <w:szCs w:val="20"/>
+              </w:rPr>
+              <w:t>K</w:t>
+            </w:r>
+            <w:r>
+              <w:rPr>
+                <w:rFonts w:ascii="Calibri" w:eastAsia="Times New Roman" w:hAnsi="Calibri" w:cs="Arial"/>
+                <w:b/>
+                <w:color w:val="242729"/>
+                <w:sz w:val="20"/>
+                <w:szCs w:val="20"/>
+              </w:rPr>
+              <w:t xml:space="preserve"> key)</w:t>
+            </w:r>
+            <w:r>
+              <w:rPr>
+                <w:rFonts w:ascii="Calibri" w:eastAsia="Times New Roman" w:hAnsi="Calibri" w:cs="Arial"/>
+                <w:color w:val="242729"/>
+                <w:sz w:val="20"/>
+                <w:szCs w:val="20"/>
+              </w:rPr>
+              <w:t xml:space="preserve"> </w:t>
+            </w:r>
+            <w:r>
+              <w:rPr>
+                <w:rFonts w:ascii="Calibri" w:eastAsia="Times New Roman" w:hAnsi="Calibri" w:cs="Arial"/>
+                <w:color w:val="242729"/>
+                <w:sz w:val="20"/>
+                <w:szCs w:val="20"/>
+              </w:rPr>
+              <w:sym w:font="Wingdings" w:char="F0E0"/>
+            </w:r>
+            <w:r>
+              <w:rPr>
+                <w:rFonts w:ascii="Calibri" w:eastAsia="Times New Roman" w:hAnsi="Calibri" w:cs="Arial"/>
+                <w:color w:val="242729"/>
+                <w:sz w:val="20"/>
+                <w:szCs w:val="20"/>
+              </w:rPr>
+              <w:t xml:space="preserve"> remove value from map</w:t>
+            </w:r>
+          </w:p>
+          <w:p>
+            <w:pPr>
+              <w:textAlignment w:val="baseline"/>
+              <w:rPr>
+                <w:rFonts w:ascii="Calibri" w:eastAsia="Times New Roman" w:hAnsi="Calibri" w:cs="Arial"/>
+                <w:color w:val="242729"/>
+                <w:sz w:val="20"/>
+                <w:szCs w:val="20"/>
+              </w:rPr>
+            </w:pPr>
+            <w:r>
+              <w:rPr>
+                <w:rFonts w:ascii="Calibri" w:eastAsia="Times New Roman" w:hAnsi="Calibri" w:cs="Arial"/>
+                <w:b/>
+                <w:color w:val="242729"/>
+                <w:sz w:val="20"/>
+                <w:szCs w:val="20"/>
+              </w:rPr>
+              <w:t>void</w:t>
+            </w:r>
+            <w:r>
+              <w:rPr>
+                <w:rFonts w:ascii="Calibri" w:eastAsia="Times New Roman" w:hAnsi="Calibri" w:cs="Arial"/>
+                <w:b/>
+                <w:color w:val="242729"/>
+                <w:sz w:val="20"/>
+                <w:szCs w:val="20"/>
+              </w:rPr>
+              <w:t xml:space="preserve"> replace(K key, V value)</w:t>
+            </w:r>
+            <w:r>
+              <w:rPr>
+                <w:rFonts w:ascii="Calibri" w:eastAsia="Times New Roman" w:hAnsi="Calibri" w:cs="Arial"/>
+                <w:color w:val="242729"/>
+                <w:sz w:val="20"/>
+                <w:szCs w:val="20"/>
+              </w:rPr>
+              <w:t xml:space="preserve"> </w:t>
+            </w:r>
+            <w:r>
+              <w:rPr>
+                <w:rFonts w:ascii="Calibri" w:eastAsia="Times New Roman" w:hAnsi="Calibri" w:cs="Arial"/>
+                <w:color w:val="242729"/>
+                <w:sz w:val="20"/>
+                <w:szCs w:val="20"/>
+              </w:rPr>
+              <w:sym w:font="Wingdings" w:char="F0E0"/>
+            </w:r>
+            <w:r>
+              <w:rPr>
+                <w:rFonts w:ascii="Calibri" w:eastAsia="Times New Roman" w:hAnsi="Calibri" w:cs="Arial"/>
+                <w:color w:val="242729"/>
+                <w:sz w:val="20"/>
+                <w:szCs w:val="20"/>
+              </w:rPr>
+              <w:t xml:space="preserve"> replace</w:t>
+            </w:r>
+            <w:r>
+              <w:rPr>
+                <w:rFonts w:ascii="Calibri" w:eastAsia="Times New Roman" w:hAnsi="Calibri" w:cs="Arial"/>
+                <w:color w:val="242729"/>
+                <w:sz w:val="20"/>
+                <w:szCs w:val="20"/>
+              </w:rPr>
+              <w:t xml:space="preserve"> an entry of a specified key with the specified value</w:t>
+            </w:r>
+          </w:p>
+          <w:p>
+            <w:pPr>
+              <w:textAlignment w:val="baseline"/>
+              <w:rPr>
+                <w:rFonts w:ascii="Calibri" w:eastAsia="Times New Roman" w:hAnsi="Calibri" w:cs="Arial"/>
+                <w:color w:val="242729"/>
+                <w:sz w:val="20"/>
+                <w:szCs w:val="20"/>
+              </w:rPr>
+            </w:pPr>
+          </w:p>
+          <w:p>
+            <w:pPr>
+              <w:textAlignment w:val="baseline"/>
+              <w:rPr>
+                <w:rFonts w:ascii="Calibri" w:eastAsia="Times New Roman" w:hAnsi="Calibri" w:cs="Arial"/>
+                <w:color w:val="242729"/>
+                <w:sz w:val="20"/>
+                <w:szCs w:val="20"/>
+              </w:rPr>
+            </w:pPr>
+            <w:r>
+              <w:rPr>
+                <w:rFonts w:ascii="Calibri" w:eastAsia="Times New Roman" w:hAnsi="Calibri" w:cs="Arial"/>
+                <w:b/>
+                <w:color w:val="242729"/>
+                <w:sz w:val="20"/>
+                <w:szCs w:val="20"/>
+              </w:rPr>
+              <w:t>V get(K key</w:t>
+            </w:r>
+            <w:r>
+              <w:rPr>
+                <w:rFonts w:ascii="Calibri" w:eastAsia="Times New Roman" w:hAnsi="Calibri" w:cs="Arial"/>
+                <w:b/>
+                <w:color w:val="242729"/>
+                <w:sz w:val="20"/>
+                <w:szCs w:val="20"/>
+              </w:rPr>
+              <w:t>)</w:t>
+            </w:r>
+            <w:r>
+              <w:rPr>
+                <w:rFonts w:ascii="Calibri" w:eastAsia="Times New Roman" w:hAnsi="Calibri" w:cs="Arial"/>
+                <w:color w:val="242729"/>
+                <w:sz w:val="20"/>
+                <w:szCs w:val="20"/>
+              </w:rPr>
+              <w:t xml:space="preserve"> </w:t>
+            </w:r>
+            <w:r>
+              <w:rPr>
+                <w:rFonts w:ascii="Calibri" w:eastAsia="Times New Roman" w:hAnsi="Calibri" w:cs="Arial"/>
+                <w:color w:val="242729"/>
+                <w:sz w:val="20"/>
+                <w:szCs w:val="20"/>
+              </w:rPr>
+              <w:sym w:font="Wingdings" w:char="F0E0"/>
+            </w:r>
+            <w:r>
+              <w:rPr>
+                <w:rFonts w:ascii="Calibri" w:eastAsia="Times New Roman" w:hAnsi="Calibri" w:cs="Arial"/>
+                <w:color w:val="242729"/>
+                <w:sz w:val="20"/>
+                <w:szCs w:val="20"/>
+              </w:rPr>
+              <w:t xml:space="preserve"> get value from map</w:t>
+            </w:r>
+          </w:p>
+          <w:p>
+            <w:pPr>
+              <w:textAlignment w:val="baseline"/>
+              <w:rPr>
+                <w:rFonts w:ascii="Calibri" w:eastAsia="Times New Roman" w:hAnsi="Calibri" w:cs="Arial"/>
+                <w:color w:val="242729"/>
+                <w:sz w:val="20"/>
+                <w:szCs w:val="20"/>
+              </w:rPr>
+            </w:pPr>
+            <w:r>
+              <w:rPr>
+                <w:rFonts w:ascii="Calibri" w:eastAsia="Times New Roman" w:hAnsi="Calibri" w:cs="Arial"/>
+                <w:b/>
+                <w:color w:val="242729"/>
+                <w:sz w:val="20"/>
+                <w:szCs w:val="20"/>
+              </w:rPr>
+              <w:t>boolean containsKey(</w:t>
+            </w:r>
+            <w:r>
+              <w:rPr>
+                <w:rFonts w:ascii="Calibri" w:eastAsia="Times New Roman" w:hAnsi="Calibri" w:cs="Arial"/>
+                <w:b/>
+                <w:color w:val="242729"/>
+                <w:sz w:val="20"/>
+                <w:szCs w:val="20"/>
+              </w:rPr>
+              <w:t>K key</w:t>
+            </w:r>
+            <w:r>
+              <w:rPr>
+                <w:rFonts w:ascii="Calibri" w:eastAsia="Times New Roman" w:hAnsi="Calibri" w:cs="Arial"/>
+                <w:b/>
+                <w:color w:val="242729"/>
+                <w:sz w:val="20"/>
+                <w:szCs w:val="20"/>
+              </w:rPr>
+              <w:t>)</w:t>
+            </w:r>
+            <w:r>
+              <w:rPr>
+                <w:rFonts w:ascii="Calibri" w:eastAsia="Times New Roman" w:hAnsi="Calibri" w:cs="Arial"/>
+                <w:color w:val="242729"/>
+                <w:sz w:val="20"/>
+                <w:szCs w:val="20"/>
+              </w:rPr>
+              <w:t xml:space="preserve"> </w:t>
+            </w:r>
+            <w:r>
+              <w:rPr>
+                <w:rFonts w:ascii="Calibri" w:eastAsia="Times New Roman" w:hAnsi="Calibri" w:cs="Arial"/>
+                <w:color w:val="242729"/>
+                <w:sz w:val="20"/>
+                <w:szCs w:val="20"/>
+              </w:rPr>
+              <w:sym w:font="Wingdings" w:char="F0E0"/>
+            </w:r>
+            <w:r>
+              <w:rPr>
+                <w:rFonts w:ascii="Calibri" w:eastAsia="Times New Roman" w:hAnsi="Calibri" w:cs="Arial"/>
+                <w:color w:val="242729"/>
+                <w:sz w:val="20"/>
+                <w:szCs w:val="20"/>
+              </w:rPr>
+              <w:t xml:space="preserve"> T/F check for key</w:t>
+            </w:r>
+          </w:p>
+          <w:p>
+            <w:pPr>
+              <w:textAlignment w:val="baseline"/>
+              <w:rPr>
+                <w:rFonts w:ascii="Calibri" w:eastAsia="Times New Roman" w:hAnsi="Calibri" w:cs="Arial"/>
+                <w:color w:val="242729"/>
+                <w:sz w:val="20"/>
+                <w:szCs w:val="20"/>
+              </w:rPr>
+            </w:pPr>
+            <w:r>
+              <w:rPr>
+                <w:rFonts w:ascii="Calibri" w:eastAsia="Times New Roman" w:hAnsi="Calibri" w:cs="Arial"/>
+                <w:b/>
+                <w:color w:val="242729"/>
+                <w:sz w:val="20"/>
+                <w:szCs w:val="20"/>
+              </w:rPr>
+              <w:t>boolean containsValue(</w:t>
+            </w:r>
+            <w:r>
+              <w:rPr>
+                <w:rFonts w:ascii="Calibri" w:eastAsia="Times New Roman" w:hAnsi="Calibri" w:cs="Arial"/>
+                <w:b/>
+                <w:color w:val="242729"/>
+                <w:sz w:val="20"/>
+                <w:szCs w:val="20"/>
+              </w:rPr>
+              <w:t>V vak</w:t>
+            </w:r>
+            <w:r>
+              <w:rPr>
+                <w:rFonts w:ascii="Calibri" w:eastAsia="Times New Roman" w:hAnsi="Calibri" w:cs="Arial"/>
+                <w:b/>
+                <w:color w:val="242729"/>
+                <w:sz w:val="20"/>
+                <w:szCs w:val="20"/>
+              </w:rPr>
+              <w:t>)</w:t>
+            </w:r>
+            <w:r>
+              <w:rPr>
+                <w:rFonts w:ascii="Calibri" w:eastAsia="Times New Roman" w:hAnsi="Calibri" w:cs="Arial"/>
+                <w:color w:val="242729"/>
+                <w:sz w:val="20"/>
+                <w:szCs w:val="20"/>
+              </w:rPr>
+              <w:t xml:space="preserve"> </w:t>
+            </w:r>
+            <w:r>
+              <w:rPr>
+                <w:rFonts w:ascii="Calibri" w:eastAsia="Times New Roman" w:hAnsi="Calibri" w:cs="Arial"/>
+                <w:color w:val="242729"/>
+                <w:sz w:val="20"/>
+                <w:szCs w:val="20"/>
+              </w:rPr>
+              <w:sym w:font="Wingdings" w:char="F0E0"/>
+            </w:r>
+            <w:r>
+              <w:rPr>
+                <w:rFonts w:ascii="Calibri" w:eastAsia="Times New Roman" w:hAnsi="Calibri" w:cs="Arial"/>
+                <w:color w:val="242729"/>
+                <w:sz w:val="20"/>
+                <w:szCs w:val="20"/>
+              </w:rPr>
+              <w:t xml:space="preserve"> T/F check for value</w:t>
+            </w:r>
+          </w:p>
+          <w:p>
+            <w:pPr>
+              <w:textAlignment w:val="baseline"/>
+              <w:rPr>
+                <w:rFonts w:ascii="Calibri" w:eastAsia="Times New Roman" w:hAnsi="Calibri" w:cs="Arial"/>
+                <w:color w:val="242729"/>
+                <w:sz w:val="20"/>
+                <w:szCs w:val="20"/>
+              </w:rPr>
+            </w:pPr>
+            <w:r>
+              <w:rPr>
+                <w:rFonts w:ascii="Calibri" w:eastAsia="Times New Roman" w:hAnsi="Calibri" w:cs="Arial"/>
+                <w:b/>
+                <w:color w:val="242729"/>
+                <w:sz w:val="20"/>
+                <w:szCs w:val="20"/>
+              </w:rPr>
+              <w:t>boolean isEmpty()</w:t>
+            </w:r>
+            <w:r>
+              <w:rPr>
+                <w:rFonts w:ascii="Calibri" w:eastAsia="Times New Roman" w:hAnsi="Calibri" w:cs="Arial"/>
+                <w:color w:val="242729"/>
+                <w:sz w:val="20"/>
+                <w:szCs w:val="20"/>
+              </w:rPr>
+              <w:t xml:space="preserve"> </w:t>
+            </w:r>
+            <w:r>
+              <w:rPr>
+                <w:rFonts w:ascii="Calibri" w:eastAsia="Times New Roman" w:hAnsi="Calibri" w:cs="Arial"/>
+                <w:color w:val="242729"/>
+                <w:sz w:val="20"/>
+                <w:szCs w:val="20"/>
+              </w:rPr>
+              <w:sym w:font="Wingdings" w:char="F0E0"/>
+            </w:r>
+            <w:r>
+              <w:rPr>
+                <w:rFonts w:ascii="Calibri" w:eastAsia="Times New Roman" w:hAnsi="Calibri" w:cs="Arial"/>
+                <w:color w:val="242729"/>
+                <w:sz w:val="20"/>
+                <w:szCs w:val="20"/>
+              </w:rPr>
+              <w:t xml:space="preserve"> T/F check for empty</w:t>
+            </w:r>
+          </w:p>
+          <w:p>
+            <w:pPr>
+              <w:textAlignment w:val="baseline"/>
+              <w:rPr>
+                <w:rFonts w:ascii="Calibri" w:eastAsia="Times New Roman" w:hAnsi="Calibri" w:cs="Arial"/>
+                <w:color w:val="242729"/>
+                <w:sz w:val="20"/>
+                <w:szCs w:val="20"/>
+              </w:rPr>
+            </w:pPr>
+            <w:r>
+              <w:rPr>
+                <w:rFonts w:ascii="Calibri" w:eastAsia="Times New Roman" w:hAnsi="Calibri" w:cs="Arial"/>
+                <w:b/>
+                <w:color w:val="242729"/>
+                <w:sz w:val="20"/>
+                <w:szCs w:val="20"/>
+              </w:rPr>
+              <w:t>boolean equals(Object o)</w:t>
+            </w:r>
+          </w:p>
+        </w:tc>
+      </w:tr>
+    </w:tbl>
+    <w:p>
+      <w:pPr>
+        <w:shd w:val="clear" w:color="auto" w:fill="FFFFFF"/>
+        <w:textAlignment w:val="baseline"/>
+        <w:rPr>
+          <w:rFonts w:ascii="Calibri" w:eastAsia="Times New Roman" w:hAnsi="Calibri" w:cs="Arial"/>
+          <w:color w:val="242729"/>
+          <w:sz w:val="20"/>
+          <w:szCs w:val="20"/>
+        </w:rPr>
+      </w:pPr>
+    </w:p>
+    <w:p>
+      <w:pPr>
+        <w:shd w:val="clear" w:color="auto" w:fill="FFFFFF"/>
+        <w:textAlignment w:val="baseline"/>
+        <w:rPr>
+          <w:rFonts w:ascii="Calibri" w:eastAsia="Times New Roman" w:hAnsi="Calibri" w:cs="Arial"/>
+          <w:color w:val="242729"/>
+          <w:sz w:val="20"/>
+          <w:szCs w:val="20"/>
+        </w:rPr>
+      </w:pPr>
+    </w:p>
+    <w:p>
+      <w:pPr>
+        <w:shd w:val="clear" w:color="auto" w:fill="FFFFFF"/>
+        <w:textAlignment w:val="baseline"/>
+        <w:rPr>
+          <w:rFonts w:ascii="Calibri" w:eastAsia="Times New Roman" w:hAnsi="Calibri" w:cs="Arial"/>
+          <w:color w:val="242729"/>
+          <w:sz w:val="20"/>
+          <w:szCs w:val="20"/>
+        </w:rPr>
+      </w:pPr>
+      <w:r>
+        <w:rPr>
+          <w:rFonts w:ascii="Calibri" w:eastAsia="Times New Roman" w:hAnsi="Calibri" w:cs="Arial"/>
+          <w:b/>
+          <w:color w:val="242729"/>
+          <w:sz w:val="20"/>
+          <w:szCs w:val="20"/>
+        </w:rPr>
+        <w:t xml:space="preserve">public class </w:t>
+      </w:r>
+      <w:r>
+        <w:rPr>
+          <w:rFonts w:ascii="Calibri" w:eastAsia="Times New Roman" w:hAnsi="Calibri" w:cs="Arial"/>
+          <w:b/>
+          <w:color w:val="242729"/>
+          <w:sz w:val="20"/>
+          <w:szCs w:val="20"/>
+        </w:rPr>
+        <w:t>Set&lt;E&gt; e</w:t>
+      </w:r>
+      <w:r>
+        <w:rPr>
+          <w:rFonts w:ascii="Calibri" w:eastAsia="Times New Roman" w:hAnsi="Calibri" w:cs="Arial"/>
+          <w:b/>
+          <w:color w:val="242729"/>
+          <w:sz w:val="20"/>
+          <w:szCs w:val="20"/>
+        </w:rPr>
+        <w:t>xtends Iterable&lt;E&gt; {</w:t>
+      </w:r>
+      <w:r>
+        <w:rPr>
+          <w:rFonts w:ascii="Calibri" w:eastAsia="Times New Roman" w:hAnsi="Calibri" w:cs="Arial"/>
+          <w:b/>
+          <w:color w:val="242729"/>
           <w:sz w:val="20"/>
           <w:szCs w:val="20"/>
         </w:rPr>
@@ -1149,95 +2765,31 @@
       </w:r>
       <w:r>
         <w:rPr>
-          <w:color w:val="000000" w:themeColor="text1"/>
-          <w:sz w:val="20"/>
-          <w:szCs w:val="20"/>
-        </w:rPr>
-        <w:t>is a class or</w:t>
-      </w:r>
-      <w:r>
-        <w:rPr>
-          <w:color w:val="000000" w:themeColor="text1"/>
-          <w:sz w:val="20"/>
-          <w:szCs w:val="20"/>
-        </w:rPr>
-        <w:t xml:space="preserve"> interface</w:t>
-      </w:r>
-      <w:r>
-        <w:rPr>
-          <w:color w:val="000000" w:themeColor="text1"/>
-          <w:sz w:val="20"/>
-          <w:szCs w:val="20"/>
-        </w:rPr>
-        <w:t xml:space="preserve"> that can be called</w:t>
-      </w:r>
-      <w:r>
-        <w:rPr>
-          <w:color w:val="000000" w:themeColor="text1"/>
-          <w:sz w:val="20"/>
-          <w:szCs w:val="20"/>
-        </w:rPr>
-        <w:t xml:space="preserve"> with different arguments or types.</w:t>
-      </w:r>
-    </w:p>
-    <w:p>
-      <w:pPr>
-        <w:rPr>
-          <w:color w:val="000000" w:themeColor="text1"/>
-          <w:sz w:val="20"/>
-          <w:szCs w:val="20"/>
-        </w:rPr>
-      </w:pPr>
-      <w:r>
-        <w:rPr>
-          <w:color w:val="000000" w:themeColor="text1"/>
-          <w:sz w:val="20"/>
-          <w:szCs w:val="20"/>
-        </w:rPr>
-        <w:t xml:space="preserve">Use </w:t>
-      </w:r>
-      <w:r>
-        <w:rPr>
-          <w:b/>
-          <w:color w:val="000000" w:themeColor="text1"/>
-          <w:sz w:val="20"/>
-          <w:szCs w:val="20"/>
-        </w:rPr>
-        <w:t>angle brackets &lt;&gt; to specify the type parameter</w:t>
-      </w:r>
-      <w:r>
-        <w:rPr>
-          <w:color w:val="000000" w:themeColor="text1"/>
-          <w:sz w:val="20"/>
-          <w:szCs w:val="20"/>
-        </w:rPr>
-        <w:t>.</w:t>
-      </w:r>
-    </w:p>
-    <w:p>
-      <w:pPr>
-        <w:rPr>
-          <w:color w:val="000000" w:themeColor="text1"/>
-          <w:sz w:val="20"/>
-          <w:szCs w:val="20"/>
-        </w:rPr>
-      </w:pPr>
-    </w:p>
-    <w:p>
-      <w:pPr>
-        <w:rPr>
-          <w:color w:val="000000" w:themeColor="text1"/>
-          <w:sz w:val="20"/>
-          <w:szCs w:val="20"/>
-        </w:rPr>
-      </w:pPr>
-      <w:r>
-        <w:rPr>
-          <w:color w:val="000000" w:themeColor="text1"/>
-          <w:sz w:val="20"/>
-          <w:szCs w:val="20"/>
-        </w:rPr>
-        <w:t>Difference between standard Array and ArrayList</w:t>
+          <w:rFonts w:ascii="Calibri" w:eastAsia="Times New Roman" w:hAnsi="Calibri" w:cs="Arial"/>
+          <w:color w:val="242729"/>
+          <w:sz w:val="20"/>
+          <w:szCs w:val="20"/>
+        </w:rPr>
+        <w:t>/* interface code</w:t>
+      </w:r>
+      <w:r>
+        <w:rPr>
+          <w:rFonts w:ascii="Calibri" w:eastAsia="Times New Roman" w:hAnsi="Calibri" w:cs="Arial"/>
+          <w:color w:val="242729"/>
+          <w:sz w:val="20"/>
+          <w:szCs w:val="20"/>
+        </w:rPr>
+        <w:t xml:space="preserve"> */</w:t>
+      </w:r>
+      <w:r>
+        <w:rPr>
+          <w:rFonts w:ascii="Calibri" w:eastAsia="Times New Roman" w:hAnsi="Calibri" w:cs="Arial"/>
+          <w:b/>
+          <w:color w:val="242729"/>
+          <w:sz w:val="20"/>
+          <w:szCs w:val="20"/>
+        </w:rPr>
+        <w:t xml:space="preserve"> }</w:t>
       </w:r>
     </w:p>
     <w:p>
@@ -1245,105 +2797,154 @@
         <w:pStyle w:val="ListParagraph"/>
         <w:numPr>
           <w:ilvl w:val="0"/>
-          <w:numId w:val="5"/>
+          <w:numId w:val="12"/>
         </w:numPr>
-        <w:rPr>
-          <w:color w:val="000000" w:themeColor="text1"/>
-          <w:sz w:val="20"/>
-          <w:szCs w:val="20"/>
-        </w:rPr>
-      </w:pPr>
-      <w:r>
-        <w:rPr>
-          <w:color w:val="000000" w:themeColor="text1"/>
-          <w:sz w:val="20"/>
-          <w:szCs w:val="20"/>
-        </w:rPr>
-        <w:t>Stand</w:t>
-      </w:r>
-      <w:r>
-        <w:rPr>
-          <w:color w:val="000000" w:themeColor="text1"/>
-          <w:sz w:val="20"/>
-          <w:szCs w:val="20"/>
-        </w:rPr>
-        <w:t>ard Arrays are of fixed length.</w:t>
-      </w:r>
-    </w:p>
-    <w:p>
-      <w:pPr>
-        <w:pStyle w:val="ListParagraph"/>
-        <w:numPr>
-          <w:ilvl w:val="1"/>
-          <w:numId w:val="5"/>
-        </w:numPr>
-        <w:rPr>
-          <w:color w:val="000000" w:themeColor="text1"/>
-          <w:sz w:val="20"/>
-          <w:szCs w:val="20"/>
-        </w:rPr>
-      </w:pPr>
-      <w:r>
-        <w:rPr>
-          <w:color w:val="000000" w:themeColor="text1"/>
-          <w:sz w:val="20"/>
-          <w:szCs w:val="20"/>
-        </w:rPr>
-        <w:t xml:space="preserve">After </w:t>
-      </w:r>
-      <w:r>
-        <w:rPr>
-          <w:color w:val="000000" w:themeColor="text1"/>
-          <w:sz w:val="20"/>
-          <w:szCs w:val="20"/>
-        </w:rPr>
-        <w:t>initialisation, they cannot expand</w:t>
-      </w:r>
-      <w:r>
-        <w:rPr>
-          <w:color w:val="000000" w:themeColor="text1"/>
-          <w:sz w:val="20"/>
-          <w:szCs w:val="20"/>
-        </w:rPr>
-        <w:t xml:space="preserve"> or shrink.</w:t>
-      </w:r>
-    </w:p>
-    <w:p>
-      <w:pPr>
-        <w:pStyle w:val="ListParagraph"/>
-        <w:numPr>
-          <w:ilvl w:val="1"/>
-          <w:numId w:val="5"/>
-        </w:numPr>
-        <w:rPr>
-          <w:color w:val="000000" w:themeColor="text1"/>
-          <w:sz w:val="20"/>
-          <w:szCs w:val="20"/>
-        </w:rPr>
-      </w:pPr>
-      <w:r>
-        <w:rPr>
-          <w:color w:val="000000" w:themeColor="text1"/>
-          <w:sz w:val="20"/>
-          <w:szCs w:val="20"/>
-        </w:rPr>
-        <w:t xml:space="preserve">They </w:t>
-      </w:r>
-      <w:r>
-        <w:rPr>
-          <w:color w:val="000000" w:themeColor="text1"/>
-          <w:sz w:val="20"/>
-          <w:szCs w:val="20"/>
-        </w:rPr>
-        <w:t>support</w:t>
-      </w:r>
-      <w:r>
-        <w:rPr>
-          <w:color w:val="000000" w:themeColor="text1"/>
-          <w:sz w:val="20"/>
-          <w:szCs w:val="20"/>
-        </w:rPr>
-        <w:t xml:space="preserve"> primitive types (int, float, double etc.)</w:t>
+        <w:shd w:val="clear" w:color="auto" w:fill="FFFFFF"/>
+        <w:textAlignment w:val="baseline"/>
+        <w:rPr>
+          <w:rFonts w:ascii="Calibri" w:eastAsia="Times New Roman" w:hAnsi="Calibri" w:cs="Arial"/>
+          <w:color w:val="242729"/>
+          <w:sz w:val="20"/>
+          <w:szCs w:val="20"/>
+        </w:rPr>
+      </w:pPr>
+      <w:r>
+        <w:rPr>
+          <w:rFonts w:ascii="Calibri" w:eastAsia="Times New Roman" w:hAnsi="Calibri" w:cs="Arial"/>
+          <w:color w:val="242729"/>
+          <w:sz w:val="20"/>
+          <w:szCs w:val="20"/>
+        </w:rPr>
+        <w:t>Extends is for extending a class</w:t>
+      </w:r>
+      <w:r>
+        <w:rPr>
+          <w:rFonts w:ascii="Calibri" w:eastAsia="Times New Roman" w:hAnsi="Calibri" w:cs="Arial"/>
+          <w:color w:val="242729"/>
+          <w:sz w:val="20"/>
+          <w:szCs w:val="20"/>
+        </w:rPr>
+        <w:t xml:space="preserve"> </w:t>
+      </w:r>
+      <w:r>
+        <w:rPr>
+          <w:rFonts w:ascii="Calibri" w:eastAsia="Times New Roman" w:hAnsi="Calibri" w:cs="Arial"/>
+          <w:color w:val="242729"/>
+          <w:sz w:val="20"/>
+          <w:szCs w:val="20"/>
+        </w:rPr>
+        <w:sym w:font="Wingdings" w:char="F0E0"/>
+      </w:r>
+      <w:r>
+        <w:rPr>
+          <w:rFonts w:ascii="Calibri" w:eastAsia="Times New Roman" w:hAnsi="Calibri" w:cs="Arial"/>
+          <w:color w:val="242729"/>
+          <w:sz w:val="20"/>
+          <w:szCs w:val="20"/>
+        </w:rPr>
+        <w:t xml:space="preserve"> Dog extends Animal</w:t>
+      </w:r>
+    </w:p>
+    <w:p>
+      <w:pPr>
+        <w:shd w:val="clear" w:color="auto" w:fill="FFFFFF"/>
+        <w:textAlignment w:val="baseline"/>
+        <w:rPr>
+          <w:rFonts w:ascii="Calibri" w:eastAsia="Times New Roman" w:hAnsi="Calibri" w:cs="Arial"/>
+          <w:b/>
+          <w:color w:val="242729"/>
+          <w:sz w:val="20"/>
+          <w:szCs w:val="20"/>
+        </w:rPr>
+      </w:pPr>
+      <w:r>
+        <w:rPr>
+          <w:rFonts w:ascii="Calibri" w:eastAsia="Times New Roman" w:hAnsi="Calibri" w:cs="Arial"/>
+          <w:b/>
+          <w:color w:val="242729"/>
+          <w:sz w:val="20"/>
+          <w:szCs w:val="20"/>
+        </w:rPr>
+        <w:t xml:space="preserve">public class </w:t>
+      </w:r>
+      <w:r>
+        <w:rPr>
+          <w:rFonts w:ascii="Calibri" w:eastAsia="Times New Roman" w:hAnsi="Calibri" w:cs="Arial"/>
+          <w:b/>
+          <w:color w:val="242729"/>
+          <w:sz w:val="20"/>
+          <w:szCs w:val="20"/>
+        </w:rPr>
+        <w:t xml:space="preserve">ArraySet&lt;E&gt; </w:t>
+      </w:r>
+      <w:r>
+        <w:rPr>
+          <w:rFonts w:ascii="Calibri" w:eastAsia="Times New Roman" w:hAnsi="Calibri" w:cs="Arial"/>
+          <w:b/>
+          <w:color w:val="242729"/>
+          <w:sz w:val="20"/>
+          <w:szCs w:val="20"/>
+        </w:rPr>
+        <w:t>i</w:t>
+      </w:r>
+      <w:r>
+        <w:rPr>
+          <w:rFonts w:ascii="Calibri" w:eastAsia="Times New Roman" w:hAnsi="Calibri" w:cs="Arial"/>
+          <w:b/>
+          <w:color w:val="242729"/>
+          <w:sz w:val="20"/>
+          <w:szCs w:val="20"/>
+        </w:rPr>
+        <w:t>mplements</w:t>
+      </w:r>
+      <w:r>
+        <w:rPr>
+          <w:rFonts w:ascii="Calibri" w:eastAsia="Times New Roman" w:hAnsi="Calibri" w:cs="Arial"/>
+          <w:b/>
+          <w:color w:val="242729"/>
+          <w:sz w:val="20"/>
+          <w:szCs w:val="20"/>
+        </w:rPr>
+        <w:t xml:space="preserve"> Set&lt;E&gt;</w:t>
+      </w:r>
+      <w:r>
+        <w:rPr>
+          <w:rFonts w:ascii="Calibri" w:eastAsia="Times New Roman" w:hAnsi="Calibri" w:cs="Arial"/>
+          <w:b/>
+          <w:color w:val="242729"/>
+          <w:sz w:val="20"/>
+          <w:szCs w:val="20"/>
+        </w:rPr>
+        <w:t xml:space="preserve"> {</w:t>
+      </w:r>
+      <w:r>
+        <w:rPr>
+          <w:rFonts w:ascii="Calibri" w:eastAsia="Times New Roman" w:hAnsi="Calibri" w:cs="Arial"/>
+          <w:b/>
+          <w:color w:val="242729"/>
+          <w:sz w:val="20"/>
+          <w:szCs w:val="20"/>
+        </w:rPr>
+        <w:t xml:space="preserve"> </w:t>
+      </w:r>
+      <w:r>
+        <w:rPr>
+          <w:rFonts w:ascii="Calibri" w:eastAsia="Times New Roman" w:hAnsi="Calibri" w:cs="Arial"/>
+          <w:color w:val="242729"/>
+          <w:sz w:val="20"/>
+          <w:szCs w:val="20"/>
+        </w:rPr>
+        <w:t>/* class code */</w:t>
+      </w:r>
+      <w:r>
+        <w:rPr>
+          <w:rFonts w:ascii="Calibri" w:eastAsia="Times New Roman" w:hAnsi="Calibri" w:cs="Arial"/>
+          <w:b/>
+          <w:color w:val="242729"/>
+          <w:sz w:val="20"/>
+          <w:szCs w:val="20"/>
+        </w:rPr>
+        <w:t xml:space="preserve"> }</w:t>
       </w:r>
     </w:p>
     <w:p>
@@ -1351,276 +2952,216 @@
         <w:pStyle w:val="ListParagraph"/>
         <w:numPr>
           <w:ilvl w:val="0"/>
-          <w:numId w:val="5"/>
+          <w:numId w:val="12"/>
         </w:numPr>
-        <w:rPr>
-          <w:color w:val="000000" w:themeColor="text1"/>
-          <w:sz w:val="20"/>
-          <w:szCs w:val="20"/>
-        </w:rPr>
-      </w:pPr>
-      <w:r>
-        <w:rPr>
-          <w:color w:val="000000" w:themeColor="text1"/>
-          <w:sz w:val="20"/>
-          <w:szCs w:val="20"/>
-        </w:rPr>
-        <w:t>ArrayLists are created with an initial size, however are dynamic.</w:t>
-      </w:r>
-    </w:p>
-    <w:p>
-      <w:pPr>
-        <w:pStyle w:val="ListParagraph"/>
-        <w:numPr>
-          <w:ilvl w:val="1"/>
-          <w:numId w:val="5"/>
-        </w:numPr>
-        <w:rPr>
-          <w:color w:val="000000" w:themeColor="text1"/>
-          <w:sz w:val="20"/>
-          <w:szCs w:val="20"/>
-        </w:rPr>
-      </w:pPr>
-      <w:r>
-        <w:rPr>
-          <w:color w:val="000000" w:themeColor="text1"/>
-          <w:sz w:val="20"/>
-          <w:szCs w:val="20"/>
-        </w:rPr>
-        <w:t xml:space="preserve">When size exceeds the current max size, the ArrayList </w:t>
-      </w:r>
-      <w:r>
-        <w:rPr>
-          <w:color w:val="000000" w:themeColor="text1"/>
-          <w:sz w:val="20"/>
-          <w:szCs w:val="20"/>
-        </w:rPr>
-        <w:t xml:space="preserve">size </w:t>
-      </w:r>
-      <w:r>
-        <w:rPr>
-          <w:color w:val="000000" w:themeColor="text1"/>
-          <w:sz w:val="20"/>
-          <w:szCs w:val="20"/>
-        </w:rPr>
-        <w:t>will expand</w:t>
-      </w:r>
-      <w:r>
-        <w:rPr>
-          <w:color w:val="000000" w:themeColor="text1"/>
-          <w:sz w:val="20"/>
-          <w:szCs w:val="20"/>
-        </w:rPr>
-        <w:t>.</w:t>
-      </w:r>
-    </w:p>
-    <w:p>
-      <w:pPr>
-        <w:pStyle w:val="ListParagraph"/>
-        <w:numPr>
-          <w:ilvl w:val="1"/>
-          <w:numId w:val="5"/>
-        </w:numPr>
-        <w:rPr>
-          <w:color w:val="000000" w:themeColor="text1"/>
-          <w:sz w:val="20"/>
-          <w:szCs w:val="20"/>
-        </w:rPr>
-      </w:pPr>
-      <w:r>
-        <w:rPr>
-          <w:color w:val="000000" w:themeColor="text1"/>
-          <w:sz w:val="20"/>
-          <w:szCs w:val="20"/>
-        </w:rPr>
-        <w:t>When an object is removed from the ArrayList, the ArrayList size will shrink.</w:t>
-      </w:r>
-    </w:p>
-    <w:p>
-      <w:pPr>
-        <w:pStyle w:val="ListParagraph"/>
-        <w:numPr>
-          <w:ilvl w:val="1"/>
-          <w:numId w:val="5"/>
-        </w:numPr>
-        <w:rPr>
-          <w:color w:val="000000" w:themeColor="text1"/>
-          <w:sz w:val="20"/>
-          <w:szCs w:val="20"/>
-        </w:rPr>
-      </w:pPr>
-      <w:r>
-        <w:rPr>
-          <w:color w:val="000000" w:themeColor="text1"/>
-          <w:sz w:val="20"/>
-          <w:szCs w:val="20"/>
-        </w:rPr>
-        <w:t>They do NOT support primitive types</w:t>
-      </w:r>
-      <w:r>
-        <w:rPr>
-          <w:color w:val="000000" w:themeColor="text1"/>
-          <w:sz w:val="20"/>
-          <w:szCs w:val="20"/>
-        </w:rPr>
-        <w:t>. Must use (Integer,</w:t>
-      </w:r>
-      <w:r>
-        <w:rPr>
-          <w:color w:val="000000" w:themeColor="text1"/>
-          <w:sz w:val="20"/>
-          <w:szCs w:val="20"/>
-        </w:rPr>
-        <w:t xml:space="preserve"> Float, Double</w:t>
-      </w:r>
-      <w:r>
-        <w:rPr>
-          <w:color w:val="000000" w:themeColor="text1"/>
-          <w:sz w:val="20"/>
-          <w:szCs w:val="20"/>
-        </w:rPr>
-        <w:t>,</w:t>
-      </w:r>
-      <w:r>
-        <w:rPr>
-          <w:color w:val="000000" w:themeColor="text1"/>
-          <w:sz w:val="20"/>
-          <w:szCs w:val="20"/>
-        </w:rPr>
-        <w:t xml:space="preserve"> String etc.)</w:t>
-      </w:r>
-      <w:r>
-        <w:rPr>
-          <w:color w:val="000000" w:themeColor="text1"/>
-          <w:sz w:val="20"/>
-          <w:szCs w:val="20"/>
-        </w:rPr>
-        <w:t xml:space="preserve"> which are actual classes</w:t>
-      </w:r>
-    </w:p>
-    <w:p>
-      <w:pPr>
-        <w:rPr>
-          <w:color w:val="000000" w:themeColor="text1"/>
-          <w:sz w:val="20"/>
-          <w:szCs w:val="20"/>
-        </w:rPr>
-      </w:pPr>
-    </w:p>
-    <w:p>
-      <w:pPr>
-        <w:rPr>
-          <w:b/>
-          <w:color w:val="000000" w:themeColor="text1"/>
-          <w:sz w:val="20"/>
-          <w:szCs w:val="20"/>
-        </w:rPr>
-      </w:pPr>
-      <w:r>
-        <w:rPr>
-          <w:b/>
-          <w:color w:val="000000" w:themeColor="text1"/>
-          <w:sz w:val="20"/>
-          <w:szCs w:val="20"/>
-        </w:rPr>
-        <w:t xml:space="preserve">List&lt;String&gt; list = </w:t>
-      </w:r>
-      <w:r>
-        <w:rPr>
-          <w:b/>
-          <w:color w:val="000000" w:themeColor="text1"/>
-          <w:sz w:val="20"/>
-          <w:szCs w:val="20"/>
-        </w:rPr>
-        <w:t>new ArrayList&lt;&gt;();</w:t>
-      </w:r>
-    </w:p>
-    <w:p>
-      <w:pPr>
-        <w:rPr>
-          <w:b/>
-          <w:color w:val="000000" w:themeColor="text1"/>
-          <w:sz w:val="20"/>
-          <w:szCs w:val="20"/>
-        </w:rPr>
-      </w:pPr>
-      <w:r>
-        <w:rPr>
-          <w:b/>
-          <w:color w:val="000000" w:themeColor="text1"/>
-          <w:sz w:val="20"/>
-          <w:szCs w:val="20"/>
-        </w:rPr>
-        <w:t>list.add(“Apple”);</w:t>
-      </w:r>
-    </w:p>
-    <w:p>
-      <w:pPr>
-        <w:rPr>
-          <w:b/>
-          <w:color w:val="000000" w:themeColor="text1"/>
-          <w:sz w:val="20"/>
-          <w:szCs w:val="20"/>
-        </w:rPr>
-      </w:pPr>
-      <w:r>
-        <w:rPr>
-          <w:b/>
-          <w:color w:val="000000" w:themeColor="text1"/>
-          <w:sz w:val="20"/>
-          <w:szCs w:val="20"/>
-        </w:rPr>
-        <w:t>for (String val; list) {</w:t>
-      </w:r>
-    </w:p>
-    <w:p>
-      <w:pPr>
-        <w:rPr>
-          <w:b/>
-          <w:color w:val="000000" w:themeColor="text1"/>
-          <w:sz w:val="20"/>
-          <w:szCs w:val="20"/>
-        </w:rPr>
-      </w:pPr>
-      <w:r>
-        <w:rPr>
-          <w:b/>
-          <w:color w:val="000000" w:themeColor="text1"/>
-          <w:sz w:val="20"/>
-          <w:szCs w:val="20"/>
-        </w:rPr>
-        <w:tab/>
-      </w:r>
-      <w:r>
-        <w:rPr>
-          <w:b/>
-          <w:color w:val="000000" w:themeColor="text1"/>
-          <w:sz w:val="20"/>
-          <w:szCs w:val="20"/>
-        </w:rPr>
-        <w:t>String s = val;</w:t>
-      </w:r>
+        <w:shd w:val="clear" w:color="auto" w:fill="FFFFFF"/>
+        <w:textAlignment w:val="baseline"/>
+        <w:rPr>
+          <w:rFonts w:ascii="Calibri" w:eastAsia="Times New Roman" w:hAnsi="Calibri" w:cs="Arial"/>
+          <w:color w:val="242729"/>
+          <w:sz w:val="20"/>
+          <w:szCs w:val="20"/>
+        </w:rPr>
+      </w:pPr>
+      <w:r>
+        <w:rPr>
+          <w:rFonts w:ascii="Calibri" w:eastAsia="Times New Roman" w:hAnsi="Calibri" w:cs="Arial"/>
+          <w:color w:val="242729"/>
+          <w:sz w:val="20"/>
+          <w:szCs w:val="20"/>
+        </w:rPr>
+        <w:t>Implements</w:t>
+      </w:r>
+      <w:r>
+        <w:rPr>
+          <w:rFonts w:ascii="Calibri" w:eastAsia="Times New Roman" w:hAnsi="Calibri" w:cs="Arial"/>
+          <w:color w:val="242729"/>
+          <w:sz w:val="20"/>
+          <w:szCs w:val="20"/>
+        </w:rPr>
+        <w:t xml:space="preserve"> </w:t>
+      </w:r>
+      <w:r>
+        <w:rPr>
+          <w:rFonts w:ascii="Calibri" w:eastAsia="Times New Roman" w:hAnsi="Calibri" w:cs="Arial"/>
+          <w:color w:val="242729"/>
+          <w:sz w:val="20"/>
+          <w:szCs w:val="20"/>
+        </w:rPr>
+        <w:t>is for</w:t>
+      </w:r>
+      <w:r>
+        <w:rPr>
+          <w:rFonts w:ascii="Calibri" w:eastAsia="Times New Roman" w:hAnsi="Calibri" w:cs="Arial"/>
+          <w:color w:val="242729"/>
+          <w:sz w:val="20"/>
+          <w:szCs w:val="20"/>
+        </w:rPr>
+        <w:t xml:space="preserve"> implementing</w:t>
+      </w:r>
+      <w:r>
+        <w:rPr>
+          <w:rFonts w:ascii="Calibri" w:eastAsia="Times New Roman" w:hAnsi="Calibri" w:cs="Arial"/>
+          <w:color w:val="242729"/>
+          <w:sz w:val="20"/>
+          <w:szCs w:val="20"/>
+        </w:rPr>
+        <w:t xml:space="preserve"> </w:t>
+      </w:r>
+      <w:r>
+        <w:rPr>
+          <w:rFonts w:ascii="Calibri" w:eastAsia="Times New Roman" w:hAnsi="Calibri" w:cs="Arial"/>
+          <w:color w:val="242729"/>
+          <w:sz w:val="20"/>
+          <w:szCs w:val="20"/>
+        </w:rPr>
+        <w:t>an interface</w:t>
+      </w:r>
+      <w:r>
+        <w:rPr>
+          <w:rFonts w:ascii="Calibri" w:eastAsia="Times New Roman" w:hAnsi="Calibri" w:cs="Arial"/>
+          <w:color w:val="242729"/>
+          <w:sz w:val="20"/>
+          <w:szCs w:val="20"/>
+        </w:rPr>
+        <w:t xml:space="preserve"> </w:t>
+      </w:r>
+      <w:r>
+        <w:rPr>
+          <w:rFonts w:ascii="Calibri" w:eastAsia="Times New Roman" w:hAnsi="Calibri" w:cs="Arial"/>
+          <w:color w:val="242729"/>
+          <w:sz w:val="20"/>
+          <w:szCs w:val="20"/>
+        </w:rPr>
+        <w:sym w:font="Wingdings" w:char="F0E0"/>
+      </w:r>
+      <w:r>
+        <w:rPr>
+          <w:rFonts w:ascii="Calibri" w:eastAsia="Times New Roman" w:hAnsi="Calibri" w:cs="Arial"/>
+          <w:color w:val="242729"/>
+          <w:sz w:val="20"/>
+          <w:szCs w:val="20"/>
+        </w:rPr>
+        <w:t xml:space="preserve"> Animal</w:t>
+      </w:r>
+      <w:r>
+        <w:rPr>
+          <w:rFonts w:ascii="Calibri" w:eastAsia="Times New Roman" w:hAnsi="Calibri" w:cs="Arial"/>
+          <w:color w:val="242729"/>
+          <w:sz w:val="20"/>
+          <w:szCs w:val="20"/>
+        </w:rPr>
+        <w:t xml:space="preserve"> implements AnimalInterface</w:t>
+      </w:r>
+    </w:p>
+    <w:p>
+      <w:pPr>
+        <w:shd w:val="clear" w:color="auto" w:fill="FFFFFF"/>
+        <w:textAlignment w:val="baseline"/>
+        <w:rPr>
+          <w:rFonts w:ascii="Calibri" w:eastAsia="Times New Roman" w:hAnsi="Calibri" w:cs="Arial"/>
+          <w:color w:val="242729"/>
+          <w:sz w:val="20"/>
+          <w:szCs w:val="20"/>
+        </w:rPr>
+      </w:pPr>
+    </w:p>
+    <w:p>
+      <w:pPr>
+        <w:shd w:val="clear" w:color="auto" w:fill="FFFFFF"/>
+        <w:textAlignment w:val="baseline"/>
+        <w:rPr>
+          <w:rFonts w:ascii="Calibri" w:eastAsia="Times New Roman" w:hAnsi="Calibri" w:cs="Arial"/>
+          <w:color w:val="242729"/>
+          <w:sz w:val="20"/>
+          <w:szCs w:val="20"/>
+        </w:rPr>
+      </w:pPr>
       <w:bookmarkStart w:id="0" w:name="_GoBack"/>
       <w:bookmarkEnd w:id="0"/>
     </w:p>
     <w:p>
       <w:pPr>
-        <w:rPr>
+        <w:shd w:val="clear" w:color="auto" w:fill="FFFFFF"/>
+        <w:textAlignment w:val="baseline"/>
+        <w:rPr>
+          <w:rFonts w:ascii="Calibri" w:eastAsia="Times New Roman" w:hAnsi="Calibri" w:cs="Arial"/>
+          <w:color w:val="242729"/>
+          <w:sz w:val="20"/>
+          <w:szCs w:val="20"/>
+        </w:rPr>
+      </w:pPr>
+    </w:p>
+    <w:p>
+      <w:pPr>
+        <w:shd w:val="clear" w:color="auto" w:fill="FFFFFF"/>
+        <w:textAlignment w:val="baseline"/>
+        <w:rPr>
+          <w:rFonts w:ascii="Calibri" w:eastAsia="Times New Roman" w:hAnsi="Calibri" w:cs="Arial"/>
+          <w:color w:val="242729"/>
+          <w:sz w:val="20"/>
+          <w:szCs w:val="20"/>
+        </w:rPr>
+      </w:pPr>
+    </w:p>
+    <w:p>
+      <w:pPr>
+        <w:shd w:val="clear" w:color="auto" w:fill="FFFFFF"/>
+        <w:textAlignment w:val="baseline"/>
+        <w:rPr>
+          <w:rFonts w:ascii="Calibri" w:eastAsia="Times New Roman" w:hAnsi="Calibri" w:cs="Arial"/>
+          <w:color w:val="242729"/>
+          <w:sz w:val="20"/>
+          <w:szCs w:val="20"/>
+        </w:rPr>
+      </w:pPr>
+    </w:p>
+    <w:p>
+      <w:pPr>
+        <w:shd w:val="clear" w:color="auto" w:fill="FFFFFF"/>
+        <w:textAlignment w:val="baseline"/>
+        <w:rPr>
+          <w:rFonts w:ascii="Calibri" w:eastAsia="Times New Roman" w:hAnsi="Calibri" w:cs="Arial"/>
+          <w:color w:val="242729"/>
+          <w:sz w:val="20"/>
+          <w:szCs w:val="20"/>
+        </w:rPr>
+      </w:pPr>
+    </w:p>
+    <w:p>
+      <w:pPr>
+        <w:shd w:val="clear" w:color="auto" w:fill="FFFFFF"/>
+        <w:textAlignment w:val="baseline"/>
+        <w:rPr>
+          <w:rFonts w:ascii="Calibri" w:eastAsia="Times New Roman" w:hAnsi="Calibri" w:cs="Arial"/>
+          <w:color w:val="242729"/>
+          <w:sz w:val="20"/>
+          <w:szCs w:val="20"/>
+        </w:rPr>
+      </w:pPr>
+    </w:p>
+    <w:p>
+      <w:pPr>
+        <w:shd w:val="clear" w:color="auto" w:fill="FFFFFF"/>
+        <w:textAlignment w:val="baseline"/>
+        <w:rPr>
+          <w:rFonts w:ascii="Calibri" w:eastAsia="Times New Roman" w:hAnsi="Calibri" w:cs="Arial"/>
+          <w:color w:val="242729"/>
+          <w:sz w:val="20"/>
+          <w:szCs w:val="20"/>
+        </w:rPr>
+      </w:pPr>
+    </w:p>
+    <w:p>
+      <w:pPr>
+        <w:rPr>
+          <w:rFonts w:ascii="Calibri" w:hAnsi="Calibri"/>
           <w:b/>
           <w:color w:val="000000" w:themeColor="text1"/>
           <w:sz w:val="20"/>
           <w:szCs w:val="20"/>
         </w:rPr>
       </w:pPr>
-      <w:r>
-        <w:rPr>
-          <w:b/>
-          <w:color w:val="000000" w:themeColor="text1"/>
-          <w:sz w:val="20"/>
-          <w:szCs w:val="20"/>
-        </w:rPr>
-        <w:t>}</w:t>
-      </w:r>
     </w:p>
     <w:sectPr>
       <w:pgSz w:w="11900" w:h="16840"/>
@@ -1635,6 +3176,268 @@
 <file path=word/numbering.xml><?xml version="1.0" encoding="utf-8"?>
 <w:numbering xmlns:wpc="http://schemas.microsoft.com/office/word/2010/wordprocessingCanvas" xmlns:mo="http://schemas.microsoft.com/office/mac/office/2008/main" xmlns:mc="http://schemas.openxmlformats.org/markup-compatibility/2006" xmlns:mv="urn:schemas-microsoft-com:mac:vml" xmlns:o="urn:schemas-microsoft-com:office:office" xmlns:r="http://schemas.openxmlformats.org/officeDocument/2006/relationships" xmlns:m="http://schemas.openxmlformats.org/officeDocument/2006/math" xmlns:v="urn:schemas-microsoft-com:vml" xmlns:wp14="http://schemas.microsoft.com/office/word/2010/wordprocessingDrawing" xmlns:wp="http://schemas.openxmlformats.org/drawingml/2006/wordprocessingDrawing" xmlns:w10="urn:schemas-microsoft-com:office:word" xmlns:w="http://schemas.openxmlformats.org/wordprocessingml/2006/main" xmlns:w14="http://schemas.microsoft.com/office/word/2010/wordml" xmlns:w15="http://schemas.microsoft.com/office/word/2012/wordml" xmlns:wpg="http://schemas.microsoft.com/office/word/2010/wordprocessingGroup" xmlns:wpi="http://schemas.microsoft.com/office/word/2010/wordprocessingInk" xmlns:wne="http://schemas.microsoft.com/office/word/2006/wordml" xmlns:wps="http://schemas.microsoft.com/office/word/2010/wordprocessingShape" mc:Ignorable="w14 w15 wp14">
   <w:abstractNum w:abstractNumId="0">
+    <w:nsid w:val="0EC6011A"/>
+    <w:multiLevelType w:val="hybridMultilevel"/>
+    <w:tmpl w:val="E11233C2"/>
+    <w:lvl w:ilvl="0" w:tplc="04090001">
+      <w:start w:val="1"/>
+      <w:numFmt w:val="bullet"/>
+      <w:lvlText w:val=""/>
+      <w:lvlJc w:val="left"/>
+      <w:pPr>
+        <w:ind w:left="720" w:hanging="360"/>
+      </w:pPr>
+      <w:rPr>
+        <w:rFonts w:ascii="Symbol" w:hAnsi="Symbol" w:hint="default"/>
+      </w:rPr>
+    </w:lvl>
+    <w:lvl w:ilvl="1" w:tplc="04090003" w:tentative="1">
+      <w:start w:val="1"/>
+      <w:numFmt w:val="bullet"/>
+      <w:lvlText w:val="o"/>
+      <w:lvlJc w:val="left"/>
+      <w:pPr>
+        <w:ind w:left="1440" w:hanging="360"/>
+      </w:pPr>
+      <w:rPr>
+        <w:rFonts w:ascii="Courier New" w:hAnsi="Courier New" w:cs="Courier New" w:hint="default"/>
+      </w:rPr>
+    </w:lvl>
+    <w:lvl w:ilvl="2" w:tplc="04090005" w:tentative="1">
+      <w:start w:val="1"/>
+      <w:numFmt w:val="bullet"/>
+      <w:lvlText w:val=""/>
+      <w:lvlJc w:val="left"/>
+      <w:pPr>
+        <w:ind w:left="2160" w:hanging="360"/>
+      </w:pPr>
+      <w:rPr>
+        <w:rFonts w:ascii="Wingdings" w:hAnsi="Wingdings" w:hint="default"/>
+      </w:rPr>
+    </w:lvl>
+    <w:lvl w:ilvl="3" w:tplc="04090001" w:tentative="1">
+      <w:start w:val="1"/>
+      <w:numFmt w:val="bullet"/>
+      <w:lvlText w:val=""/>
+      <w:lvlJc w:val="left"/>
+      <w:pPr>
+        <w:ind w:left="2880" w:hanging="360"/>
+      </w:pPr>
+      <w:rPr>
+        <w:rFonts w:ascii="Symbol" w:hAnsi="Symbol" w:hint="default"/>
+      </w:rPr>
+    </w:lvl>
+    <w:lvl w:ilvl="4" w:tplc="04090003" w:tentative="1">
+      <w:start w:val="1"/>
+      <w:numFmt w:val="bullet"/>
+      <w:lvlText w:val="o"/>
+      <w:lvlJc w:val="left"/>
+      <w:pPr>
+        <w:ind w:left="3600" w:hanging="360"/>
+      </w:pPr>
+      <w:rPr>
+        <w:rFonts w:ascii="Courier New" w:hAnsi="Courier New" w:cs="Courier New" w:hint="default"/>
+      </w:rPr>
+    </w:lvl>
+    <w:lvl w:ilvl="5" w:tplc="04090005" w:tentative="1">
+      <w:start w:val="1"/>
+      <w:numFmt w:val="bullet"/>
+      <w:lvlText w:val=""/>
+      <w:lvlJc w:val="left"/>
+      <w:pPr>
+        <w:ind w:left="4320" w:hanging="360"/>
+      </w:pPr>
+      <w:rPr>
+        <w:rFonts w:ascii="Wingdings" w:hAnsi="Wingdings" w:hint="default"/>
+      </w:rPr>
+    </w:lvl>
+    <w:lvl w:ilvl="6" w:tplc="04090001" w:tentative="1">
+      <w:start w:val="1"/>
+      <w:numFmt w:val="bullet"/>
+      <w:lvlText w:val=""/>
+      <w:lvlJc w:val="left"/>
+      <w:pPr>
+        <w:ind w:left="5040" w:hanging="360"/>
+      </w:pPr>
+      <w:rPr>
+        <w:rFonts w:ascii="Symbol" w:hAnsi="Symbol" w:hint="default"/>
+      </w:rPr>
+    </w:lvl>
+    <w:lvl w:ilvl="7" w:tplc="04090003" w:tentative="1">
+      <w:start w:val="1"/>
+      <w:numFmt w:val="bullet"/>
+      <w:lvlText w:val="o"/>
+      <w:lvlJc w:val="left"/>
+      <w:pPr>
+        <w:ind w:left="5760" w:hanging="360"/>
+      </w:pPr>
+      <w:rPr>
+        <w:rFonts w:ascii="Courier New" w:hAnsi="Courier New" w:cs="Courier New" w:hint="default"/>
+      </w:rPr>
+    </w:lvl>
+    <w:lvl w:ilvl="8" w:tplc="04090005" w:tentative="1">
+      <w:start w:val="1"/>
+      <w:numFmt w:val="bullet"/>
+      <w:lvlText w:val=""/>
+      <w:lvlJc w:val="left"/>
+      <w:pPr>
+        <w:ind w:left="6480" w:hanging="360"/>
+      </w:pPr>
+      <w:rPr>
+        <w:rFonts w:ascii="Wingdings" w:hAnsi="Wingdings" w:hint="default"/>
+      </w:rPr>
+    </w:lvl>
+  </w:abstractNum>
+  <w:abstractNum w:abstractNumId="1">
+    <w:nsid w:val="1BC51C8B"/>
+    <w:multiLevelType w:val="multilevel"/>
+    <w:tmpl w:val="688AEBC8"/>
+    <w:lvl w:ilvl="0">
+      <w:start w:val="1"/>
+      <w:numFmt w:val="bullet"/>
+      <w:lvlText w:val=""/>
+      <w:lvlJc w:val="left"/>
+      <w:pPr>
+        <w:tabs>
+          <w:tab w:val="num" w:pos="720"/>
+        </w:tabs>
+        <w:ind w:left="720" w:hanging="360"/>
+      </w:pPr>
+      <w:rPr>
+        <w:rFonts w:ascii="Symbol" w:hAnsi="Symbol" w:hint="default"/>
+        <w:sz w:val="20"/>
+      </w:rPr>
+    </w:lvl>
+    <w:lvl w:ilvl="1" w:tentative="1">
+      <w:start w:val="1"/>
+      <w:numFmt w:val="bullet"/>
+      <w:lvlText w:val=""/>
+      <w:lvlJc w:val="left"/>
+      <w:pPr>
+        <w:tabs>
+          <w:tab w:val="num" w:pos="1440"/>
+        </w:tabs>
+        <w:ind w:left="1440" w:hanging="360"/>
+      </w:pPr>
+      <w:rPr>
+        <w:rFonts w:ascii="Symbol" w:hAnsi="Symbol" w:hint="default"/>
+        <w:sz w:val="20"/>
+      </w:rPr>
+    </w:lvl>
+    <w:lvl w:ilvl="2" w:tentative="1">
+      <w:start w:val="1"/>
+      <w:numFmt w:val="bullet"/>
+      <w:lvlText w:val=""/>
+      <w:lvlJc w:val="left"/>
+      <w:pPr>
+        <w:tabs>
+          <w:tab w:val="num" w:pos="2160"/>
+        </w:tabs>
+        <w:ind w:left="2160" w:hanging="360"/>
+      </w:pPr>
+      <w:rPr>
+        <w:rFonts w:ascii="Symbol" w:hAnsi="Symbol" w:hint="default"/>
+        <w:sz w:val="20"/>
+      </w:rPr>
+    </w:lvl>
+    <w:lvl w:ilvl="3" w:tentative="1">
+      <w:start w:val="1"/>
+      <w:numFmt w:val="bullet"/>
+      <w:lvlText w:val=""/>
+      <w:lvlJc w:val="left"/>
+      <w:pPr>
+        <w:tabs>
+          <w:tab w:val="num" w:pos="2880"/>
+        </w:tabs>
+        <w:ind w:left="2880" w:hanging="360"/>
+      </w:pPr>
+      <w:rPr>
+        <w:rFonts w:ascii="Symbol" w:hAnsi="Symbol" w:hint="default"/>
+        <w:sz w:val="20"/>
+      </w:rPr>
+    </w:lvl>
+    <w:lvl w:ilvl="4" w:tentative="1">
+      <w:start w:val="1"/>
+      <w:numFmt w:val="bullet"/>
+      <w:lvlText w:val=""/>
+      <w:lvlJc w:val="left"/>
+      <w:pPr>
+        <w:tabs>
+          <w:tab w:val="num" w:pos="3600"/>
+        </w:tabs>
+        <w:ind w:left="3600" w:hanging="360"/>
+      </w:pPr>
+      <w:rPr>
+        <w:rFonts w:ascii="Symbol" w:hAnsi="Symbol" w:hint="default"/>
+        <w:sz w:val="20"/>
+      </w:rPr>
+    </w:lvl>
+    <w:lvl w:ilvl="5" w:tentative="1">
+      <w:start w:val="1"/>
+      <w:numFmt w:val="bullet"/>
+      <w:lvlText w:val=""/>
+      <w:lvlJc w:val="left"/>
+      <w:pPr>
+        <w:tabs>
+          <w:tab w:val="num" w:pos="4320"/>
+        </w:tabs>
+        <w:ind w:left="4320" w:hanging="360"/>
+      </w:pPr>
+      <w:rPr>
+        <w:rFonts w:ascii="Symbol" w:hAnsi="Symbol" w:hint="default"/>
+        <w:sz w:val="20"/>
+      </w:rPr>
+    </w:lvl>
+    <w:lvl w:ilvl="6" w:tentative="1">
+      <w:start w:val="1"/>
+      <w:numFmt w:val="bullet"/>
+      <w:lvlText w:val=""/>
+      <w:lvlJc w:val="left"/>
+      <w:pPr>
+        <w:tabs>
+          <w:tab w:val="num" w:pos="5040"/>
+        </w:tabs>
+        <w:ind w:left="5040" w:hanging="360"/>
+      </w:pPr>
+      <w:rPr>
+        <w:rFonts w:ascii="Symbol" w:hAnsi="Symbol" w:hint="default"/>
+        <w:sz w:val="20"/>
+      </w:rPr>
+    </w:lvl>
+    <w:lvl w:ilvl="7" w:tentative="1">
+      <w:start w:val="1"/>
+      <w:numFmt w:val="bullet"/>
+      <w:lvlText w:val=""/>
+      <w:lvlJc w:val="left"/>
+      <w:pPr>
+        <w:tabs>
+          <w:tab w:val="num" w:pos="5760"/>
+        </w:tabs>
+        <w:ind w:left="5760" w:hanging="360"/>
+      </w:pPr>
+      <w:rPr>
+        <w:rFonts w:ascii="Symbol" w:hAnsi="Symbol" w:hint="default"/>
+        <w:sz w:val="20"/>
+      </w:rPr>
+    </w:lvl>
+    <w:lvl w:ilvl="8" w:tentative="1">
+      <w:start w:val="1"/>
+      <w:numFmt w:val="bullet"/>
+      <w:lvlText w:val=""/>
+      <w:lvlJc w:val="left"/>
+      <w:pPr>
+        <w:tabs>
+          <w:tab w:val="num" w:pos="6480"/>
+        </w:tabs>
+        <w:ind w:left="6480" w:hanging="360"/>
+      </w:pPr>
+      <w:rPr>
+        <w:rFonts w:ascii="Symbol" w:hAnsi="Symbol" w:hint="default"/>
+        <w:sz w:val="20"/>
+      </w:rPr>
+    </w:lvl>
+  </w:abstractNum>
+  <w:abstractNum w:abstractNumId="2">
     <w:nsid w:val="2126555E"/>
     <w:multiLevelType w:val="hybridMultilevel"/>
     <w:tmpl w:val="75166604"/>
@@ -1747,7 +3550,233 @@
       </w:rPr>
     </w:lvl>
   </w:abstractNum>
-  <w:abstractNum w:abstractNumId="1">
+  <w:abstractNum w:abstractNumId="3">
+    <w:nsid w:val="2BB02A28"/>
+    <w:multiLevelType w:val="hybridMultilevel"/>
+    <w:tmpl w:val="E52A16BC"/>
+    <w:lvl w:ilvl="0" w:tplc="04090001">
+      <w:start w:val="1"/>
+      <w:numFmt w:val="bullet"/>
+      <w:lvlText w:val=""/>
+      <w:lvlJc w:val="left"/>
+      <w:pPr>
+        <w:ind w:left="720" w:hanging="360"/>
+      </w:pPr>
+      <w:rPr>
+        <w:rFonts w:ascii="Symbol" w:hAnsi="Symbol" w:hint="default"/>
+      </w:rPr>
+    </w:lvl>
+    <w:lvl w:ilvl="1" w:tplc="04090003">
+      <w:start w:val="1"/>
+      <w:numFmt w:val="bullet"/>
+      <w:lvlText w:val="o"/>
+      <w:lvlJc w:val="left"/>
+      <w:pPr>
+        <w:ind w:left="1440" w:hanging="360"/>
+      </w:pPr>
+      <w:rPr>
+        <w:rFonts w:ascii="Courier New" w:hAnsi="Courier New" w:cs="Courier New" w:hint="default"/>
+      </w:rPr>
+    </w:lvl>
+    <w:lvl w:ilvl="2" w:tplc="04090005" w:tentative="1">
+      <w:start w:val="1"/>
+      <w:numFmt w:val="bullet"/>
+      <w:lvlText w:val=""/>
+      <w:lvlJc w:val="left"/>
+      <w:pPr>
+        <w:ind w:left="2160" w:hanging="360"/>
+      </w:pPr>
+      <w:rPr>
+        <w:rFonts w:ascii="Wingdings" w:hAnsi="Wingdings" w:hint="default"/>
+      </w:rPr>
+    </w:lvl>
+    <w:lvl w:ilvl="3" w:tplc="04090001" w:tentative="1">
+      <w:start w:val="1"/>
+      <w:numFmt w:val="bullet"/>
+      <w:lvlText w:val=""/>
+      <w:lvlJc w:val="left"/>
+      <w:pPr>
+        <w:ind w:left="2880" w:hanging="360"/>
+      </w:pPr>
+      <w:rPr>
+        <w:rFonts w:ascii="Symbol" w:hAnsi="Symbol" w:hint="default"/>
+      </w:rPr>
+    </w:lvl>
+    <w:lvl w:ilvl="4" w:tplc="04090003" w:tentative="1">
+      <w:start w:val="1"/>
+      <w:numFmt w:val="bullet"/>
+      <w:lvlText w:val="o"/>
+      <w:lvlJc w:val="left"/>
+      <w:pPr>
+        <w:ind w:left="3600" w:hanging="360"/>
+      </w:pPr>
+      <w:rPr>
+        <w:rFonts w:ascii="Courier New" w:hAnsi="Courier New" w:cs="Courier New" w:hint="default"/>
+      </w:rPr>
+    </w:lvl>
+    <w:lvl w:ilvl="5" w:tplc="04090005" w:tentative="1">
+      <w:start w:val="1"/>
+      <w:numFmt w:val="bullet"/>
+      <w:lvlText w:val=""/>
+      <w:lvlJc w:val="left"/>
+      <w:pPr>
+        <w:ind w:left="4320" w:hanging="360"/>
+      </w:pPr>
+      <w:rPr>
+        <w:rFonts w:ascii="Wingdings" w:hAnsi="Wingdings" w:hint="default"/>
+      </w:rPr>
+    </w:lvl>
+    <w:lvl w:ilvl="6" w:tplc="04090001" w:tentative="1">
+      <w:start w:val="1"/>
+      <w:numFmt w:val="bullet"/>
+      <w:lvlText w:val=""/>
+      <w:lvlJc w:val="left"/>
+      <w:pPr>
+        <w:ind w:left="5040" w:hanging="360"/>
+      </w:pPr>
+      <w:rPr>
+        <w:rFonts w:ascii="Symbol" w:hAnsi="Symbol" w:hint="default"/>
+      </w:rPr>
+    </w:lvl>
+    <w:lvl w:ilvl="7" w:tplc="04090003" w:tentative="1">
+      <w:start w:val="1"/>
+      <w:numFmt w:val="bullet"/>
+      <w:lvlText w:val="o"/>
+      <w:lvlJc w:val="left"/>
+      <w:pPr>
+        <w:ind w:left="5760" w:hanging="360"/>
+      </w:pPr>
+      <w:rPr>
+        <w:rFonts w:ascii="Courier New" w:hAnsi="Courier New" w:cs="Courier New" w:hint="default"/>
+      </w:rPr>
+    </w:lvl>
+    <w:lvl w:ilvl="8" w:tplc="04090005" w:tentative="1">
+      <w:start w:val="1"/>
+      <w:numFmt w:val="bullet"/>
+      <w:lvlText w:val=""/>
+      <w:lvlJc w:val="left"/>
+      <w:pPr>
+        <w:ind w:left="6480" w:hanging="360"/>
+      </w:pPr>
+      <w:rPr>
+        <w:rFonts w:ascii="Wingdings" w:hAnsi="Wingdings" w:hint="default"/>
+      </w:rPr>
+    </w:lvl>
+  </w:abstractNum>
+  <w:abstractNum w:abstractNumId="4">
+    <w:nsid w:val="37E6404E"/>
+    <w:multiLevelType w:val="hybridMultilevel"/>
+    <w:tmpl w:val="8FC850CC"/>
+    <w:lvl w:ilvl="0" w:tplc="04090001">
+      <w:start w:val="1"/>
+      <w:numFmt w:val="bullet"/>
+      <w:lvlText w:val=""/>
+      <w:lvlJc w:val="left"/>
+      <w:pPr>
+        <w:ind w:left="720" w:hanging="360"/>
+      </w:pPr>
+      <w:rPr>
+        <w:rFonts w:ascii="Symbol" w:hAnsi="Symbol" w:hint="default"/>
+      </w:rPr>
+    </w:lvl>
+    <w:lvl w:ilvl="1" w:tplc="04090003">
+      <w:start w:val="1"/>
+      <w:numFmt w:val="bullet"/>
+      <w:lvlText w:val="o"/>
+      <w:lvlJc w:val="left"/>
+      <w:pPr>
+        <w:ind w:left="1440" w:hanging="360"/>
+      </w:pPr>
+      <w:rPr>
+        <w:rFonts w:ascii="Courier New" w:hAnsi="Courier New" w:cs="Courier New" w:hint="default"/>
+      </w:rPr>
+    </w:lvl>
+    <w:lvl w:ilvl="2" w:tplc="04090005" w:tentative="1">
+      <w:start w:val="1"/>
+      <w:numFmt w:val="bullet"/>
+      <w:lvlText w:val=""/>
+      <w:lvlJc w:val="left"/>
+      <w:pPr>
+        <w:ind w:left="2160" w:hanging="360"/>
+      </w:pPr>
+      <w:rPr>
+        <w:rFonts w:ascii="Wingdings" w:hAnsi="Wingdings" w:hint="default"/>
+      </w:rPr>
+    </w:lvl>
+    <w:lvl w:ilvl="3" w:tplc="04090001" w:tentative="1">
+      <w:start w:val="1"/>
+      <w:numFmt w:val="bullet"/>
+      <w:lvlText w:val=""/>
+      <w:lvlJc w:val="left"/>
+      <w:pPr>
+        <w:ind w:left="2880" w:hanging="360"/>
+      </w:pPr>
+      <w:rPr>
+        <w:rFonts w:ascii="Symbol" w:hAnsi="Symbol" w:hint="default"/>
+      </w:rPr>
+    </w:lvl>
+    <w:lvl w:ilvl="4" w:tplc="04090003" w:tentative="1">
+      <w:start w:val="1"/>
+      <w:numFmt w:val="bullet"/>
+      <w:lvlText w:val="o"/>
+      <w:lvlJc w:val="left"/>
+      <w:pPr>
+        <w:ind w:left="3600" w:hanging="360"/>
+      </w:pPr>
+      <w:rPr>
+        <w:rFonts w:ascii="Courier New" w:hAnsi="Courier New" w:cs="Courier New" w:hint="default"/>
+      </w:rPr>
+    </w:lvl>
+    <w:lvl w:ilvl="5" w:tplc="04090005" w:tentative="1">
+      <w:start w:val="1"/>
+      <w:numFmt w:val="bullet"/>
+      <w:lvlText w:val=""/>
+      <w:lvlJc w:val="left"/>
+      <w:pPr>
+        <w:ind w:left="4320" w:hanging="360"/>
+      </w:pPr>
+      <w:rPr>
+        <w:rFonts w:ascii="Wingdings" w:hAnsi="Wingdings" w:hint="default"/>
+      </w:rPr>
+    </w:lvl>
+    <w:lvl w:ilvl="6" w:tplc="04090001" w:tentative="1">
+      <w:start w:val="1"/>
+      <w:numFmt w:val="bullet"/>
+      <w:lvlText w:val=""/>
+      <w:lvlJc w:val="left"/>
+      <w:pPr>
+        <w:ind w:left="5040" w:hanging="360"/>
+      </w:pPr>
+      <w:rPr>
+        <w:rFonts w:ascii="Symbol" w:hAnsi="Symbol" w:hint="default"/>
+      </w:rPr>
+    </w:lvl>
+    <w:lvl w:ilvl="7" w:tplc="04090003" w:tentative="1">
+      <w:start w:val="1"/>
+      <w:numFmt w:val="bullet"/>
+      <w:lvlText w:val="o"/>
+      <w:lvlJc w:val="left"/>
+      <w:pPr>
+        <w:ind w:left="5760" w:hanging="360"/>
+      </w:pPr>
+      <w:rPr>
+        <w:rFonts w:ascii="Courier New" w:hAnsi="Courier New" w:cs="Courier New" w:hint="default"/>
+      </w:rPr>
+    </w:lvl>
+    <w:lvl w:ilvl="8" w:tplc="04090005" w:tentative="1">
+      <w:start w:val="1"/>
+      <w:numFmt w:val="bullet"/>
+      <w:lvlText w:val=""/>
+      <w:lvlJc w:val="left"/>
+      <w:pPr>
+        <w:ind w:left="6480" w:hanging="360"/>
+      </w:pPr>
+      <w:rPr>
+        <w:rFonts w:ascii="Wingdings" w:hAnsi="Wingdings" w:hint="default"/>
+      </w:rPr>
+    </w:lvl>
+  </w:abstractNum>
+  <w:abstractNum w:abstractNumId="5">
     <w:nsid w:val="3CC46B31"/>
     <w:multiLevelType w:val="hybridMultilevel"/>
     <w:tmpl w:val="F29A99CA"/>
@@ -1860,7 +3889,233 @@
       </w:rPr>
     </w:lvl>
   </w:abstractNum>
-  <w:abstractNum w:abstractNumId="2">
+  <w:abstractNum w:abstractNumId="6">
+    <w:nsid w:val="54E92955"/>
+    <w:multiLevelType w:val="hybridMultilevel"/>
+    <w:tmpl w:val="B51A3826"/>
+    <w:lvl w:ilvl="0" w:tplc="04090001">
+      <w:start w:val="1"/>
+      <w:numFmt w:val="bullet"/>
+      <w:lvlText w:val=""/>
+      <w:lvlJc w:val="left"/>
+      <w:pPr>
+        <w:ind w:left="720" w:hanging="360"/>
+      </w:pPr>
+      <w:rPr>
+        <w:rFonts w:ascii="Symbol" w:hAnsi="Symbol" w:hint="default"/>
+      </w:rPr>
+    </w:lvl>
+    <w:lvl w:ilvl="1" w:tplc="04090003" w:tentative="1">
+      <w:start w:val="1"/>
+      <w:numFmt w:val="bullet"/>
+      <w:lvlText w:val="o"/>
+      <w:lvlJc w:val="left"/>
+      <w:pPr>
+        <w:ind w:left="1440" w:hanging="360"/>
+      </w:pPr>
+      <w:rPr>
+        <w:rFonts w:ascii="Courier New" w:hAnsi="Courier New" w:cs="Courier New" w:hint="default"/>
+      </w:rPr>
+    </w:lvl>
+    <w:lvl w:ilvl="2" w:tplc="04090005" w:tentative="1">
+      <w:start w:val="1"/>
+      <w:numFmt w:val="bullet"/>
+      <w:lvlText w:val=""/>
+      <w:lvlJc w:val="left"/>
+      <w:pPr>
+        <w:ind w:left="2160" w:hanging="360"/>
+      </w:pPr>
+      <w:rPr>
+        <w:rFonts w:ascii="Wingdings" w:hAnsi="Wingdings" w:hint="default"/>
+      </w:rPr>
+    </w:lvl>
+    <w:lvl w:ilvl="3" w:tplc="04090001" w:tentative="1">
+      <w:start w:val="1"/>
+      <w:numFmt w:val="bullet"/>
+      <w:lvlText w:val=""/>
+      <w:lvlJc w:val="left"/>
+      <w:pPr>
+        <w:ind w:left="2880" w:hanging="360"/>
+      </w:pPr>
+      <w:rPr>
+        <w:rFonts w:ascii="Symbol" w:hAnsi="Symbol" w:hint="default"/>
+      </w:rPr>
+    </w:lvl>
+    <w:lvl w:ilvl="4" w:tplc="04090003" w:tentative="1">
+      <w:start w:val="1"/>
+      <w:numFmt w:val="bullet"/>
+      <w:lvlText w:val="o"/>
+      <w:lvlJc w:val="left"/>
+      <w:pPr>
+        <w:ind w:left="3600" w:hanging="360"/>
+      </w:pPr>
+      <w:rPr>
+        <w:rFonts w:ascii="Courier New" w:hAnsi="Courier New" w:cs="Courier New" w:hint="default"/>
+      </w:rPr>
+    </w:lvl>
+    <w:lvl w:ilvl="5" w:tplc="04090005" w:tentative="1">
+      <w:start w:val="1"/>
+      <w:numFmt w:val="bullet"/>
+      <w:lvlText w:val=""/>
+      <w:lvlJc w:val="left"/>
+      <w:pPr>
+        <w:ind w:left="4320" w:hanging="360"/>
+      </w:pPr>
+      <w:rPr>
+        <w:rFonts w:ascii="Wingdings" w:hAnsi="Wingdings" w:hint="default"/>
+      </w:rPr>
+    </w:lvl>
+    <w:lvl w:ilvl="6" w:tplc="04090001" w:tentative="1">
+      <w:start w:val="1"/>
+      <w:numFmt w:val="bullet"/>
+      <w:lvlText w:val=""/>
+      <w:lvlJc w:val="left"/>
+      <w:pPr>
+        <w:ind w:left="5040" w:hanging="360"/>
+      </w:pPr>
+      <w:rPr>
+        <w:rFonts w:ascii="Symbol" w:hAnsi="Symbol" w:hint="default"/>
+      </w:rPr>
+    </w:lvl>
+    <w:lvl w:ilvl="7" w:tplc="04090003" w:tentative="1">
+      <w:start w:val="1"/>
+      <w:numFmt w:val="bullet"/>
+      <w:lvlText w:val="o"/>
+      <w:lvlJc w:val="left"/>
+      <w:pPr>
+        <w:ind w:left="5760" w:hanging="360"/>
+      </w:pPr>
+      <w:rPr>
+        <w:rFonts w:ascii="Courier New" w:hAnsi="Courier New" w:cs="Courier New" w:hint="default"/>
+      </w:rPr>
+    </w:lvl>
+    <w:lvl w:ilvl="8" w:tplc="04090005" w:tentative="1">
+      <w:start w:val="1"/>
+      <w:numFmt w:val="bullet"/>
+      <w:lvlText w:val=""/>
+      <w:lvlJc w:val="left"/>
+      <w:pPr>
+        <w:ind w:left="6480" w:hanging="360"/>
+      </w:pPr>
+      <w:rPr>
+        <w:rFonts w:ascii="Wingdings" w:hAnsi="Wingdings" w:hint="default"/>
+      </w:rPr>
+    </w:lvl>
+  </w:abstractNum>
+  <w:abstractNum w:abstractNumId="7">
+    <w:nsid w:val="5A4B3B0E"/>
+    <w:multiLevelType w:val="hybridMultilevel"/>
+    <w:tmpl w:val="A1BC3A10"/>
+    <w:lvl w:ilvl="0" w:tplc="04090001">
+      <w:start w:val="1"/>
+      <w:numFmt w:val="bullet"/>
+      <w:lvlText w:val=""/>
+      <w:lvlJc w:val="left"/>
+      <w:pPr>
+        <w:ind w:left="720" w:hanging="360"/>
+      </w:pPr>
+      <w:rPr>
+        <w:rFonts w:ascii="Symbol" w:hAnsi="Symbol" w:hint="default"/>
+      </w:rPr>
+    </w:lvl>
+    <w:lvl w:ilvl="1" w:tplc="04090003" w:tentative="1">
+      <w:start w:val="1"/>
+      <w:numFmt w:val="bullet"/>
+      <w:lvlText w:val="o"/>
+      <w:lvlJc w:val="left"/>
+      <w:pPr>
+        <w:ind w:left="1440" w:hanging="360"/>
+      </w:pPr>
+      <w:rPr>
+        <w:rFonts w:ascii="Courier New" w:hAnsi="Courier New" w:cs="Courier New" w:hint="default"/>
+      </w:rPr>
+    </w:lvl>
+    <w:lvl w:ilvl="2" w:tplc="04090005" w:tentative="1">
+      <w:start w:val="1"/>
+      <w:numFmt w:val="bullet"/>
+      <w:lvlText w:val=""/>
+      <w:lvlJc w:val="left"/>
+      <w:pPr>
+        <w:ind w:left="2160" w:hanging="360"/>
+      </w:pPr>
+      <w:rPr>
+        <w:rFonts w:ascii="Wingdings" w:hAnsi="Wingdings" w:hint="default"/>
+      </w:rPr>
+    </w:lvl>
+    <w:lvl w:ilvl="3" w:tplc="04090001" w:tentative="1">
+      <w:start w:val="1"/>
+      <w:numFmt w:val="bullet"/>
+      <w:lvlText w:val=""/>
+      <w:lvlJc w:val="left"/>
+      <w:pPr>
+        <w:ind w:left="2880" w:hanging="360"/>
+      </w:pPr>
+      <w:rPr>
+        <w:rFonts w:ascii="Symbol" w:hAnsi="Symbol" w:hint="default"/>
+      </w:rPr>
+    </w:lvl>
+    <w:lvl w:ilvl="4" w:tplc="04090003" w:tentative="1">
+      <w:start w:val="1"/>
+      <w:numFmt w:val="bullet"/>
+      <w:lvlText w:val="o"/>
+      <w:lvlJc w:val="left"/>
+      <w:pPr>
+        <w:ind w:left="3600" w:hanging="360"/>
+      </w:pPr>
+      <w:rPr>
+        <w:rFonts w:ascii="Courier New" w:hAnsi="Courier New" w:cs="Courier New" w:hint="default"/>
+      </w:rPr>
+    </w:lvl>
+    <w:lvl w:ilvl="5" w:tplc="04090005" w:tentative="1">
+      <w:start w:val="1"/>
+      <w:numFmt w:val="bullet"/>
+      <w:lvlText w:val=""/>
+      <w:lvlJc w:val="left"/>
+      <w:pPr>
+        <w:ind w:left="4320" w:hanging="360"/>
+      </w:pPr>
+      <w:rPr>
+        <w:rFonts w:ascii="Wingdings" w:hAnsi="Wingdings" w:hint="default"/>
+      </w:rPr>
+    </w:lvl>
+    <w:lvl w:ilvl="6" w:tplc="04090001" w:tentative="1">
+      <w:start w:val="1"/>
+      <w:numFmt w:val="bullet"/>
+      <w:lvlText w:val=""/>
+      <w:lvlJc w:val="left"/>
+      <w:pPr>
+        <w:ind w:left="5040" w:hanging="360"/>
+      </w:pPr>
+      <w:rPr>
+        <w:rFonts w:ascii="Symbol" w:hAnsi="Symbol" w:hint="default"/>
+      </w:rPr>
+    </w:lvl>
+    <w:lvl w:ilvl="7" w:tplc="04090003" w:tentative="1">
+      <w:start w:val="1"/>
+      <w:numFmt w:val="bullet"/>
+      <w:lvlText w:val="o"/>
+      <w:lvlJc w:val="left"/>
+      <w:pPr>
+        <w:ind w:left="5760" w:hanging="360"/>
+      </w:pPr>
+      <w:rPr>
+        <w:rFonts w:ascii="Courier New" w:hAnsi="Courier New" w:cs="Courier New" w:hint="default"/>
+      </w:rPr>
+    </w:lvl>
+    <w:lvl w:ilvl="8" w:tplc="04090005" w:tentative="1">
+      <w:start w:val="1"/>
+      <w:numFmt w:val="bullet"/>
+      <w:lvlText w:val=""/>
+      <w:lvlJc w:val="left"/>
+      <w:pPr>
+        <w:ind w:left="6480" w:hanging="360"/>
+      </w:pPr>
+      <w:rPr>
+        <w:rFonts w:ascii="Wingdings" w:hAnsi="Wingdings" w:hint="default"/>
+      </w:rPr>
+    </w:lvl>
+  </w:abstractNum>
+  <w:abstractNum w:abstractNumId="8">
     <w:nsid w:val="678B10D8"/>
     <w:multiLevelType w:val="hybridMultilevel"/>
     <w:tmpl w:val="C7B61B12"/>
@@ -1973,7 +4228,7 @@
       </w:rPr>
     </w:lvl>
   </w:abstractNum>
-  <w:abstractNum w:abstractNumId="3">
+  <w:abstractNum w:abstractNumId="9">
     <w:nsid w:val="6A8D6540"/>
     <w:multiLevelType w:val="hybridMultilevel"/>
     <w:tmpl w:val="367CAB7A"/>
@@ -2086,7 +4341,7 @@
       </w:rPr>
     </w:lvl>
   </w:abstractNum>
-  <w:abstractNum w:abstractNumId="4">
+  <w:abstractNum w:abstractNumId="10">
     <w:nsid w:val="7AFE3A3F"/>
     <w:multiLevelType w:val="hybridMultilevel"/>
     <w:tmpl w:val="5F48DD12"/>
@@ -2199,20 +4454,154 @@
       </w:rPr>
     </w:lvl>
   </w:abstractNum>
+  <w:abstractNum w:abstractNumId="11">
+    <w:nsid w:val="7DDC4096"/>
+    <w:multiLevelType w:val="hybridMultilevel"/>
+    <w:tmpl w:val="03AE7B78"/>
+    <w:lvl w:ilvl="0" w:tplc="04090001">
+      <w:start w:val="1"/>
+      <w:numFmt w:val="bullet"/>
+      <w:lvlText w:val=""/>
+      <w:lvlJc w:val="left"/>
+      <w:pPr>
+        <w:ind w:left="720" w:hanging="360"/>
+      </w:pPr>
+      <w:rPr>
+        <w:rFonts w:ascii="Symbol" w:hAnsi="Symbol" w:hint="default"/>
+      </w:rPr>
+    </w:lvl>
+    <w:lvl w:ilvl="1" w:tplc="04090003" w:tentative="1">
+      <w:start w:val="1"/>
+      <w:numFmt w:val="bullet"/>
+      <w:lvlText w:val="o"/>
+      <w:lvlJc w:val="left"/>
+      <w:pPr>
+        <w:ind w:left="1440" w:hanging="360"/>
+      </w:pPr>
+      <w:rPr>
+        <w:rFonts w:ascii="Courier New" w:hAnsi="Courier New" w:cs="Courier New" w:hint="default"/>
+      </w:rPr>
+    </w:lvl>
+    <w:lvl w:ilvl="2" w:tplc="04090005" w:tentative="1">
+      <w:start w:val="1"/>
+      <w:numFmt w:val="bullet"/>
+      <w:lvlText w:val=""/>
+      <w:lvlJc w:val="left"/>
+      <w:pPr>
+        <w:ind w:left="2160" w:hanging="360"/>
+      </w:pPr>
+      <w:rPr>
+        <w:rFonts w:ascii="Wingdings" w:hAnsi="Wingdings" w:hint="default"/>
+      </w:rPr>
+    </w:lvl>
+    <w:lvl w:ilvl="3" w:tplc="04090001" w:tentative="1">
+      <w:start w:val="1"/>
+      <w:numFmt w:val="bullet"/>
+      <w:lvlText w:val=""/>
+      <w:lvlJc w:val="left"/>
+      <w:pPr>
+        <w:ind w:left="2880" w:hanging="360"/>
+      </w:pPr>
+      <w:rPr>
+        <w:rFonts w:ascii="Symbol" w:hAnsi="Symbol" w:hint="default"/>
+      </w:rPr>
+    </w:lvl>
+    <w:lvl w:ilvl="4" w:tplc="04090003" w:tentative="1">
+      <w:start w:val="1"/>
+      <w:numFmt w:val="bullet"/>
+      <w:lvlText w:val="o"/>
+      <w:lvlJc w:val="left"/>
+      <w:pPr>
+        <w:ind w:left="3600" w:hanging="360"/>
+      </w:pPr>
+      <w:rPr>
+        <w:rFonts w:ascii="Courier New" w:hAnsi="Courier New" w:cs="Courier New" w:hint="default"/>
+      </w:rPr>
+    </w:lvl>
+    <w:lvl w:ilvl="5" w:tplc="04090005" w:tentative="1">
+      <w:start w:val="1"/>
+      <w:numFmt w:val="bullet"/>
+      <w:lvlText w:val=""/>
+      <w:lvlJc w:val="left"/>
+      <w:pPr>
+        <w:ind w:left="4320" w:hanging="360"/>
+      </w:pPr>
+      <w:rPr>
+        <w:rFonts w:ascii="Wingdings" w:hAnsi="Wingdings" w:hint="default"/>
+      </w:rPr>
+    </w:lvl>
+    <w:lvl w:ilvl="6" w:tplc="04090001" w:tentative="1">
+      <w:start w:val="1"/>
+      <w:numFmt w:val="bullet"/>
+      <w:lvlText w:val=""/>
+      <w:lvlJc w:val="left"/>
+      <w:pPr>
+        <w:ind w:left="5040" w:hanging="360"/>
+      </w:pPr>
+      <w:rPr>
+        <w:rFonts w:ascii="Symbol" w:hAnsi="Symbol" w:hint="default"/>
+      </w:rPr>
+    </w:lvl>
+    <w:lvl w:ilvl="7" w:tplc="04090003" w:tentative="1">
+      <w:start w:val="1"/>
+      <w:numFmt w:val="bullet"/>
+      <w:lvlText w:val="o"/>
+      <w:lvlJc w:val="left"/>
+      <w:pPr>
+        <w:ind w:left="5760" w:hanging="360"/>
+      </w:pPr>
+      <w:rPr>
+        <w:rFonts w:ascii="Courier New" w:hAnsi="Courier New" w:cs="Courier New" w:hint="default"/>
+      </w:rPr>
+    </w:lvl>
+    <w:lvl w:ilvl="8" w:tplc="04090005" w:tentative="1">
+      <w:start w:val="1"/>
+      <w:numFmt w:val="bullet"/>
+      <w:lvlText w:val=""/>
+      <w:lvlJc w:val="left"/>
+      <w:pPr>
+        <w:ind w:left="6480" w:hanging="360"/>
+      </w:pPr>
+      <w:rPr>
+        <w:rFonts w:ascii="Wingdings" w:hAnsi="Wingdings" w:hint="default"/>
+      </w:rPr>
+    </w:lvl>
+  </w:abstractNum>
   <w:num w:numId="1">
+    <w:abstractNumId w:val="9"/>
+  </w:num>
+  <w:num w:numId="2">
+    <w:abstractNumId w:val="5"/>
+  </w:num>
+  <w:num w:numId="3">
+    <w:abstractNumId w:val="10"/>
+  </w:num>
+  <w:num w:numId="4">
+    <w:abstractNumId w:val="8"/>
+  </w:num>
+  <w:num w:numId="5">
+    <w:abstractNumId w:val="2"/>
+  </w:num>
+  <w:num w:numId="6">
+    <w:abstractNumId w:val="1"/>
+  </w:num>
+  <w:num w:numId="7">
+    <w:abstractNumId w:val="4"/>
+  </w:num>
+  <w:num w:numId="8">
+    <w:abstractNumId w:val="0"/>
+  </w:num>
+  <w:num w:numId="9">
+    <w:abstractNumId w:val="6"/>
+  </w:num>
+  <w:num w:numId="10">
+    <w:abstractNumId w:val="7"/>
+  </w:num>
+  <w:num w:numId="11">
     <w:abstractNumId w:val="3"/>
   </w:num>
-  <w:num w:numId="2">
-    <w:abstractNumId w:val="1"/>
-  </w:num>
-  <w:num w:numId="3">
-    <w:abstractNumId w:val="4"/>
-  </w:num>
-  <w:num w:numId="4">
-    <w:abstractNumId w:val="2"/>
-  </w:num>
-  <w:num w:numId="5">
-    <w:abstractNumId w:val="0"/>
+  <w:num w:numId="12">
+    <w:abstractNumId w:val="11"/>
   </w:num>
 </w:numbering>
 </file>
@@ -2615,6 +5004,10 @@
   <w:style w:type="paragraph" w:default="1" w:styleId="Normal">
     <w:name w:val="Normal"/>
     <w:qFormat/>
+    <w:rsid w:val="00FF7552"/>
+    <w:rPr>
+      <w:rFonts w:ascii="Times New Roman" w:hAnsi="Times New Roman" w:cs="Times New Roman"/>
+    </w:rPr>
   </w:style>
   <w:style w:type="character" w:default="1" w:styleId="DefaultParagraphFont">
     <w:name w:val="Default Paragraph Font"/>
@@ -2653,6 +5046,47 @@
       <w:ind w:left="720"/>
       <w:contextualSpacing/>
     </w:pPr>
+  </w:style>
+  <w:style w:type="character" w:styleId="HTMLCode">
+    <w:name w:val="HTML Code"/>
+    <w:basedOn w:val="DefaultParagraphFont"/>
+    <w:uiPriority w:val="99"/>
+    <w:semiHidden/>
+    <w:unhideWhenUsed/>
+    <w:rsid w:val="00FF7552"/>
+    <w:rPr>
+      <w:rFonts w:ascii="Courier New" w:eastAsiaTheme="minorEastAsia" w:hAnsi="Courier New" w:cs="Courier New"/>
+      <w:sz w:val="20"/>
+      <w:szCs w:val="20"/>
+    </w:rPr>
+  </w:style>
+  <w:style w:type="character" w:customStyle="1" w:styleId="apple-converted-space">
+    <w:name w:val="apple-converted-space"/>
+    <w:basedOn w:val="DefaultParagraphFont"/>
+    <w:rsid w:val="00FF7552"/>
+  </w:style>
+  <w:style w:type="table" w:styleId="TableGrid">
+    <w:name w:val="Table Grid"/>
+    <w:basedOn w:val="TableNormal"/>
+    <w:uiPriority w:val="39"/>
+    <w:rsid w:val="003E3A83"/>
+    <w:tblPr>
+      <w:tblInd w:w="0" w:type="dxa"/>
+      <w:tblBorders>
+        <w:top w:val="single" w:sz="4" w:space="0" w:color="auto"/>
+        <w:left w:val="single" w:sz="4" w:space="0" w:color="auto"/>
+        <w:bottom w:val="single" w:sz="4" w:space="0" w:color="auto"/>
+        <w:right w:val="single" w:sz="4" w:space="0" w:color="auto"/>
+        <w:insideH w:val="single" w:sz="4" w:space="0" w:color="auto"/>
+        <w:insideV w:val="single" w:sz="4" w:space="0" w:color="auto"/>
+      </w:tblBorders>
+      <w:tblCellMar>
+        <w:top w:w="0" w:type="dxa"/>
+        <w:left w:w="108" w:type="dxa"/>
+        <w:bottom w:w="0" w:type="dxa"/>
+        <w:right w:w="108" w:type="dxa"/>
+      </w:tblCellMar>
+    </w:tblPr>
   </w:style>
 </w:styles>
 </file>

</xml_diff>

<commit_message>
finalising observer design pattern
</commit_message>
<xml_diff>
--- a/Exam_Notes/NOTES.docx
+++ b/Exam_Notes/NOTES.docx
@@ -2,6 +2,259 @@
 <file path=word/document.xml><?xml version="1.0" encoding="utf-8"?>
 <w:document xmlns:wpc="http://schemas.microsoft.com/office/word/2010/wordprocessingCanvas" xmlns:mo="http://schemas.microsoft.com/office/mac/office/2008/main" xmlns:mc="http://schemas.openxmlformats.org/markup-compatibility/2006" xmlns:mv="urn:schemas-microsoft-com:mac:vml" xmlns:o="urn:schemas-microsoft-com:office:office" xmlns:r="http://schemas.openxmlformats.org/officeDocument/2006/relationships" xmlns:m="http://schemas.openxmlformats.org/officeDocument/2006/math" xmlns:v="urn:schemas-microsoft-com:vml" xmlns:wp14="http://schemas.microsoft.com/office/word/2010/wordprocessingDrawing" xmlns:wp="http://schemas.openxmlformats.org/drawingml/2006/wordprocessingDrawing" xmlns:w10="urn:schemas-microsoft-com:office:word" xmlns:w="http://schemas.openxmlformats.org/wordprocessingml/2006/main" xmlns:w14="http://schemas.microsoft.com/office/word/2010/wordml" xmlns:w15="http://schemas.microsoft.com/office/word/2012/wordml" xmlns:wpg="http://schemas.microsoft.com/office/word/2010/wordprocessingGroup" xmlns:wpi="http://schemas.microsoft.com/office/word/2010/wordprocessingInk" xmlns:wne="http://schemas.microsoft.com/office/word/2006/wordml" xmlns:wps="http://schemas.microsoft.com/office/word/2010/wordprocessingShape" mc:Ignorable="w14 w15 wp14">
   <w:body>
+    <w:p>
+      <w:pPr>
+        <w:rPr>
+          <w:rFonts w:ascii="Calibri" w:hAnsi="Calibri"/>
+          <w:color w:val="2E74B5" w:themeColor="accent1" w:themeShade="BF"/>
+          <w:sz w:val="20"/>
+          <w:szCs w:val="20"/>
+        </w:rPr>
+      </w:pPr>
+      <w:r>
+        <w:rPr>
+          <w:rFonts w:ascii="Calibri" w:hAnsi="Calibri"/>
+          <w:b/>
+          <w:color w:val="2E74B5" w:themeColor="accent1" w:themeShade="BF"/>
+          <w:sz w:val="20"/>
+          <w:szCs w:val="20"/>
+        </w:rPr>
+        <w:t>GENERAL TEST INFO</w:t>
+      </w:r>
+    </w:p>
+    <w:p>
+      <w:pPr>
+        <w:pStyle w:val="ListParagraph"/>
+        <w:numPr>
+          <w:ilvl w:val="0"/>
+          <w:numId w:val="14"/>
+        </w:numPr>
+        <w:rPr>
+          <w:rFonts w:ascii="Calibri" w:hAnsi="Calibri"/>
+          <w:color w:val="000000" w:themeColor="text1"/>
+          <w:sz w:val="20"/>
+          <w:szCs w:val="20"/>
+        </w:rPr>
+      </w:pPr>
+      <w:r>
+        <w:rPr>
+          <w:rFonts w:ascii="Calibri" w:hAnsi="Calibri"/>
+          <w:color w:val="000000" w:themeColor="text1"/>
+          <w:sz w:val="20"/>
+          <w:szCs w:val="20"/>
+        </w:rPr>
+        <w:t>LEAVE SPACE FOR JAVADOC + WRITE CODE OUT FIRST</w:t>
+      </w:r>
+      <w:r>
+        <w:rPr>
+          <w:rFonts w:ascii="Calibri" w:hAnsi="Calibri"/>
+          <w:color w:val="000000" w:themeColor="text1"/>
+          <w:sz w:val="20"/>
+          <w:szCs w:val="20"/>
+        </w:rPr>
+        <w:t xml:space="preserve"> (except for Q2 </w:t>
+      </w:r>
+      <w:r>
+        <w:rPr>
+          <w:rFonts w:ascii="Calibri" w:hAnsi="Calibri"/>
+          <w:color w:val="000000" w:themeColor="text1"/>
+          <w:sz w:val="20"/>
+          <w:szCs w:val="20"/>
+        </w:rPr>
+        <w:t>–</w:t>
+      </w:r>
+      <w:r>
+        <w:rPr>
+          <w:rFonts w:ascii="Calibri" w:hAnsi="Calibri"/>
+          <w:color w:val="000000" w:themeColor="text1"/>
+          <w:sz w:val="20"/>
+          <w:szCs w:val="20"/>
+        </w:rPr>
+        <w:t xml:space="preserve"> </w:t>
+      </w:r>
+      <w:r>
+        <w:rPr>
+          <w:rFonts w:ascii="Calibri" w:hAnsi="Calibri"/>
+          <w:color w:val="000000" w:themeColor="text1"/>
+          <w:sz w:val="20"/>
+          <w:szCs w:val="20"/>
+        </w:rPr>
+        <w:t>Programming by Contract)</w:t>
+      </w:r>
+    </w:p>
+    <w:p>
+      <w:pPr>
+        <w:pStyle w:val="ListParagraph"/>
+        <w:numPr>
+          <w:ilvl w:val="0"/>
+          <w:numId w:val="14"/>
+        </w:numPr>
+        <w:rPr>
+          <w:rFonts w:ascii="Calibri" w:hAnsi="Calibri"/>
+          <w:color w:val="000000" w:themeColor="text1"/>
+          <w:sz w:val="20"/>
+          <w:szCs w:val="20"/>
+        </w:rPr>
+      </w:pPr>
+      <w:r>
+        <w:rPr>
+          <w:rFonts w:ascii="Calibri" w:hAnsi="Calibri"/>
+          <w:color w:val="000000" w:themeColor="text1"/>
+          <w:sz w:val="20"/>
+          <w:szCs w:val="20"/>
+        </w:rPr>
+        <w:t>COME BACK TO UML DIAGRAMS Q1</w:t>
+      </w:r>
+      <w:r>
+        <w:rPr>
+          <w:rFonts w:ascii="Calibri" w:hAnsi="Calibri"/>
+          <w:color w:val="000000" w:themeColor="text1"/>
+          <w:sz w:val="20"/>
+          <w:szCs w:val="20"/>
+        </w:rPr>
+        <w:t xml:space="preserve"> Q</w:t>
+      </w:r>
+      <w:r>
+        <w:rPr>
+          <w:rFonts w:ascii="Calibri" w:hAnsi="Calibri"/>
+          <w:color w:val="000000" w:themeColor="text1"/>
+          <w:sz w:val="20"/>
+          <w:szCs w:val="20"/>
+        </w:rPr>
+        <w:t>4 AT THE END</w:t>
+      </w:r>
+    </w:p>
+    <w:p>
+      <w:pPr>
+        <w:pStyle w:val="ListParagraph"/>
+        <w:numPr>
+          <w:ilvl w:val="0"/>
+          <w:numId w:val="14"/>
+        </w:numPr>
+        <w:rPr>
+          <w:rFonts w:ascii="Calibri" w:hAnsi="Calibri"/>
+          <w:color w:val="000000" w:themeColor="text1"/>
+          <w:sz w:val="20"/>
+          <w:szCs w:val="20"/>
+        </w:rPr>
+      </w:pPr>
+      <w:r>
+        <w:rPr>
+          <w:rFonts w:ascii="Calibri" w:hAnsi="Calibri"/>
+          <w:color w:val="000000" w:themeColor="text1"/>
+          <w:sz w:val="20"/>
+          <w:szCs w:val="20"/>
+        </w:rPr>
+        <w:t>COME BACK TO JAVADOC FOR Q2</w:t>
+      </w:r>
+      <w:r>
+        <w:rPr>
+          <w:rFonts w:ascii="Calibri" w:hAnsi="Calibri"/>
+          <w:color w:val="000000" w:themeColor="text1"/>
+          <w:sz w:val="20"/>
+          <w:szCs w:val="20"/>
+        </w:rPr>
+        <w:t xml:space="preserve"> Q3 Q</w:t>
+      </w:r>
+      <w:r>
+        <w:rPr>
+          <w:rFonts w:ascii="Calibri" w:hAnsi="Calibri"/>
+          <w:color w:val="000000" w:themeColor="text1"/>
+          <w:sz w:val="20"/>
+          <w:szCs w:val="20"/>
+        </w:rPr>
+        <w:t>4 AT THE END.</w:t>
+      </w:r>
+    </w:p>
+    <w:p>
+      <w:pPr>
+        <w:pStyle w:val="ListParagraph"/>
+        <w:numPr>
+          <w:ilvl w:val="0"/>
+          <w:numId w:val="14"/>
+        </w:numPr>
+        <w:rPr>
+          <w:rFonts w:ascii="Calibri" w:hAnsi="Calibri"/>
+          <w:color w:val="000000" w:themeColor="text1"/>
+          <w:sz w:val="20"/>
+          <w:szCs w:val="20"/>
+        </w:rPr>
+      </w:pPr>
+      <w:r>
+        <w:rPr>
+          <w:rFonts w:ascii="Calibri" w:hAnsi="Calibri"/>
+          <w:color w:val="000000" w:themeColor="text1"/>
+          <w:sz w:val="20"/>
+          <w:szCs w:val="20"/>
+        </w:rPr>
+        <w:t>For UMLs:</w:t>
+      </w:r>
+    </w:p>
+    <w:p>
+      <w:pPr>
+        <w:pStyle w:val="ListParagraph"/>
+        <w:numPr>
+          <w:ilvl w:val="1"/>
+          <w:numId w:val="14"/>
+        </w:numPr>
+        <w:rPr>
+          <w:rFonts w:ascii="Calibri" w:hAnsi="Calibri"/>
+          <w:color w:val="000000" w:themeColor="text1"/>
+          <w:sz w:val="20"/>
+          <w:szCs w:val="20"/>
+        </w:rPr>
+      </w:pPr>
+      <w:r>
+        <w:rPr>
+          <w:rFonts w:ascii="Calibri" w:hAnsi="Calibri"/>
+          <w:color w:val="000000" w:themeColor="text1"/>
+          <w:sz w:val="20"/>
+          <w:szCs w:val="20"/>
+        </w:rPr>
+        <w:t>Draw boxes and lines first</w:t>
+      </w:r>
+      <w:r>
+        <w:rPr>
+          <w:rFonts w:ascii="Calibri" w:hAnsi="Calibri"/>
+          <w:color w:val="000000" w:themeColor="text1"/>
+          <w:sz w:val="20"/>
+          <w:szCs w:val="20"/>
+        </w:rPr>
+        <w:t>, leave arrows until last</w:t>
+      </w:r>
+    </w:p>
+    <w:p>
+      <w:pPr>
+        <w:rPr>
+          <w:rFonts w:ascii="Calibri" w:hAnsi="Calibri"/>
+          <w:b/>
+          <w:color w:val="2E74B5" w:themeColor="accent1" w:themeShade="BF"/>
+          <w:sz w:val="20"/>
+          <w:szCs w:val="20"/>
+        </w:rPr>
+      </w:pPr>
+    </w:p>
+    <w:p>
+      <w:pPr>
+        <w:rPr>
+          <w:rFonts w:ascii="Calibri" w:hAnsi="Calibri"/>
+          <w:b/>
+          <w:color w:val="2E74B5" w:themeColor="accent1" w:themeShade="BF"/>
+          <w:sz w:val="20"/>
+          <w:szCs w:val="20"/>
+        </w:rPr>
+      </w:pPr>
+    </w:p>
+    <w:p>
+      <w:pPr>
+        <w:rPr>
+          <w:rFonts w:ascii="Calibri" w:hAnsi="Calibri"/>
+          <w:color w:val="2E74B5" w:themeColor="accent1" w:themeShade="BF"/>
+          <w:sz w:val="20"/>
+          <w:szCs w:val="20"/>
+        </w:rPr>
+      </w:pPr>
+    </w:p>
     <w:p>
       <w:pPr>
         <w:rPr>
@@ -1085,105 +1338,8 @@
           <w:szCs w:val="20"/>
         </w:rPr>
       </w:pPr>
-    </w:p>
-    <w:p>
-      <w:pPr>
-        <w:rPr>
-          <w:rFonts w:ascii="Calibri" w:hAnsi="Calibri"/>
-          <w:b/>
-          <w:color w:val="2E74B5" w:themeColor="accent1" w:themeShade="BF"/>
-          <w:sz w:val="20"/>
-          <w:szCs w:val="20"/>
-        </w:rPr>
-      </w:pPr>
-    </w:p>
-    <w:p>
-      <w:pPr>
-        <w:rPr>
-          <w:rFonts w:ascii="Calibri" w:hAnsi="Calibri"/>
-          <w:b/>
-          <w:color w:val="2E74B5" w:themeColor="accent1" w:themeShade="BF"/>
-          <w:sz w:val="20"/>
-          <w:szCs w:val="20"/>
-        </w:rPr>
-      </w:pPr>
-    </w:p>
-    <w:p>
-      <w:pPr>
-        <w:rPr>
-          <w:rFonts w:ascii="Calibri" w:hAnsi="Calibri"/>
-          <w:b/>
-          <w:color w:val="2E74B5" w:themeColor="accent1" w:themeShade="BF"/>
-          <w:sz w:val="20"/>
-          <w:szCs w:val="20"/>
-        </w:rPr>
-      </w:pPr>
-    </w:p>
-    <w:p>
-      <w:pPr>
-        <w:rPr>
-          <w:rFonts w:ascii="Calibri" w:hAnsi="Calibri"/>
-          <w:b/>
-          <w:color w:val="2E74B5" w:themeColor="accent1" w:themeShade="BF"/>
-          <w:sz w:val="20"/>
-          <w:szCs w:val="20"/>
-        </w:rPr>
-      </w:pPr>
-    </w:p>
-    <w:p>
-      <w:pPr>
-        <w:rPr>
-          <w:rFonts w:ascii="Calibri" w:hAnsi="Calibri"/>
-          <w:b/>
-          <w:color w:val="2E74B5" w:themeColor="accent1" w:themeShade="BF"/>
-          <w:sz w:val="20"/>
-          <w:szCs w:val="20"/>
-        </w:rPr>
-      </w:pPr>
-    </w:p>
-    <w:p>
-      <w:pPr>
-        <w:rPr>
-          <w:rFonts w:ascii="Calibri" w:hAnsi="Calibri"/>
-          <w:b/>
-          <w:color w:val="2E74B5" w:themeColor="accent1" w:themeShade="BF"/>
-          <w:sz w:val="20"/>
-          <w:szCs w:val="20"/>
-        </w:rPr>
-      </w:pPr>
-    </w:p>
-    <w:p>
-      <w:pPr>
-        <w:rPr>
-          <w:rFonts w:ascii="Calibri" w:hAnsi="Calibri"/>
-          <w:b/>
-          <w:color w:val="2E74B5" w:themeColor="accent1" w:themeShade="BF"/>
-          <w:sz w:val="20"/>
-          <w:szCs w:val="20"/>
-        </w:rPr>
-      </w:pPr>
-    </w:p>
-    <w:p>
-      <w:pPr>
-        <w:rPr>
-          <w:rFonts w:ascii="Calibri" w:hAnsi="Calibri"/>
-          <w:b/>
-          <w:color w:val="2E74B5" w:themeColor="accent1" w:themeShade="BF"/>
-          <w:sz w:val="20"/>
-          <w:szCs w:val="20"/>
-        </w:rPr>
-      </w:pPr>
-    </w:p>
-    <w:p>
-      <w:pPr>
-        <w:rPr>
-          <w:rFonts w:ascii="Calibri" w:hAnsi="Calibri"/>
-          <w:b/>
-          <w:color w:val="2E74B5" w:themeColor="accent1" w:themeShade="BF"/>
-          <w:sz w:val="20"/>
-          <w:szCs w:val="20"/>
-        </w:rPr>
-      </w:pPr>
+      <w:bookmarkStart w:id="0" w:name="_GoBack"/>
+      <w:bookmarkEnd w:id="0"/>
     </w:p>
     <w:p>
       <w:pPr>
@@ -4639,10 +4795,7 @@
                               <w:t>to know its underlying representation (i.e. list, set, map etc.)</w:t>
                             </w:r>
                           </w:p>
-                          <w:p>
-                            <w:bookmarkStart w:id="0" w:name="_GoBack"/>
-                            <w:bookmarkEnd w:id="0"/>
-                          </w:p>
+                          <w:p/>
                         </w:txbxContent>
                       </wps:txbx>
                       <wps:bodyPr rot="0" spcFirstLastPara="0" vertOverflow="overflow" horzOverflow="overflow" vert="horz" wrap="square" lIns="91440" tIns="45720" rIns="91440" bIns="45720" numCol="1" spcCol="0" rtlCol="0" fromWordArt="0" anchor="t" anchorCtr="0" forceAA="0" compatLnSpc="1">
@@ -4728,10 +4881,7 @@
                         <w:t>to know its underlying representation (i.e. list, set, map etc.)</w:t>
                       </w:r>
                     </w:p>
-                    <w:p>
-                      <w:bookmarkStart w:id="1" w:name="_GoBack"/>
-                      <w:bookmarkEnd w:id="1"/>
-                    </w:p>
+                    <w:p/>
                   </w:txbxContent>
                 </v:textbox>
                 <w10:wrap type="square"/>
@@ -4740,6 +4890,320 @@
           </mc:Fallback>
         </mc:AlternateContent>
       </w:r>
+    </w:p>
+    <w:p>
+      <w:pPr>
+        <w:rPr>
+          <w:rFonts w:ascii="Calibri" w:hAnsi="Calibri"/>
+          <w:sz w:val="20"/>
+          <w:szCs w:val="20"/>
+        </w:rPr>
+      </w:pPr>
+    </w:p>
+    <w:p>
+      <w:pPr>
+        <w:rPr>
+          <w:rFonts w:ascii="Calibri" w:hAnsi="Calibri"/>
+          <w:sz w:val="20"/>
+          <w:szCs w:val="20"/>
+        </w:rPr>
+      </w:pPr>
+    </w:p>
+    <w:p>
+      <w:pPr>
+        <w:rPr>
+          <w:rFonts w:ascii="Calibri" w:hAnsi="Calibri"/>
+          <w:sz w:val="20"/>
+          <w:szCs w:val="20"/>
+        </w:rPr>
+      </w:pPr>
+    </w:p>
+    <w:p>
+      <w:pPr>
+        <w:rPr>
+          <w:rFonts w:ascii="Calibri" w:hAnsi="Calibri"/>
+          <w:sz w:val="20"/>
+          <w:szCs w:val="20"/>
+        </w:rPr>
+      </w:pPr>
+    </w:p>
+    <w:p>
+      <w:pPr>
+        <w:rPr>
+          <w:rFonts w:ascii="Calibri" w:hAnsi="Calibri"/>
+          <w:sz w:val="20"/>
+          <w:szCs w:val="20"/>
+        </w:rPr>
+      </w:pPr>
+    </w:p>
+    <w:p>
+      <w:pPr>
+        <w:rPr>
+          <w:rFonts w:ascii="Calibri" w:hAnsi="Calibri"/>
+          <w:sz w:val="20"/>
+          <w:szCs w:val="20"/>
+        </w:rPr>
+      </w:pPr>
+    </w:p>
+    <w:p>
+      <w:pPr>
+        <w:rPr>
+          <w:rFonts w:ascii="Calibri" w:hAnsi="Calibri"/>
+          <w:sz w:val="20"/>
+          <w:szCs w:val="20"/>
+        </w:rPr>
+      </w:pPr>
+    </w:p>
+    <w:p>
+      <w:pPr>
+        <w:rPr>
+          <w:rFonts w:ascii="Calibri" w:hAnsi="Calibri"/>
+          <w:sz w:val="20"/>
+          <w:szCs w:val="20"/>
+        </w:rPr>
+      </w:pPr>
+    </w:p>
+    <w:p>
+      <w:pPr>
+        <w:rPr>
+          <w:rFonts w:ascii="Calibri" w:hAnsi="Calibri"/>
+          <w:sz w:val="20"/>
+          <w:szCs w:val="20"/>
+        </w:rPr>
+      </w:pPr>
+    </w:p>
+    <w:p>
+      <w:pPr>
+        <w:rPr>
+          <w:rFonts w:ascii="Calibri" w:hAnsi="Calibri"/>
+          <w:sz w:val="20"/>
+          <w:szCs w:val="20"/>
+        </w:rPr>
+      </w:pPr>
+    </w:p>
+    <w:p>
+      <w:pPr>
+        <w:rPr>
+          <w:rFonts w:ascii="Calibri" w:hAnsi="Calibri"/>
+          <w:sz w:val="20"/>
+          <w:szCs w:val="20"/>
+        </w:rPr>
+      </w:pPr>
+    </w:p>
+    <w:p>
+      <w:pPr>
+        <w:rPr>
+          <w:rFonts w:ascii="Calibri" w:hAnsi="Calibri"/>
+          <w:sz w:val="20"/>
+          <w:szCs w:val="20"/>
+        </w:rPr>
+      </w:pPr>
+    </w:p>
+    <w:p>
+      <w:pPr>
+        <w:rPr>
+          <w:rFonts w:ascii="Calibri" w:hAnsi="Calibri"/>
+          <w:sz w:val="20"/>
+          <w:szCs w:val="20"/>
+        </w:rPr>
+      </w:pPr>
+    </w:p>
+    <w:p>
+      <w:pPr>
+        <w:rPr>
+          <w:rFonts w:ascii="Calibri" w:hAnsi="Calibri"/>
+          <w:sz w:val="20"/>
+          <w:szCs w:val="20"/>
+        </w:rPr>
+      </w:pPr>
+    </w:p>
+    <w:p>
+      <w:pPr>
+        <w:rPr>
+          <w:rFonts w:ascii="Calibri" w:hAnsi="Calibri"/>
+          <w:sz w:val="20"/>
+          <w:szCs w:val="20"/>
+        </w:rPr>
+      </w:pPr>
+    </w:p>
+    <w:p>
+      <w:pPr>
+        <w:rPr>
+          <w:rFonts w:ascii="Calibri" w:hAnsi="Calibri"/>
+          <w:sz w:val="20"/>
+          <w:szCs w:val="20"/>
+        </w:rPr>
+      </w:pPr>
+    </w:p>
+    <w:p>
+      <w:pPr>
+        <w:rPr>
+          <w:rFonts w:ascii="Calibri" w:hAnsi="Calibri"/>
+          <w:sz w:val="20"/>
+          <w:szCs w:val="20"/>
+        </w:rPr>
+      </w:pPr>
+    </w:p>
+    <w:p>
+      <w:pPr>
+        <w:rPr>
+          <w:rFonts w:ascii="Calibri" w:hAnsi="Calibri"/>
+          <w:sz w:val="20"/>
+          <w:szCs w:val="20"/>
+        </w:rPr>
+      </w:pPr>
+    </w:p>
+    <w:p>
+      <w:pPr>
+        <w:rPr>
+          <w:rFonts w:ascii="Calibri" w:hAnsi="Calibri"/>
+          <w:sz w:val="20"/>
+          <w:szCs w:val="20"/>
+        </w:rPr>
+      </w:pPr>
+    </w:p>
+    <w:p>
+      <w:pPr>
+        <w:rPr>
+          <w:rFonts w:ascii="Calibri" w:hAnsi="Calibri"/>
+          <w:sz w:val="20"/>
+          <w:szCs w:val="20"/>
+        </w:rPr>
+      </w:pPr>
+    </w:p>
+    <w:p>
+      <w:pPr>
+        <w:rPr>
+          <w:rFonts w:ascii="Calibri" w:hAnsi="Calibri"/>
+          <w:sz w:val="20"/>
+          <w:szCs w:val="20"/>
+        </w:rPr>
+      </w:pPr>
+    </w:p>
+    <w:p>
+      <w:pPr>
+        <w:rPr>
+          <w:rFonts w:ascii="Calibri" w:hAnsi="Calibri"/>
+          <w:sz w:val="20"/>
+          <w:szCs w:val="20"/>
+        </w:rPr>
+      </w:pPr>
+    </w:p>
+    <w:p>
+      <w:pPr>
+        <w:rPr>
+          <w:rFonts w:ascii="Calibri" w:hAnsi="Calibri"/>
+          <w:sz w:val="20"/>
+          <w:szCs w:val="20"/>
+        </w:rPr>
+      </w:pPr>
+    </w:p>
+    <w:p>
+      <w:pPr>
+        <w:rPr>
+          <w:rFonts w:ascii="Calibri" w:hAnsi="Calibri"/>
+          <w:sz w:val="20"/>
+          <w:szCs w:val="20"/>
+        </w:rPr>
+      </w:pPr>
+    </w:p>
+    <w:p>
+      <w:pPr>
+        <w:rPr>
+          <w:rFonts w:ascii="Calibri" w:hAnsi="Calibri"/>
+          <w:color w:val="000000" w:themeColor="text1"/>
+          <w:sz w:val="20"/>
+          <w:szCs w:val="20"/>
+        </w:rPr>
+      </w:pPr>
+      <w:r>
+        <w:rPr>
+          <w:rFonts w:ascii="Calibri" w:hAnsi="Calibri"/>
+          <w:b/>
+          <w:color w:val="000000" w:themeColor="text1"/>
+          <w:sz w:val="20"/>
+          <w:szCs w:val="20"/>
+        </w:rPr>
+        <w:t>Observer Pattern</w:t>
+      </w:r>
+      <w:r>
+        <w:rPr>
+          <w:rFonts w:ascii="Calibri" w:hAnsi="Calibri"/>
+          <w:color w:val="000000" w:themeColor="text1"/>
+          <w:sz w:val="20"/>
+          <w:szCs w:val="20"/>
+        </w:rPr>
+        <w:t xml:space="preserve"> is used when there is a one-to-many relationship between objects, such as when one is modified, its dependent objects are to be notified automatically.</w:t>
+      </w:r>
+    </w:p>
+    <w:p>
+      <w:pPr>
+        <w:rPr>
+          <w:rFonts w:ascii="Calibri" w:hAnsi="Calibri"/>
+          <w:sz w:val="20"/>
+          <w:szCs w:val="20"/>
+        </w:rPr>
+      </w:pPr>
+      <w:r>
+        <w:rPr>
+          <w:rFonts w:ascii="Calibri" w:hAnsi="Calibri"/>
+          <w:noProof/>
+          <w:color w:val="000000" w:themeColor="text1"/>
+          <w:sz w:val="20"/>
+          <w:szCs w:val="20"/>
+          <w:lang w:val="en-US"/>
+        </w:rPr>
+        <w:drawing>
+          <wp:inline distT="0" distB="0" distL="0" distR="0" wp14:anchorId="73D11044" wp14:editId="5CE32211">
+            <wp:extent cx="4773280" cy="2284421"/>
+            <wp:effectExtent l="0" t="0" r="2540" b="1905"/>
+            <wp:docPr id="7" name="Picture 7"/>
+            <wp:cNvGraphicFramePr>
+              <a:graphicFrameLocks xmlns:a="http://schemas.openxmlformats.org/drawingml/2006/main" noChangeAspect="1"/>
+            </wp:cNvGraphicFramePr>
+            <a:graphic xmlns:a="http://schemas.openxmlformats.org/drawingml/2006/main">
+              <a:graphicData uri="http://schemas.openxmlformats.org/drawingml/2006/picture">
+                <pic:pic xmlns:pic="http://schemas.openxmlformats.org/drawingml/2006/picture">
+                  <pic:nvPicPr>
+                    <pic:cNvPr id="7" name="Screen Shot 2017-06-15 at 5.57.59 PM.png"/>
+                    <pic:cNvPicPr/>
+                  </pic:nvPicPr>
+                  <pic:blipFill>
+                    <a:blip r:embed="rId7">
+                      <a:extLst>
+                        <a:ext uri="{28A0092B-C50C-407E-A947-70E740481C1C}">
+                          <a14:useLocalDpi xmlns:a14="http://schemas.microsoft.com/office/drawing/2010/main" val="0"/>
+                        </a:ext>
+                      </a:extLst>
+                    </a:blip>
+                    <a:stretch>
+                      <a:fillRect/>
+                    </a:stretch>
+                  </pic:blipFill>
+                  <pic:spPr>
+                    <a:xfrm>
+                      <a:off x="0" y="0"/>
+                      <a:ext cx="4807538" cy="2300816"/>
+                    </a:xfrm>
+                    <a:prstGeom prst="rect">
+                      <a:avLst/>
+                    </a:prstGeom>
+                  </pic:spPr>
+                </pic:pic>
+              </a:graphicData>
+            </a:graphic>
+          </wp:inline>
+        </w:drawing>
+      </w:r>
+    </w:p>
+    <w:p>
+      <w:pPr>
+        <w:rPr>
+          <w:rFonts w:ascii="Calibri" w:hAnsi="Calibri"/>
+          <w:sz w:val="20"/>
+          <w:szCs w:val="20"/>
+        </w:rPr>
+      </w:pPr>
     </w:p>
     <w:sectPr>
       <w:pgSz w:w="11900" w:h="16840"/>
@@ -5581,6 +6045,119 @@
     </w:lvl>
   </w:abstractNum>
   <w:abstractNum w:abstractNumId="7">
+    <w:nsid w:val="589E7FBD"/>
+    <w:multiLevelType w:val="hybridMultilevel"/>
+    <w:tmpl w:val="8604DF44"/>
+    <w:lvl w:ilvl="0" w:tplc="04090001">
+      <w:start w:val="1"/>
+      <w:numFmt w:val="bullet"/>
+      <w:lvlText w:val=""/>
+      <w:lvlJc w:val="left"/>
+      <w:pPr>
+        <w:ind w:left="720" w:hanging="360"/>
+      </w:pPr>
+      <w:rPr>
+        <w:rFonts w:ascii="Symbol" w:hAnsi="Symbol" w:hint="default"/>
+      </w:rPr>
+    </w:lvl>
+    <w:lvl w:ilvl="1" w:tplc="04090003">
+      <w:start w:val="1"/>
+      <w:numFmt w:val="bullet"/>
+      <w:lvlText w:val="o"/>
+      <w:lvlJc w:val="left"/>
+      <w:pPr>
+        <w:ind w:left="1440" w:hanging="360"/>
+      </w:pPr>
+      <w:rPr>
+        <w:rFonts w:ascii="Courier New" w:hAnsi="Courier New" w:cs="Courier New" w:hint="default"/>
+      </w:rPr>
+    </w:lvl>
+    <w:lvl w:ilvl="2" w:tplc="04090005" w:tentative="1">
+      <w:start w:val="1"/>
+      <w:numFmt w:val="bullet"/>
+      <w:lvlText w:val=""/>
+      <w:lvlJc w:val="left"/>
+      <w:pPr>
+        <w:ind w:left="2160" w:hanging="360"/>
+      </w:pPr>
+      <w:rPr>
+        <w:rFonts w:ascii="Wingdings" w:hAnsi="Wingdings" w:hint="default"/>
+      </w:rPr>
+    </w:lvl>
+    <w:lvl w:ilvl="3" w:tplc="04090001" w:tentative="1">
+      <w:start w:val="1"/>
+      <w:numFmt w:val="bullet"/>
+      <w:lvlText w:val=""/>
+      <w:lvlJc w:val="left"/>
+      <w:pPr>
+        <w:ind w:left="2880" w:hanging="360"/>
+      </w:pPr>
+      <w:rPr>
+        <w:rFonts w:ascii="Symbol" w:hAnsi="Symbol" w:hint="default"/>
+      </w:rPr>
+    </w:lvl>
+    <w:lvl w:ilvl="4" w:tplc="04090003" w:tentative="1">
+      <w:start w:val="1"/>
+      <w:numFmt w:val="bullet"/>
+      <w:lvlText w:val="o"/>
+      <w:lvlJc w:val="left"/>
+      <w:pPr>
+        <w:ind w:left="3600" w:hanging="360"/>
+      </w:pPr>
+      <w:rPr>
+        <w:rFonts w:ascii="Courier New" w:hAnsi="Courier New" w:cs="Courier New" w:hint="default"/>
+      </w:rPr>
+    </w:lvl>
+    <w:lvl w:ilvl="5" w:tplc="04090005" w:tentative="1">
+      <w:start w:val="1"/>
+      <w:numFmt w:val="bullet"/>
+      <w:lvlText w:val=""/>
+      <w:lvlJc w:val="left"/>
+      <w:pPr>
+        <w:ind w:left="4320" w:hanging="360"/>
+      </w:pPr>
+      <w:rPr>
+        <w:rFonts w:ascii="Wingdings" w:hAnsi="Wingdings" w:hint="default"/>
+      </w:rPr>
+    </w:lvl>
+    <w:lvl w:ilvl="6" w:tplc="04090001" w:tentative="1">
+      <w:start w:val="1"/>
+      <w:numFmt w:val="bullet"/>
+      <w:lvlText w:val=""/>
+      <w:lvlJc w:val="left"/>
+      <w:pPr>
+        <w:ind w:left="5040" w:hanging="360"/>
+      </w:pPr>
+      <w:rPr>
+        <w:rFonts w:ascii="Symbol" w:hAnsi="Symbol" w:hint="default"/>
+      </w:rPr>
+    </w:lvl>
+    <w:lvl w:ilvl="7" w:tplc="04090003" w:tentative="1">
+      <w:start w:val="1"/>
+      <w:numFmt w:val="bullet"/>
+      <w:lvlText w:val="o"/>
+      <w:lvlJc w:val="left"/>
+      <w:pPr>
+        <w:ind w:left="5760" w:hanging="360"/>
+      </w:pPr>
+      <w:rPr>
+        <w:rFonts w:ascii="Courier New" w:hAnsi="Courier New" w:cs="Courier New" w:hint="default"/>
+      </w:rPr>
+    </w:lvl>
+    <w:lvl w:ilvl="8" w:tplc="04090005" w:tentative="1">
+      <w:start w:val="1"/>
+      <w:numFmt w:val="bullet"/>
+      <w:lvlText w:val=""/>
+      <w:lvlJc w:val="left"/>
+      <w:pPr>
+        <w:ind w:left="6480" w:hanging="360"/>
+      </w:pPr>
+      <w:rPr>
+        <w:rFonts w:ascii="Wingdings" w:hAnsi="Wingdings" w:hint="default"/>
+      </w:rPr>
+    </w:lvl>
+  </w:abstractNum>
+  <w:abstractNum w:abstractNumId="8">
     <w:nsid w:val="5A4B3B0E"/>
     <w:multiLevelType w:val="hybridMultilevel"/>
     <w:tmpl w:val="A1BC3A10"/>
@@ -5693,7 +6270,7 @@
       </w:rPr>
     </w:lvl>
   </w:abstractNum>
-  <w:abstractNum w:abstractNumId="8">
+  <w:abstractNum w:abstractNumId="9">
     <w:nsid w:val="678B10D8"/>
     <w:multiLevelType w:val="hybridMultilevel"/>
     <w:tmpl w:val="C7B61B12"/>
@@ -5806,7 +6383,7 @@
       </w:rPr>
     </w:lvl>
   </w:abstractNum>
-  <w:abstractNum w:abstractNumId="9">
+  <w:abstractNum w:abstractNumId="10">
     <w:nsid w:val="6A8D6540"/>
     <w:multiLevelType w:val="hybridMultilevel"/>
     <w:tmpl w:val="367CAB7A"/>
@@ -5919,7 +6496,7 @@
       </w:rPr>
     </w:lvl>
   </w:abstractNum>
-  <w:abstractNum w:abstractNumId="10">
+  <w:abstractNum w:abstractNumId="11">
     <w:nsid w:val="75C675B2"/>
     <w:multiLevelType w:val="hybridMultilevel"/>
     <w:tmpl w:val="F27066E8"/>
@@ -6032,7 +6609,7 @@
       </w:rPr>
     </w:lvl>
   </w:abstractNum>
-  <w:abstractNum w:abstractNumId="11">
+  <w:abstractNum w:abstractNumId="12">
     <w:nsid w:val="7AFE3A3F"/>
     <w:multiLevelType w:val="hybridMultilevel"/>
     <w:tmpl w:val="5F48DD12"/>
@@ -6145,7 +6722,7 @@
       </w:rPr>
     </w:lvl>
   </w:abstractNum>
-  <w:abstractNum w:abstractNumId="12">
+  <w:abstractNum w:abstractNumId="13">
     <w:nsid w:val="7DDC4096"/>
     <w:multiLevelType w:val="hybridMultilevel"/>
     <w:tmpl w:val="979A8B66"/>
@@ -6259,16 +6836,16 @@
     </w:lvl>
   </w:abstractNum>
   <w:num w:numId="1">
-    <w:abstractNumId w:val="9"/>
+    <w:abstractNumId w:val="10"/>
   </w:num>
   <w:num w:numId="2">
     <w:abstractNumId w:val="5"/>
   </w:num>
   <w:num w:numId="3">
-    <w:abstractNumId w:val="11"/>
+    <w:abstractNumId w:val="12"/>
   </w:num>
   <w:num w:numId="4">
-    <w:abstractNumId w:val="8"/>
+    <w:abstractNumId w:val="9"/>
   </w:num>
   <w:num w:numId="5">
     <w:abstractNumId w:val="2"/>
@@ -6286,16 +6863,19 @@
     <w:abstractNumId w:val="6"/>
   </w:num>
   <w:num w:numId="10">
-    <w:abstractNumId w:val="7"/>
+    <w:abstractNumId w:val="8"/>
   </w:num>
   <w:num w:numId="11">
     <w:abstractNumId w:val="3"/>
   </w:num>
   <w:num w:numId="12">
-    <w:abstractNumId w:val="12"/>
+    <w:abstractNumId w:val="13"/>
   </w:num>
   <w:num w:numId="13">
-    <w:abstractNumId w:val="10"/>
+    <w:abstractNumId w:val="11"/>
+  </w:num>
+  <w:num w:numId="14">
+    <w:abstractNumId w:val="7"/>
   </w:num>
 </w:numbering>
 </file>

</xml_diff>

<commit_message>
updating strategy design pattern
</commit_message>
<xml_diff>
--- a/Exam_Notes/NOTES.docx
+++ b/Exam_Notes/NOTES.docx
@@ -189,21 +189,15 @@
         </w:rPr>
         <w:t>For UMLs:</w:t>
       </w:r>
-    </w:p>
-    <w:p>
-      <w:pPr>
-        <w:pStyle w:val="ListParagraph"/>
-        <w:numPr>
-          <w:ilvl w:val="1"/>
-          <w:numId w:val="14"/>
-        </w:numPr>
+      <w:r>
         <w:rPr>
           <w:rFonts w:ascii="Calibri" w:hAnsi="Calibri"/>
           <w:color w:val="000000" w:themeColor="text1"/>
           <w:sz w:val="20"/>
           <w:szCs w:val="20"/>
         </w:rPr>
-      </w:pPr>
+        <w:t xml:space="preserve"> </w:t>
+      </w:r>
       <w:r>
         <w:rPr>
           <w:rFonts w:ascii="Calibri" w:hAnsi="Calibri"/>
@@ -1338,8 +1332,6 @@
           <w:szCs w:val="20"/>
         </w:rPr>
       </w:pPr>
-      <w:bookmarkStart w:id="0" w:name="_GoBack"/>
-      <w:bookmarkEnd w:id="0"/>
     </w:p>
     <w:p>
       <w:pPr>
@@ -1357,28 +1349,28 @@
           <w:sz w:val="20"/>
           <w:szCs w:val="20"/>
         </w:rPr>
+        <w:t>Generic Types / Polymorphism</w:t>
+      </w:r>
+    </w:p>
+    <w:p>
+      <w:pPr>
+        <w:rPr>
+          <w:rFonts w:ascii="Calibri" w:hAnsi="Calibri"/>
+          <w:b/>
+          <w:color w:val="C45911" w:themeColor="accent2" w:themeShade="BF"/>
+          <w:sz w:val="20"/>
+          <w:szCs w:val="20"/>
+        </w:rPr>
+      </w:pPr>
+      <w:r>
+        <w:rPr>
+          <w:rFonts w:ascii="Calibri" w:hAnsi="Calibri"/>
+          <w:b/>
+          <w:color w:val="000000" w:themeColor="text1"/>
+          <w:sz w:val="20"/>
+          <w:szCs w:val="20"/>
+        </w:rPr>
         <w:lastRenderedPageBreak/>
-        <w:t>Generic Types / Polymorphism</w:t>
-      </w:r>
-    </w:p>
-    <w:p>
-      <w:pPr>
-        <w:rPr>
-          <w:rFonts w:ascii="Calibri" w:hAnsi="Calibri"/>
-          <w:b/>
-          <w:color w:val="C45911" w:themeColor="accent2" w:themeShade="BF"/>
-          <w:sz w:val="20"/>
-          <w:szCs w:val="20"/>
-        </w:rPr>
-      </w:pPr>
-      <w:r>
-        <w:rPr>
-          <w:rFonts w:ascii="Calibri" w:hAnsi="Calibri"/>
-          <w:b/>
-          <w:color w:val="000000" w:themeColor="text1"/>
-          <w:sz w:val="20"/>
-          <w:szCs w:val="20"/>
-        </w:rPr>
         <w:t>Generic</w:t>
       </w:r>
       <w:r>
@@ -3437,6 +3429,17 @@
       <w:pPr>
         <w:rPr>
           <w:rFonts w:ascii="Calibri" w:hAnsi="Calibri"/>
+          <w:b/>
+          <w:color w:val="2E74B5" w:themeColor="accent1" w:themeShade="BF"/>
+          <w:sz w:val="20"/>
+          <w:szCs w:val="20"/>
+        </w:rPr>
+      </w:pPr>
+    </w:p>
+    <w:p>
+      <w:pPr>
+        <w:rPr>
+          <w:rFonts w:ascii="Calibri" w:hAnsi="Calibri"/>
           <w:color w:val="000000" w:themeColor="text1"/>
           <w:sz w:val="20"/>
           <w:szCs w:val="20"/>
@@ -3484,15 +3487,15 @@
         <mc:AlternateContent>
           <mc:Choice Requires="wps">
             <w:drawing>
-              <wp:anchor distT="0" distB="0" distL="114300" distR="114300" simplePos="0" relativeHeight="251659264" behindDoc="0" locked="0" layoutInCell="1" allowOverlap="1" wp14:anchorId="674A3228" wp14:editId="48C6319E">
+              <wp:anchor distT="0" distB="0" distL="114300" distR="114300" simplePos="0" relativeHeight="251659264" behindDoc="0" locked="0" layoutInCell="1" allowOverlap="1" wp14:anchorId="674A3228" wp14:editId="12D1899E">
                 <wp:simplePos x="0" y="0"/>
                 <wp:positionH relativeFrom="column">
-                  <wp:posOffset>3248660</wp:posOffset>
+                  <wp:posOffset>3709461</wp:posOffset>
                 </wp:positionH>
                 <wp:positionV relativeFrom="paragraph">
-                  <wp:posOffset>35560</wp:posOffset>
+                  <wp:posOffset>31990</wp:posOffset>
                 </wp:positionV>
-                <wp:extent cx="3429000" cy="1599565"/>
+                <wp:extent cx="2969366" cy="1599565"/>
                 <wp:effectExtent l="0" t="0" r="0" b="635"/>
                 <wp:wrapSquare wrapText="bothSides"/>
                 <wp:docPr id="3" name="Text Box 3"/>
@@ -3504,7 +3507,7 @@
                       <wps:spPr>
                         <a:xfrm>
                           <a:off x="0" y="0"/>
-                          <a:ext cx="3429000" cy="1599565"/>
+                          <a:ext cx="2969366" cy="1599565"/>
                         </a:xfrm>
                         <a:prstGeom prst="rect">
                           <a:avLst/>
@@ -3684,6 +3687,9 @@
                     </wps:wsp>
                   </a:graphicData>
                 </a:graphic>
+                <wp14:sizeRelH relativeFrom="margin">
+                  <wp14:pctWidth>0</wp14:pctWidth>
+                </wp14:sizeRelH>
                 <wp14:sizeRelV relativeFrom="margin">
                   <wp14:pctHeight>0</wp14:pctHeight>
                 </wp14:sizeRelV>
@@ -3696,7 +3702,7 @@
                 <v:stroke joinstyle="miter"/>
                 <v:path gradientshapeok="t" o:connecttype="rect"/>
               </v:shapetype>
-              <v:shape id="Text_x0020_Box_x0020_3" o:spid="_x0000_s1026" type="#_x0000_t202" style="position:absolute;margin-left:255.8pt;margin-top:2.8pt;width:270pt;height:125.95pt;z-index:251659264;visibility:visible;mso-wrap-style:square;mso-height-percent:0;mso-wrap-distance-left:9pt;mso-wrap-distance-top:0;mso-wrap-distance-right:9pt;mso-wrap-distance-bottom:0;mso-position-horizontal:absolute;mso-position-horizontal-relative:text;mso-position-vertical:absolute;mso-position-vertical-relative:text;mso-height-percent:0;mso-height-relative:margin;v-text-anchor:top" o:gfxdata="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" filled="f" stroked="f">
+              <v:shape id="Text_x0020_Box_x0020_3" o:spid="_x0000_s1026" type="#_x0000_t202" style="position:absolute;margin-left:292.1pt;margin-top:2.5pt;width:233.8pt;height:125.95pt;z-index:251659264;visibility:visible;mso-wrap-style:square;mso-width-percent:0;mso-height-percent:0;mso-wrap-distance-left:9pt;mso-wrap-distance-top:0;mso-wrap-distance-right:9pt;mso-wrap-distance-bottom:0;mso-position-horizontal:absolute;mso-position-horizontal-relative:text;mso-position-vertical:absolute;mso-position-vertical-relative:text;mso-width-percent:0;mso-height-percent:0;mso-width-relative:margin;mso-height-relative:margin;v-text-anchor:top" o:gfxdata="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" filled="f" stroked="f">
                 <v:textbox>
                   <w:txbxContent>
                     <w:p>
@@ -3749,16 +3755,7 @@
                           <w:sz w:val="20"/>
                           <w:szCs w:val="20"/>
                         </w:rPr>
-                        <w:t>E.g. A composite object</w:t>
-                      </w:r>
-                      <w:r>
-                        <w:rPr>
-                          <w:rFonts w:ascii="Calibri" w:hAnsi="Calibri"/>
-                          <w:color w:val="000000" w:themeColor="text1"/>
-                          <w:sz w:val="20"/>
-                          <w:szCs w:val="20"/>
-                        </w:rPr>
-                        <w:t xml:space="preserve"> COMPUTER</w:t>
+                        <w:t>E.g. A composite object COMPUTER</w:t>
                       </w:r>
                       <w:r>
                         <w:rPr>
@@ -3785,16 +3782,7 @@
                           <w:sz w:val="20"/>
                           <w:szCs w:val="20"/>
                         </w:rPr>
-                        <w:t xml:space="preserve"> </w:t>
-                      </w:r>
-                      <w:r>
-                        <w:rPr>
-                          <w:rFonts w:ascii="Calibri" w:hAnsi="Calibri"/>
-                          <w:color w:val="000000" w:themeColor="text1"/>
-                          <w:sz w:val="20"/>
-                          <w:szCs w:val="20"/>
-                        </w:rPr>
-                        <w:t>composite object MOTHERBOARD</w:t>
+                        <w:t xml:space="preserve"> composite object MOTHERBOARD</w:t>
                       </w:r>
                       <w:r>
                         <w:rPr>
@@ -3845,16 +3833,7 @@
                           <w:sz w:val="20"/>
                           <w:szCs w:val="20"/>
                         </w:rPr>
-                        <w:t>Each of these composite objects / leaf objects</w:t>
-                      </w:r>
-                      <w:r>
-                        <w:rPr>
-                          <w:rFonts w:ascii="Calibri" w:hAnsi="Calibri"/>
-                          <w:color w:val="000000" w:themeColor="text1"/>
-                          <w:sz w:val="20"/>
-                          <w:szCs w:val="20"/>
-                        </w:rPr>
-                        <w:t xml:space="preserve"> will have the same operations.</w:t>
+                        <w:t>Each of these composite objects / leaf objects will have the same operations.</w:t>
                       </w:r>
                       <w:r>
                         <w:rPr>
@@ -3864,35 +3843,7 @@
                           <w:szCs w:val="20"/>
                         </w:rPr>
                         <w:br/>
-                      </w:r>
-                      <w:r>
-                        <w:rPr>
-                          <w:rFonts w:ascii="Calibri" w:hAnsi="Calibri"/>
-                          <w:color w:val="000000" w:themeColor="text1"/>
-                          <w:sz w:val="20"/>
-                          <w:szCs w:val="20"/>
-                        </w:rPr>
-                        <w:t xml:space="preserve">E.g. </w:t>
-                      </w:r>
-                      <w:proofErr w:type="spellStart"/>
-                      <w:r>
-                        <w:rPr>
-                          <w:rFonts w:ascii="Calibri" w:hAnsi="Calibri"/>
-                          <w:color w:val="000000" w:themeColor="text1"/>
-                          <w:sz w:val="20"/>
-                          <w:szCs w:val="20"/>
-                        </w:rPr>
-                        <w:t>getPrice</w:t>
-                      </w:r>
-                      <w:proofErr w:type="spellEnd"/>
-                      <w:r>
-                        <w:rPr>
-                          <w:rFonts w:ascii="Calibri" w:hAnsi="Calibri"/>
-                          <w:color w:val="000000" w:themeColor="text1"/>
-                          <w:sz w:val="20"/>
-                          <w:szCs w:val="20"/>
-                        </w:rPr>
-                        <w:t>() for each component.</w:t>
+                        <w:t>E.g. getPrice() for each component.</w:t>
                       </w:r>
                     </w:p>
                     <w:p/>
@@ -3914,8 +3865,8 @@
           <w:lang w:val="en-US"/>
         </w:rPr>
         <w:drawing>
-          <wp:inline distT="0" distB="0" distL="0" distR="0" wp14:anchorId="58DD0219" wp14:editId="4D820640">
-            <wp:extent cx="3134045" cy="2084170"/>
+          <wp:inline distT="0" distB="0" distL="0" distR="0" wp14:anchorId="58DD0219" wp14:editId="328D50BB">
+            <wp:extent cx="3362016" cy="2235773"/>
             <wp:effectExtent l="0" t="0" r="0" b="0"/>
             <wp:docPr id="1" name="Picture 1"/>
             <wp:cNvGraphicFramePr>
@@ -3943,7 +3894,7 @@
                   <pic:spPr>
                     <a:xfrm>
                       <a:off x="0" y="0"/>
-                      <a:ext cx="3143286" cy="2090315"/>
+                      <a:ext cx="3407919" cy="2266299"/>
                     </a:xfrm>
                     <a:prstGeom prst="rect">
                       <a:avLst/>
@@ -4000,15 +3951,15 @@
         <mc:AlternateContent>
           <mc:Choice Requires="wps">
             <w:drawing>
-              <wp:anchor distT="0" distB="0" distL="114300" distR="114300" simplePos="0" relativeHeight="251660288" behindDoc="0" locked="0" layoutInCell="1" allowOverlap="1" wp14:anchorId="34BE22FD" wp14:editId="50A6DE65">
+              <wp:anchor distT="0" distB="0" distL="114300" distR="114300" simplePos="0" relativeHeight="251660288" behindDoc="0" locked="0" layoutInCell="1" allowOverlap="1" wp14:anchorId="34BE22FD" wp14:editId="0B99390F">
                 <wp:simplePos x="0" y="0"/>
                 <wp:positionH relativeFrom="column">
-                  <wp:posOffset>3251200</wp:posOffset>
+                  <wp:posOffset>3709035</wp:posOffset>
                 </wp:positionH>
                 <wp:positionV relativeFrom="paragraph">
-                  <wp:posOffset>85725</wp:posOffset>
+                  <wp:posOffset>85879</wp:posOffset>
                 </wp:positionV>
-                <wp:extent cx="3425825" cy="2398395"/>
+                <wp:extent cx="2966617" cy="2398395"/>
                 <wp:effectExtent l="0" t="0" r="0" b="0"/>
                 <wp:wrapSquare wrapText="bothSides"/>
                 <wp:docPr id="4" name="Text Box 4"/>
@@ -4020,7 +3971,7 @@
                       <wps:spPr>
                         <a:xfrm>
                           <a:off x="0" y="0"/>
-                          <a:ext cx="3425825" cy="2398395"/>
+                          <a:ext cx="2966617" cy="2398395"/>
                         </a:xfrm>
                         <a:prstGeom prst="rect">
                           <a:avLst/>
@@ -4286,7 +4237,7 @@
           </mc:Choice>
           <mc:Fallback>
             <w:pict>
-              <v:shape w14:anchorId="34BE22FD" id="Text_x0020_Box_x0020_4" o:spid="_x0000_s1027" type="#_x0000_t202" style="position:absolute;margin-left:256pt;margin-top:6.75pt;width:269.75pt;height:188.85pt;z-index:251660288;visibility:visible;mso-wrap-style:square;mso-width-percent:0;mso-height-percent:0;mso-wrap-distance-left:9pt;mso-wrap-distance-top:0;mso-wrap-distance-right:9pt;mso-wrap-distance-bottom:0;mso-position-horizontal:absolute;mso-position-horizontal-relative:text;mso-position-vertical:absolute;mso-position-vertical-relative:text;mso-width-percent:0;mso-height-percent:0;mso-width-relative:margin;mso-height-relative:margin;v-text-anchor:top" o:gfxdata="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" filled="f" stroked="f">
+              <v:shape w14:anchorId="34BE22FD" id="Text_x0020_Box_x0020_4" o:spid="_x0000_s1027" type="#_x0000_t202" style="position:absolute;margin-left:292.05pt;margin-top:6.75pt;width:233.6pt;height:188.85pt;z-index:251660288;visibility:visible;mso-wrap-style:square;mso-width-percent:0;mso-height-percent:0;mso-wrap-distance-left:9pt;mso-wrap-distance-top:0;mso-wrap-distance-right:9pt;mso-wrap-distance-bottom:0;mso-position-horizontal:absolute;mso-position-horizontal-relative:text;mso-position-vertical:absolute;mso-position-vertical-relative:text;mso-width-percent:0;mso-height-percent:0;mso-width-relative:margin;mso-height-relative:margin;v-text-anchor:top" o:gfxdata="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" filled="f" stroked="f">
                 <v:textbox>
                   <w:txbxContent>
                     <w:p>
@@ -4405,7 +4356,6 @@
                         </w:rPr>
                         <w:t xml:space="preserve">E.g. if </w:t>
                       </w:r>
-                      <w:proofErr w:type="spellStart"/>
                       <w:r>
                         <w:rPr>
                           <w:rFonts w:ascii="Calibri" w:hAnsi="Calibri"/>
@@ -4414,32 +4364,8 @@
                           <w:sz w:val="20"/>
                           <w:szCs w:val="20"/>
                         </w:rPr>
-                        <w:t>DiscountComponent</w:t>
+                        <w:t>DiscountComponent extends DecoratorComponent</w:t>
                       </w:r>
-                      <w:proofErr w:type="spellEnd"/>
-                      <w:r>
-                        <w:rPr>
-                          <w:rFonts w:ascii="Calibri" w:hAnsi="Calibri"/>
-                          <w:b/>
-                          <w:color w:val="000000" w:themeColor="text1"/>
-                          <w:sz w:val="20"/>
-                          <w:szCs w:val="20"/>
-                        </w:rPr>
-                        <w:t xml:space="preserve"> extends </w:t>
-                      </w:r>
-                      <w:proofErr w:type="spellStart"/>
-                      <w:proofErr w:type="gramStart"/>
-                      <w:r>
-                        <w:rPr>
-                          <w:rFonts w:ascii="Calibri" w:hAnsi="Calibri"/>
-                          <w:b/>
-                          <w:color w:val="000000" w:themeColor="text1"/>
-                          <w:sz w:val="20"/>
-                          <w:szCs w:val="20"/>
-                        </w:rPr>
-                        <w:t>DecoratorComponent</w:t>
-                      </w:r>
-                      <w:proofErr w:type="spellEnd"/>
                       <w:r>
                         <w:rPr>
                           <w:rFonts w:ascii="Calibri" w:hAnsi="Calibri"/>
@@ -4447,29 +4373,8 @@
                           <w:sz w:val="20"/>
                           <w:szCs w:val="20"/>
                         </w:rPr>
-                        <w:t xml:space="preserve"> ,</w:t>
+                        <w:t xml:space="preserve"> , super = DecoratorComponent</w:t>
                       </w:r>
-                      <w:proofErr w:type="gramEnd"/>
-                      <w:r>
-                        <w:rPr>
-                          <w:rFonts w:ascii="Calibri" w:hAnsi="Calibri"/>
-                          <w:color w:val="000000" w:themeColor="text1"/>
-                          <w:sz w:val="20"/>
-                          <w:szCs w:val="20"/>
-                        </w:rPr>
-                        <w:t xml:space="preserve"> super = </w:t>
-                      </w:r>
-                      <w:proofErr w:type="spellStart"/>
-                      <w:r>
-                        <w:rPr>
-                          <w:rFonts w:ascii="Calibri" w:hAnsi="Calibri"/>
-                          <w:color w:val="000000" w:themeColor="text1"/>
-                          <w:sz w:val="20"/>
-                          <w:szCs w:val="20"/>
-                        </w:rPr>
-                        <w:t>DecoratorComponent</w:t>
-                      </w:r>
-                      <w:proofErr w:type="spellEnd"/>
                     </w:p>
                     <w:p>
                       <w:pPr>
@@ -4495,8 +4400,6 @@
                         </w:rPr>
                         <w:t xml:space="preserve">Calling super methods: </w:t>
                       </w:r>
-                      <w:proofErr w:type="spellStart"/>
-                      <w:proofErr w:type="gramStart"/>
                       <w:r>
                         <w:rPr>
                           <w:rFonts w:ascii="Calibri" w:hAnsi="Calibri"/>
@@ -4505,19 +4408,7 @@
                           <w:sz w:val="20"/>
                           <w:szCs w:val="20"/>
                         </w:rPr>
-                        <w:t>super.method</w:t>
-                      </w:r>
-                      <w:proofErr w:type="spellEnd"/>
-                      <w:proofErr w:type="gramEnd"/>
-                      <w:r>
-                        <w:rPr>
-                          <w:rFonts w:ascii="Calibri" w:hAnsi="Calibri"/>
-                          <w:b/>
-                          <w:color w:val="000000" w:themeColor="text1"/>
-                          <w:sz w:val="20"/>
-                          <w:szCs w:val="20"/>
-                        </w:rPr>
-                        <w:t>();</w:t>
+                        <w:t>super.method();</w:t>
                       </w:r>
                     </w:p>
                     <w:p>
@@ -4544,7 +4435,6 @@
                         </w:rPr>
                         <w:t xml:space="preserve">Calling super constructor: </w:t>
                       </w:r>
-                      <w:proofErr w:type="gramStart"/>
                       <w:r>
                         <w:rPr>
                           <w:rFonts w:ascii="Calibri" w:hAnsi="Calibri"/>
@@ -4553,18 +4443,7 @@
                           <w:sz w:val="20"/>
                           <w:szCs w:val="20"/>
                         </w:rPr>
-                        <w:t>super(</w:t>
-                      </w:r>
-                      <w:proofErr w:type="gramEnd"/>
-                      <w:r>
-                        <w:rPr>
-                          <w:rFonts w:ascii="Calibri" w:hAnsi="Calibri"/>
-                          <w:b/>
-                          <w:color w:val="000000" w:themeColor="text1"/>
-                          <w:sz w:val="20"/>
-                          <w:szCs w:val="20"/>
-                        </w:rPr>
-                        <w:t>constructor arguments</w:t>
+                        <w:t>super(constructor arguments</w:t>
                       </w:r>
                       <w:r>
                         <w:rPr>
@@ -4596,8 +4475,8 @@
           <w:lang w:val="en-US"/>
         </w:rPr>
         <w:drawing>
-          <wp:inline distT="0" distB="0" distL="0" distR="0" wp14:anchorId="236B2562" wp14:editId="01302B20">
-            <wp:extent cx="2696210" cy="2594794"/>
+          <wp:inline distT="0" distB="0" distL="0" distR="0" wp14:anchorId="236B2562" wp14:editId="599AAFCC">
+            <wp:extent cx="3362016" cy="3235556"/>
             <wp:effectExtent l="0" t="0" r="0" b="0"/>
             <wp:docPr id="2" name="Picture 2"/>
             <wp:cNvGraphicFramePr>
@@ -4625,7 +4504,7 @@
                   <pic:spPr>
                     <a:xfrm>
                       <a:off x="0" y="0"/>
-                      <a:ext cx="2706106" cy="2604318"/>
+                      <a:ext cx="3386263" cy="3258891"/>
                     </a:xfrm>
                     <a:prstGeom prst="rect">
                       <a:avLst/>
@@ -4683,481 +4562,44 @@
       <w:r>
         <w:rPr>
           <w:rFonts w:ascii="Calibri" w:hAnsi="Calibri"/>
+          <w:b/>
+          <w:color w:val="000000" w:themeColor="text1"/>
+          <w:sz w:val="20"/>
+          <w:szCs w:val="20"/>
+        </w:rPr>
+        <w:t>Iterator Pattern</w:t>
+      </w:r>
+      <w:r>
+        <w:rPr>
+          <w:rFonts w:ascii="Calibri" w:hAnsi="Calibri"/>
+          <w:color w:val="000000" w:themeColor="text1"/>
+          <w:sz w:val="20"/>
+          <w:szCs w:val="20"/>
+        </w:rPr>
+        <w:t xml:space="preserve"> is used to access elements of a collection of objects in a sequential order, without need to know its underlying representation (i.e. list, set, map etc.)</w:t>
+      </w:r>
+    </w:p>
+    <w:p>
+      <w:pPr>
+        <w:rPr>
+          <w:rFonts w:ascii="Calibri" w:hAnsi="Calibri"/>
+          <w:sz w:val="20"/>
+          <w:szCs w:val="20"/>
+        </w:rPr>
+      </w:pPr>
+      <w:r>
+        <w:rPr>
+          <w:rFonts w:ascii="Calibri" w:hAnsi="Calibri"/>
           <w:noProof/>
-          <w:color w:val="000000" w:themeColor="text1"/>
           <w:sz w:val="20"/>
           <w:szCs w:val="20"/>
           <w:lang w:val="en-US"/>
         </w:rPr>
-        <mc:AlternateContent>
-          <mc:Choice Requires="wps">
-            <w:drawing>
-              <wp:anchor distT="0" distB="0" distL="114300" distR="114300" simplePos="0" relativeHeight="251662336" behindDoc="0" locked="0" layoutInCell="1" allowOverlap="1" wp14:anchorId="352D5FC2" wp14:editId="46B9EE94">
-                <wp:simplePos x="0" y="0"/>
-                <wp:positionH relativeFrom="column">
-                  <wp:posOffset>3250565</wp:posOffset>
-                </wp:positionH>
-                <wp:positionV relativeFrom="paragraph">
-                  <wp:posOffset>120650</wp:posOffset>
-                </wp:positionV>
-                <wp:extent cx="3425825" cy="2398395"/>
-                <wp:effectExtent l="0" t="0" r="0" b="0"/>
-                <wp:wrapSquare wrapText="bothSides"/>
-                <wp:docPr id="5" name="Text Box 5"/>
-                <wp:cNvGraphicFramePr/>
-                <a:graphic xmlns:a="http://schemas.openxmlformats.org/drawingml/2006/main">
-                  <a:graphicData uri="http://schemas.microsoft.com/office/word/2010/wordprocessingShape">
-                    <wps:wsp>
-                      <wps:cNvSpPr txBox="1"/>
-                      <wps:spPr>
-                        <a:xfrm>
-                          <a:off x="0" y="0"/>
-                          <a:ext cx="3425825" cy="2398395"/>
-                        </a:xfrm>
-                        <a:prstGeom prst="rect">
-                          <a:avLst/>
-                        </a:prstGeom>
-                        <a:noFill/>
-                        <a:ln>
-                          <a:noFill/>
-                        </a:ln>
-                        <a:effectLst/>
-                      </wps:spPr>
-                      <wps:style>
-                        <a:lnRef idx="0">
-                          <a:schemeClr val="accent1"/>
-                        </a:lnRef>
-                        <a:fillRef idx="0">
-                          <a:schemeClr val="accent1"/>
-                        </a:fillRef>
-                        <a:effectRef idx="0">
-                          <a:schemeClr val="accent1"/>
-                        </a:effectRef>
-                        <a:fontRef idx="minor">
-                          <a:schemeClr val="dk1"/>
-                        </a:fontRef>
-                      </wps:style>
-                      <wps:txbx>
-                        <w:txbxContent>
-                          <w:p>
-                            <w:pPr>
-                              <w:rPr>
-                                <w:rFonts w:ascii="Calibri" w:hAnsi="Calibri"/>
-                                <w:color w:val="000000" w:themeColor="text1"/>
-                                <w:sz w:val="20"/>
-                                <w:szCs w:val="20"/>
-                              </w:rPr>
-                            </w:pPr>
-                            <w:r>
-                              <w:rPr>
-                                <w:rFonts w:ascii="Calibri" w:hAnsi="Calibri"/>
-                                <w:b/>
-                                <w:color w:val="000000" w:themeColor="text1"/>
-                                <w:sz w:val="20"/>
-                                <w:szCs w:val="20"/>
-                              </w:rPr>
-                              <w:t>Iterator Pattern</w:t>
-                            </w:r>
-                            <w:r>
-                              <w:rPr>
-                                <w:rFonts w:ascii="Calibri" w:hAnsi="Calibri"/>
-                                <w:color w:val="000000" w:themeColor="text1"/>
-                                <w:sz w:val="20"/>
-                                <w:szCs w:val="20"/>
-                              </w:rPr>
-                              <w:t xml:space="preserve"> </w:t>
-                            </w:r>
-                            <w:r>
-                              <w:rPr>
-                                <w:rFonts w:ascii="Calibri" w:hAnsi="Calibri"/>
-                                <w:color w:val="000000" w:themeColor="text1"/>
-                                <w:sz w:val="20"/>
-                                <w:szCs w:val="20"/>
-                              </w:rPr>
-                              <w:t>is used to access elements of a collection of objects in a sequential order</w:t>
-                            </w:r>
-                            <w:r>
-                              <w:rPr>
-                                <w:rFonts w:ascii="Calibri" w:hAnsi="Calibri"/>
-                                <w:color w:val="000000" w:themeColor="text1"/>
-                                <w:sz w:val="20"/>
-                                <w:szCs w:val="20"/>
-                              </w:rPr>
-                              <w:t xml:space="preserve">, without need </w:t>
-                            </w:r>
-                            <w:r>
-                              <w:rPr>
-                                <w:rFonts w:ascii="Calibri" w:hAnsi="Calibri"/>
-                                <w:color w:val="000000" w:themeColor="text1"/>
-                                <w:sz w:val="20"/>
-                                <w:szCs w:val="20"/>
-                              </w:rPr>
-                              <w:t>to know its underlying representation (i.e. list, set, map etc.)</w:t>
-                            </w:r>
-                          </w:p>
-                          <w:p/>
-                        </w:txbxContent>
-                      </wps:txbx>
-                      <wps:bodyPr rot="0" spcFirstLastPara="0" vertOverflow="overflow" horzOverflow="overflow" vert="horz" wrap="square" lIns="91440" tIns="45720" rIns="91440" bIns="45720" numCol="1" spcCol="0" rtlCol="0" fromWordArt="0" anchor="t" anchorCtr="0" forceAA="0" compatLnSpc="1">
-                        <a:prstTxWarp prst="textNoShape">
-                          <a:avLst/>
-                        </a:prstTxWarp>
-                        <a:noAutofit/>
-                      </wps:bodyPr>
-                    </wps:wsp>
-                  </a:graphicData>
-                </a:graphic>
-                <wp14:sizeRelH relativeFrom="margin">
-                  <wp14:pctWidth>0</wp14:pctWidth>
-                </wp14:sizeRelH>
-                <wp14:sizeRelV relativeFrom="margin">
-                  <wp14:pctHeight>0</wp14:pctHeight>
-                </wp14:sizeRelV>
-              </wp:anchor>
-            </w:drawing>
-          </mc:Choice>
-          <mc:Fallback>
-            <w:pict>
-              <v:shapetype w14:anchorId="352D5FC2" id="_x0000_t202" coordsize="21600,21600" o:spt="202" path="m0,0l0,21600,21600,21600,21600,0xe">
-                <v:stroke joinstyle="miter"/>
-                <v:path gradientshapeok="t" o:connecttype="rect"/>
-              </v:shapetype>
-              <v:shape id="Text_x0020_Box_x0020_5" o:spid="_x0000_s1028" type="#_x0000_t202" style="position:absolute;margin-left:255.95pt;margin-top:9.5pt;width:269.75pt;height:188.85pt;z-index:251662336;visibility:visible;mso-wrap-style:square;mso-width-percent:0;mso-height-percent:0;mso-wrap-distance-left:9pt;mso-wrap-distance-top:0;mso-wrap-distance-right:9pt;mso-wrap-distance-bottom:0;mso-position-horizontal:absolute;mso-position-horizontal-relative:text;mso-position-vertical:absolute;mso-position-vertical-relative:text;mso-width-percent:0;mso-height-percent:0;mso-width-relative:margin;mso-height-relative:margin;v-text-anchor:top" o:gfxdata="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" filled="f" stroked="f">
-                <v:textbox>
-                  <w:txbxContent>
-                    <w:p>
-                      <w:pPr>
-                        <w:rPr>
-                          <w:rFonts w:ascii="Calibri" w:hAnsi="Calibri"/>
-                          <w:color w:val="000000" w:themeColor="text1"/>
-                          <w:sz w:val="20"/>
-                          <w:szCs w:val="20"/>
-                        </w:rPr>
-                      </w:pPr>
-                      <w:r>
-                        <w:rPr>
-                          <w:rFonts w:ascii="Calibri" w:hAnsi="Calibri"/>
-                          <w:b/>
-                          <w:color w:val="000000" w:themeColor="text1"/>
-                          <w:sz w:val="20"/>
-                          <w:szCs w:val="20"/>
-                        </w:rPr>
-                        <w:t>Iterator Pattern</w:t>
-                      </w:r>
-                      <w:r>
-                        <w:rPr>
-                          <w:rFonts w:ascii="Calibri" w:hAnsi="Calibri"/>
-                          <w:color w:val="000000" w:themeColor="text1"/>
-                          <w:sz w:val="20"/>
-                          <w:szCs w:val="20"/>
-                        </w:rPr>
-                        <w:t xml:space="preserve"> </w:t>
-                      </w:r>
-                      <w:r>
-                        <w:rPr>
-                          <w:rFonts w:ascii="Calibri" w:hAnsi="Calibri"/>
-                          <w:color w:val="000000" w:themeColor="text1"/>
-                          <w:sz w:val="20"/>
-                          <w:szCs w:val="20"/>
-                        </w:rPr>
-                        <w:t>is used to access elements of a collection of objects in a sequential order</w:t>
-                      </w:r>
-                      <w:r>
-                        <w:rPr>
-                          <w:rFonts w:ascii="Calibri" w:hAnsi="Calibri"/>
-                          <w:color w:val="000000" w:themeColor="text1"/>
-                          <w:sz w:val="20"/>
-                          <w:szCs w:val="20"/>
-                        </w:rPr>
-                        <w:t xml:space="preserve">, without need </w:t>
-                      </w:r>
-                      <w:r>
-                        <w:rPr>
-                          <w:rFonts w:ascii="Calibri" w:hAnsi="Calibri"/>
-                          <w:color w:val="000000" w:themeColor="text1"/>
-                          <w:sz w:val="20"/>
-                          <w:szCs w:val="20"/>
-                        </w:rPr>
-                        <w:t>to know its underlying representation (i.e. list, set, map etc.)</w:t>
-                      </w:r>
-                    </w:p>
-                    <w:p/>
-                  </w:txbxContent>
-                </v:textbox>
-                <w10:wrap type="square"/>
-              </v:shape>
-            </w:pict>
-          </mc:Fallback>
-        </mc:AlternateContent>
-      </w:r>
-    </w:p>
-    <w:p>
-      <w:pPr>
-        <w:rPr>
-          <w:rFonts w:ascii="Calibri" w:hAnsi="Calibri"/>
-          <w:sz w:val="20"/>
-          <w:szCs w:val="20"/>
-        </w:rPr>
-      </w:pPr>
-    </w:p>
-    <w:p>
-      <w:pPr>
-        <w:rPr>
-          <w:rFonts w:ascii="Calibri" w:hAnsi="Calibri"/>
-          <w:sz w:val="20"/>
-          <w:szCs w:val="20"/>
-        </w:rPr>
-      </w:pPr>
-    </w:p>
-    <w:p>
-      <w:pPr>
-        <w:rPr>
-          <w:rFonts w:ascii="Calibri" w:hAnsi="Calibri"/>
-          <w:sz w:val="20"/>
-          <w:szCs w:val="20"/>
-        </w:rPr>
-      </w:pPr>
-    </w:p>
-    <w:p>
-      <w:pPr>
-        <w:rPr>
-          <w:rFonts w:ascii="Calibri" w:hAnsi="Calibri"/>
-          <w:sz w:val="20"/>
-          <w:szCs w:val="20"/>
-        </w:rPr>
-      </w:pPr>
-    </w:p>
-    <w:p>
-      <w:pPr>
-        <w:rPr>
-          <w:rFonts w:ascii="Calibri" w:hAnsi="Calibri"/>
-          <w:sz w:val="20"/>
-          <w:szCs w:val="20"/>
-        </w:rPr>
-      </w:pPr>
-    </w:p>
-    <w:p>
-      <w:pPr>
-        <w:rPr>
-          <w:rFonts w:ascii="Calibri" w:hAnsi="Calibri"/>
-          <w:sz w:val="20"/>
-          <w:szCs w:val="20"/>
-        </w:rPr>
-      </w:pPr>
-    </w:p>
-    <w:p>
-      <w:pPr>
-        <w:rPr>
-          <w:rFonts w:ascii="Calibri" w:hAnsi="Calibri"/>
-          <w:sz w:val="20"/>
-          <w:szCs w:val="20"/>
-        </w:rPr>
-      </w:pPr>
-    </w:p>
-    <w:p>
-      <w:pPr>
-        <w:rPr>
-          <w:rFonts w:ascii="Calibri" w:hAnsi="Calibri"/>
-          <w:sz w:val="20"/>
-          <w:szCs w:val="20"/>
-        </w:rPr>
-      </w:pPr>
-    </w:p>
-    <w:p>
-      <w:pPr>
-        <w:rPr>
-          <w:rFonts w:ascii="Calibri" w:hAnsi="Calibri"/>
-          <w:sz w:val="20"/>
-          <w:szCs w:val="20"/>
-        </w:rPr>
-      </w:pPr>
-    </w:p>
-    <w:p>
-      <w:pPr>
-        <w:rPr>
-          <w:rFonts w:ascii="Calibri" w:hAnsi="Calibri"/>
-          <w:sz w:val="20"/>
-          <w:szCs w:val="20"/>
-        </w:rPr>
-      </w:pPr>
-    </w:p>
-    <w:p>
-      <w:pPr>
-        <w:rPr>
-          <w:rFonts w:ascii="Calibri" w:hAnsi="Calibri"/>
-          <w:sz w:val="20"/>
-          <w:szCs w:val="20"/>
-        </w:rPr>
-      </w:pPr>
-    </w:p>
-    <w:p>
-      <w:pPr>
-        <w:rPr>
-          <w:rFonts w:ascii="Calibri" w:hAnsi="Calibri"/>
-          <w:sz w:val="20"/>
-          <w:szCs w:val="20"/>
-        </w:rPr>
-      </w:pPr>
-    </w:p>
-    <w:p>
-      <w:pPr>
-        <w:rPr>
-          <w:rFonts w:ascii="Calibri" w:hAnsi="Calibri"/>
-          <w:sz w:val="20"/>
-          <w:szCs w:val="20"/>
-        </w:rPr>
-      </w:pPr>
-    </w:p>
-    <w:p>
-      <w:pPr>
-        <w:rPr>
-          <w:rFonts w:ascii="Calibri" w:hAnsi="Calibri"/>
-          <w:sz w:val="20"/>
-          <w:szCs w:val="20"/>
-        </w:rPr>
-      </w:pPr>
-    </w:p>
-    <w:p>
-      <w:pPr>
-        <w:rPr>
-          <w:rFonts w:ascii="Calibri" w:hAnsi="Calibri"/>
-          <w:sz w:val="20"/>
-          <w:szCs w:val="20"/>
-        </w:rPr>
-      </w:pPr>
-    </w:p>
-    <w:p>
-      <w:pPr>
-        <w:rPr>
-          <w:rFonts w:ascii="Calibri" w:hAnsi="Calibri"/>
-          <w:sz w:val="20"/>
-          <w:szCs w:val="20"/>
-        </w:rPr>
-      </w:pPr>
-    </w:p>
-    <w:p>
-      <w:pPr>
-        <w:rPr>
-          <w:rFonts w:ascii="Calibri" w:hAnsi="Calibri"/>
-          <w:sz w:val="20"/>
-          <w:szCs w:val="20"/>
-        </w:rPr>
-      </w:pPr>
-    </w:p>
-    <w:p>
-      <w:pPr>
-        <w:rPr>
-          <w:rFonts w:ascii="Calibri" w:hAnsi="Calibri"/>
-          <w:sz w:val="20"/>
-          <w:szCs w:val="20"/>
-        </w:rPr>
-      </w:pPr>
-    </w:p>
-    <w:p>
-      <w:pPr>
-        <w:rPr>
-          <w:rFonts w:ascii="Calibri" w:hAnsi="Calibri"/>
-          <w:sz w:val="20"/>
-          <w:szCs w:val="20"/>
-        </w:rPr>
-      </w:pPr>
-    </w:p>
-    <w:p>
-      <w:pPr>
-        <w:rPr>
-          <w:rFonts w:ascii="Calibri" w:hAnsi="Calibri"/>
-          <w:sz w:val="20"/>
-          <w:szCs w:val="20"/>
-        </w:rPr>
-      </w:pPr>
-    </w:p>
-    <w:p>
-      <w:pPr>
-        <w:rPr>
-          <w:rFonts w:ascii="Calibri" w:hAnsi="Calibri"/>
-          <w:sz w:val="20"/>
-          <w:szCs w:val="20"/>
-        </w:rPr>
-      </w:pPr>
-    </w:p>
-    <w:p>
-      <w:pPr>
-        <w:rPr>
-          <w:rFonts w:ascii="Calibri" w:hAnsi="Calibri"/>
-          <w:sz w:val="20"/>
-          <w:szCs w:val="20"/>
-        </w:rPr>
-      </w:pPr>
-    </w:p>
-    <w:p>
-      <w:pPr>
-        <w:rPr>
-          <w:rFonts w:ascii="Calibri" w:hAnsi="Calibri"/>
-          <w:sz w:val="20"/>
-          <w:szCs w:val="20"/>
-        </w:rPr>
-      </w:pPr>
-    </w:p>
-    <w:p>
-      <w:pPr>
-        <w:rPr>
-          <w:rFonts w:ascii="Calibri" w:hAnsi="Calibri"/>
-          <w:sz w:val="20"/>
-          <w:szCs w:val="20"/>
-        </w:rPr>
-      </w:pPr>
-    </w:p>
-    <w:p>
-      <w:pPr>
-        <w:rPr>
-          <w:rFonts w:ascii="Calibri" w:hAnsi="Calibri"/>
-          <w:color w:val="000000" w:themeColor="text1"/>
-          <w:sz w:val="20"/>
-          <w:szCs w:val="20"/>
-        </w:rPr>
-      </w:pPr>
-      <w:r>
-        <w:rPr>
-          <w:rFonts w:ascii="Calibri" w:hAnsi="Calibri"/>
-          <w:b/>
-          <w:color w:val="000000" w:themeColor="text1"/>
-          <w:sz w:val="20"/>
-          <w:szCs w:val="20"/>
-        </w:rPr>
-        <w:t>Observer Pattern</w:t>
-      </w:r>
-      <w:r>
-        <w:rPr>
-          <w:rFonts w:ascii="Calibri" w:hAnsi="Calibri"/>
-          <w:color w:val="000000" w:themeColor="text1"/>
-          <w:sz w:val="20"/>
-          <w:szCs w:val="20"/>
-        </w:rPr>
-        <w:t xml:space="preserve"> is used when there is a one-to-many relationship between objects, such as when one is modified, its dependent objects are to be notified automatically.</w:t>
-      </w:r>
-    </w:p>
-    <w:p>
-      <w:pPr>
-        <w:rPr>
-          <w:rFonts w:ascii="Calibri" w:hAnsi="Calibri"/>
-          <w:sz w:val="20"/>
-          <w:szCs w:val="20"/>
-        </w:rPr>
-      </w:pPr>
-      <w:r>
-        <w:rPr>
-          <w:rFonts w:ascii="Calibri" w:hAnsi="Calibri"/>
-          <w:noProof/>
-          <w:color w:val="000000" w:themeColor="text1"/>
-          <w:sz w:val="20"/>
-          <w:szCs w:val="20"/>
-          <w:lang w:val="en-US"/>
-        </w:rPr>
         <w:drawing>
-          <wp:inline distT="0" distB="0" distL="0" distR="0" wp14:anchorId="73D11044" wp14:editId="5CE32211">
-            <wp:extent cx="4773280" cy="2284421"/>
-            <wp:effectExtent l="0" t="0" r="2540" b="1905"/>
-            <wp:docPr id="7" name="Picture 7"/>
+          <wp:inline distT="0" distB="0" distL="0" distR="0" wp14:anchorId="14B16111" wp14:editId="79EBDB80">
+            <wp:extent cx="4619316" cy="2683992"/>
+            <wp:effectExtent l="0" t="0" r="3810" b="8890"/>
+            <wp:docPr id="10" name="Picture 10"/>
             <wp:cNvGraphicFramePr>
               <a:graphicFrameLocks xmlns:a="http://schemas.openxmlformats.org/drawingml/2006/main" noChangeAspect="1"/>
             </wp:cNvGraphicFramePr>
@@ -5165,7 +4607,7 @@
               <a:graphicData uri="http://schemas.openxmlformats.org/drawingml/2006/picture">
                 <pic:pic xmlns:pic="http://schemas.openxmlformats.org/drawingml/2006/picture">
                   <pic:nvPicPr>
-                    <pic:cNvPr id="7" name="Screen Shot 2017-06-15 at 5.57.59 PM.png"/>
+                    <pic:cNvPr id="10" name="Screen Shot 2017-06-15 at 10.18.11 PM.png"/>
                     <pic:cNvPicPr/>
                   </pic:nvPicPr>
                   <pic:blipFill>
@@ -5183,7 +4625,7 @@
                   <pic:spPr>
                     <a:xfrm>
                       <a:off x="0" y="0"/>
-                      <a:ext cx="4807538" cy="2300816"/>
+                      <a:ext cx="4711371" cy="2737480"/>
                     </a:xfrm>
                     <a:prstGeom prst="rect">
                       <a:avLst/>
@@ -5200,10 +4642,747 @@
       <w:pPr>
         <w:rPr>
           <w:rFonts w:ascii="Calibri" w:hAnsi="Calibri"/>
-          <w:sz w:val="20"/>
-          <w:szCs w:val="20"/>
-        </w:rPr>
-      </w:pPr>
+          <w:color w:val="000000" w:themeColor="text1"/>
+          <w:sz w:val="20"/>
+          <w:szCs w:val="20"/>
+        </w:rPr>
+      </w:pPr>
+      <w:r>
+        <w:rPr>
+          <w:rFonts w:ascii="Calibri" w:hAnsi="Calibri"/>
+          <w:b/>
+          <w:color w:val="000000" w:themeColor="text1"/>
+          <w:sz w:val="20"/>
+          <w:szCs w:val="20"/>
+        </w:rPr>
+        <w:t>Observer Pattern</w:t>
+      </w:r>
+      <w:r>
+        <w:rPr>
+          <w:rFonts w:ascii="Calibri" w:hAnsi="Calibri"/>
+          <w:color w:val="000000" w:themeColor="text1"/>
+          <w:sz w:val="20"/>
+          <w:szCs w:val="20"/>
+        </w:rPr>
+        <w:t xml:space="preserve"> is used when there is a one-to-many relationship between objects, such as when one is modified, its dependent objects are to be notified automatically.</w:t>
+      </w:r>
+    </w:p>
+    <w:p>
+      <w:pPr>
+        <w:rPr>
+          <w:rFonts w:ascii="Calibri" w:hAnsi="Calibri"/>
+          <w:sz w:val="20"/>
+          <w:szCs w:val="20"/>
+        </w:rPr>
+      </w:pPr>
+      <w:r>
+        <w:rPr>
+          <w:rFonts w:ascii="Calibri" w:hAnsi="Calibri"/>
+          <w:noProof/>
+          <w:sz w:val="20"/>
+          <w:szCs w:val="20"/>
+          <w:lang w:val="en-US"/>
+        </w:rPr>
+        <w:drawing>
+          <wp:inline distT="0" distB="0" distL="0" distR="0" wp14:anchorId="183CA9C8" wp14:editId="5CAAEA3B">
+            <wp:extent cx="5076516" cy="3250232"/>
+            <wp:effectExtent l="0" t="0" r="3810" b="1270"/>
+            <wp:docPr id="9" name="Picture 9"/>
+            <wp:cNvGraphicFramePr>
+              <a:graphicFrameLocks xmlns:a="http://schemas.openxmlformats.org/drawingml/2006/main" noChangeAspect="1"/>
+            </wp:cNvGraphicFramePr>
+            <a:graphic xmlns:a="http://schemas.openxmlformats.org/drawingml/2006/main">
+              <a:graphicData uri="http://schemas.openxmlformats.org/drawingml/2006/picture">
+                <pic:pic xmlns:pic="http://schemas.openxmlformats.org/drawingml/2006/picture">
+                  <pic:nvPicPr>
+                    <pic:cNvPr id="9" name="Screen Shot 2017-06-15 at 10.06.39 PM.png"/>
+                    <pic:cNvPicPr/>
+                  </pic:nvPicPr>
+                  <pic:blipFill>
+                    <a:blip r:embed="rId8">
+                      <a:extLst>
+                        <a:ext uri="{28A0092B-C50C-407E-A947-70E740481C1C}">
+                          <a14:useLocalDpi xmlns:a14="http://schemas.microsoft.com/office/drawing/2010/main" val="0"/>
+                        </a:ext>
+                      </a:extLst>
+                    </a:blip>
+                    <a:stretch>
+                      <a:fillRect/>
+                    </a:stretch>
+                  </pic:blipFill>
+                  <pic:spPr>
+                    <a:xfrm>
+                      <a:off x="0" y="0"/>
+                      <a:ext cx="5093183" cy="3260903"/>
+                    </a:xfrm>
+                    <a:prstGeom prst="rect">
+                      <a:avLst/>
+                    </a:prstGeom>
+                  </pic:spPr>
+                </pic:pic>
+              </a:graphicData>
+            </a:graphic>
+          </wp:inline>
+        </w:drawing>
+      </w:r>
+    </w:p>
+    <w:p>
+      <w:pPr>
+        <w:rPr>
+          <w:rFonts w:ascii="Calibri" w:hAnsi="Calibri"/>
+          <w:sz w:val="20"/>
+          <w:szCs w:val="20"/>
+        </w:rPr>
+      </w:pPr>
+    </w:p>
+    <w:p>
+      <w:pPr>
+        <w:pBdr>
+          <w:bottom w:val="single" w:sz="12" w:space="1" w:color="auto"/>
+        </w:pBdr>
+        <w:rPr>
+          <w:rFonts w:ascii="Calibri" w:hAnsi="Calibri"/>
+          <w:color w:val="000000" w:themeColor="text1"/>
+          <w:sz w:val="20"/>
+          <w:szCs w:val="20"/>
+        </w:rPr>
+      </w:pPr>
+    </w:p>
+    <w:p>
+      <w:pPr>
+        <w:rPr>
+          <w:rFonts w:ascii="Calibri" w:hAnsi="Calibri"/>
+          <w:color w:val="000000" w:themeColor="text1"/>
+          <w:sz w:val="20"/>
+          <w:szCs w:val="20"/>
+        </w:rPr>
+      </w:pPr>
+    </w:p>
+    <w:p>
+      <w:pPr>
+        <w:rPr>
+          <w:rFonts w:ascii="Calibri" w:hAnsi="Calibri"/>
+          <w:color w:val="000000" w:themeColor="text1"/>
+          <w:sz w:val="20"/>
+          <w:szCs w:val="20"/>
+        </w:rPr>
+      </w:pPr>
+      <w:r>
+        <w:rPr>
+          <w:rFonts w:ascii="Calibri" w:hAnsi="Calibri"/>
+          <w:b/>
+          <w:color w:val="000000" w:themeColor="text1"/>
+          <w:sz w:val="20"/>
+          <w:szCs w:val="20"/>
+        </w:rPr>
+        <w:t>Strategy</w:t>
+      </w:r>
+      <w:r>
+        <w:rPr>
+          <w:rFonts w:ascii="Calibri" w:hAnsi="Calibri"/>
+          <w:b/>
+          <w:color w:val="000000" w:themeColor="text1"/>
+          <w:sz w:val="20"/>
+          <w:szCs w:val="20"/>
+        </w:rPr>
+        <w:t xml:space="preserve"> Pattern</w:t>
+      </w:r>
+      <w:r>
+        <w:rPr>
+          <w:rFonts w:ascii="Calibri" w:hAnsi="Calibri"/>
+          <w:color w:val="000000" w:themeColor="text1"/>
+          <w:sz w:val="20"/>
+          <w:szCs w:val="20"/>
+        </w:rPr>
+        <w:t xml:space="preserve"> is used when </w:t>
+      </w:r>
+      <w:r>
+        <w:rPr>
+          <w:rFonts w:ascii="Calibri" w:hAnsi="Calibri"/>
+          <w:color w:val="000000" w:themeColor="text1"/>
+          <w:sz w:val="20"/>
+          <w:szCs w:val="20"/>
+        </w:rPr>
+        <w:t>there</w:t>
+      </w:r>
+      <w:r>
+        <w:rPr>
+          <w:rFonts w:ascii="Calibri" w:hAnsi="Calibri"/>
+          <w:color w:val="000000" w:themeColor="text1"/>
+          <w:sz w:val="20"/>
+          <w:szCs w:val="20"/>
+        </w:rPr>
+        <w:t xml:space="preserve"> are multiple possible algorithms / class behaviours to select from.</w:t>
+      </w:r>
+    </w:p>
+    <w:p>
+      <w:pPr>
+        <w:pStyle w:val="ListParagraph"/>
+        <w:numPr>
+          <w:ilvl w:val="0"/>
+          <w:numId w:val="12"/>
+        </w:numPr>
+        <w:rPr>
+          <w:rFonts w:ascii="Calibri" w:hAnsi="Calibri"/>
+          <w:color w:val="000000" w:themeColor="text1"/>
+          <w:sz w:val="20"/>
+          <w:szCs w:val="20"/>
+        </w:rPr>
+      </w:pPr>
+      <w:r>
+        <w:rPr>
+          <w:rFonts w:ascii="Calibri" w:hAnsi="Calibri"/>
+          <w:color w:val="000000" w:themeColor="text1"/>
+          <w:sz w:val="20"/>
+          <w:szCs w:val="20"/>
+        </w:rPr>
+        <w:t>Define a family of algorithms, encapsulate each one, make them interchangeable.</w:t>
+      </w:r>
+    </w:p>
+    <w:p>
+      <w:pPr>
+        <w:pStyle w:val="ListParagraph"/>
+        <w:numPr>
+          <w:ilvl w:val="0"/>
+          <w:numId w:val="12"/>
+        </w:numPr>
+        <w:rPr>
+          <w:rFonts w:ascii="Calibri" w:hAnsi="Calibri"/>
+          <w:color w:val="000000" w:themeColor="text1"/>
+          <w:sz w:val="20"/>
+          <w:szCs w:val="20"/>
+        </w:rPr>
+      </w:pPr>
+      <w:r>
+        <w:rPr>
+          <w:rFonts w:ascii="Calibri" w:hAnsi="Calibri"/>
+          <w:color w:val="000000" w:themeColor="text1"/>
+          <w:sz w:val="20"/>
+          <w:szCs w:val="20"/>
+        </w:rPr>
+        <w:t>Strategy lets the algorithm vary independently from clients that use it.</w:t>
+      </w:r>
+    </w:p>
+    <w:p>
+      <w:pPr>
+        <w:rPr>
+          <w:rFonts w:ascii="Calibri" w:hAnsi="Calibri"/>
+          <w:color w:val="000000" w:themeColor="text1"/>
+          <w:sz w:val="20"/>
+          <w:szCs w:val="20"/>
+        </w:rPr>
+      </w:pPr>
+      <w:r>
+        <w:rPr>
+          <w:rFonts w:ascii="Calibri" w:hAnsi="Calibri"/>
+          <w:noProof/>
+          <w:color w:val="000000" w:themeColor="text1"/>
+          <w:sz w:val="20"/>
+          <w:szCs w:val="20"/>
+          <w:lang w:val="en-US"/>
+        </w:rPr>
+        <w:drawing>
+          <wp:inline distT="0" distB="0" distL="0" distR="0" wp14:anchorId="3397D862" wp14:editId="161E9C90">
+            <wp:extent cx="4867618" cy="2173210"/>
+            <wp:effectExtent l="0" t="0" r="9525" b="11430"/>
+            <wp:docPr id="11" name="Picture 11"/>
+            <wp:cNvGraphicFramePr>
+              <a:graphicFrameLocks xmlns:a="http://schemas.openxmlformats.org/drawingml/2006/main" noChangeAspect="1"/>
+            </wp:cNvGraphicFramePr>
+            <a:graphic xmlns:a="http://schemas.openxmlformats.org/drawingml/2006/main">
+              <a:graphicData uri="http://schemas.openxmlformats.org/drawingml/2006/picture">
+                <pic:pic xmlns:pic="http://schemas.openxmlformats.org/drawingml/2006/picture">
+                  <pic:nvPicPr>
+                    <pic:cNvPr id="11" name="Screen Shot 2017-06-15 at 10.55.10 PM.png"/>
+                    <pic:cNvPicPr/>
+                  </pic:nvPicPr>
+                  <pic:blipFill>
+                    <a:blip r:embed="rId9">
+                      <a:extLst>
+                        <a:ext uri="{28A0092B-C50C-407E-A947-70E740481C1C}">
+                          <a14:useLocalDpi xmlns:a14="http://schemas.microsoft.com/office/drawing/2010/main" val="0"/>
+                        </a:ext>
+                      </a:extLst>
+                    </a:blip>
+                    <a:stretch>
+                      <a:fillRect/>
+                    </a:stretch>
+                  </pic:blipFill>
+                  <pic:spPr>
+                    <a:xfrm>
+                      <a:off x="0" y="0"/>
+                      <a:ext cx="4876619" cy="2177228"/>
+                    </a:xfrm>
+                    <a:prstGeom prst="rect">
+                      <a:avLst/>
+                    </a:prstGeom>
+                  </pic:spPr>
+                </pic:pic>
+              </a:graphicData>
+            </a:graphic>
+          </wp:inline>
+        </w:drawing>
+      </w:r>
+    </w:p>
+    <w:p>
+      <w:pPr>
+        <w:pBdr>
+          <w:bottom w:val="single" w:sz="12" w:space="1" w:color="auto"/>
+        </w:pBdr>
+        <w:rPr>
+          <w:rFonts w:ascii="Calibri" w:hAnsi="Calibri"/>
+          <w:color w:val="000000" w:themeColor="text1"/>
+          <w:sz w:val="20"/>
+          <w:szCs w:val="20"/>
+        </w:rPr>
+      </w:pPr>
+    </w:p>
+    <w:p>
+      <w:pPr>
+        <w:rPr>
+          <w:rFonts w:ascii="Calibri" w:hAnsi="Calibri"/>
+          <w:sz w:val="20"/>
+          <w:szCs w:val="20"/>
+        </w:rPr>
+      </w:pPr>
+      <w:r>
+        <w:rPr>
+          <w:rFonts w:ascii="Calibri" w:hAnsi="Calibri"/>
+          <w:sz w:val="20"/>
+          <w:szCs w:val="20"/>
+        </w:rPr>
+        <w:t xml:space="preserve"> </w:t>
+      </w:r>
+      <w:r>
+        <w:rPr>
+          <w:rFonts w:ascii="Calibri" w:hAnsi="Calibri"/>
+          <w:sz w:val="20"/>
+          <w:szCs w:val="20"/>
+        </w:rPr>
+        <w:br/>
+        <w:t>(JUST IN CASE)</w:t>
+      </w:r>
+      <w:r>
+        <w:rPr>
+          <w:rFonts w:ascii="Calibri" w:hAnsi="Calibri"/>
+          <w:sz w:val="20"/>
+          <w:szCs w:val="20"/>
+        </w:rPr>
+        <w:t xml:space="preserve"> </w:t>
+      </w:r>
+      <w:r>
+        <w:rPr>
+          <w:rFonts w:ascii="Calibri" w:hAnsi="Calibri"/>
+          <w:b/>
+          <w:sz w:val="20"/>
+          <w:szCs w:val="20"/>
+        </w:rPr>
+        <w:t>Model View Controller (MVC)</w:t>
+      </w:r>
+      <w:r>
+        <w:rPr>
+          <w:rFonts w:ascii="Calibri" w:hAnsi="Calibri"/>
+          <w:b/>
+          <w:sz w:val="20"/>
+          <w:szCs w:val="20"/>
+        </w:rPr>
+        <w:t xml:space="preserve"> Pattern</w:t>
+      </w:r>
+    </w:p>
+    <w:p>
+      <w:pPr>
+        <w:pStyle w:val="ListParagraph"/>
+        <w:numPr>
+          <w:ilvl w:val="0"/>
+          <w:numId w:val="15"/>
+        </w:numPr>
+        <w:rPr>
+          <w:rFonts w:ascii="Calibri" w:hAnsi="Calibri"/>
+          <w:sz w:val="20"/>
+          <w:szCs w:val="20"/>
+        </w:rPr>
+      </w:pPr>
+      <w:r>
+        <w:rPr>
+          <w:rFonts w:ascii="Calibri" w:hAnsi="Calibri"/>
+          <w:b/>
+          <w:sz w:val="20"/>
+          <w:szCs w:val="20"/>
+        </w:rPr>
+        <w:t>Model</w:t>
+      </w:r>
+      <w:r>
+        <w:rPr>
+          <w:rFonts w:ascii="Calibri" w:hAnsi="Calibri"/>
+          <w:sz w:val="20"/>
+          <w:szCs w:val="20"/>
+        </w:rPr>
+        <w:t xml:space="preserve"> represents the data and does nothing else.</w:t>
+      </w:r>
+    </w:p>
+    <w:p>
+      <w:pPr>
+        <w:pStyle w:val="ListParagraph"/>
+        <w:numPr>
+          <w:ilvl w:val="0"/>
+          <w:numId w:val="15"/>
+        </w:numPr>
+        <w:rPr>
+          <w:rFonts w:ascii="Calibri" w:hAnsi="Calibri"/>
+          <w:sz w:val="20"/>
+          <w:szCs w:val="20"/>
+        </w:rPr>
+      </w:pPr>
+      <w:r>
+        <w:rPr>
+          <w:rFonts w:ascii="Calibri" w:hAnsi="Calibri"/>
+          <w:b/>
+          <w:sz w:val="20"/>
+          <w:szCs w:val="20"/>
+        </w:rPr>
+        <w:t>View</w:t>
+      </w:r>
+      <w:r>
+        <w:rPr>
+          <w:rFonts w:ascii="Calibri" w:hAnsi="Calibri"/>
+          <w:sz w:val="20"/>
+          <w:szCs w:val="20"/>
+        </w:rPr>
+        <w:t xml:space="preserve"> displays the model data and sends users actions (e.g. button clicks) to the controller.</w:t>
+      </w:r>
+    </w:p>
+    <w:p>
+      <w:pPr>
+        <w:pStyle w:val="ListParagraph"/>
+        <w:numPr>
+          <w:ilvl w:val="0"/>
+          <w:numId w:val="15"/>
+        </w:numPr>
+        <w:rPr>
+          <w:rFonts w:ascii="Calibri" w:hAnsi="Calibri"/>
+          <w:sz w:val="20"/>
+          <w:szCs w:val="20"/>
+        </w:rPr>
+      </w:pPr>
+      <w:r>
+        <w:rPr>
+          <w:rFonts w:ascii="Calibri" w:hAnsi="Calibri"/>
+          <w:b/>
+          <w:sz w:val="20"/>
+          <w:szCs w:val="20"/>
+        </w:rPr>
+        <w:t>Controller</w:t>
+      </w:r>
+      <w:r>
+        <w:rPr>
+          <w:rFonts w:ascii="Calibri" w:hAnsi="Calibri"/>
+          <w:sz w:val="20"/>
+          <w:szCs w:val="20"/>
+        </w:rPr>
+        <w:t xml:space="preserve"> provides model data to the view, interprets user actions such as btn clicks.</w:t>
+      </w:r>
+    </w:p>
+    <w:p>
+      <w:pPr>
+        <w:rPr>
+          <w:rFonts w:ascii="Calibri" w:hAnsi="Calibri"/>
+          <w:sz w:val="20"/>
+          <w:szCs w:val="20"/>
+        </w:rPr>
+      </w:pPr>
+    </w:p>
+    <w:p>
+      <w:pPr>
+        <w:rPr>
+          <w:rFonts w:ascii="Calibri" w:hAnsi="Calibri"/>
+          <w:sz w:val="20"/>
+          <w:szCs w:val="20"/>
+        </w:rPr>
+      </w:pPr>
+      <w:r>
+        <w:rPr>
+          <w:rFonts w:ascii="Calibri" w:hAnsi="Calibri"/>
+          <w:sz w:val="20"/>
+          <w:szCs w:val="20"/>
+        </w:rPr>
+        <w:t>Example: Address Book Program</w:t>
+      </w:r>
+    </w:p>
+    <w:p>
+      <w:pPr>
+        <w:pStyle w:val="ListParagraph"/>
+        <w:numPr>
+          <w:ilvl w:val="0"/>
+          <w:numId w:val="12"/>
+        </w:numPr>
+        <w:rPr>
+          <w:rFonts w:ascii="Calibri" w:hAnsi="Calibri"/>
+          <w:sz w:val="20"/>
+          <w:szCs w:val="20"/>
+        </w:rPr>
+      </w:pPr>
+      <w:r>
+        <w:rPr>
+          <w:rFonts w:ascii="Calibri" w:hAnsi="Calibri"/>
+          <w:sz w:val="20"/>
+          <w:szCs w:val="20"/>
+        </w:rPr>
+        <w:t>Model = Person objects</w:t>
+      </w:r>
+      <w:r>
+        <w:rPr>
+          <w:rFonts w:ascii="Calibri" w:hAnsi="Calibri"/>
+          <w:sz w:val="20"/>
+          <w:szCs w:val="20"/>
+        </w:rPr>
+        <w:t xml:space="preserve"> / data</w:t>
+      </w:r>
+    </w:p>
+    <w:p>
+      <w:pPr>
+        <w:pStyle w:val="ListParagraph"/>
+        <w:numPr>
+          <w:ilvl w:val="1"/>
+          <w:numId w:val="12"/>
+        </w:numPr>
+        <w:rPr>
+          <w:rFonts w:ascii="Calibri" w:hAnsi="Calibri"/>
+          <w:sz w:val="20"/>
+          <w:szCs w:val="20"/>
+        </w:rPr>
+      </w:pPr>
+      <w:r>
+        <w:rPr>
+          <w:rFonts w:ascii="Calibri" w:hAnsi="Calibri"/>
+          <w:sz w:val="20"/>
+          <w:szCs w:val="20"/>
+        </w:rPr>
+        <w:t>Name, picture, address</w:t>
+      </w:r>
+    </w:p>
+    <w:p>
+      <w:pPr>
+        <w:pStyle w:val="ListParagraph"/>
+        <w:numPr>
+          <w:ilvl w:val="0"/>
+          <w:numId w:val="12"/>
+        </w:numPr>
+        <w:rPr>
+          <w:rFonts w:ascii="Calibri" w:hAnsi="Calibri"/>
+          <w:sz w:val="20"/>
+          <w:szCs w:val="20"/>
+        </w:rPr>
+      </w:pPr>
+      <w:r>
+        <w:rPr>
+          <w:rFonts w:ascii="Calibri" w:hAnsi="Calibri"/>
+          <w:sz w:val="20"/>
+          <w:szCs w:val="20"/>
+        </w:rPr>
+        <w:t>View</w:t>
+      </w:r>
+      <w:r>
+        <w:rPr>
+          <w:rFonts w:ascii="Calibri" w:hAnsi="Calibri"/>
+          <w:sz w:val="20"/>
+          <w:szCs w:val="20"/>
+        </w:rPr>
+        <w:t xml:space="preserve"> = GUI</w:t>
+      </w:r>
+    </w:p>
+    <w:p>
+      <w:pPr>
+        <w:pStyle w:val="ListParagraph"/>
+        <w:numPr>
+          <w:ilvl w:val="1"/>
+          <w:numId w:val="12"/>
+        </w:numPr>
+        <w:rPr>
+          <w:rFonts w:ascii="Calibri" w:hAnsi="Calibri"/>
+          <w:sz w:val="20"/>
+          <w:szCs w:val="20"/>
+        </w:rPr>
+      </w:pPr>
+      <w:r>
+        <w:rPr>
+          <w:rFonts w:ascii="Calibri" w:hAnsi="Calibri"/>
+          <w:sz w:val="20"/>
+          <w:szCs w:val="20"/>
+        </w:rPr>
+        <w:t>W</w:t>
+      </w:r>
+      <w:r>
+        <w:rPr>
+          <w:rFonts w:ascii="Calibri" w:hAnsi="Calibri"/>
+          <w:sz w:val="20"/>
+          <w:szCs w:val="20"/>
+        </w:rPr>
+        <w:t>indow that displays the list of people</w:t>
+      </w:r>
+    </w:p>
+    <w:p>
+      <w:pPr>
+        <w:pStyle w:val="ListParagraph"/>
+        <w:numPr>
+          <w:ilvl w:val="1"/>
+          <w:numId w:val="12"/>
+        </w:numPr>
+        <w:rPr>
+          <w:rFonts w:ascii="Calibri" w:hAnsi="Calibri"/>
+          <w:sz w:val="20"/>
+          <w:szCs w:val="20"/>
+        </w:rPr>
+      </w:pPr>
+      <w:r>
+        <w:rPr>
+          <w:rFonts w:ascii="Calibri" w:hAnsi="Calibri"/>
+          <w:sz w:val="20"/>
+          <w:szCs w:val="20"/>
+        </w:rPr>
+        <w:t>Detect mouse hover over events</w:t>
+      </w:r>
+    </w:p>
+    <w:p>
+      <w:pPr>
+        <w:pStyle w:val="ListParagraph"/>
+        <w:numPr>
+          <w:ilvl w:val="1"/>
+          <w:numId w:val="12"/>
+        </w:numPr>
+        <w:rPr>
+          <w:rFonts w:ascii="Calibri" w:hAnsi="Calibri"/>
+          <w:sz w:val="20"/>
+          <w:szCs w:val="20"/>
+        </w:rPr>
+      </w:pPr>
+      <w:r>
+        <w:rPr>
+          <w:rFonts w:ascii="Calibri" w:hAnsi="Calibri"/>
+          <w:sz w:val="20"/>
+          <w:szCs w:val="20"/>
+        </w:rPr>
+        <w:t>Detect mouse click</w:t>
+      </w:r>
+      <w:r>
+        <w:rPr>
+          <w:rFonts w:ascii="Calibri" w:hAnsi="Calibri"/>
+          <w:sz w:val="20"/>
+          <w:szCs w:val="20"/>
+        </w:rPr>
+        <w:t xml:space="preserve"> events</w:t>
+      </w:r>
+    </w:p>
+    <w:p>
+      <w:pPr>
+        <w:pStyle w:val="ListParagraph"/>
+        <w:numPr>
+          <w:ilvl w:val="1"/>
+          <w:numId w:val="12"/>
+        </w:numPr>
+        <w:rPr>
+          <w:rFonts w:ascii="Calibri" w:hAnsi="Calibri"/>
+          <w:sz w:val="20"/>
+          <w:szCs w:val="20"/>
+        </w:rPr>
+      </w:pPr>
+      <w:r>
+        <w:rPr>
+          <w:rFonts w:ascii="Calibri" w:hAnsi="Calibri"/>
+          <w:sz w:val="20"/>
+          <w:szCs w:val="20"/>
+        </w:rPr>
+        <w:t>Detect keyboard press events</w:t>
+      </w:r>
+    </w:p>
+    <w:p>
+      <w:pPr>
+        <w:pStyle w:val="ListParagraph"/>
+        <w:numPr>
+          <w:ilvl w:val="0"/>
+          <w:numId w:val="12"/>
+        </w:numPr>
+        <w:rPr>
+          <w:rFonts w:ascii="Calibri" w:hAnsi="Calibri"/>
+          <w:sz w:val="20"/>
+          <w:szCs w:val="20"/>
+        </w:rPr>
+      </w:pPr>
+      <w:r>
+        <w:rPr>
+          <w:rFonts w:ascii="Calibri" w:hAnsi="Calibri"/>
+          <w:sz w:val="20"/>
+          <w:szCs w:val="20"/>
+        </w:rPr>
+        <w:t>Controller = Handles actions</w:t>
+      </w:r>
+    </w:p>
+    <w:p>
+      <w:pPr>
+        <w:pStyle w:val="ListParagraph"/>
+        <w:numPr>
+          <w:ilvl w:val="1"/>
+          <w:numId w:val="12"/>
+        </w:numPr>
+        <w:rPr>
+          <w:rFonts w:ascii="Calibri" w:hAnsi="Calibri"/>
+          <w:sz w:val="20"/>
+          <w:szCs w:val="20"/>
+        </w:rPr>
+      </w:pPr>
+      <w:r>
+        <w:rPr>
+          <w:rFonts w:ascii="Calibri" w:hAnsi="Calibri"/>
+          <w:sz w:val="20"/>
+          <w:szCs w:val="20"/>
+        </w:rPr>
+        <w:t>Delete person</w:t>
+      </w:r>
+    </w:p>
+    <w:p>
+      <w:pPr>
+        <w:pStyle w:val="ListParagraph"/>
+        <w:numPr>
+          <w:ilvl w:val="1"/>
+          <w:numId w:val="12"/>
+        </w:numPr>
+        <w:rPr>
+          <w:rFonts w:ascii="Calibri" w:hAnsi="Calibri"/>
+          <w:sz w:val="20"/>
+          <w:szCs w:val="20"/>
+        </w:rPr>
+      </w:pPr>
+      <w:r>
+        <w:rPr>
+          <w:rFonts w:ascii="Calibri" w:hAnsi="Calibri"/>
+          <w:sz w:val="20"/>
+          <w:szCs w:val="20"/>
+        </w:rPr>
+        <w:t>Add person</w:t>
+      </w:r>
+    </w:p>
+    <w:p>
+      <w:pPr>
+        <w:pStyle w:val="ListParagraph"/>
+        <w:numPr>
+          <w:ilvl w:val="1"/>
+          <w:numId w:val="12"/>
+        </w:numPr>
+        <w:rPr>
+          <w:rFonts w:ascii="Calibri" w:hAnsi="Calibri"/>
+          <w:sz w:val="20"/>
+          <w:szCs w:val="20"/>
+        </w:rPr>
+      </w:pPr>
+      <w:r>
+        <w:rPr>
+          <w:rFonts w:ascii="Calibri" w:hAnsi="Calibri"/>
+          <w:sz w:val="20"/>
+          <w:szCs w:val="20"/>
+        </w:rPr>
+        <w:t>Email person</w:t>
+      </w:r>
+      <w:bookmarkStart w:id="0" w:name="_GoBack"/>
+      <w:bookmarkEnd w:id="0"/>
     </w:p>
     <w:sectPr>
       <w:pgSz w:w="11900" w:h="16840"/>
@@ -5218,6 +5397,92 @@
 <file path=word/numbering.xml><?xml version="1.0" encoding="utf-8"?>
 <w:numbering xmlns:wpc="http://schemas.microsoft.com/office/word/2010/wordprocessingCanvas" xmlns:mo="http://schemas.microsoft.com/office/mac/office/2008/main" xmlns:mc="http://schemas.openxmlformats.org/markup-compatibility/2006" xmlns:mv="urn:schemas-microsoft-com:mac:vml" xmlns:o="urn:schemas-microsoft-com:office:office" xmlns:r="http://schemas.openxmlformats.org/officeDocument/2006/relationships" xmlns:m="http://schemas.openxmlformats.org/officeDocument/2006/math" xmlns:v="urn:schemas-microsoft-com:vml" xmlns:wp14="http://schemas.microsoft.com/office/word/2010/wordprocessingDrawing" xmlns:wp="http://schemas.openxmlformats.org/drawingml/2006/wordprocessingDrawing" xmlns:w10="urn:schemas-microsoft-com:office:word" xmlns:w="http://schemas.openxmlformats.org/wordprocessingml/2006/main" xmlns:w14="http://schemas.microsoft.com/office/word/2010/wordml" xmlns:w15="http://schemas.microsoft.com/office/word/2012/wordml" xmlns:wpg="http://schemas.microsoft.com/office/word/2010/wordprocessingGroup" xmlns:wpi="http://schemas.microsoft.com/office/word/2010/wordprocessingInk" xmlns:wne="http://schemas.microsoft.com/office/word/2006/wordml" xmlns:wps="http://schemas.microsoft.com/office/word/2010/wordprocessingShape" mc:Ignorable="w14 w15 wp14">
   <w:abstractNum w:abstractNumId="0">
+    <w:nsid w:val="0EAF7807"/>
+    <w:multiLevelType w:val="hybridMultilevel"/>
+    <w:tmpl w:val="003E9926"/>
+    <w:lvl w:ilvl="0" w:tplc="0409000F">
+      <w:start w:val="1"/>
+      <w:numFmt w:val="decimal"/>
+      <w:lvlText w:val="%1."/>
+      <w:lvlJc w:val="left"/>
+      <w:pPr>
+        <w:ind w:left="720" w:hanging="360"/>
+      </w:pPr>
+    </w:lvl>
+    <w:lvl w:ilvl="1" w:tplc="04090019">
+      <w:start w:val="1"/>
+      <w:numFmt w:val="lowerLetter"/>
+      <w:lvlText w:val="%2."/>
+      <w:lvlJc w:val="left"/>
+      <w:pPr>
+        <w:ind w:left="1440" w:hanging="360"/>
+      </w:pPr>
+    </w:lvl>
+    <w:lvl w:ilvl="2" w:tplc="0409001B" w:tentative="1">
+      <w:start w:val="1"/>
+      <w:numFmt w:val="lowerRoman"/>
+      <w:lvlText w:val="%3."/>
+      <w:lvlJc w:val="right"/>
+      <w:pPr>
+        <w:ind w:left="2160" w:hanging="180"/>
+      </w:pPr>
+    </w:lvl>
+    <w:lvl w:ilvl="3" w:tplc="0409000F" w:tentative="1">
+      <w:start w:val="1"/>
+      <w:numFmt w:val="decimal"/>
+      <w:lvlText w:val="%4."/>
+      <w:lvlJc w:val="left"/>
+      <w:pPr>
+        <w:ind w:left="2880" w:hanging="360"/>
+      </w:pPr>
+    </w:lvl>
+    <w:lvl w:ilvl="4" w:tplc="04090019" w:tentative="1">
+      <w:start w:val="1"/>
+      <w:numFmt w:val="lowerLetter"/>
+      <w:lvlText w:val="%5."/>
+      <w:lvlJc w:val="left"/>
+      <w:pPr>
+        <w:ind w:left="3600" w:hanging="360"/>
+      </w:pPr>
+    </w:lvl>
+    <w:lvl w:ilvl="5" w:tplc="0409001B" w:tentative="1">
+      <w:start w:val="1"/>
+      <w:numFmt w:val="lowerRoman"/>
+      <w:lvlText w:val="%6."/>
+      <w:lvlJc w:val="right"/>
+      <w:pPr>
+        <w:ind w:left="4320" w:hanging="180"/>
+      </w:pPr>
+    </w:lvl>
+    <w:lvl w:ilvl="6" w:tplc="0409000F" w:tentative="1">
+      <w:start w:val="1"/>
+      <w:numFmt w:val="decimal"/>
+      <w:lvlText w:val="%7."/>
+      <w:lvlJc w:val="left"/>
+      <w:pPr>
+        <w:ind w:left="5040" w:hanging="360"/>
+      </w:pPr>
+    </w:lvl>
+    <w:lvl w:ilvl="7" w:tplc="04090019" w:tentative="1">
+      <w:start w:val="1"/>
+      <w:numFmt w:val="lowerLetter"/>
+      <w:lvlText w:val="%8."/>
+      <w:lvlJc w:val="left"/>
+      <w:pPr>
+        <w:ind w:left="5760" w:hanging="360"/>
+      </w:pPr>
+    </w:lvl>
+    <w:lvl w:ilvl="8" w:tplc="0409001B" w:tentative="1">
+      <w:start w:val="1"/>
+      <w:numFmt w:val="lowerRoman"/>
+      <w:lvlText w:val="%9."/>
+      <w:lvlJc w:val="right"/>
+      <w:pPr>
+        <w:ind w:left="6480" w:hanging="180"/>
+      </w:pPr>
+    </w:lvl>
+  </w:abstractNum>
+  <w:abstractNum w:abstractNumId="1">
     <w:nsid w:val="0EC6011A"/>
     <w:multiLevelType w:val="hybridMultilevel"/>
     <w:tmpl w:val="E11233C2"/>
@@ -5330,7 +5595,7 @@
       </w:rPr>
     </w:lvl>
   </w:abstractNum>
-  <w:abstractNum w:abstractNumId="1">
+  <w:abstractNum w:abstractNumId="2">
     <w:nsid w:val="1BC51C8B"/>
     <w:multiLevelType w:val="multilevel"/>
     <w:tmpl w:val="688AEBC8"/>
@@ -5479,7 +5744,7 @@
       </w:rPr>
     </w:lvl>
   </w:abstractNum>
-  <w:abstractNum w:abstractNumId="2">
+  <w:abstractNum w:abstractNumId="3">
     <w:nsid w:val="2126555E"/>
     <w:multiLevelType w:val="hybridMultilevel"/>
     <w:tmpl w:val="75166604"/>
@@ -5592,7 +5857,7 @@
       </w:rPr>
     </w:lvl>
   </w:abstractNum>
-  <w:abstractNum w:abstractNumId="3">
+  <w:abstractNum w:abstractNumId="4">
     <w:nsid w:val="2BB02A28"/>
     <w:multiLevelType w:val="hybridMultilevel"/>
     <w:tmpl w:val="E52A16BC"/>
@@ -5705,7 +5970,7 @@
       </w:rPr>
     </w:lvl>
   </w:abstractNum>
-  <w:abstractNum w:abstractNumId="4">
+  <w:abstractNum w:abstractNumId="5">
     <w:nsid w:val="37E6404E"/>
     <w:multiLevelType w:val="hybridMultilevel"/>
     <w:tmpl w:val="8FC850CC"/>
@@ -5818,7 +6083,7 @@
       </w:rPr>
     </w:lvl>
   </w:abstractNum>
-  <w:abstractNum w:abstractNumId="5">
+  <w:abstractNum w:abstractNumId="6">
     <w:nsid w:val="3CC46B31"/>
     <w:multiLevelType w:val="hybridMultilevel"/>
     <w:tmpl w:val="F29A99CA"/>
@@ -5931,7 +6196,7 @@
       </w:rPr>
     </w:lvl>
   </w:abstractNum>
-  <w:abstractNum w:abstractNumId="6">
+  <w:abstractNum w:abstractNumId="7">
     <w:nsid w:val="54E92955"/>
     <w:multiLevelType w:val="hybridMultilevel"/>
     <w:tmpl w:val="B51A3826"/>
@@ -6044,7 +6309,7 @@
       </w:rPr>
     </w:lvl>
   </w:abstractNum>
-  <w:abstractNum w:abstractNumId="7">
+  <w:abstractNum w:abstractNumId="8">
     <w:nsid w:val="589E7FBD"/>
     <w:multiLevelType w:val="hybridMultilevel"/>
     <w:tmpl w:val="8604DF44"/>
@@ -6157,7 +6422,7 @@
       </w:rPr>
     </w:lvl>
   </w:abstractNum>
-  <w:abstractNum w:abstractNumId="8">
+  <w:abstractNum w:abstractNumId="9">
     <w:nsid w:val="5A4B3B0E"/>
     <w:multiLevelType w:val="hybridMultilevel"/>
     <w:tmpl w:val="A1BC3A10"/>
@@ -6270,7 +6535,7 @@
       </w:rPr>
     </w:lvl>
   </w:abstractNum>
-  <w:abstractNum w:abstractNumId="9">
+  <w:abstractNum w:abstractNumId="10">
     <w:nsid w:val="678B10D8"/>
     <w:multiLevelType w:val="hybridMultilevel"/>
     <w:tmpl w:val="C7B61B12"/>
@@ -6383,7 +6648,7 @@
       </w:rPr>
     </w:lvl>
   </w:abstractNum>
-  <w:abstractNum w:abstractNumId="10">
+  <w:abstractNum w:abstractNumId="11">
     <w:nsid w:val="6A8D6540"/>
     <w:multiLevelType w:val="hybridMultilevel"/>
     <w:tmpl w:val="367CAB7A"/>
@@ -6496,7 +6761,7 @@
       </w:rPr>
     </w:lvl>
   </w:abstractNum>
-  <w:abstractNum w:abstractNumId="11">
+  <w:abstractNum w:abstractNumId="12">
     <w:nsid w:val="75C675B2"/>
     <w:multiLevelType w:val="hybridMultilevel"/>
     <w:tmpl w:val="F27066E8"/>
@@ -6609,7 +6874,7 @@
       </w:rPr>
     </w:lvl>
   </w:abstractNum>
-  <w:abstractNum w:abstractNumId="12">
+  <w:abstractNum w:abstractNumId="13">
     <w:nsid w:val="7AFE3A3F"/>
     <w:multiLevelType w:val="hybridMultilevel"/>
     <w:tmpl w:val="5F48DD12"/>
@@ -6722,29 +6987,29 @@
       </w:rPr>
     </w:lvl>
   </w:abstractNum>
-  <w:abstractNum w:abstractNumId="13">
+  <w:abstractNum w:abstractNumId="14">
     <w:nsid w:val="7DDC4096"/>
     <w:multiLevelType w:val="hybridMultilevel"/>
-    <w:tmpl w:val="979A8B66"/>
+    <w:tmpl w:val="8CC03B46"/>
     <w:lvl w:ilvl="0" w:tplc="04090001">
       <w:start w:val="1"/>
       <w:numFmt w:val="bullet"/>
       <w:lvlText w:val=""/>
       <w:lvlJc w:val="left"/>
       <w:pPr>
-        <w:ind w:left="360" w:hanging="360"/>
+        <w:ind w:left="785" w:hanging="360"/>
       </w:pPr>
       <w:rPr>
         <w:rFonts w:ascii="Symbol" w:hAnsi="Symbol" w:hint="default"/>
       </w:rPr>
     </w:lvl>
-    <w:lvl w:ilvl="1" w:tplc="04090003" w:tentative="1">
+    <w:lvl w:ilvl="1" w:tplc="04090003">
       <w:start w:val="1"/>
       <w:numFmt w:val="bullet"/>
       <w:lvlText w:val="o"/>
       <w:lvlJc w:val="left"/>
       <w:pPr>
-        <w:ind w:left="1080" w:hanging="360"/>
+        <w:ind w:left="1636" w:hanging="360"/>
       </w:pPr>
       <w:rPr>
         <w:rFonts w:ascii="Courier New" w:hAnsi="Courier New" w:cs="Courier New" w:hint="default"/>
@@ -6836,46 +7101,49 @@
     </w:lvl>
   </w:abstractNum>
   <w:num w:numId="1">
+    <w:abstractNumId w:val="11"/>
+  </w:num>
+  <w:num w:numId="2">
+    <w:abstractNumId w:val="6"/>
+  </w:num>
+  <w:num w:numId="3">
+    <w:abstractNumId w:val="13"/>
+  </w:num>
+  <w:num w:numId="4">
     <w:abstractNumId w:val="10"/>
   </w:num>
-  <w:num w:numId="2">
+  <w:num w:numId="5">
+    <w:abstractNumId w:val="3"/>
+  </w:num>
+  <w:num w:numId="6">
+    <w:abstractNumId w:val="2"/>
+  </w:num>
+  <w:num w:numId="7">
     <w:abstractNumId w:val="5"/>
   </w:num>
-  <w:num w:numId="3">
+  <w:num w:numId="8">
+    <w:abstractNumId w:val="1"/>
+  </w:num>
+  <w:num w:numId="9">
+    <w:abstractNumId w:val="7"/>
+  </w:num>
+  <w:num w:numId="10">
+    <w:abstractNumId w:val="9"/>
+  </w:num>
+  <w:num w:numId="11">
+    <w:abstractNumId w:val="4"/>
+  </w:num>
+  <w:num w:numId="12">
+    <w:abstractNumId w:val="14"/>
+  </w:num>
+  <w:num w:numId="13">
     <w:abstractNumId w:val="12"/>
   </w:num>
-  <w:num w:numId="4">
-    <w:abstractNumId w:val="9"/>
-  </w:num>
-  <w:num w:numId="5">
-    <w:abstractNumId w:val="2"/>
-  </w:num>
-  <w:num w:numId="6">
-    <w:abstractNumId w:val="1"/>
-  </w:num>
-  <w:num w:numId="7">
-    <w:abstractNumId w:val="4"/>
-  </w:num>
-  <w:num w:numId="8">
-    <w:abstractNumId w:val="0"/>
-  </w:num>
-  <w:num w:numId="9">
-    <w:abstractNumId w:val="6"/>
-  </w:num>
-  <w:num w:numId="10">
+  <w:num w:numId="14">
     <w:abstractNumId w:val="8"/>
   </w:num>
-  <w:num w:numId="11">
-    <w:abstractNumId w:val="3"/>
-  </w:num>
-  <w:num w:numId="12">
-    <w:abstractNumId w:val="13"/>
-  </w:num>
-  <w:num w:numId="13">
-    <w:abstractNumId w:val="11"/>
-  </w:num>
-  <w:num w:numId="14">
-    <w:abstractNumId w:val="7"/>
+  <w:num w:numId="15">
+    <w:abstractNumId w:val="0"/>
   </w:num>
 </w:numbering>
 </file>

</xml_diff>

<commit_message>
updating composite pattern Javadoc
</commit_message>
<xml_diff>
--- a/Exam_Notes/NOTES.docx
+++ b/Exam_Notes/NOTES.docx
@@ -1337,18 +1337,30 @@
       <w:pPr>
         <w:rPr>
           <w:rFonts w:ascii="Calibri" w:hAnsi="Calibri"/>
-          <w:sz w:val="20"/>
-          <w:szCs w:val="20"/>
-        </w:rPr>
-      </w:pPr>
-      <w:r>
-        <w:rPr>
-          <w:rFonts w:ascii="Calibri" w:hAnsi="Calibri"/>
           <w:b/>
           <w:color w:val="2E74B5" w:themeColor="accent1" w:themeShade="BF"/>
           <w:sz w:val="20"/>
           <w:szCs w:val="20"/>
         </w:rPr>
+      </w:pPr>
+    </w:p>
+    <w:p>
+      <w:pPr>
+        <w:rPr>
+          <w:rFonts w:ascii="Calibri" w:hAnsi="Calibri"/>
+          <w:sz w:val="20"/>
+          <w:szCs w:val="20"/>
+        </w:rPr>
+      </w:pPr>
+      <w:r>
+        <w:rPr>
+          <w:rFonts w:ascii="Calibri" w:hAnsi="Calibri"/>
+          <w:b/>
+          <w:color w:val="2E74B5" w:themeColor="accent1" w:themeShade="BF"/>
+          <w:sz w:val="20"/>
+          <w:szCs w:val="20"/>
+        </w:rPr>
+        <w:lastRenderedPageBreak/>
         <w:t>Generic Types / Polymorphism</w:t>
       </w:r>
     </w:p>
@@ -1370,7 +1382,6 @@
           <w:sz w:val="20"/>
           <w:szCs w:val="20"/>
         </w:rPr>
-        <w:lastRenderedPageBreak/>
         <w:t>Generic</w:t>
       </w:r>
       <w:r>
@@ -3210,6 +3221,234 @@
           <w:szCs w:val="20"/>
         </w:rPr>
       </w:pPr>
+      <w:r>
+        <w:rPr>
+          <w:rFonts w:ascii="Calibri" w:eastAsia="Times New Roman" w:hAnsi="Calibri" w:cs="Arial"/>
+          <w:b/>
+          <w:color w:val="242729"/>
+          <w:sz w:val="20"/>
+          <w:szCs w:val="20"/>
+        </w:rPr>
+        <w:t>Overriding equals() method</w:t>
+      </w:r>
+    </w:p>
+    <w:p>
+      <w:pPr>
+        <w:pStyle w:val="NormalWeb"/>
+        <w:numPr>
+          <w:ilvl w:val="0"/>
+          <w:numId w:val="12"/>
+        </w:numPr>
+        <w:spacing w:before="0" w:beforeAutospacing="0" w:after="0" w:afterAutospacing="0"/>
+        <w:textAlignment w:val="baseline"/>
+        <w:rPr>
+          <w:rFonts w:ascii="Calibri" w:hAnsi="Calibri" w:cs="Arial"/>
+          <w:color w:val="242729"/>
+          <w:sz w:val="20"/>
+          <w:szCs w:val="20"/>
+        </w:rPr>
+      </w:pPr>
+      <w:r>
+        <w:rPr>
+          <w:rStyle w:val="Strong"/>
+          <w:rFonts w:ascii="Calibri" w:hAnsi="Calibri" w:cs="Arial"/>
+          <w:b w:val="0"/>
+          <w:color w:val="242729"/>
+          <w:sz w:val="20"/>
+          <w:szCs w:val="20"/>
+          <w:bdr w:val="none" w:sz="0" w:space="0" w:color="auto" w:frame="1"/>
+        </w:rPr>
+        <w:t xml:space="preserve">Default </w:t>
+      </w:r>
+      <w:r>
+        <w:rPr>
+          <w:rFonts w:ascii="Calibri" w:hAnsi="Calibri" w:cs="Arial"/>
+          <w:color w:val="242729"/>
+          <w:sz w:val="20"/>
+          <w:szCs w:val="20"/>
+        </w:rPr>
+        <w:t xml:space="preserve">equals() class </w:t>
+      </w:r>
+      <w:r>
+        <w:rPr>
+          <w:rStyle w:val="Strong"/>
+          <w:rFonts w:ascii="Calibri" w:hAnsi="Calibri" w:cs="Arial"/>
+          <w:color w:val="242729"/>
+          <w:sz w:val="20"/>
+          <w:szCs w:val="20"/>
+          <w:bdr w:val="none" w:sz="0" w:space="0" w:color="auto" w:frame="1"/>
+        </w:rPr>
+        <w:t>compares memory location and only</w:t>
+      </w:r>
+      <w:r>
+        <w:rPr>
+          <w:rStyle w:val="apple-converted-space"/>
+          <w:rFonts w:ascii="Calibri" w:hAnsi="Calibri" w:cs="Arial"/>
+          <w:color w:val="242729"/>
+          <w:sz w:val="20"/>
+          <w:szCs w:val="20"/>
+        </w:rPr>
+        <w:t> </w:t>
+      </w:r>
+      <w:r>
+        <w:rPr>
+          <w:rFonts w:ascii="Calibri" w:hAnsi="Calibri" w:cs="Arial"/>
+          <w:color w:val="242729"/>
+          <w:sz w:val="20"/>
+          <w:szCs w:val="20"/>
+        </w:rPr>
+        <w:t>return true if two reference variable are pointing to same memory location i.e. essentially they are same object.</w:t>
+      </w:r>
+    </w:p>
+    <w:p>
+      <w:pPr>
+        <w:pStyle w:val="NormalWeb"/>
+        <w:numPr>
+          <w:ilvl w:val="0"/>
+          <w:numId w:val="12"/>
+        </w:numPr>
+        <w:spacing w:before="0" w:beforeAutospacing="0" w:after="0" w:afterAutospacing="0"/>
+        <w:textAlignment w:val="baseline"/>
+        <w:rPr>
+          <w:rFonts w:ascii="Calibri" w:hAnsi="Calibri" w:cs="Arial"/>
+          <w:color w:val="242729"/>
+          <w:sz w:val="20"/>
+          <w:szCs w:val="20"/>
+        </w:rPr>
+      </w:pPr>
+      <w:r>
+        <w:rPr>
+          <w:rFonts w:ascii="Calibri" w:hAnsi="Calibri" w:cs="Arial"/>
+          <w:color w:val="242729"/>
+          <w:sz w:val="20"/>
+          <w:szCs w:val="20"/>
+        </w:rPr>
+        <w:t xml:space="preserve">For primitive types, using equals gives the correct result. </w:t>
+      </w:r>
+      <w:r>
+        <w:rPr>
+          <w:rFonts w:ascii="Calibri" w:hAnsi="Calibri" w:cs="Arial"/>
+          <w:color w:val="242729"/>
+          <w:sz w:val="20"/>
+          <w:szCs w:val="20"/>
+        </w:rPr>
+        <w:t xml:space="preserve">This doesn’t work for </w:t>
+      </w:r>
+      <w:r>
+        <w:rPr>
+          <w:rFonts w:ascii="Calibri" w:hAnsi="Calibri" w:cs="Arial"/>
+          <w:color w:val="242729"/>
+          <w:sz w:val="20"/>
+          <w:szCs w:val="20"/>
+        </w:rPr>
+        <w:t>Objects</w:t>
+      </w:r>
+      <w:r>
+        <w:rPr>
+          <w:rFonts w:ascii="Calibri" w:hAnsi="Calibri" w:cs="Arial"/>
+          <w:color w:val="242729"/>
+          <w:sz w:val="20"/>
+          <w:szCs w:val="20"/>
+        </w:rPr>
+        <w:t>.</w:t>
+      </w:r>
+    </w:p>
+    <w:p>
+      <w:pPr>
+        <w:pStyle w:val="NormalWeb"/>
+        <w:numPr>
+          <w:ilvl w:val="0"/>
+          <w:numId w:val="12"/>
+        </w:numPr>
+        <w:spacing w:before="0" w:beforeAutospacing="0" w:after="0" w:afterAutospacing="0"/>
+        <w:textAlignment w:val="baseline"/>
+        <w:rPr>
+          <w:rFonts w:ascii="Calibri" w:hAnsi="Calibri" w:cs="Arial"/>
+          <w:color w:val="242729"/>
+          <w:sz w:val="20"/>
+          <w:szCs w:val="20"/>
+        </w:rPr>
+      </w:pPr>
+      <w:r>
+        <w:rPr>
+          <w:rFonts w:ascii="Calibri" w:hAnsi="Calibri" w:cs="Arial"/>
+          <w:color w:val="242729"/>
+          <w:sz w:val="20"/>
+          <w:szCs w:val="20"/>
+        </w:rPr>
+        <w:t>Java recommends to</w:t>
+      </w:r>
+      <w:r>
+        <w:rPr>
+          <w:rStyle w:val="apple-converted-space"/>
+          <w:rFonts w:ascii="Calibri" w:hAnsi="Calibri" w:cs="Arial"/>
+          <w:color w:val="242729"/>
+          <w:sz w:val="20"/>
+          <w:szCs w:val="20"/>
+        </w:rPr>
+        <w:t> </w:t>
+      </w:r>
+      <w:r>
+        <w:rPr>
+          <w:rStyle w:val="Strong"/>
+          <w:rFonts w:ascii="Calibri" w:hAnsi="Calibri" w:cs="Arial"/>
+          <w:color w:val="242729"/>
+          <w:sz w:val="20"/>
+          <w:szCs w:val="20"/>
+          <w:bdr w:val="none" w:sz="0" w:space="0" w:color="auto" w:frame="1"/>
+        </w:rPr>
+        <w:t>override equals</w:t>
+      </w:r>
+      <w:r>
+        <w:rPr>
+          <w:rStyle w:val="apple-converted-space"/>
+          <w:rFonts w:ascii="Calibri" w:hAnsi="Calibri" w:cs="Arial"/>
+          <w:color w:val="242729"/>
+          <w:sz w:val="20"/>
+          <w:szCs w:val="20"/>
+        </w:rPr>
+        <w:t> </w:t>
+      </w:r>
+      <w:r>
+        <w:rPr>
+          <w:rFonts w:ascii="Calibri" w:hAnsi="Calibri" w:cs="Arial"/>
+          <w:color w:val="242729"/>
+          <w:sz w:val="20"/>
+          <w:szCs w:val="20"/>
+        </w:rPr>
+        <w:t>method if equality is going</w:t>
+      </w:r>
+      <w:r>
+        <w:rPr>
+          <w:rStyle w:val="apple-converted-space"/>
+          <w:rFonts w:ascii="Calibri" w:hAnsi="Calibri" w:cs="Arial"/>
+          <w:color w:val="242729"/>
+          <w:sz w:val="20"/>
+          <w:szCs w:val="20"/>
+        </w:rPr>
+        <w:t> </w:t>
+      </w:r>
+      <w:r>
+        <w:rPr>
+          <w:rStyle w:val="Strong"/>
+          <w:rFonts w:ascii="Calibri" w:hAnsi="Calibri" w:cs="Arial"/>
+          <w:color w:val="242729"/>
+          <w:sz w:val="20"/>
+          <w:szCs w:val="20"/>
+          <w:bdr w:val="none" w:sz="0" w:space="0" w:color="auto" w:frame="1"/>
+        </w:rPr>
+        <w:t>to be defined by logical way or via some business logic</w:t>
+      </w:r>
+      <w:r>
+        <w:rPr>
+          <w:rFonts w:ascii="Calibri" w:hAnsi="Calibri" w:cs="Arial"/>
+          <w:b/>
+          <w:color w:val="242729"/>
+          <w:sz w:val="20"/>
+          <w:szCs w:val="20"/>
+        </w:rPr>
+        <w:t>.</w:t>
+      </w:r>
     </w:p>
     <w:p>
       <w:pPr>
@@ -3364,77 +3603,13 @@
         <w:rPr>
           <w:rFonts w:ascii="Calibri" w:hAnsi="Calibri"/>
           <w:b/>
-          <w:color w:val="000000" w:themeColor="text1"/>
-          <w:sz w:val="20"/>
-          <w:szCs w:val="20"/>
-        </w:rPr>
-      </w:pPr>
-    </w:p>
-    <w:p>
-      <w:pPr>
-        <w:rPr>
-          <w:rFonts w:ascii="Calibri" w:hAnsi="Calibri"/>
-          <w:b/>
-          <w:color w:val="000000" w:themeColor="text1"/>
-          <w:sz w:val="20"/>
-          <w:szCs w:val="20"/>
-        </w:rPr>
-      </w:pPr>
-    </w:p>
-    <w:p>
-      <w:pPr>
-        <w:rPr>
-          <w:rFonts w:ascii="Calibri" w:hAnsi="Calibri"/>
-          <w:b/>
-          <w:color w:val="000000" w:themeColor="text1"/>
-          <w:sz w:val="20"/>
-          <w:szCs w:val="20"/>
-        </w:rPr>
-      </w:pPr>
-    </w:p>
-    <w:p>
-      <w:pPr>
-        <w:rPr>
-          <w:rFonts w:ascii="Calibri" w:hAnsi="Calibri"/>
-          <w:b/>
-          <w:color w:val="000000" w:themeColor="text1"/>
-          <w:sz w:val="20"/>
-          <w:szCs w:val="20"/>
-        </w:rPr>
-      </w:pPr>
-    </w:p>
-    <w:p>
-      <w:pPr>
-        <w:rPr>
-          <w:rFonts w:ascii="Calibri" w:hAnsi="Calibri"/>
-          <w:b/>
-          <w:color w:val="000000" w:themeColor="text1"/>
-          <w:sz w:val="20"/>
-          <w:szCs w:val="20"/>
-        </w:rPr>
-      </w:pPr>
-    </w:p>
-    <w:p>
-      <w:pPr>
-        <w:rPr>
-          <w:rFonts w:ascii="Calibri" w:hAnsi="Calibri"/>
-          <w:b/>
-          <w:color w:val="000000" w:themeColor="text1"/>
-          <w:sz w:val="20"/>
-          <w:szCs w:val="20"/>
-        </w:rPr>
-      </w:pPr>
-    </w:p>
-    <w:p>
-      <w:pPr>
-        <w:rPr>
-          <w:rFonts w:ascii="Calibri" w:hAnsi="Calibri"/>
-          <w:b/>
           <w:color w:val="2E74B5" w:themeColor="accent1" w:themeShade="BF"/>
           <w:sz w:val="20"/>
           <w:szCs w:val="20"/>
         </w:rPr>
       </w:pPr>
+      <w:bookmarkStart w:id="0" w:name="_GoBack"/>
+      <w:bookmarkEnd w:id="0"/>
     </w:p>
     <w:p>
       <w:pPr>
@@ -5381,8 +5556,36 @@
         </w:rPr>
         <w:t>Email person</w:t>
       </w:r>
-      <w:bookmarkStart w:id="0" w:name="_GoBack"/>
-      <w:bookmarkEnd w:id="0"/>
+    </w:p>
+    <w:p>
+      <w:pPr>
+        <w:rPr>
+          <w:rFonts w:ascii="Calibri" w:hAnsi="Calibri"/>
+          <w:color w:val="2E74B5" w:themeColor="accent1" w:themeShade="BF"/>
+          <w:sz w:val="20"/>
+          <w:szCs w:val="20"/>
+        </w:rPr>
+      </w:pPr>
+      <w:r>
+        <w:rPr>
+          <w:rFonts w:ascii="Calibri" w:hAnsi="Calibri"/>
+          <w:b/>
+          <w:color w:val="2E74B5" w:themeColor="accent1" w:themeShade="BF"/>
+          <w:sz w:val="20"/>
+          <w:szCs w:val="20"/>
+        </w:rPr>
+        <w:t>UML and CMC Cards</w:t>
+      </w:r>
+    </w:p>
+    <w:p>
+      <w:pPr>
+        <w:rPr>
+          <w:rFonts w:ascii="Calibri" w:hAnsi="Calibri"/>
+          <w:color w:val="000000" w:themeColor="text1"/>
+          <w:sz w:val="20"/>
+          <w:szCs w:val="20"/>
+        </w:rPr>
+      </w:pPr>
     </w:p>
     <w:sectPr>
       <w:pgSz w:w="11900" w:h="16840"/>
@@ -6990,7 +7193,7 @@
   <w:abstractNum w:abstractNumId="14">
     <w:nsid w:val="7DDC4096"/>
     <w:multiLevelType w:val="hybridMultilevel"/>
-    <w:tmpl w:val="8CC03B46"/>
+    <w:tmpl w:val="E34C5D16"/>
     <w:lvl w:ilvl="0" w:tplc="04090001">
       <w:start w:val="1"/>
       <w:numFmt w:val="bullet"/>
@@ -7630,6 +7833,28 @@
       </w:tblCellMar>
     </w:tblPr>
   </w:style>
+  <w:style w:type="paragraph" w:styleId="NormalWeb">
+    <w:name w:val="Normal (Web)"/>
+    <w:basedOn w:val="Normal"/>
+    <w:uiPriority w:val="99"/>
+    <w:semiHidden/>
+    <w:unhideWhenUsed/>
+    <w:rsid w:val="007A24A8"/>
+    <w:pPr>
+      <w:spacing w:before="100" w:beforeAutospacing="1" w:after="100" w:afterAutospacing="1"/>
+    </w:pPr>
+  </w:style>
+  <w:style w:type="character" w:styleId="Strong">
+    <w:name w:val="Strong"/>
+    <w:basedOn w:val="DefaultParagraphFont"/>
+    <w:uiPriority w:val="22"/>
+    <w:qFormat/>
+    <w:rsid w:val="007A24A8"/>
+    <w:rPr>
+      <w:b/>
+      <w:bCs/>
+    </w:rPr>
+  </w:style>
 </w:styles>
 </file>
 

</xml_diff>

<commit_message>
updating observer design pattern
</commit_message>
<xml_diff>
--- a/Exam_Notes/NOTES.docx
+++ b/Exam_Notes/NOTES.docx
@@ -43,43 +43,16 @@
           <w:sz w:val="20"/>
           <w:szCs w:val="20"/>
         </w:rPr>
-        <w:t>LEAVE SPACE FOR JAVADOC + WRITE CODE OUT FIRST</w:t>
-      </w:r>
-      <w:r>
-        <w:rPr>
-          <w:rFonts w:ascii="Calibri" w:hAnsi="Calibri"/>
-          <w:color w:val="000000" w:themeColor="text1"/>
-          <w:sz w:val="20"/>
-          <w:szCs w:val="20"/>
-        </w:rPr>
-        <w:t xml:space="preserve"> (except for Q2 </w:t>
-      </w:r>
-      <w:r>
-        <w:rPr>
-          <w:rFonts w:ascii="Calibri" w:hAnsi="Calibri"/>
-          <w:color w:val="000000" w:themeColor="text1"/>
-          <w:sz w:val="20"/>
-          <w:szCs w:val="20"/>
-        </w:rPr>
-        <w:t>–</w:t>
-      </w:r>
-      <w:r>
-        <w:rPr>
-          <w:rFonts w:ascii="Calibri" w:hAnsi="Calibri"/>
-          <w:color w:val="000000" w:themeColor="text1"/>
-          <w:sz w:val="20"/>
-          <w:szCs w:val="20"/>
-        </w:rPr>
-        <w:t xml:space="preserve"> </w:t>
-      </w:r>
-      <w:r>
-        <w:rPr>
-          <w:rFonts w:ascii="Calibri" w:hAnsi="Calibri"/>
-          <w:color w:val="000000" w:themeColor="text1"/>
-          <w:sz w:val="20"/>
-          <w:szCs w:val="20"/>
-        </w:rPr>
-        <w:t>Programming by Contract)</w:t>
+        <w:t xml:space="preserve">#1 Read Design Pattern QN + </w:t>
+      </w:r>
+      <w:r>
+        <w:rPr>
+          <w:rFonts w:ascii="Calibri" w:hAnsi="Calibri"/>
+          <w:color w:val="000000" w:themeColor="text1"/>
+          <w:sz w:val="20"/>
+          <w:szCs w:val="20"/>
+        </w:rPr>
+        <w:t>UML Dump for the question as soon as you start</w:t>
       </w:r>
     </w:p>
     <w:p>
@@ -103,25 +76,7 @@
           <w:sz w:val="20"/>
           <w:szCs w:val="20"/>
         </w:rPr>
-        <w:t>COME BACK TO UML DIAGRAMS Q1</w:t>
-      </w:r>
-      <w:r>
-        <w:rPr>
-          <w:rFonts w:ascii="Calibri" w:hAnsi="Calibri"/>
-          <w:color w:val="000000" w:themeColor="text1"/>
-          <w:sz w:val="20"/>
-          <w:szCs w:val="20"/>
-        </w:rPr>
-        <w:t xml:space="preserve"> Q</w:t>
-      </w:r>
-      <w:r>
-        <w:rPr>
-          <w:rFonts w:ascii="Calibri" w:hAnsi="Calibri"/>
-          <w:color w:val="000000" w:themeColor="text1"/>
-          <w:sz w:val="20"/>
-          <w:szCs w:val="20"/>
-        </w:rPr>
-        <w:t>4 AT THE END</w:t>
+        <w:t>#2 Start from Q2</w:t>
       </w:r>
     </w:p>
     <w:p>
@@ -145,25 +100,43 @@
           <w:sz w:val="20"/>
           <w:szCs w:val="20"/>
         </w:rPr>
-        <w:t>COME BACK TO JAVADOC FOR Q2</w:t>
-      </w:r>
-      <w:r>
-        <w:rPr>
-          <w:rFonts w:ascii="Calibri" w:hAnsi="Calibri"/>
-          <w:color w:val="000000" w:themeColor="text1"/>
-          <w:sz w:val="20"/>
-          <w:szCs w:val="20"/>
-        </w:rPr>
-        <w:t xml:space="preserve"> Q3 Q</w:t>
-      </w:r>
-      <w:r>
-        <w:rPr>
-          <w:rFonts w:ascii="Calibri" w:hAnsi="Calibri"/>
-          <w:color w:val="000000" w:themeColor="text1"/>
-          <w:sz w:val="20"/>
-          <w:szCs w:val="20"/>
-        </w:rPr>
-        <w:t>4 AT THE END.</w:t>
+        <w:t>LEAVE SPACE FOR JAVADOC + WRITE CODE OUT FIRST</w:t>
+      </w:r>
+      <w:r>
+        <w:rPr>
+          <w:rFonts w:ascii="Calibri" w:hAnsi="Calibri"/>
+          <w:color w:val="000000" w:themeColor="text1"/>
+          <w:sz w:val="20"/>
+          <w:szCs w:val="20"/>
+        </w:rPr>
+        <w:t xml:space="preserve"> (except for Q2 </w:t>
+      </w:r>
+      <w:r>
+        <w:rPr>
+          <w:rFonts w:ascii="Calibri" w:hAnsi="Calibri"/>
+          <w:color w:val="000000" w:themeColor="text1"/>
+          <w:sz w:val="20"/>
+          <w:szCs w:val="20"/>
+        </w:rPr>
+        <w:t>–</w:t>
+      </w:r>
+      <w:r>
+        <w:rPr>
+          <w:rFonts w:ascii="Calibri" w:hAnsi="Calibri"/>
+          <w:color w:val="000000" w:themeColor="text1"/>
+          <w:sz w:val="20"/>
+          <w:szCs w:val="20"/>
+        </w:rPr>
+        <w:t xml:space="preserve"> </w:t>
+      </w:r>
+      <w:r>
+        <w:rPr>
+          <w:rFonts w:ascii="Calibri" w:hAnsi="Calibri"/>
+          <w:color w:val="000000" w:themeColor="text1"/>
+          <w:sz w:val="20"/>
+          <w:szCs w:val="20"/>
+        </w:rPr>
+        <w:t>Programming by Contract)</w:t>
       </w:r>
     </w:p>
     <w:p>
@@ -187,6 +160,90 @@
           <w:sz w:val="20"/>
           <w:szCs w:val="20"/>
         </w:rPr>
+        <w:t>COME BACK TO UML DIAGRAMS Q1</w:t>
+      </w:r>
+      <w:r>
+        <w:rPr>
+          <w:rFonts w:ascii="Calibri" w:hAnsi="Calibri"/>
+          <w:color w:val="000000" w:themeColor="text1"/>
+          <w:sz w:val="20"/>
+          <w:szCs w:val="20"/>
+        </w:rPr>
+        <w:t xml:space="preserve"> Q</w:t>
+      </w:r>
+      <w:r>
+        <w:rPr>
+          <w:rFonts w:ascii="Calibri" w:hAnsi="Calibri"/>
+          <w:color w:val="000000" w:themeColor="text1"/>
+          <w:sz w:val="20"/>
+          <w:szCs w:val="20"/>
+        </w:rPr>
+        <w:t>4 AT THE END</w:t>
+      </w:r>
+    </w:p>
+    <w:p>
+      <w:pPr>
+        <w:pStyle w:val="ListParagraph"/>
+        <w:numPr>
+          <w:ilvl w:val="0"/>
+          <w:numId w:val="14"/>
+        </w:numPr>
+        <w:rPr>
+          <w:rFonts w:ascii="Calibri" w:hAnsi="Calibri"/>
+          <w:color w:val="000000" w:themeColor="text1"/>
+          <w:sz w:val="20"/>
+          <w:szCs w:val="20"/>
+        </w:rPr>
+      </w:pPr>
+      <w:r>
+        <w:rPr>
+          <w:rFonts w:ascii="Calibri" w:hAnsi="Calibri"/>
+          <w:color w:val="000000" w:themeColor="text1"/>
+          <w:sz w:val="20"/>
+          <w:szCs w:val="20"/>
+        </w:rPr>
+        <w:t>COME BACK TO JAVADOC FOR Q2</w:t>
+      </w:r>
+      <w:r>
+        <w:rPr>
+          <w:rFonts w:ascii="Calibri" w:hAnsi="Calibri"/>
+          <w:color w:val="000000" w:themeColor="text1"/>
+          <w:sz w:val="20"/>
+          <w:szCs w:val="20"/>
+        </w:rPr>
+        <w:t xml:space="preserve"> Q3 Q</w:t>
+      </w:r>
+      <w:r>
+        <w:rPr>
+          <w:rFonts w:ascii="Calibri" w:hAnsi="Calibri"/>
+          <w:color w:val="000000" w:themeColor="text1"/>
+          <w:sz w:val="20"/>
+          <w:szCs w:val="20"/>
+        </w:rPr>
+        <w:t>4 AT THE END.</w:t>
+      </w:r>
+    </w:p>
+    <w:p>
+      <w:pPr>
+        <w:pStyle w:val="ListParagraph"/>
+        <w:numPr>
+          <w:ilvl w:val="0"/>
+          <w:numId w:val="14"/>
+        </w:numPr>
+        <w:rPr>
+          <w:rFonts w:ascii="Calibri" w:hAnsi="Calibri"/>
+          <w:color w:val="000000" w:themeColor="text1"/>
+          <w:sz w:val="20"/>
+          <w:szCs w:val="20"/>
+        </w:rPr>
+      </w:pPr>
+      <w:r>
+        <w:rPr>
+          <w:rFonts w:ascii="Calibri" w:hAnsi="Calibri"/>
+          <w:color w:val="000000" w:themeColor="text1"/>
+          <w:sz w:val="20"/>
+          <w:szCs w:val="20"/>
+        </w:rPr>
         <w:t>For UMLs:</w:t>
       </w:r>
       <w:r>
@@ -1360,7 +1417,6 @@
           <w:sz w:val="20"/>
           <w:szCs w:val="20"/>
         </w:rPr>
-        <w:lastRenderedPageBreak/>
         <w:t>Generic Types / Polymorphism</w:t>
       </w:r>
     </w:p>
@@ -3581,35 +3637,11 @@
         <w:rPr>
           <w:rFonts w:ascii="Calibri" w:hAnsi="Calibri"/>
           <w:b/>
-          <w:color w:val="000000" w:themeColor="text1"/>
-          <w:sz w:val="20"/>
-          <w:szCs w:val="20"/>
-        </w:rPr>
-      </w:pPr>
-    </w:p>
-    <w:p>
-      <w:pPr>
-        <w:rPr>
-          <w:rFonts w:ascii="Calibri" w:hAnsi="Calibri"/>
-          <w:b/>
-          <w:color w:val="000000" w:themeColor="text1"/>
-          <w:sz w:val="20"/>
-          <w:szCs w:val="20"/>
-        </w:rPr>
-      </w:pPr>
-    </w:p>
-    <w:p>
-      <w:pPr>
-        <w:rPr>
-          <w:rFonts w:ascii="Calibri" w:hAnsi="Calibri"/>
-          <w:b/>
           <w:color w:val="2E74B5" w:themeColor="accent1" w:themeShade="BF"/>
           <w:sz w:val="20"/>
           <w:szCs w:val="20"/>
         </w:rPr>
       </w:pPr>
-      <w:bookmarkStart w:id="0" w:name="_GoBack"/>
-      <w:bookmarkEnd w:id="0"/>
     </w:p>
     <w:p>
       <w:pPr>
@@ -3640,6 +3672,97 @@
           <w:szCs w:val="20"/>
         </w:rPr>
       </w:pPr>
+      <w:r>
+        <w:rPr>
+          <w:rFonts w:ascii="Calibri" w:hAnsi="Calibri"/>
+          <w:b/>
+          <w:color w:val="000000" w:themeColor="text1"/>
+          <w:sz w:val="20"/>
+          <w:szCs w:val="20"/>
+        </w:rPr>
+        <w:t>Composite Pattern</w:t>
+      </w:r>
+      <w:r>
+        <w:rPr>
+          <w:rFonts w:ascii="Calibri" w:hAnsi="Calibri"/>
+          <w:color w:val="000000" w:themeColor="text1"/>
+          <w:sz w:val="20"/>
+          <w:szCs w:val="20"/>
+        </w:rPr>
+        <w:t xml:space="preserve"> is used when creating a class that contains a group of its own objects. This class provides ways to modify its group of same objects. (A tree-like structure)</w:t>
+      </w:r>
+      <w:r>
+        <w:rPr>
+          <w:rFonts w:ascii="Calibri" w:hAnsi="Calibri"/>
+          <w:color w:val="000000" w:themeColor="text1"/>
+          <w:sz w:val="20"/>
+          <w:szCs w:val="20"/>
+        </w:rPr>
+        <w:t xml:space="preserve"> </w:t>
+      </w:r>
+      <w:r>
+        <w:rPr>
+          <w:rFonts w:ascii="Calibri" w:hAnsi="Calibri"/>
+          <w:color w:val="000000" w:themeColor="text1"/>
+          <w:sz w:val="20"/>
+          <w:szCs w:val="20"/>
+        </w:rPr>
+        <w:t>E.g. A composite object COMPUTER</w:t>
+      </w:r>
+      <w:r>
+        <w:rPr>
+          <w:rFonts w:ascii="Calibri" w:hAnsi="Calibri"/>
+          <w:color w:val="000000" w:themeColor="text1"/>
+          <w:sz w:val="20"/>
+          <w:szCs w:val="20"/>
+        </w:rPr>
+        <w:t xml:space="preserve"> </w:t>
+      </w:r>
+      <w:r>
+        <w:rPr>
+          <w:rFonts w:ascii="Calibri" w:hAnsi="Calibri"/>
+          <w:color w:val="000000" w:themeColor="text1"/>
+          <w:sz w:val="20"/>
+          <w:szCs w:val="20"/>
+        </w:rPr>
+        <w:sym w:font="Wingdings" w:char="F0E0"/>
+      </w:r>
+      <w:r>
+        <w:rPr>
+          <w:rFonts w:ascii="Calibri" w:hAnsi="Calibri"/>
+          <w:color w:val="000000" w:themeColor="text1"/>
+          <w:sz w:val="20"/>
+          <w:szCs w:val="20"/>
+        </w:rPr>
+        <w:t xml:space="preserve"> leaf</w:t>
+      </w:r>
+      <w:r>
+        <w:rPr>
+          <w:rFonts w:ascii="Calibri" w:hAnsi="Calibri"/>
+          <w:color w:val="000000" w:themeColor="text1"/>
+          <w:sz w:val="20"/>
+          <w:szCs w:val="20"/>
+        </w:rPr>
+        <w:t xml:space="preserve"> object</w:t>
+      </w:r>
+      <w:r>
+        <w:rPr>
+          <w:rFonts w:ascii="Calibri" w:hAnsi="Calibri"/>
+          <w:color w:val="000000" w:themeColor="text1"/>
+          <w:sz w:val="20"/>
+          <w:szCs w:val="20"/>
+        </w:rPr>
+        <w:t xml:space="preserve"> RAM, GRAPHICS CARD,</w:t>
+      </w:r>
+      <w:r>
+        <w:rPr>
+          <w:rFonts w:ascii="Calibri" w:hAnsi="Calibri"/>
+          <w:color w:val="000000" w:themeColor="text1"/>
+          <w:sz w:val="20"/>
+          <w:szCs w:val="20"/>
+        </w:rPr>
+        <w:t xml:space="preserve"> PCU</w:t>
+      </w:r>
     </w:p>
     <w:p>
       <w:pPr>
@@ -3655,6 +3778,409 @@
           <w:rFonts w:ascii="Calibri" w:hAnsi="Calibri"/>
           <w:noProof/>
           <w:color w:val="000000" w:themeColor="text1"/>
+          <w:sz w:val="20"/>
+          <w:szCs w:val="20"/>
+          <w:lang w:val="en-US"/>
+        </w:rPr>
+        <w:drawing>
+          <wp:inline distT="0" distB="0" distL="0" distR="0" wp14:anchorId="4270355A" wp14:editId="05C5BEC4">
+            <wp:extent cx="5891868" cy="2279015"/>
+            <wp:effectExtent l="0" t="0" r="1270" b="6985"/>
+            <wp:docPr id="5" name="Picture 5"/>
+            <wp:cNvGraphicFramePr>
+              <a:graphicFrameLocks xmlns:a="http://schemas.openxmlformats.org/drawingml/2006/main" noChangeAspect="1"/>
+            </wp:cNvGraphicFramePr>
+            <a:graphic xmlns:a="http://schemas.openxmlformats.org/drawingml/2006/main">
+              <a:graphicData uri="http://schemas.openxmlformats.org/drawingml/2006/picture">
+                <pic:pic xmlns:pic="http://schemas.openxmlformats.org/drawingml/2006/picture">
+                  <pic:nvPicPr>
+                    <pic:cNvPr id="5" name="Screen Shot 2017-06-16 at 2.53.25 PM.png"/>
+                    <pic:cNvPicPr/>
+                  </pic:nvPicPr>
+                  <pic:blipFill>
+                    <a:blip r:embed="rId5">
+                      <a:extLst>
+                        <a:ext uri="{28A0092B-C50C-407E-A947-70E740481C1C}">
+                          <a14:useLocalDpi xmlns:a14="http://schemas.microsoft.com/office/drawing/2010/main" val="0"/>
+                        </a:ext>
+                      </a:extLst>
+                    </a:blip>
+                    <a:stretch>
+                      <a:fillRect/>
+                    </a:stretch>
+                  </pic:blipFill>
+                  <pic:spPr>
+                    <a:xfrm>
+                      <a:off x="0" y="0"/>
+                      <a:ext cx="5950294" cy="2301615"/>
+                    </a:xfrm>
+                    <a:prstGeom prst="rect">
+                      <a:avLst/>
+                    </a:prstGeom>
+                  </pic:spPr>
+                </pic:pic>
+              </a:graphicData>
+            </a:graphic>
+          </wp:inline>
+        </w:drawing>
+      </w:r>
+    </w:p>
+    <w:p>
+      <w:pPr>
+        <w:pBdr>
+          <w:bottom w:val="single" w:sz="12" w:space="1" w:color="auto"/>
+        </w:pBdr>
+        <w:rPr>
+          <w:rFonts w:ascii="Calibri" w:hAnsi="Calibri"/>
+          <w:color w:val="000000" w:themeColor="text1"/>
+          <w:sz w:val="20"/>
+          <w:szCs w:val="20"/>
+        </w:rPr>
+      </w:pPr>
+    </w:p>
+    <w:p>
+      <w:pPr>
+        <w:rPr>
+          <w:rFonts w:ascii="Calibri" w:hAnsi="Calibri"/>
+          <w:color w:val="000000" w:themeColor="text1"/>
+          <w:sz w:val="20"/>
+          <w:szCs w:val="20"/>
+        </w:rPr>
+      </w:pPr>
+    </w:p>
+    <w:p>
+      <w:pPr>
+        <w:rPr>
+          <w:rFonts w:ascii="Calibri" w:hAnsi="Calibri"/>
+          <w:color w:val="000000" w:themeColor="text1"/>
+          <w:sz w:val="20"/>
+          <w:szCs w:val="20"/>
+        </w:rPr>
+      </w:pPr>
+      <w:r>
+        <w:rPr>
+          <w:rFonts w:ascii="Calibri" w:hAnsi="Calibri"/>
+          <w:b/>
+          <w:color w:val="000000" w:themeColor="text1"/>
+          <w:sz w:val="20"/>
+          <w:szCs w:val="20"/>
+        </w:rPr>
+        <w:t>Decorator Pattern</w:t>
+      </w:r>
+      <w:r>
+        <w:rPr>
+          <w:rFonts w:ascii="Calibri" w:hAnsi="Calibri"/>
+          <w:color w:val="000000" w:themeColor="text1"/>
+          <w:sz w:val="20"/>
+          <w:szCs w:val="20"/>
+        </w:rPr>
+        <w:t xml:space="preserve"> allows a user to add new functionality to an existing object without altering its structure.</w:t>
+      </w:r>
+    </w:p>
+    <w:p>
+      <w:pPr>
+        <w:pStyle w:val="ListParagraph"/>
+        <w:numPr>
+          <w:ilvl w:val="0"/>
+          <w:numId w:val="13"/>
+        </w:numPr>
+        <w:rPr>
+          <w:rFonts w:ascii="Calibri" w:hAnsi="Calibri"/>
+          <w:color w:val="000000" w:themeColor="text1"/>
+          <w:sz w:val="20"/>
+          <w:szCs w:val="20"/>
+        </w:rPr>
+      </w:pPr>
+      <w:r>
+        <w:rPr>
+          <w:rFonts w:ascii="Calibri" w:hAnsi="Calibri"/>
+          <w:color w:val="000000" w:themeColor="text1"/>
+          <w:sz w:val="20"/>
+          <w:szCs w:val="20"/>
+        </w:rPr>
+        <w:t>Using the example above, you can include DISCOUNTED PRICES to both your composite / leaf objects.</w:t>
+      </w:r>
+    </w:p>
+    <w:p>
+      <w:pPr>
+        <w:rPr>
+          <w:rFonts w:ascii="Calibri" w:hAnsi="Calibri"/>
+          <w:color w:val="000000" w:themeColor="text1"/>
+          <w:sz w:val="20"/>
+          <w:szCs w:val="20"/>
+        </w:rPr>
+      </w:pPr>
+      <w:r>
+        <w:rPr>
+          <w:rFonts w:ascii="Calibri" w:hAnsi="Calibri"/>
+          <w:b/>
+          <w:color w:val="000000" w:themeColor="text1"/>
+          <w:sz w:val="20"/>
+          <w:szCs w:val="20"/>
+        </w:rPr>
+        <w:t>Super</w:t>
+      </w:r>
+      <w:r>
+        <w:rPr>
+          <w:rFonts w:ascii="Calibri" w:hAnsi="Calibri"/>
+          <w:color w:val="000000" w:themeColor="text1"/>
+          <w:sz w:val="20"/>
+          <w:szCs w:val="20"/>
+        </w:rPr>
+        <w:t xml:space="preserve"> is used to call a method or constructor defined in the super-class.</w:t>
+      </w:r>
+    </w:p>
+    <w:p>
+      <w:pPr>
+        <w:pStyle w:val="ListParagraph"/>
+        <w:numPr>
+          <w:ilvl w:val="0"/>
+          <w:numId w:val="13"/>
+        </w:numPr>
+        <w:rPr>
+          <w:rFonts w:ascii="Calibri" w:hAnsi="Calibri"/>
+          <w:b/>
+          <w:color w:val="000000" w:themeColor="text1"/>
+          <w:sz w:val="20"/>
+          <w:szCs w:val="20"/>
+        </w:rPr>
+      </w:pPr>
+      <w:r>
+        <w:rPr>
+          <w:rFonts w:ascii="Calibri" w:hAnsi="Calibri"/>
+          <w:color w:val="000000" w:themeColor="text1"/>
+          <w:sz w:val="20"/>
+          <w:szCs w:val="20"/>
+        </w:rPr>
+        <w:t xml:space="preserve">E.g. if </w:t>
+      </w:r>
+      <w:r>
+        <w:rPr>
+          <w:rFonts w:ascii="Calibri" w:hAnsi="Calibri"/>
+          <w:b/>
+          <w:color w:val="000000" w:themeColor="text1"/>
+          <w:sz w:val="20"/>
+          <w:szCs w:val="20"/>
+        </w:rPr>
+        <w:t>DiscountComponent extends DecoratorComponent</w:t>
+      </w:r>
+      <w:r>
+        <w:rPr>
+          <w:rFonts w:ascii="Calibri" w:hAnsi="Calibri"/>
+          <w:color w:val="000000" w:themeColor="text1"/>
+          <w:sz w:val="20"/>
+          <w:szCs w:val="20"/>
+        </w:rPr>
+        <w:t xml:space="preserve"> , super = DecoratorComponent</w:t>
+      </w:r>
+    </w:p>
+    <w:p>
+      <w:pPr>
+        <w:pStyle w:val="ListParagraph"/>
+        <w:numPr>
+          <w:ilvl w:val="0"/>
+          <w:numId w:val="13"/>
+        </w:numPr>
+        <w:rPr>
+          <w:rFonts w:ascii="Calibri" w:hAnsi="Calibri"/>
+          <w:b/>
+          <w:color w:val="000000" w:themeColor="text1"/>
+          <w:sz w:val="20"/>
+          <w:szCs w:val="20"/>
+        </w:rPr>
+      </w:pPr>
+      <w:r>
+        <w:rPr>
+          <w:rFonts w:ascii="Calibri" w:hAnsi="Calibri"/>
+          <w:color w:val="000000" w:themeColor="text1"/>
+          <w:sz w:val="20"/>
+          <w:szCs w:val="20"/>
+        </w:rPr>
+        <w:t xml:space="preserve">Calling super methods: </w:t>
+      </w:r>
+      <w:r>
+        <w:rPr>
+          <w:rFonts w:ascii="Calibri" w:hAnsi="Calibri"/>
+          <w:b/>
+          <w:color w:val="000000" w:themeColor="text1"/>
+          <w:sz w:val="20"/>
+          <w:szCs w:val="20"/>
+        </w:rPr>
+        <w:t>super.method();</w:t>
+      </w:r>
+    </w:p>
+    <w:p>
+      <w:pPr>
+        <w:pStyle w:val="ListParagraph"/>
+        <w:numPr>
+          <w:ilvl w:val="0"/>
+          <w:numId w:val="13"/>
+        </w:numPr>
+        <w:rPr>
+          <w:rFonts w:ascii="Calibri" w:hAnsi="Calibri"/>
+          <w:b/>
+          <w:color w:val="000000" w:themeColor="text1"/>
+          <w:sz w:val="20"/>
+          <w:szCs w:val="20"/>
+        </w:rPr>
+      </w:pPr>
+      <w:r>
+        <w:rPr>
+          <w:rFonts w:ascii="Calibri" w:hAnsi="Calibri"/>
+          <w:color w:val="000000" w:themeColor="text1"/>
+          <w:sz w:val="20"/>
+          <w:szCs w:val="20"/>
+        </w:rPr>
+        <w:t xml:space="preserve">Calling super constructor: </w:t>
+      </w:r>
+      <w:r>
+        <w:rPr>
+          <w:rFonts w:ascii="Calibri" w:hAnsi="Calibri"/>
+          <w:b/>
+          <w:color w:val="000000" w:themeColor="text1"/>
+          <w:sz w:val="20"/>
+          <w:szCs w:val="20"/>
+        </w:rPr>
+        <w:t>super(constructor arguments</w:t>
+      </w:r>
+      <w:r>
+        <w:rPr>
+          <w:rFonts w:ascii="Calibri" w:hAnsi="Calibri"/>
+          <w:b/>
+          <w:color w:val="000000" w:themeColor="text1"/>
+          <w:sz w:val="20"/>
+          <w:szCs w:val="20"/>
+        </w:rPr>
+        <w:t>);</w:t>
+      </w:r>
+    </w:p>
+    <w:p>
+      <w:pPr>
+        <w:rPr>
+          <w:rFonts w:ascii="Calibri" w:hAnsi="Calibri"/>
+          <w:noProof/>
+          <w:color w:val="000000" w:themeColor="text1"/>
+          <w:sz w:val="20"/>
+          <w:szCs w:val="20"/>
+          <w:lang w:val="en-US"/>
+        </w:rPr>
+      </w:pPr>
+      <w:r>
+        <w:rPr>
+          <w:rFonts w:ascii="Calibri" w:hAnsi="Calibri"/>
+          <w:noProof/>
+          <w:color w:val="000000" w:themeColor="text1"/>
+          <w:sz w:val="20"/>
+          <w:szCs w:val="20"/>
+          <w:lang w:val="en-US"/>
+        </w:rPr>
+        <w:drawing>
+          <wp:inline distT="0" distB="0" distL="0" distR="0" wp14:anchorId="28AB40AB" wp14:editId="77C39D25">
+            <wp:extent cx="5094219" cy="2440940"/>
+            <wp:effectExtent l="0" t="0" r="11430" b="0"/>
+            <wp:docPr id="13" name="Picture 13"/>
+            <wp:cNvGraphicFramePr>
+              <a:graphicFrameLocks xmlns:a="http://schemas.openxmlformats.org/drawingml/2006/main" noChangeAspect="1"/>
+            </wp:cNvGraphicFramePr>
+            <a:graphic xmlns:a="http://schemas.openxmlformats.org/drawingml/2006/main">
+              <a:graphicData uri="http://schemas.openxmlformats.org/drawingml/2006/picture">
+                <pic:pic xmlns:pic="http://schemas.openxmlformats.org/drawingml/2006/picture">
+                  <pic:nvPicPr>
+                    <pic:cNvPr id="13" name="Screen Shot 2017-06-16 at 10.36.48 PM.png"/>
+                    <pic:cNvPicPr/>
+                  </pic:nvPicPr>
+                  <pic:blipFill>
+                    <a:blip r:embed="rId6">
+                      <a:extLst>
+                        <a:ext uri="{28A0092B-C50C-407E-A947-70E740481C1C}">
+                          <a14:useLocalDpi xmlns:a14="http://schemas.microsoft.com/office/drawing/2010/main" val="0"/>
+                        </a:ext>
+                      </a:extLst>
+                    </a:blip>
+                    <a:stretch>
+                      <a:fillRect/>
+                    </a:stretch>
+                  </pic:blipFill>
+                  <pic:spPr>
+                    <a:xfrm>
+                      <a:off x="0" y="0"/>
+                      <a:ext cx="5121903" cy="2454205"/>
+                    </a:xfrm>
+                    <a:prstGeom prst="rect">
+                      <a:avLst/>
+                    </a:prstGeom>
+                  </pic:spPr>
+                </pic:pic>
+              </a:graphicData>
+            </a:graphic>
+          </wp:inline>
+        </w:drawing>
+      </w:r>
+    </w:p>
+    <w:p>
+      <w:pPr>
+        <w:pBdr>
+          <w:bottom w:val="single" w:sz="12" w:space="1" w:color="auto"/>
+        </w:pBdr>
+        <w:rPr>
+          <w:rFonts w:ascii="Calibri" w:hAnsi="Calibri"/>
+          <w:color w:val="000000" w:themeColor="text1"/>
+          <w:sz w:val="20"/>
+          <w:szCs w:val="20"/>
+        </w:rPr>
+      </w:pPr>
+    </w:p>
+    <w:p>
+      <w:pPr>
+        <w:rPr>
+          <w:rFonts w:ascii="Calibri" w:hAnsi="Calibri"/>
+          <w:color w:val="000000" w:themeColor="text1"/>
+          <w:sz w:val="20"/>
+          <w:szCs w:val="20"/>
+        </w:rPr>
+      </w:pPr>
+    </w:p>
+    <w:p>
+      <w:pPr>
+        <w:rPr>
+          <w:rFonts w:ascii="Calibri" w:hAnsi="Calibri"/>
+          <w:color w:val="000000" w:themeColor="text1"/>
+          <w:sz w:val="20"/>
+          <w:szCs w:val="20"/>
+        </w:rPr>
+      </w:pPr>
+      <w:r>
+        <w:rPr>
+          <w:rFonts w:ascii="Calibri" w:hAnsi="Calibri"/>
+          <w:b/>
+          <w:color w:val="000000" w:themeColor="text1"/>
+          <w:sz w:val="20"/>
+          <w:szCs w:val="20"/>
+        </w:rPr>
+        <w:t>Iterator Pattern</w:t>
+      </w:r>
+      <w:r>
+        <w:rPr>
+          <w:rFonts w:ascii="Calibri" w:hAnsi="Calibri"/>
+          <w:color w:val="000000" w:themeColor="text1"/>
+          <w:sz w:val="20"/>
+          <w:szCs w:val="20"/>
+        </w:rPr>
+        <w:t xml:space="preserve"> is used to access elements of a collection of objects in a sequential order, without need to know its underlying representation (i.e. list, set, map etc.)</w:t>
+      </w:r>
+    </w:p>
+    <w:p>
+      <w:pPr>
+        <w:rPr>
+          <w:rFonts w:ascii="Calibri" w:hAnsi="Calibri"/>
+          <w:sz w:val="20"/>
+          <w:szCs w:val="20"/>
+        </w:rPr>
+      </w:pPr>
+      <w:r>
+        <w:rPr>
+          <w:rFonts w:ascii="Calibri" w:hAnsi="Calibri"/>
+          <w:noProof/>
           <w:sz w:val="20"/>
           <w:szCs w:val="20"/>
           <w:lang w:val="en-US"/>
@@ -3662,18 +4188,18 @@
         <mc:AlternateContent>
           <mc:Choice Requires="wps">
             <w:drawing>
-              <wp:anchor distT="0" distB="0" distL="114300" distR="114300" simplePos="0" relativeHeight="251659264" behindDoc="0" locked="0" layoutInCell="1" allowOverlap="1" wp14:anchorId="674A3228" wp14:editId="12D1899E">
+              <wp:anchor distT="0" distB="0" distL="114300" distR="114300" simplePos="0" relativeHeight="251664384" behindDoc="0" locked="0" layoutInCell="1" allowOverlap="1" wp14:anchorId="07AAA076" wp14:editId="3BC3DEAA">
                 <wp:simplePos x="0" y="0"/>
                 <wp:positionH relativeFrom="column">
-                  <wp:posOffset>3709461</wp:posOffset>
+                  <wp:posOffset>4055745</wp:posOffset>
                 </wp:positionH>
                 <wp:positionV relativeFrom="paragraph">
-                  <wp:posOffset>31990</wp:posOffset>
+                  <wp:posOffset>174625</wp:posOffset>
                 </wp:positionV>
-                <wp:extent cx="2969366" cy="1599565"/>
-                <wp:effectExtent l="0" t="0" r="0" b="635"/>
+                <wp:extent cx="2514600" cy="2050415"/>
+                <wp:effectExtent l="0" t="0" r="0" b="6985"/>
                 <wp:wrapSquare wrapText="bothSides"/>
-                <wp:docPr id="3" name="Text Box 3"/>
+                <wp:docPr id="14" name="Text Box 14"/>
                 <wp:cNvGraphicFramePr/>
                 <a:graphic xmlns:a="http://schemas.openxmlformats.org/drawingml/2006/main">
                   <a:graphicData uri="http://schemas.microsoft.com/office/word/2010/wordprocessingShape">
@@ -3682,7 +4208,7 @@
                       <wps:spPr>
                         <a:xfrm>
                           <a:off x="0" y="0"/>
-                          <a:ext cx="2969366" cy="1599565"/>
+                          <a:ext cx="2514600" cy="2050415"/>
                         </a:xfrm>
                         <a:prstGeom prst="rect">
                           <a:avLst/>
@@ -3713,7 +4239,6 @@
                             <w:pPr>
                               <w:rPr>
                                 <w:rFonts w:ascii="Calibri" w:hAnsi="Calibri"/>
-                                <w:color w:val="000000" w:themeColor="text1"/>
                                 <w:sz w:val="20"/>
                                 <w:szCs w:val="20"/>
                               </w:rPr>
@@ -3722,32 +4247,33 @@
                               <w:rPr>
                                 <w:rFonts w:ascii="Calibri" w:hAnsi="Calibri"/>
                                 <w:b/>
-                                <w:color w:val="000000" w:themeColor="text1"/>
                                 <w:sz w:val="20"/>
                                 <w:szCs w:val="20"/>
                               </w:rPr>
-                              <w:t>Composite Pattern</w:t>
+                              <w:t>ConcreteAggregate</w:t>
                             </w:r>
                             <w:r>
                               <w:rPr>
                                 <w:rFonts w:ascii="Calibri" w:hAnsi="Calibri"/>
-                                <w:color w:val="000000" w:themeColor="text1"/>
                                 <w:sz w:val="20"/>
                                 <w:szCs w:val="20"/>
                               </w:rPr>
-                              <w:t xml:space="preserve"> is used when creating a class that contains a group of its own objects. This class provides ways to modify its group of same objects. (A tree-like structure)</w:t>
+                              <w:t xml:space="preserve"> implements </w:t>
+                            </w:r>
+                            <w:r>
+                              <w:rPr>
+                                <w:rFonts w:ascii="Calibri" w:hAnsi="Calibri"/>
+                                <w:b/>
+                                <w:sz w:val="20"/>
+                                <w:szCs w:val="20"/>
+                              </w:rPr>
+                              <w:t>Aggregate</w:t>
                             </w:r>
                           </w:p>
                           <w:p>
                             <w:pPr>
-                              <w:pStyle w:val="ListParagraph"/>
-                              <w:numPr>
-                                <w:ilvl w:val="0"/>
-                                <w:numId w:val="12"/>
-                              </w:numPr>
                               <w:rPr>
                                 <w:rFonts w:ascii="Calibri" w:hAnsi="Calibri"/>
-                                <w:color w:val="000000" w:themeColor="text1"/>
                                 <w:sz w:val="20"/>
                                 <w:szCs w:val="20"/>
                               </w:rPr>
@@ -3755,102 +4281,30 @@
                             <w:r>
                               <w:rPr>
                                 <w:rFonts w:ascii="Calibri" w:hAnsi="Calibri"/>
-                                <w:color w:val="000000" w:themeColor="text1"/>
+                                <w:b/>
                                 <w:sz w:val="20"/>
                                 <w:szCs w:val="20"/>
                               </w:rPr>
-                              <w:t>E.g. A composite object COMPUTER</w:t>
+                              <w:t>ConcreteIterator</w:t>
                             </w:r>
                             <w:r>
                               <w:rPr>
                                 <w:rFonts w:ascii="Calibri" w:hAnsi="Calibri"/>
-                                <w:color w:val="000000" w:themeColor="text1"/>
                                 <w:sz w:val="20"/>
                                 <w:szCs w:val="20"/>
                               </w:rPr>
-                              <w:br/>
+                              <w:t xml:space="preserve"> Implements</w:t>
                             </w:r>
                             <w:r>
                               <w:rPr>
                                 <w:rFonts w:ascii="Calibri" w:hAnsi="Calibri"/>
-                                <w:color w:val="000000" w:themeColor="text1"/>
+                                <w:b/>
                                 <w:sz w:val="20"/>
                                 <w:szCs w:val="20"/>
                               </w:rPr>
-                              <w:sym w:font="Wingdings" w:char="F0E0"/>
-                            </w:r>
-                            <w:r>
-                              <w:rPr>
-                                <w:rFonts w:ascii="Calibri" w:hAnsi="Calibri"/>
-                                <w:color w:val="000000" w:themeColor="text1"/>
-                                <w:sz w:val="20"/>
-                                <w:szCs w:val="20"/>
-                              </w:rPr>
-                              <w:t xml:space="preserve"> composite object MOTHERBOARD</w:t>
-                            </w:r>
-                            <w:r>
-                              <w:rPr>
-                                <w:rFonts w:ascii="Calibri" w:hAnsi="Calibri"/>
-                                <w:color w:val="000000" w:themeColor="text1"/>
-                                <w:sz w:val="20"/>
-                                <w:szCs w:val="20"/>
-                              </w:rPr>
-                              <w:br/>
-                            </w:r>
-                            <w:r>
-                              <w:rPr>
-                                <w:rFonts w:ascii="Calibri" w:hAnsi="Calibri"/>
-                                <w:color w:val="000000" w:themeColor="text1"/>
-                                <w:sz w:val="20"/>
-                                <w:szCs w:val="20"/>
-                              </w:rPr>
-                              <w:sym w:font="Wingdings" w:char="F0E0"/>
-                            </w:r>
-                            <w:r>
-                              <w:rPr>
-                                <w:rFonts w:ascii="Calibri" w:hAnsi="Calibri"/>
-                                <w:color w:val="000000" w:themeColor="text1"/>
-                                <w:sz w:val="20"/>
-                                <w:szCs w:val="20"/>
-                              </w:rPr>
-                              <w:t xml:space="preserve"> leaf object RAM + leaf object GRAPHICS CARD</w:t>
+                              <w:t xml:space="preserve"> Iterator</w:t>
                             </w:r>
                           </w:p>
-                          <w:p>
-                            <w:pPr>
-                              <w:pStyle w:val="ListParagraph"/>
-                              <w:numPr>
-                                <w:ilvl w:val="0"/>
-                                <w:numId w:val="12"/>
-                              </w:numPr>
-                              <w:rPr>
-                                <w:rFonts w:ascii="Calibri" w:hAnsi="Calibri"/>
-                                <w:color w:val="000000" w:themeColor="text1"/>
-                                <w:sz w:val="20"/>
-                                <w:szCs w:val="20"/>
-                              </w:rPr>
-                            </w:pPr>
-                            <w:r>
-                              <w:rPr>
-                                <w:rFonts w:ascii="Calibri" w:hAnsi="Calibri"/>
-                                <w:color w:val="000000" w:themeColor="text1"/>
-                                <w:sz w:val="20"/>
-                                <w:szCs w:val="20"/>
-                              </w:rPr>
-                              <w:t>Each of these composite objects / leaf objects will have the same operations.</w:t>
-                            </w:r>
-                            <w:r>
-                              <w:rPr>
-                                <w:rFonts w:ascii="Calibri" w:hAnsi="Calibri"/>
-                                <w:color w:val="000000" w:themeColor="text1"/>
-                                <w:sz w:val="20"/>
-                                <w:szCs w:val="20"/>
-                              </w:rPr>
-                              <w:br/>
-                              <w:t>E.g. getPrice() for each component.</w:t>
-                            </w:r>
-                          </w:p>
-                          <w:p/>
                         </w:txbxContent>
                       </wps:txbx>
                       <wps:bodyPr rot="0" spcFirstLastPara="0" vertOverflow="overflow" horzOverflow="overflow" vert="horz" wrap="square" lIns="91440" tIns="45720" rIns="91440" bIns="45720" numCol="1" spcCol="0" rtlCol="0" fromWordArt="0" anchor="t" anchorCtr="0" forceAA="0" compatLnSpc="1">
@@ -3873,18 +4327,17 @@
           </mc:Choice>
           <mc:Fallback>
             <w:pict>
-              <v:shapetype w14:anchorId="674A3228" id="_x0000_t202" coordsize="21600,21600" o:spt="202" path="m0,0l0,21600,21600,21600,21600,0xe">
+              <v:shapetype w14:anchorId="07AAA076" id="_x0000_t202" coordsize="21600,21600" o:spt="202" path="m0,0l0,21600,21600,21600,21600,0xe">
                 <v:stroke joinstyle="miter"/>
                 <v:path gradientshapeok="t" o:connecttype="rect"/>
               </v:shapetype>
-              <v:shape id="Text_x0020_Box_x0020_3" o:spid="_x0000_s1026" type="#_x0000_t202" style="position:absolute;margin-left:292.1pt;margin-top:2.5pt;width:233.8pt;height:125.95pt;z-index:251659264;visibility:visible;mso-wrap-style:square;mso-width-percent:0;mso-height-percent:0;mso-wrap-distance-left:9pt;mso-wrap-distance-top:0;mso-wrap-distance-right:9pt;mso-wrap-distance-bottom:0;mso-position-horizontal:absolute;mso-position-horizontal-relative:text;mso-position-vertical:absolute;mso-position-vertical-relative:text;mso-width-percent:0;mso-height-percent:0;mso-width-relative:margin;mso-height-relative:margin;v-text-anchor:top" o:gfxdata="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" filled="f" stroked="f">
+              <v:shape id="Text_x0020_Box_x0020_14" o:spid="_x0000_s1026" type="#_x0000_t202" style="position:absolute;margin-left:319.35pt;margin-top:13.75pt;width:198pt;height:161.45pt;z-index:251664384;visibility:visible;mso-wrap-style:square;mso-width-percent:0;mso-height-percent:0;mso-wrap-distance-left:9pt;mso-wrap-distance-top:0;mso-wrap-distance-right:9pt;mso-wrap-distance-bottom:0;mso-position-horizontal:absolute;mso-position-horizontal-relative:text;mso-position-vertical:absolute;mso-position-vertical-relative:text;mso-width-percent:0;mso-height-percent:0;mso-width-relative:margin;mso-height-relative:margin;v-text-anchor:top" o:gfxdata="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" filled="f" stroked="f">
                 <v:textbox>
                   <w:txbxContent>
                     <w:p>
                       <w:pPr>
                         <w:rPr>
                           <w:rFonts w:ascii="Calibri" w:hAnsi="Calibri"/>
-                          <w:color w:val="000000" w:themeColor="text1"/>
                           <w:sz w:val="20"/>
                           <w:szCs w:val="20"/>
                         </w:rPr>
@@ -3893,533 +4346,33 @@
                         <w:rPr>
                           <w:rFonts w:ascii="Calibri" w:hAnsi="Calibri"/>
                           <w:b/>
-                          <w:color w:val="000000" w:themeColor="text1"/>
                           <w:sz w:val="20"/>
                           <w:szCs w:val="20"/>
                         </w:rPr>
-                        <w:t>Composite Pattern</w:t>
+                        <w:t>ConcreteAggregate</w:t>
                       </w:r>
                       <w:r>
                         <w:rPr>
                           <w:rFonts w:ascii="Calibri" w:hAnsi="Calibri"/>
-                          <w:color w:val="000000" w:themeColor="text1"/>
                           <w:sz w:val="20"/>
                           <w:szCs w:val="20"/>
                         </w:rPr>
-                        <w:t xml:space="preserve"> is used when creating a class that contains a group of its own objects. This class provides ways to modify its group of same objects. (A tree-like structure)</w:t>
+                        <w:t xml:space="preserve"> implements </w:t>
+                      </w:r>
+                      <w:r>
+                        <w:rPr>
+                          <w:rFonts w:ascii="Calibri" w:hAnsi="Calibri"/>
+                          <w:b/>
+                          <w:sz w:val="20"/>
+                          <w:szCs w:val="20"/>
+                        </w:rPr>
+                        <w:t>Aggregate</w:t>
                       </w:r>
                     </w:p>
                     <w:p>
                       <w:pPr>
-                        <w:pStyle w:val="ListParagraph"/>
-                        <w:numPr>
-                          <w:ilvl w:val="0"/>
-                          <w:numId w:val="12"/>
-                        </w:numPr>
                         <w:rPr>
                           <w:rFonts w:ascii="Calibri" w:hAnsi="Calibri"/>
-                          <w:color w:val="000000" w:themeColor="text1"/>
-                          <w:sz w:val="20"/>
-                          <w:szCs w:val="20"/>
-                        </w:rPr>
-                      </w:pPr>
-                      <w:r>
-                        <w:rPr>
-                          <w:rFonts w:ascii="Calibri" w:hAnsi="Calibri"/>
-                          <w:color w:val="000000" w:themeColor="text1"/>
-                          <w:sz w:val="20"/>
-                          <w:szCs w:val="20"/>
-                        </w:rPr>
-                        <w:t>E.g. A composite object COMPUTER</w:t>
-                      </w:r>
-                      <w:r>
-                        <w:rPr>
-                          <w:rFonts w:ascii="Calibri" w:hAnsi="Calibri"/>
-                          <w:color w:val="000000" w:themeColor="text1"/>
-                          <w:sz w:val="20"/>
-                          <w:szCs w:val="20"/>
-                        </w:rPr>
-                        <w:br/>
-                      </w:r>
-                      <w:r>
-                        <w:rPr>
-                          <w:rFonts w:ascii="Calibri" w:hAnsi="Calibri"/>
-                          <w:color w:val="000000" w:themeColor="text1"/>
-                          <w:sz w:val="20"/>
-                          <w:szCs w:val="20"/>
-                        </w:rPr>
-                        <w:sym w:font="Wingdings" w:char="F0E0"/>
-                      </w:r>
-                      <w:r>
-                        <w:rPr>
-                          <w:rFonts w:ascii="Calibri" w:hAnsi="Calibri"/>
-                          <w:color w:val="000000" w:themeColor="text1"/>
-                          <w:sz w:val="20"/>
-                          <w:szCs w:val="20"/>
-                        </w:rPr>
-                        <w:t xml:space="preserve"> composite object MOTHERBOARD</w:t>
-                      </w:r>
-                      <w:r>
-                        <w:rPr>
-                          <w:rFonts w:ascii="Calibri" w:hAnsi="Calibri"/>
-                          <w:color w:val="000000" w:themeColor="text1"/>
-                          <w:sz w:val="20"/>
-                          <w:szCs w:val="20"/>
-                        </w:rPr>
-                        <w:br/>
-                      </w:r>
-                      <w:r>
-                        <w:rPr>
-                          <w:rFonts w:ascii="Calibri" w:hAnsi="Calibri"/>
-                          <w:color w:val="000000" w:themeColor="text1"/>
-                          <w:sz w:val="20"/>
-                          <w:szCs w:val="20"/>
-                        </w:rPr>
-                        <w:sym w:font="Wingdings" w:char="F0E0"/>
-                      </w:r>
-                      <w:r>
-                        <w:rPr>
-                          <w:rFonts w:ascii="Calibri" w:hAnsi="Calibri"/>
-                          <w:color w:val="000000" w:themeColor="text1"/>
-                          <w:sz w:val="20"/>
-                          <w:szCs w:val="20"/>
-                        </w:rPr>
-                        <w:t xml:space="preserve"> leaf object RAM + leaf object GRAPHICS CARD</w:t>
-                      </w:r>
-                    </w:p>
-                    <w:p>
-                      <w:pPr>
-                        <w:pStyle w:val="ListParagraph"/>
-                        <w:numPr>
-                          <w:ilvl w:val="0"/>
-                          <w:numId w:val="12"/>
-                        </w:numPr>
-                        <w:rPr>
-                          <w:rFonts w:ascii="Calibri" w:hAnsi="Calibri"/>
-                          <w:color w:val="000000" w:themeColor="text1"/>
-                          <w:sz w:val="20"/>
-                          <w:szCs w:val="20"/>
-                        </w:rPr>
-                      </w:pPr>
-                      <w:r>
-                        <w:rPr>
-                          <w:rFonts w:ascii="Calibri" w:hAnsi="Calibri"/>
-                          <w:color w:val="000000" w:themeColor="text1"/>
-                          <w:sz w:val="20"/>
-                          <w:szCs w:val="20"/>
-                        </w:rPr>
-                        <w:t>Each of these composite objects / leaf objects will have the same operations.</w:t>
-                      </w:r>
-                      <w:r>
-                        <w:rPr>
-                          <w:rFonts w:ascii="Calibri" w:hAnsi="Calibri"/>
-                          <w:color w:val="000000" w:themeColor="text1"/>
-                          <w:sz w:val="20"/>
-                          <w:szCs w:val="20"/>
-                        </w:rPr>
-                        <w:br/>
-                        <w:t>E.g. getPrice() for each component.</w:t>
-                      </w:r>
-                    </w:p>
-                    <w:p/>
-                  </w:txbxContent>
-                </v:textbox>
-                <w10:wrap type="square"/>
-              </v:shape>
-            </w:pict>
-          </mc:Fallback>
-        </mc:AlternateContent>
-      </w:r>
-      <w:r>
-        <w:rPr>
-          <w:rFonts w:ascii="Calibri" w:hAnsi="Calibri"/>
-          <w:noProof/>
-          <w:color w:val="000000" w:themeColor="text1"/>
-          <w:sz w:val="20"/>
-          <w:szCs w:val="20"/>
-          <w:lang w:val="en-US"/>
-        </w:rPr>
-        <w:drawing>
-          <wp:inline distT="0" distB="0" distL="0" distR="0" wp14:anchorId="58DD0219" wp14:editId="328D50BB">
-            <wp:extent cx="3362016" cy="2235773"/>
-            <wp:effectExtent l="0" t="0" r="0" b="0"/>
-            <wp:docPr id="1" name="Picture 1"/>
-            <wp:cNvGraphicFramePr>
-              <a:graphicFrameLocks xmlns:a="http://schemas.openxmlformats.org/drawingml/2006/main" noChangeAspect="1"/>
-            </wp:cNvGraphicFramePr>
-            <a:graphic xmlns:a="http://schemas.openxmlformats.org/drawingml/2006/main">
-              <a:graphicData uri="http://schemas.openxmlformats.org/drawingml/2006/picture">
-                <pic:pic xmlns:pic="http://schemas.openxmlformats.org/drawingml/2006/picture">
-                  <pic:nvPicPr>
-                    <pic:cNvPr id="1" name="Screen Shot 2017-06-15 at 1.04.12 AM.png"/>
-                    <pic:cNvPicPr/>
-                  </pic:nvPicPr>
-                  <pic:blipFill>
-                    <a:blip r:embed="rId5">
-                      <a:extLst>
-                        <a:ext uri="{28A0092B-C50C-407E-A947-70E740481C1C}">
-                          <a14:useLocalDpi xmlns:a14="http://schemas.microsoft.com/office/drawing/2010/main" val="0"/>
-                        </a:ext>
-                      </a:extLst>
-                    </a:blip>
-                    <a:stretch>
-                      <a:fillRect/>
-                    </a:stretch>
-                  </pic:blipFill>
-                  <pic:spPr>
-                    <a:xfrm>
-                      <a:off x="0" y="0"/>
-                      <a:ext cx="3407919" cy="2266299"/>
-                    </a:xfrm>
-                    <a:prstGeom prst="rect">
-                      <a:avLst/>
-                    </a:prstGeom>
-                  </pic:spPr>
-                </pic:pic>
-              </a:graphicData>
-            </a:graphic>
-          </wp:inline>
-        </w:drawing>
-      </w:r>
-    </w:p>
-    <w:p>
-      <w:pPr>
-        <w:pBdr>
-          <w:bottom w:val="single" w:sz="12" w:space="1" w:color="auto"/>
-        </w:pBdr>
-        <w:rPr>
-          <w:rFonts w:ascii="Calibri" w:hAnsi="Calibri"/>
-          <w:color w:val="000000" w:themeColor="text1"/>
-          <w:sz w:val="20"/>
-          <w:szCs w:val="20"/>
-        </w:rPr>
-      </w:pPr>
-    </w:p>
-    <w:p>
-      <w:pPr>
-        <w:rPr>
-          <w:rFonts w:ascii="Calibri" w:hAnsi="Calibri"/>
-          <w:color w:val="000000" w:themeColor="text1"/>
-          <w:sz w:val="20"/>
-          <w:szCs w:val="20"/>
-        </w:rPr>
-      </w:pPr>
-    </w:p>
-    <w:p>
-      <w:pPr>
-        <w:rPr>
-          <w:rFonts w:ascii="Calibri" w:hAnsi="Calibri"/>
-          <w:color w:val="000000" w:themeColor="text1"/>
-          <w:sz w:val="20"/>
-          <w:szCs w:val="20"/>
-        </w:rPr>
-      </w:pPr>
-      <w:r>
-        <w:rPr>
-          <w:rFonts w:ascii="Calibri" w:hAnsi="Calibri"/>
-          <w:noProof/>
-          <w:color w:val="000000" w:themeColor="text1"/>
-          <w:sz w:val="20"/>
-          <w:szCs w:val="20"/>
-          <w:lang w:val="en-US"/>
-        </w:rPr>
-        <mc:AlternateContent>
-          <mc:Choice Requires="wps">
-            <w:drawing>
-              <wp:anchor distT="0" distB="0" distL="114300" distR="114300" simplePos="0" relativeHeight="251660288" behindDoc="0" locked="0" layoutInCell="1" allowOverlap="1" wp14:anchorId="34BE22FD" wp14:editId="0B99390F">
-                <wp:simplePos x="0" y="0"/>
-                <wp:positionH relativeFrom="column">
-                  <wp:posOffset>3709035</wp:posOffset>
-                </wp:positionH>
-                <wp:positionV relativeFrom="paragraph">
-                  <wp:posOffset>85879</wp:posOffset>
-                </wp:positionV>
-                <wp:extent cx="2966617" cy="2398395"/>
-                <wp:effectExtent l="0" t="0" r="0" b="0"/>
-                <wp:wrapSquare wrapText="bothSides"/>
-                <wp:docPr id="4" name="Text Box 4"/>
-                <wp:cNvGraphicFramePr/>
-                <a:graphic xmlns:a="http://schemas.openxmlformats.org/drawingml/2006/main">
-                  <a:graphicData uri="http://schemas.microsoft.com/office/word/2010/wordprocessingShape">
-                    <wps:wsp>
-                      <wps:cNvSpPr txBox="1"/>
-                      <wps:spPr>
-                        <a:xfrm>
-                          <a:off x="0" y="0"/>
-                          <a:ext cx="2966617" cy="2398395"/>
-                        </a:xfrm>
-                        <a:prstGeom prst="rect">
-                          <a:avLst/>
-                        </a:prstGeom>
-                        <a:noFill/>
-                        <a:ln>
-                          <a:noFill/>
-                        </a:ln>
-                        <a:effectLst/>
-                      </wps:spPr>
-                      <wps:style>
-                        <a:lnRef idx="0">
-                          <a:schemeClr val="accent1"/>
-                        </a:lnRef>
-                        <a:fillRef idx="0">
-                          <a:schemeClr val="accent1"/>
-                        </a:fillRef>
-                        <a:effectRef idx="0">
-                          <a:schemeClr val="accent1"/>
-                        </a:effectRef>
-                        <a:fontRef idx="minor">
-                          <a:schemeClr val="dk1"/>
-                        </a:fontRef>
-                      </wps:style>
-                      <wps:txbx>
-                        <w:txbxContent>
-                          <w:p>
-                            <w:pPr>
-                              <w:rPr>
-                                <w:rFonts w:ascii="Calibri" w:hAnsi="Calibri"/>
-                                <w:color w:val="000000" w:themeColor="text1"/>
-                                <w:sz w:val="20"/>
-                                <w:szCs w:val="20"/>
-                              </w:rPr>
-                            </w:pPr>
-                            <w:r>
-                              <w:rPr>
-                                <w:rFonts w:ascii="Calibri" w:hAnsi="Calibri"/>
-                                <w:b/>
-                                <w:color w:val="000000" w:themeColor="text1"/>
-                                <w:sz w:val="20"/>
-                                <w:szCs w:val="20"/>
-                              </w:rPr>
-                              <w:t>Decorator Pattern</w:t>
-                            </w:r>
-                            <w:r>
-                              <w:rPr>
-                                <w:rFonts w:ascii="Calibri" w:hAnsi="Calibri"/>
-                                <w:color w:val="000000" w:themeColor="text1"/>
-                                <w:sz w:val="20"/>
-                                <w:szCs w:val="20"/>
-                              </w:rPr>
-                              <w:t xml:space="preserve"> allows a user to add new functionality to an existing object without altering its structure.</w:t>
-                            </w:r>
-                          </w:p>
-                          <w:p>
-                            <w:pPr>
-                              <w:pStyle w:val="ListParagraph"/>
-                              <w:numPr>
-                                <w:ilvl w:val="0"/>
-                                <w:numId w:val="13"/>
-                              </w:numPr>
-                              <w:rPr>
-                                <w:rFonts w:ascii="Calibri" w:hAnsi="Calibri"/>
-                                <w:color w:val="000000" w:themeColor="text1"/>
-                                <w:sz w:val="20"/>
-                                <w:szCs w:val="20"/>
-                              </w:rPr>
-                            </w:pPr>
-                            <w:r>
-                              <w:rPr>
-                                <w:rFonts w:ascii="Calibri" w:hAnsi="Calibri"/>
-                                <w:color w:val="000000" w:themeColor="text1"/>
-                                <w:sz w:val="20"/>
-                                <w:szCs w:val="20"/>
-                              </w:rPr>
-                              <w:t>Using the example above, you can include DISCOUNTED PRICES to both your composite / leaf objects.</w:t>
-                            </w:r>
-                          </w:p>
-                          <w:p>
-                            <w:pPr>
-                              <w:rPr>
-                                <w:rFonts w:ascii="Calibri" w:hAnsi="Calibri"/>
-                                <w:color w:val="000000" w:themeColor="text1"/>
-                                <w:sz w:val="20"/>
-                                <w:szCs w:val="20"/>
-                              </w:rPr>
-                            </w:pPr>
-                          </w:p>
-                          <w:p>
-                            <w:pPr>
-                              <w:rPr>
-                                <w:rFonts w:ascii="Calibri" w:hAnsi="Calibri"/>
-                                <w:color w:val="000000" w:themeColor="text1"/>
-                                <w:sz w:val="20"/>
-                                <w:szCs w:val="20"/>
-                              </w:rPr>
-                            </w:pPr>
-                            <w:r>
-                              <w:rPr>
-                                <w:rFonts w:ascii="Calibri" w:hAnsi="Calibri"/>
-                                <w:b/>
-                                <w:color w:val="000000" w:themeColor="text1"/>
-                                <w:sz w:val="20"/>
-                                <w:szCs w:val="20"/>
-                              </w:rPr>
-                              <w:t>Super</w:t>
-                            </w:r>
-                            <w:r>
-                              <w:rPr>
-                                <w:rFonts w:ascii="Calibri" w:hAnsi="Calibri"/>
-                                <w:color w:val="000000" w:themeColor="text1"/>
-                                <w:sz w:val="20"/>
-                                <w:szCs w:val="20"/>
-                              </w:rPr>
-                              <w:t xml:space="preserve"> is used to call a method or constructor defined in the super-class.</w:t>
-                            </w:r>
-                          </w:p>
-                          <w:p>
-                            <w:pPr>
-                              <w:pStyle w:val="ListParagraph"/>
-                              <w:numPr>
-                                <w:ilvl w:val="0"/>
-                                <w:numId w:val="13"/>
-                              </w:numPr>
-                              <w:rPr>
-                                <w:rFonts w:ascii="Calibri" w:hAnsi="Calibri"/>
-                                <w:b/>
-                                <w:color w:val="000000" w:themeColor="text1"/>
-                                <w:sz w:val="20"/>
-                                <w:szCs w:val="20"/>
-                              </w:rPr>
-                            </w:pPr>
-                            <w:r>
-                              <w:rPr>
-                                <w:rFonts w:ascii="Calibri" w:hAnsi="Calibri"/>
-                                <w:color w:val="000000" w:themeColor="text1"/>
-                                <w:sz w:val="20"/>
-                                <w:szCs w:val="20"/>
-                              </w:rPr>
-                              <w:t xml:space="preserve">E.g. if </w:t>
-                            </w:r>
-                            <w:r>
-                              <w:rPr>
-                                <w:rFonts w:ascii="Calibri" w:hAnsi="Calibri"/>
-                                <w:b/>
-                                <w:color w:val="000000" w:themeColor="text1"/>
-                                <w:sz w:val="20"/>
-                                <w:szCs w:val="20"/>
-                              </w:rPr>
-                              <w:t>DiscountComponent extends DecoratorComponent</w:t>
-                            </w:r>
-                            <w:r>
-                              <w:rPr>
-                                <w:rFonts w:ascii="Calibri" w:hAnsi="Calibri"/>
-                                <w:color w:val="000000" w:themeColor="text1"/>
-                                <w:sz w:val="20"/>
-                                <w:szCs w:val="20"/>
-                              </w:rPr>
-                              <w:t xml:space="preserve"> , super = DecoratorComponent</w:t>
-                            </w:r>
-                          </w:p>
-                          <w:p>
-                            <w:pPr>
-                              <w:pStyle w:val="ListParagraph"/>
-                              <w:numPr>
-                                <w:ilvl w:val="0"/>
-                                <w:numId w:val="13"/>
-                              </w:numPr>
-                              <w:rPr>
-                                <w:rFonts w:ascii="Calibri" w:hAnsi="Calibri"/>
-                                <w:b/>
-                                <w:color w:val="000000" w:themeColor="text1"/>
-                                <w:sz w:val="20"/>
-                                <w:szCs w:val="20"/>
-                              </w:rPr>
-                            </w:pPr>
-                            <w:r>
-                              <w:rPr>
-                                <w:rFonts w:ascii="Calibri" w:hAnsi="Calibri"/>
-                                <w:color w:val="000000" w:themeColor="text1"/>
-                                <w:sz w:val="20"/>
-                                <w:szCs w:val="20"/>
-                              </w:rPr>
-                              <w:t xml:space="preserve">Calling super methods: </w:t>
-                            </w:r>
-                            <w:r>
-                              <w:rPr>
-                                <w:rFonts w:ascii="Calibri" w:hAnsi="Calibri"/>
-                                <w:b/>
-                                <w:color w:val="000000" w:themeColor="text1"/>
-                                <w:sz w:val="20"/>
-                                <w:szCs w:val="20"/>
-                              </w:rPr>
-                              <w:t>super.method();</w:t>
-                            </w:r>
-                          </w:p>
-                          <w:p>
-                            <w:pPr>
-                              <w:pStyle w:val="ListParagraph"/>
-                              <w:numPr>
-                                <w:ilvl w:val="0"/>
-                                <w:numId w:val="13"/>
-                              </w:numPr>
-                              <w:rPr>
-                                <w:rFonts w:ascii="Calibri" w:hAnsi="Calibri"/>
-                                <w:b/>
-                                <w:color w:val="000000" w:themeColor="text1"/>
-                                <w:sz w:val="20"/>
-                                <w:szCs w:val="20"/>
-                              </w:rPr>
-                            </w:pPr>
-                            <w:r>
-                              <w:rPr>
-                                <w:rFonts w:ascii="Calibri" w:hAnsi="Calibri"/>
-                                <w:color w:val="000000" w:themeColor="text1"/>
-                                <w:sz w:val="20"/>
-                                <w:szCs w:val="20"/>
-                              </w:rPr>
-                              <w:t xml:space="preserve">Calling super constructor: </w:t>
-                            </w:r>
-                            <w:r>
-                              <w:rPr>
-                                <w:rFonts w:ascii="Calibri" w:hAnsi="Calibri"/>
-                                <w:b/>
-                                <w:color w:val="000000" w:themeColor="text1"/>
-                                <w:sz w:val="20"/>
-                                <w:szCs w:val="20"/>
-                              </w:rPr>
-                              <w:t>super(constructor arguments</w:t>
-                            </w:r>
-                            <w:r>
-                              <w:rPr>
-                                <w:rFonts w:ascii="Calibri" w:hAnsi="Calibri"/>
-                                <w:b/>
-                                <w:color w:val="000000" w:themeColor="text1"/>
-                                <w:sz w:val="20"/>
-                                <w:szCs w:val="20"/>
-                              </w:rPr>
-                              <w:t>);</w:t>
-                            </w:r>
-                          </w:p>
-                          <w:p/>
-                        </w:txbxContent>
-                      </wps:txbx>
-                      <wps:bodyPr rot="0" spcFirstLastPara="0" vertOverflow="overflow" horzOverflow="overflow" vert="horz" wrap="square" lIns="91440" tIns="45720" rIns="91440" bIns="45720" numCol="1" spcCol="0" rtlCol="0" fromWordArt="0" anchor="t" anchorCtr="0" forceAA="0" compatLnSpc="1">
-                        <a:prstTxWarp prst="textNoShape">
-                          <a:avLst/>
-                        </a:prstTxWarp>
-                        <a:noAutofit/>
-                      </wps:bodyPr>
-                    </wps:wsp>
-                  </a:graphicData>
-                </a:graphic>
-                <wp14:sizeRelH relativeFrom="margin">
-                  <wp14:pctWidth>0</wp14:pctWidth>
-                </wp14:sizeRelH>
-                <wp14:sizeRelV relativeFrom="margin">
-                  <wp14:pctHeight>0</wp14:pctHeight>
-                </wp14:sizeRelV>
-              </wp:anchor>
-            </w:drawing>
-          </mc:Choice>
-          <mc:Fallback>
-            <w:pict>
-              <v:shape w14:anchorId="34BE22FD" id="Text_x0020_Box_x0020_4" o:spid="_x0000_s1027" type="#_x0000_t202" style="position:absolute;margin-left:292.05pt;margin-top:6.75pt;width:233.6pt;height:188.85pt;z-index:251660288;visibility:visible;mso-wrap-style:square;mso-width-percent:0;mso-height-percent:0;mso-wrap-distance-left:9pt;mso-wrap-distance-top:0;mso-wrap-distance-right:9pt;mso-wrap-distance-bottom:0;mso-position-horizontal:absolute;mso-position-horizontal-relative:text;mso-position-vertical:absolute;mso-position-vertical-relative:text;mso-width-percent:0;mso-height-percent:0;mso-width-relative:margin;mso-height-relative:margin;v-text-anchor:top" o:gfxdata="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" filled="f" stroked="f">
-                <v:textbox>
-                  <w:txbxContent>
-                    <w:p>
-                      <w:pPr>
-                        <w:rPr>
-                          <w:rFonts w:ascii="Calibri" w:hAnsi="Calibri"/>
-                          <w:color w:val="000000" w:themeColor="text1"/>
                           <w:sz w:val="20"/>
                           <w:szCs w:val="20"/>
                         </w:rPr>
@@ -4428,210 +4381,29 @@
                         <w:rPr>
                           <w:rFonts w:ascii="Calibri" w:hAnsi="Calibri"/>
                           <w:b/>
-                          <w:color w:val="000000" w:themeColor="text1"/>
                           <w:sz w:val="20"/>
                           <w:szCs w:val="20"/>
                         </w:rPr>
-                        <w:t>Decorator Pattern</w:t>
+                        <w:t>ConcreteIterator</w:t>
                       </w:r>
                       <w:r>
                         <w:rPr>
                           <w:rFonts w:ascii="Calibri" w:hAnsi="Calibri"/>
-                          <w:color w:val="000000" w:themeColor="text1"/>
                           <w:sz w:val="20"/>
                           <w:szCs w:val="20"/>
                         </w:rPr>
-                        <w:t xml:space="preserve"> allows a user to add new functionality to an existing object without altering its structure.</w:t>
-                      </w:r>
-                    </w:p>
-                    <w:p>
-                      <w:pPr>
-                        <w:pStyle w:val="ListParagraph"/>
-                        <w:numPr>
-                          <w:ilvl w:val="0"/>
-                          <w:numId w:val="13"/>
-                        </w:numPr>
-                        <w:rPr>
-                          <w:rFonts w:ascii="Calibri" w:hAnsi="Calibri"/>
-                          <w:color w:val="000000" w:themeColor="text1"/>
-                          <w:sz w:val="20"/>
-                          <w:szCs w:val="20"/>
-                        </w:rPr>
-                      </w:pPr>
-                      <w:r>
-                        <w:rPr>
-                          <w:rFonts w:ascii="Calibri" w:hAnsi="Calibri"/>
-                          <w:color w:val="000000" w:themeColor="text1"/>
-                          <w:sz w:val="20"/>
-                          <w:szCs w:val="20"/>
-                        </w:rPr>
-                        <w:t>Using the example above, you can include DISCOUNTED PRICES to both your composite / leaf objects.</w:t>
-                      </w:r>
-                    </w:p>
-                    <w:p>
-                      <w:pPr>
-                        <w:rPr>
-                          <w:rFonts w:ascii="Calibri" w:hAnsi="Calibri"/>
-                          <w:color w:val="000000" w:themeColor="text1"/>
-                          <w:sz w:val="20"/>
-                          <w:szCs w:val="20"/>
-                        </w:rPr>
-                      </w:pPr>
-                    </w:p>
-                    <w:p>
-                      <w:pPr>
-                        <w:rPr>
-                          <w:rFonts w:ascii="Calibri" w:hAnsi="Calibri"/>
-                          <w:color w:val="000000" w:themeColor="text1"/>
-                          <w:sz w:val="20"/>
-                          <w:szCs w:val="20"/>
-                        </w:rPr>
-                      </w:pPr>
-                      <w:r>
-                        <w:rPr>
-                          <w:rFonts w:ascii="Calibri" w:hAnsi="Calibri"/>
-                          <w:b/>
-                          <w:color w:val="000000" w:themeColor="text1"/>
-                          <w:sz w:val="20"/>
-                          <w:szCs w:val="20"/>
-                        </w:rPr>
-                        <w:t>Super</w:t>
-                      </w:r>
-                      <w:r>
-                        <w:rPr>
-                          <w:rFonts w:ascii="Calibri" w:hAnsi="Calibri"/>
-                          <w:color w:val="000000" w:themeColor="text1"/>
-                          <w:sz w:val="20"/>
-                          <w:szCs w:val="20"/>
-                        </w:rPr>
-                        <w:t xml:space="preserve"> is used to call a method or constructor defined in the super-class.</w:t>
-                      </w:r>
-                    </w:p>
-                    <w:p>
-                      <w:pPr>
-                        <w:pStyle w:val="ListParagraph"/>
-                        <w:numPr>
-                          <w:ilvl w:val="0"/>
-                          <w:numId w:val="13"/>
-                        </w:numPr>
-                        <w:rPr>
-                          <w:rFonts w:ascii="Calibri" w:hAnsi="Calibri"/>
-                          <w:b/>
-                          <w:color w:val="000000" w:themeColor="text1"/>
-                          <w:sz w:val="20"/>
-                          <w:szCs w:val="20"/>
-                        </w:rPr>
-                      </w:pPr>
-                      <w:r>
-                        <w:rPr>
-                          <w:rFonts w:ascii="Calibri" w:hAnsi="Calibri"/>
-                          <w:color w:val="000000" w:themeColor="text1"/>
-                          <w:sz w:val="20"/>
-                          <w:szCs w:val="20"/>
-                        </w:rPr>
-                        <w:t xml:space="preserve">E.g. if </w:t>
+                        <w:t xml:space="preserve"> Implements</w:t>
                       </w:r>
                       <w:r>
                         <w:rPr>
                           <w:rFonts w:ascii="Calibri" w:hAnsi="Calibri"/>
                           <w:b/>
-                          <w:color w:val="000000" w:themeColor="text1"/>
                           <w:sz w:val="20"/>
                           <w:szCs w:val="20"/>
                         </w:rPr>
-                        <w:t>DiscountComponent extends DecoratorComponent</w:t>
-                      </w:r>
-                      <w:r>
-                        <w:rPr>
-                          <w:rFonts w:ascii="Calibri" w:hAnsi="Calibri"/>
-                          <w:color w:val="000000" w:themeColor="text1"/>
-                          <w:sz w:val="20"/>
-                          <w:szCs w:val="20"/>
-                        </w:rPr>
-                        <w:t xml:space="preserve"> , super = DecoratorComponent</w:t>
+                        <w:t xml:space="preserve"> Iterator</w:t>
                       </w:r>
                     </w:p>
-                    <w:p>
-                      <w:pPr>
-                        <w:pStyle w:val="ListParagraph"/>
-                        <w:numPr>
-                          <w:ilvl w:val="0"/>
-                          <w:numId w:val="13"/>
-                        </w:numPr>
-                        <w:rPr>
-                          <w:rFonts w:ascii="Calibri" w:hAnsi="Calibri"/>
-                          <w:b/>
-                          <w:color w:val="000000" w:themeColor="text1"/>
-                          <w:sz w:val="20"/>
-                          <w:szCs w:val="20"/>
-                        </w:rPr>
-                      </w:pPr>
-                      <w:r>
-                        <w:rPr>
-                          <w:rFonts w:ascii="Calibri" w:hAnsi="Calibri"/>
-                          <w:color w:val="000000" w:themeColor="text1"/>
-                          <w:sz w:val="20"/>
-                          <w:szCs w:val="20"/>
-                        </w:rPr>
-                        <w:t xml:space="preserve">Calling super methods: </w:t>
-                      </w:r>
-                      <w:r>
-                        <w:rPr>
-                          <w:rFonts w:ascii="Calibri" w:hAnsi="Calibri"/>
-                          <w:b/>
-                          <w:color w:val="000000" w:themeColor="text1"/>
-                          <w:sz w:val="20"/>
-                          <w:szCs w:val="20"/>
-                        </w:rPr>
-                        <w:t>super.method();</w:t>
-                      </w:r>
-                    </w:p>
-                    <w:p>
-                      <w:pPr>
-                        <w:pStyle w:val="ListParagraph"/>
-                        <w:numPr>
-                          <w:ilvl w:val="0"/>
-                          <w:numId w:val="13"/>
-                        </w:numPr>
-                        <w:rPr>
-                          <w:rFonts w:ascii="Calibri" w:hAnsi="Calibri"/>
-                          <w:b/>
-                          <w:color w:val="000000" w:themeColor="text1"/>
-                          <w:sz w:val="20"/>
-                          <w:szCs w:val="20"/>
-                        </w:rPr>
-                      </w:pPr>
-                      <w:r>
-                        <w:rPr>
-                          <w:rFonts w:ascii="Calibri" w:hAnsi="Calibri"/>
-                          <w:color w:val="000000" w:themeColor="text1"/>
-                          <w:sz w:val="20"/>
-                          <w:szCs w:val="20"/>
-                        </w:rPr>
-                        <w:t xml:space="preserve">Calling super constructor: </w:t>
-                      </w:r>
-                      <w:r>
-                        <w:rPr>
-                          <w:rFonts w:ascii="Calibri" w:hAnsi="Calibri"/>
-                          <w:b/>
-                          <w:color w:val="000000" w:themeColor="text1"/>
-                          <w:sz w:val="20"/>
-                          <w:szCs w:val="20"/>
-                        </w:rPr>
-                        <w:t>super(constructor arguments</w:t>
-                      </w:r>
-                      <w:r>
-                        <w:rPr>
-                          <w:rFonts w:ascii="Calibri" w:hAnsi="Calibri"/>
-                          <w:b/>
-                          <w:color w:val="000000" w:themeColor="text1"/>
-                          <w:sz w:val="20"/>
-                          <w:szCs w:val="20"/>
-                        </w:rPr>
-                        <w:t>);</w:t>
-                      </w:r>
-                    </w:p>
-                    <w:p/>
                   </w:txbxContent>
                 </v:textbox>
                 <w10:wrap type="square"/>
@@ -4644,16 +4416,15 @@
         <w:rPr>
           <w:rFonts w:ascii="Calibri" w:hAnsi="Calibri"/>
           <w:noProof/>
-          <w:color w:val="000000" w:themeColor="text1"/>
           <w:sz w:val="20"/>
           <w:szCs w:val="20"/>
           <w:lang w:val="en-US"/>
         </w:rPr>
         <w:drawing>
-          <wp:inline distT="0" distB="0" distL="0" distR="0" wp14:anchorId="236B2562" wp14:editId="599AAFCC">
-            <wp:extent cx="3362016" cy="3235556"/>
-            <wp:effectExtent l="0" t="0" r="0" b="0"/>
-            <wp:docPr id="2" name="Picture 2"/>
+          <wp:inline distT="0" distB="0" distL="0" distR="0" wp14:anchorId="131D3C13" wp14:editId="14FDD62A">
+            <wp:extent cx="3823335" cy="2573850"/>
+            <wp:effectExtent l="0" t="0" r="12065" b="0"/>
+            <wp:docPr id="12" name="Picture 12"/>
             <wp:cNvGraphicFramePr>
               <a:graphicFrameLocks xmlns:a="http://schemas.openxmlformats.org/drawingml/2006/main" noChangeAspect="1"/>
             </wp:cNvGraphicFramePr>
@@ -4661,128 +4432,7 @@
               <a:graphicData uri="http://schemas.openxmlformats.org/drawingml/2006/picture">
                 <pic:pic xmlns:pic="http://schemas.openxmlformats.org/drawingml/2006/picture">
                   <pic:nvPicPr>
-                    <pic:cNvPr id="2" name="Screen Shot 2017-06-15 at 1.52.03 AM.png"/>
-                    <pic:cNvPicPr/>
-                  </pic:nvPicPr>
-                  <pic:blipFill>
-                    <a:blip r:embed="rId6">
-                      <a:extLst>
-                        <a:ext uri="{28A0092B-C50C-407E-A947-70E740481C1C}">
-                          <a14:useLocalDpi xmlns:a14="http://schemas.microsoft.com/office/drawing/2010/main" val="0"/>
-                        </a:ext>
-                      </a:extLst>
-                    </a:blip>
-                    <a:stretch>
-                      <a:fillRect/>
-                    </a:stretch>
-                  </pic:blipFill>
-                  <pic:spPr>
-                    <a:xfrm>
-                      <a:off x="0" y="0"/>
-                      <a:ext cx="3386263" cy="3258891"/>
-                    </a:xfrm>
-                    <a:prstGeom prst="rect">
-                      <a:avLst/>
-                    </a:prstGeom>
-                  </pic:spPr>
-                </pic:pic>
-              </a:graphicData>
-            </a:graphic>
-          </wp:inline>
-        </w:drawing>
-      </w:r>
-    </w:p>
-    <w:p>
-      <w:pPr>
-        <w:rPr>
-          <w:rFonts w:ascii="Calibri" w:hAnsi="Calibri"/>
-          <w:color w:val="000000" w:themeColor="text1"/>
-          <w:sz w:val="20"/>
-          <w:szCs w:val="20"/>
-        </w:rPr>
-      </w:pPr>
-    </w:p>
-    <w:p>
-      <w:pPr>
-        <w:pBdr>
-          <w:bottom w:val="single" w:sz="12" w:space="1" w:color="auto"/>
-        </w:pBdr>
-        <w:rPr>
-          <w:rFonts w:ascii="Calibri" w:hAnsi="Calibri"/>
-          <w:color w:val="000000" w:themeColor="text1"/>
-          <w:sz w:val="20"/>
-          <w:szCs w:val="20"/>
-        </w:rPr>
-      </w:pPr>
-    </w:p>
-    <w:p>
-      <w:pPr>
-        <w:rPr>
-          <w:rFonts w:ascii="Calibri" w:hAnsi="Calibri"/>
-          <w:color w:val="000000" w:themeColor="text1"/>
-          <w:sz w:val="20"/>
-          <w:szCs w:val="20"/>
-        </w:rPr>
-      </w:pPr>
-    </w:p>
-    <w:p>
-      <w:pPr>
-        <w:rPr>
-          <w:rFonts w:ascii="Calibri" w:hAnsi="Calibri"/>
-          <w:color w:val="000000" w:themeColor="text1"/>
-          <w:sz w:val="20"/>
-          <w:szCs w:val="20"/>
-        </w:rPr>
-      </w:pPr>
-      <w:r>
-        <w:rPr>
-          <w:rFonts w:ascii="Calibri" w:hAnsi="Calibri"/>
-          <w:b/>
-          <w:color w:val="000000" w:themeColor="text1"/>
-          <w:sz w:val="20"/>
-          <w:szCs w:val="20"/>
-        </w:rPr>
-        <w:t>Iterator Pattern</w:t>
-      </w:r>
-      <w:r>
-        <w:rPr>
-          <w:rFonts w:ascii="Calibri" w:hAnsi="Calibri"/>
-          <w:color w:val="000000" w:themeColor="text1"/>
-          <w:sz w:val="20"/>
-          <w:szCs w:val="20"/>
-        </w:rPr>
-        <w:t xml:space="preserve"> is used to access elements of a collection of objects in a sequential order, without need to know its underlying representation (i.e. list, set, map etc.)</w:t>
-      </w:r>
-    </w:p>
-    <w:p>
-      <w:pPr>
-        <w:rPr>
-          <w:rFonts w:ascii="Calibri" w:hAnsi="Calibri"/>
-          <w:sz w:val="20"/>
-          <w:szCs w:val="20"/>
-        </w:rPr>
-      </w:pPr>
-      <w:r>
-        <w:rPr>
-          <w:rFonts w:ascii="Calibri" w:hAnsi="Calibri"/>
-          <w:noProof/>
-          <w:sz w:val="20"/>
-          <w:szCs w:val="20"/>
-          <w:lang w:val="en-US"/>
-        </w:rPr>
-        <w:drawing>
-          <wp:inline distT="0" distB="0" distL="0" distR="0" wp14:anchorId="14B16111" wp14:editId="79EBDB80">
-            <wp:extent cx="4619316" cy="2683992"/>
-            <wp:effectExtent l="0" t="0" r="3810" b="8890"/>
-            <wp:docPr id="10" name="Picture 10"/>
-            <wp:cNvGraphicFramePr>
-              <a:graphicFrameLocks xmlns:a="http://schemas.openxmlformats.org/drawingml/2006/main" noChangeAspect="1"/>
-            </wp:cNvGraphicFramePr>
-            <a:graphic xmlns:a="http://schemas.openxmlformats.org/drawingml/2006/main">
-              <a:graphicData uri="http://schemas.openxmlformats.org/drawingml/2006/picture">
-                <pic:pic xmlns:pic="http://schemas.openxmlformats.org/drawingml/2006/picture">
-                  <pic:nvPicPr>
-                    <pic:cNvPr id="10" name="Screen Shot 2017-06-15 at 10.18.11 PM.png"/>
+                    <pic:cNvPr id="12" name="Screen Shot 2017-06-16 at 10.35.28 PM.png"/>
                     <pic:cNvPicPr/>
                   </pic:nvPicPr>
                   <pic:blipFill>
@@ -4800,7 +4450,7 @@
                   <pic:spPr>
                     <a:xfrm>
                       <a:off x="0" y="0"/>
-                      <a:ext cx="4711371" cy="2737480"/>
+                      <a:ext cx="3827755" cy="2576825"/>
                     </a:xfrm>
                     <a:prstGeom prst="rect">
                       <a:avLst/>
@@ -4859,7 +4509,7 @@
           <w:lang w:val="en-US"/>
         </w:rPr>
         <w:drawing>
-          <wp:inline distT="0" distB="0" distL="0" distR="0" wp14:anchorId="183CA9C8" wp14:editId="5CAAEA3B">
+          <wp:inline distT="0" distB="0" distL="0" distR="0" wp14:anchorId="183CA9C8" wp14:editId="57379705">
             <wp:extent cx="5076516" cy="3250232"/>
             <wp:effectExtent l="0" t="0" r="3810" b="1270"/>
             <wp:docPr id="9" name="Picture 9"/>
@@ -5057,7 +4707,7 @@
           <w:lang w:val="en-US"/>
         </w:rPr>
         <w:drawing>
-          <wp:inline distT="0" distB="0" distL="0" distR="0" wp14:anchorId="3397D862" wp14:editId="161E9C90">
+          <wp:inline distT="0" distB="0" distL="0" distR="0" wp14:anchorId="3397D862" wp14:editId="10155E77">
             <wp:extent cx="4867618" cy="2173210"/>
             <wp:effectExtent l="0" t="0" r="9525" b="11430"/>
             <wp:docPr id="11" name="Picture 11"/>
@@ -5120,6 +4770,15 @@
           <w:szCs w:val="20"/>
         </w:rPr>
       </w:pPr>
+    </w:p>
+    <w:p>
+      <w:pPr>
+        <w:rPr>
+          <w:rFonts w:ascii="Calibri" w:hAnsi="Calibri"/>
+          <w:sz w:val="20"/>
+          <w:szCs w:val="20"/>
+        </w:rPr>
+      </w:pPr>
       <w:r>
         <w:rPr>
           <w:rFonts w:ascii="Calibri" w:hAnsi="Calibri"/>
@@ -5131,37 +4790,11 @@
       <w:r>
         <w:rPr>
           <w:rFonts w:ascii="Calibri" w:hAnsi="Calibri"/>
-          <w:sz w:val="20"/>
-          <w:szCs w:val="20"/>
-        </w:rPr>
-        <w:br/>
-        <w:t>(JUST IN CASE)</w:t>
-      </w:r>
-      <w:r>
-        <w:rPr>
-          <w:rFonts w:ascii="Calibri" w:hAnsi="Calibri"/>
-          <w:sz w:val="20"/>
-          <w:szCs w:val="20"/>
-        </w:rPr>
-        <w:t xml:space="preserve"> </w:t>
-      </w:r>
-      <w:r>
-        <w:rPr>
-          <w:rFonts w:ascii="Calibri" w:hAnsi="Calibri"/>
-          <w:b/>
-          <w:sz w:val="20"/>
-          <w:szCs w:val="20"/>
-        </w:rPr>
-        <w:t>Model View Controller (MVC)</w:t>
-      </w:r>
-      <w:r>
-        <w:rPr>
-          <w:rFonts w:ascii="Calibri" w:hAnsi="Calibri"/>
-          <w:b/>
-          <w:sz w:val="20"/>
-          <w:szCs w:val="20"/>
-        </w:rPr>
-        <w:t xml:space="preserve"> Pattern</w:t>
+          <w:b/>
+          <w:sz w:val="20"/>
+          <w:szCs w:val="20"/>
+        </w:rPr>
+        <w:t>Model View Controller (MVC) Pattern</w:t>
       </w:r>
     </w:p>
     <w:p>
@@ -5192,7 +4825,7 @@
           <w:sz w:val="20"/>
           <w:szCs w:val="20"/>
         </w:rPr>
-        <w:t xml:space="preserve"> represents the data and does nothing else.</w:t>
+        <w:t xml:space="preserve"> represents ONLY the data</w:t>
       </w:r>
     </w:p>
     <w:p>
@@ -5265,15 +4898,6 @@
           <w:szCs w:val="20"/>
         </w:rPr>
       </w:pPr>
-    </w:p>
-    <w:p>
-      <w:pPr>
-        <w:rPr>
-          <w:rFonts w:ascii="Calibri" w:hAnsi="Calibri"/>
-          <w:sz w:val="20"/>
-          <w:szCs w:val="20"/>
-        </w:rPr>
-      </w:pPr>
       <w:r>
         <w:rPr>
           <w:rFonts w:ascii="Calibri" w:hAnsi="Calibri"/>
@@ -5302,15 +4926,7 @@
           <w:sz w:val="20"/>
           <w:szCs w:val="20"/>
         </w:rPr>
-        <w:t>Model = Person objects</w:t>
-      </w:r>
-      <w:r>
-        <w:rPr>
-          <w:rFonts w:ascii="Calibri" w:hAnsi="Calibri"/>
-          <w:sz w:val="20"/>
-          <w:szCs w:val="20"/>
-        </w:rPr>
-        <w:t xml:space="preserve"> / data</w:t>
+        <w:t>Model = Person objects / data</w:t>
       </w:r>
     </w:p>
     <w:p>
@@ -5354,15 +4970,7 @@
           <w:sz w:val="20"/>
           <w:szCs w:val="20"/>
         </w:rPr>
-        <w:t>View</w:t>
-      </w:r>
-      <w:r>
-        <w:rPr>
-          <w:rFonts w:ascii="Calibri" w:hAnsi="Calibri"/>
-          <w:sz w:val="20"/>
-          <w:szCs w:val="20"/>
-        </w:rPr>
-        <w:t xml:space="preserve"> = GUI</w:t>
+        <w:t>View = GUI</w:t>
       </w:r>
     </w:p>
     <w:p>
@@ -5384,15 +4992,7 @@
           <w:sz w:val="20"/>
           <w:szCs w:val="20"/>
         </w:rPr>
-        <w:t>W</w:t>
-      </w:r>
-      <w:r>
-        <w:rPr>
-          <w:rFonts w:ascii="Calibri" w:hAnsi="Calibri"/>
-          <w:sz w:val="20"/>
-          <w:szCs w:val="20"/>
-        </w:rPr>
-        <w:t>indow that displays the list of people</w:t>
+        <w:t>Window that displayslist of people</w:t>
       </w:r>
     </w:p>
     <w:p>
@@ -5411,6 +5011,70 @@
       <w:r>
         <w:rPr>
           <w:rFonts w:ascii="Calibri" w:hAnsi="Calibri"/>
+          <w:noProof/>
+          <w:sz w:val="20"/>
+          <w:szCs w:val="20"/>
+          <w:lang w:val="en-US"/>
+        </w:rPr>
+        <w:drawing>
+          <wp:anchor distT="0" distB="0" distL="114300" distR="114300" simplePos="0" relativeHeight="251665408" behindDoc="1" locked="0" layoutInCell="1" allowOverlap="1" wp14:anchorId="04016953" wp14:editId="12397327">
+            <wp:simplePos x="0" y="0"/>
+            <wp:positionH relativeFrom="column">
+              <wp:posOffset>2343149</wp:posOffset>
+            </wp:positionH>
+            <wp:positionV relativeFrom="paragraph">
+              <wp:posOffset>110489</wp:posOffset>
+            </wp:positionV>
+            <wp:extent cx="4396013" cy="793115"/>
+            <wp:effectExtent l="0" t="0" r="0" b="0"/>
+            <wp:wrapNone/>
+            <wp:docPr id="17" name="Picture 17"/>
+            <wp:cNvGraphicFramePr>
+              <a:graphicFrameLocks xmlns:a="http://schemas.openxmlformats.org/drawingml/2006/main" noChangeAspect="1"/>
+            </wp:cNvGraphicFramePr>
+            <a:graphic xmlns:a="http://schemas.openxmlformats.org/drawingml/2006/main">
+              <a:graphicData uri="http://schemas.openxmlformats.org/drawingml/2006/picture">
+                <pic:pic xmlns:pic="http://schemas.openxmlformats.org/drawingml/2006/picture">
+                  <pic:nvPicPr>
+                    <pic:cNvPr id="17" name="Screen Shot 2017-06-17 at 12.13.08 AM.png"/>
+                    <pic:cNvPicPr/>
+                  </pic:nvPicPr>
+                  <pic:blipFill>
+                    <a:blip r:embed="rId10">
+                      <a:extLst>
+                        <a:ext uri="{28A0092B-C50C-407E-A947-70E740481C1C}">
+                          <a14:useLocalDpi xmlns:a14="http://schemas.microsoft.com/office/drawing/2010/main" val="0"/>
+                        </a:ext>
+                      </a:extLst>
+                    </a:blip>
+                    <a:stretch>
+                      <a:fillRect/>
+                    </a:stretch>
+                  </pic:blipFill>
+                  <pic:spPr>
+                    <a:xfrm>
+                      <a:off x="0" y="0"/>
+                      <a:ext cx="4407967" cy="795272"/>
+                    </a:xfrm>
+                    <a:prstGeom prst="rect">
+                      <a:avLst/>
+                    </a:prstGeom>
+                  </pic:spPr>
+                </pic:pic>
+              </a:graphicData>
+            </a:graphic>
+            <wp14:sizeRelH relativeFrom="page">
+              <wp14:pctWidth>0</wp14:pctWidth>
+            </wp14:sizeRelH>
+            <wp14:sizeRelV relativeFrom="page">
+              <wp14:pctHeight>0</wp14:pctHeight>
+            </wp14:sizeRelV>
+          </wp:anchor>
+        </w:drawing>
+      </w:r>
+      <w:r>
+        <w:rPr>
+          <w:rFonts w:ascii="Calibri" w:hAnsi="Calibri"/>
           <w:sz w:val="20"/>
           <w:szCs w:val="20"/>
         </w:rPr>
@@ -5436,15 +5100,7 @@
           <w:sz w:val="20"/>
           <w:szCs w:val="20"/>
         </w:rPr>
-        <w:t>Detect mouse click</w:t>
-      </w:r>
-      <w:r>
-        <w:rPr>
-          <w:rFonts w:ascii="Calibri" w:hAnsi="Calibri"/>
-          <w:sz w:val="20"/>
-          <w:szCs w:val="20"/>
-        </w:rPr>
-        <w:t xml:space="preserve"> events</w:t>
+        <w:t>Detect mouse click events</w:t>
       </w:r>
     </w:p>
     <w:p>
@@ -5561,6 +5217,15 @@
       <w:pPr>
         <w:rPr>
           <w:rFonts w:ascii="Calibri" w:hAnsi="Calibri"/>
+          <w:sz w:val="20"/>
+          <w:szCs w:val="20"/>
+        </w:rPr>
+      </w:pPr>
+    </w:p>
+    <w:p>
+      <w:pPr>
+        <w:rPr>
+          <w:rFonts w:ascii="Calibri" w:hAnsi="Calibri"/>
           <w:color w:val="2E74B5" w:themeColor="accent1" w:themeShade="BF"/>
           <w:sz w:val="20"/>
           <w:szCs w:val="20"/>
@@ -5574,8 +5239,1771 @@
           <w:sz w:val="20"/>
           <w:szCs w:val="20"/>
         </w:rPr>
-        <w:t>UML and CMC Cards</w:t>
-      </w:r>
+        <w:t>U</w:t>
+      </w:r>
+      <w:r>
+        <w:rPr>
+          <w:rFonts w:ascii="Calibri" w:hAnsi="Calibri"/>
+          <w:b/>
+          <w:color w:val="2E74B5" w:themeColor="accent1" w:themeShade="BF"/>
+          <w:sz w:val="20"/>
+          <w:szCs w:val="20"/>
+        </w:rPr>
+        <w:t>ML and CR</w:t>
+      </w:r>
+      <w:r>
+        <w:rPr>
+          <w:rFonts w:ascii="Calibri" w:hAnsi="Calibri"/>
+          <w:b/>
+          <w:color w:val="2E74B5" w:themeColor="accent1" w:themeShade="BF"/>
+          <w:sz w:val="20"/>
+          <w:szCs w:val="20"/>
+        </w:rPr>
+        <w:t>C Cards</w:t>
+      </w:r>
+    </w:p>
+    <w:tbl>
+      <w:tblPr>
+        <w:tblStyle w:val="TableGrid"/>
+        <w:tblW w:w="0" w:type="auto"/>
+        <w:tblLook w:val="04A0" w:firstRow="1" w:lastRow="0" w:firstColumn="1" w:lastColumn="0" w:noHBand="0" w:noVBand="1"/>
+      </w:tblPr>
+      <w:tblGrid>
+        <w:gridCol w:w="3823"/>
+        <w:gridCol w:w="6627"/>
+      </w:tblGrid>
+      <w:tr>
+        <w:tc>
+          <w:tcPr>
+            <w:tcW w:w="3823" w:type="dxa"/>
+          </w:tcPr>
+          <w:p>
+            <w:pPr>
+              <w:rPr>
+                <w:rFonts w:ascii="Calibri" w:hAnsi="Calibri"/>
+                <w:color w:val="000000" w:themeColor="text1"/>
+                <w:sz w:val="20"/>
+                <w:szCs w:val="20"/>
+              </w:rPr>
+            </w:pPr>
+            <w:r>
+              <w:rPr>
+                <w:rFonts w:ascii="Calibri" w:hAnsi="Calibri"/>
+                <w:b/>
+                <w:color w:val="000000" w:themeColor="text1"/>
+                <w:sz w:val="20"/>
+                <w:szCs w:val="20"/>
+              </w:rPr>
+              <w:t>Aggregation</w:t>
+            </w:r>
+          </w:p>
+          <w:p>
+            <w:pPr>
+              <w:pStyle w:val="ListParagraph"/>
+              <w:numPr>
+                <w:ilvl w:val="0"/>
+                <w:numId w:val="17"/>
+              </w:numPr>
+              <w:rPr>
+                <w:rFonts w:ascii="Calibri" w:hAnsi="Calibri"/>
+                <w:color w:val="000000" w:themeColor="text1"/>
+                <w:sz w:val="20"/>
+                <w:szCs w:val="20"/>
+              </w:rPr>
+            </w:pPr>
+            <w:r>
+              <w:rPr>
+                <w:rFonts w:ascii="Calibri" w:hAnsi="Calibri"/>
+                <w:color w:val="000000" w:themeColor="text1"/>
+                <w:sz w:val="20"/>
+                <w:szCs w:val="20"/>
+              </w:rPr>
+              <w:t>A is made up of B</w:t>
+            </w:r>
+          </w:p>
+          <w:p>
+            <w:pPr>
+              <w:pStyle w:val="ListParagraph"/>
+              <w:numPr>
+                <w:ilvl w:val="0"/>
+                <w:numId w:val="17"/>
+              </w:numPr>
+              <w:rPr>
+                <w:rFonts w:ascii="Calibri" w:hAnsi="Calibri"/>
+                <w:color w:val="000000" w:themeColor="text1"/>
+                <w:sz w:val="20"/>
+                <w:szCs w:val="20"/>
+              </w:rPr>
+            </w:pPr>
+            <w:r>
+              <w:rPr>
+                <w:rFonts w:ascii="Calibri" w:hAnsi="Calibri"/>
+                <w:color w:val="000000" w:themeColor="text1"/>
+                <w:sz w:val="20"/>
+                <w:szCs w:val="20"/>
+              </w:rPr>
+              <w:t>A has field types of B</w:t>
+            </w:r>
+          </w:p>
+          <w:p>
+            <w:pPr>
+              <w:rPr>
+                <w:rFonts w:ascii="Calibri" w:hAnsi="Calibri"/>
+                <w:color w:val="000000" w:themeColor="text1"/>
+                <w:sz w:val="20"/>
+                <w:szCs w:val="20"/>
+              </w:rPr>
+            </w:pPr>
+          </w:p>
+        </w:tc>
+        <w:tc>
+          <w:tcPr>
+            <w:tcW w:w="6627" w:type="dxa"/>
+          </w:tcPr>
+          <w:p>
+            <w:pPr>
+              <w:rPr>
+                <w:rFonts w:ascii="Calibri" w:hAnsi="Calibri"/>
+                <w:color w:val="000000" w:themeColor="text1"/>
+                <w:sz w:val="20"/>
+                <w:szCs w:val="20"/>
+              </w:rPr>
+            </w:pPr>
+            <w:r>
+              <w:rPr>
+                <w:rFonts w:ascii="Calibri" w:hAnsi="Calibri"/>
+                <w:noProof/>
+                <w:color w:val="000000" w:themeColor="text1"/>
+                <w:sz w:val="20"/>
+                <w:szCs w:val="20"/>
+                <w:lang w:val="en-US"/>
+              </w:rPr>
+              <w:drawing>
+                <wp:anchor distT="0" distB="0" distL="114300" distR="114300" simplePos="0" relativeHeight="251662336" behindDoc="1" locked="0" layoutInCell="1" allowOverlap="1" wp14:anchorId="283EB616" wp14:editId="186FFEE0">
+                  <wp:simplePos x="0" y="0"/>
+                  <wp:positionH relativeFrom="column">
+                    <wp:posOffset>204861</wp:posOffset>
+                  </wp:positionH>
+                  <wp:positionV relativeFrom="paragraph">
+                    <wp:posOffset>62572</wp:posOffset>
+                  </wp:positionV>
+                  <wp:extent cx="1647825" cy="325755"/>
+                  <wp:effectExtent l="0" t="0" r="3175" b="4445"/>
+                  <wp:wrapNone/>
+                  <wp:docPr id="6" name="Picture 6"/>
+                  <wp:cNvGraphicFramePr>
+                    <a:graphicFrameLocks xmlns:a="http://schemas.openxmlformats.org/drawingml/2006/main" noChangeAspect="1"/>
+                  </wp:cNvGraphicFramePr>
+                  <a:graphic xmlns:a="http://schemas.openxmlformats.org/drawingml/2006/main">
+                    <a:graphicData uri="http://schemas.openxmlformats.org/drawingml/2006/picture">
+                      <pic:pic xmlns:pic="http://schemas.openxmlformats.org/drawingml/2006/picture">
+                        <pic:nvPicPr>
+                          <pic:cNvPr id="6" name="Screen Shot 2017-06-16 at 8.25.07 PM.png"/>
+                          <pic:cNvPicPr/>
+                        </pic:nvPicPr>
+                        <pic:blipFill>
+                          <a:blip r:embed="rId11">
+                            <a:extLst>
+                              <a:ext uri="{28A0092B-C50C-407E-A947-70E740481C1C}">
+                                <a14:useLocalDpi xmlns:a14="http://schemas.microsoft.com/office/drawing/2010/main" val="0"/>
+                              </a:ext>
+                            </a:extLst>
+                          </a:blip>
+                          <a:stretch>
+                            <a:fillRect/>
+                          </a:stretch>
+                        </pic:blipFill>
+                        <pic:spPr>
+                          <a:xfrm>
+                            <a:off x="0" y="0"/>
+                            <a:ext cx="1647825" cy="325755"/>
+                          </a:xfrm>
+                          <a:prstGeom prst="rect">
+                            <a:avLst/>
+                          </a:prstGeom>
+                        </pic:spPr>
+                      </pic:pic>
+                    </a:graphicData>
+                  </a:graphic>
+                  <wp14:sizeRelH relativeFrom="page">
+                    <wp14:pctWidth>0</wp14:pctWidth>
+                  </wp14:sizeRelH>
+                  <wp14:sizeRelV relativeFrom="page">
+                    <wp14:pctHeight>0</wp14:pctHeight>
+                  </wp14:sizeRelV>
+                </wp:anchor>
+              </w:drawing>
+            </w:r>
+          </w:p>
+        </w:tc>
+      </w:tr>
+      <w:tr>
+        <w:tc>
+          <w:tcPr>
+            <w:tcW w:w="3823" w:type="dxa"/>
+          </w:tcPr>
+          <w:p>
+            <w:pPr>
+              <w:rPr>
+                <w:rFonts w:ascii="Calibri" w:hAnsi="Calibri"/>
+                <w:b/>
+                <w:color w:val="000000" w:themeColor="text1"/>
+                <w:sz w:val="20"/>
+                <w:szCs w:val="20"/>
+              </w:rPr>
+            </w:pPr>
+            <w:r>
+              <w:rPr>
+                <w:rFonts w:ascii="Calibri" w:hAnsi="Calibri"/>
+                <w:b/>
+                <w:color w:val="000000" w:themeColor="text1"/>
+                <w:sz w:val="20"/>
+                <w:szCs w:val="20"/>
+              </w:rPr>
+              <w:t>Generalisation</w:t>
+            </w:r>
+          </w:p>
+          <w:p>
+            <w:pPr>
+              <w:pStyle w:val="ListParagraph"/>
+              <w:numPr>
+                <w:ilvl w:val="0"/>
+                <w:numId w:val="16"/>
+              </w:numPr>
+              <w:rPr>
+                <w:rFonts w:ascii="Calibri" w:hAnsi="Calibri"/>
+                <w:color w:val="000000" w:themeColor="text1"/>
+                <w:sz w:val="20"/>
+                <w:szCs w:val="20"/>
+              </w:rPr>
+            </w:pPr>
+            <w:r>
+              <w:rPr>
+                <w:rFonts w:ascii="Calibri" w:hAnsi="Calibri"/>
+                <w:color w:val="000000" w:themeColor="text1"/>
+                <w:sz w:val="20"/>
+                <w:szCs w:val="20"/>
+              </w:rPr>
+              <w:t>B is a subclass of A</w:t>
+            </w:r>
+          </w:p>
+          <w:p>
+            <w:pPr>
+              <w:pStyle w:val="ListParagraph"/>
+              <w:numPr>
+                <w:ilvl w:val="0"/>
+                <w:numId w:val="16"/>
+              </w:numPr>
+              <w:rPr>
+                <w:rFonts w:ascii="Calibri" w:hAnsi="Calibri"/>
+                <w:color w:val="000000" w:themeColor="text1"/>
+                <w:sz w:val="20"/>
+                <w:szCs w:val="20"/>
+              </w:rPr>
+            </w:pPr>
+            <w:r>
+              <w:rPr>
+                <w:rFonts w:ascii="Calibri" w:hAnsi="Calibri"/>
+                <w:color w:val="000000" w:themeColor="text1"/>
+                <w:sz w:val="20"/>
+                <w:szCs w:val="20"/>
+              </w:rPr>
+              <w:t xml:space="preserve">B </w:t>
+            </w:r>
+            <w:r>
+              <w:rPr>
+                <w:rFonts w:ascii="Calibri" w:hAnsi="Calibri"/>
+                <w:color w:val="000000" w:themeColor="text1"/>
+                <w:sz w:val="20"/>
+                <w:szCs w:val="20"/>
+                <w:u w:val="single"/>
+              </w:rPr>
+              <w:t>EXTENDS</w:t>
+            </w:r>
+            <w:r>
+              <w:rPr>
+                <w:rFonts w:ascii="Calibri" w:hAnsi="Calibri"/>
+                <w:color w:val="000000" w:themeColor="text1"/>
+                <w:sz w:val="20"/>
+                <w:szCs w:val="20"/>
+              </w:rPr>
+              <w:t xml:space="preserve"> A</w:t>
+            </w:r>
+          </w:p>
+          <w:p>
+            <w:pPr>
+              <w:rPr>
+                <w:rFonts w:ascii="Calibri" w:hAnsi="Calibri"/>
+                <w:color w:val="000000" w:themeColor="text1"/>
+                <w:sz w:val="20"/>
+                <w:szCs w:val="20"/>
+              </w:rPr>
+            </w:pPr>
+          </w:p>
+        </w:tc>
+        <w:tc>
+          <w:tcPr>
+            <w:tcW w:w="6627" w:type="dxa"/>
+          </w:tcPr>
+          <w:p>
+            <w:pPr>
+              <w:rPr>
+                <w:rFonts w:ascii="Calibri" w:hAnsi="Calibri"/>
+                <w:color w:val="000000" w:themeColor="text1"/>
+                <w:sz w:val="20"/>
+                <w:szCs w:val="20"/>
+              </w:rPr>
+            </w:pPr>
+            <w:r>
+              <w:rPr>
+                <w:rFonts w:ascii="Calibri" w:hAnsi="Calibri"/>
+                <w:noProof/>
+                <w:color w:val="000000" w:themeColor="text1"/>
+                <w:sz w:val="20"/>
+                <w:szCs w:val="20"/>
+                <w:lang w:val="en-US"/>
+              </w:rPr>
+              <w:drawing>
+                <wp:anchor distT="0" distB="0" distL="114300" distR="114300" simplePos="0" relativeHeight="251663360" behindDoc="1" locked="0" layoutInCell="1" allowOverlap="1" wp14:anchorId="2C5B669D" wp14:editId="7114FF6C">
+                  <wp:simplePos x="0" y="0"/>
+                  <wp:positionH relativeFrom="column">
+                    <wp:posOffset>531813</wp:posOffset>
+                  </wp:positionH>
+                  <wp:positionV relativeFrom="paragraph">
+                    <wp:posOffset>413458</wp:posOffset>
+                  </wp:positionV>
+                  <wp:extent cx="447040" cy="1113155"/>
+                  <wp:effectExtent l="0" t="2858" r="7303" b="7302"/>
+                  <wp:wrapNone/>
+                  <wp:docPr id="8" name="Picture 8"/>
+                  <wp:cNvGraphicFramePr>
+                    <a:graphicFrameLocks xmlns:a="http://schemas.openxmlformats.org/drawingml/2006/main" noChangeAspect="1"/>
+                  </wp:cNvGraphicFramePr>
+                  <a:graphic xmlns:a="http://schemas.openxmlformats.org/drawingml/2006/main">
+                    <a:graphicData uri="http://schemas.openxmlformats.org/drawingml/2006/picture">
+                      <pic:pic xmlns:pic="http://schemas.openxmlformats.org/drawingml/2006/picture">
+                        <pic:nvPicPr>
+                          <pic:cNvPr id="8" name="Screen Shot 2017-06-16 at 8.31.48 PM.png"/>
+                          <pic:cNvPicPr/>
+                        </pic:nvPicPr>
+                        <pic:blipFill>
+                          <a:blip r:embed="rId12">
+                            <a:extLst>
+                              <a:ext uri="{28A0092B-C50C-407E-A947-70E740481C1C}">
+                                <a14:useLocalDpi xmlns:a14="http://schemas.microsoft.com/office/drawing/2010/main" val="0"/>
+                              </a:ext>
+                            </a:extLst>
+                          </a:blip>
+                          <a:stretch>
+                            <a:fillRect/>
+                          </a:stretch>
+                        </pic:blipFill>
+                        <pic:spPr>
+                          <a:xfrm rot="5400000">
+                            <a:off x="0" y="0"/>
+                            <a:ext cx="447040" cy="1113155"/>
+                          </a:xfrm>
+                          <a:prstGeom prst="rect">
+                            <a:avLst/>
+                          </a:prstGeom>
+                        </pic:spPr>
+                      </pic:pic>
+                    </a:graphicData>
+                  </a:graphic>
+                  <wp14:sizeRelH relativeFrom="page">
+                    <wp14:pctWidth>0</wp14:pctWidth>
+                  </wp14:sizeRelH>
+                  <wp14:sizeRelV relativeFrom="page">
+                    <wp14:pctHeight>0</wp14:pctHeight>
+                  </wp14:sizeRelV>
+                </wp:anchor>
+              </w:drawing>
+            </w:r>
+            <w:r>
+              <w:rPr>
+                <w:rFonts w:ascii="Calibri" w:hAnsi="Calibri"/>
+                <w:noProof/>
+                <w:color w:val="000000" w:themeColor="text1"/>
+                <w:sz w:val="20"/>
+                <w:szCs w:val="20"/>
+                <w:lang w:val="en-US"/>
+              </w:rPr>
+              <w:drawing>
+                <wp:anchor distT="0" distB="0" distL="114300" distR="114300" simplePos="0" relativeHeight="251661312" behindDoc="1" locked="0" layoutInCell="1" allowOverlap="1" wp14:anchorId="103D212D" wp14:editId="1B9194E5">
+                  <wp:simplePos x="0" y="0"/>
+                  <wp:positionH relativeFrom="column">
+                    <wp:posOffset>497840</wp:posOffset>
+                  </wp:positionH>
+                  <wp:positionV relativeFrom="paragraph">
+                    <wp:posOffset>-269240</wp:posOffset>
+                  </wp:positionV>
+                  <wp:extent cx="500989" cy="1131863"/>
+                  <wp:effectExtent l="0" t="10795" r="0" b="0"/>
+                  <wp:wrapNone/>
+                  <wp:docPr id="7" name="Picture 7"/>
+                  <wp:cNvGraphicFramePr>
+                    <a:graphicFrameLocks xmlns:a="http://schemas.openxmlformats.org/drawingml/2006/main" noChangeAspect="1"/>
+                  </wp:cNvGraphicFramePr>
+                  <a:graphic xmlns:a="http://schemas.openxmlformats.org/drawingml/2006/main">
+                    <a:graphicData uri="http://schemas.openxmlformats.org/drawingml/2006/picture">
+                      <pic:pic xmlns:pic="http://schemas.openxmlformats.org/drawingml/2006/picture">
+                        <pic:nvPicPr>
+                          <pic:cNvPr id="7" name="Screen Shot 2017-06-16 at 8.26.56 PM.png"/>
+                          <pic:cNvPicPr/>
+                        </pic:nvPicPr>
+                        <pic:blipFill>
+                          <a:blip r:embed="rId13">
+                            <a:extLst>
+                              <a:ext uri="{28A0092B-C50C-407E-A947-70E740481C1C}">
+                                <a14:useLocalDpi xmlns:a14="http://schemas.microsoft.com/office/drawing/2010/main" val="0"/>
+                              </a:ext>
+                            </a:extLst>
+                          </a:blip>
+                          <a:stretch>
+                            <a:fillRect/>
+                          </a:stretch>
+                        </pic:blipFill>
+                        <pic:spPr>
+                          <a:xfrm rot="5400000">
+                            <a:off x="0" y="0"/>
+                            <a:ext cx="500989" cy="1131863"/>
+                          </a:xfrm>
+                          <a:prstGeom prst="rect">
+                            <a:avLst/>
+                          </a:prstGeom>
+                        </pic:spPr>
+                      </pic:pic>
+                    </a:graphicData>
+                  </a:graphic>
+                  <wp14:sizeRelH relativeFrom="page">
+                    <wp14:pctWidth>0</wp14:pctWidth>
+                  </wp14:sizeRelH>
+                  <wp14:sizeRelV relativeFrom="page">
+                    <wp14:pctHeight>0</wp14:pctHeight>
+                  </wp14:sizeRelV>
+                </wp:anchor>
+              </w:drawing>
+            </w:r>
+          </w:p>
+        </w:tc>
+      </w:tr>
+      <w:tr>
+        <w:trPr>
+          <w:trHeight w:val="961"/>
+        </w:trPr>
+        <w:tc>
+          <w:tcPr>
+            <w:tcW w:w="3823" w:type="dxa"/>
+          </w:tcPr>
+          <w:p>
+            <w:pPr>
+              <w:rPr>
+                <w:rFonts w:ascii="Calibri" w:hAnsi="Calibri"/>
+                <w:color w:val="000000" w:themeColor="text1"/>
+                <w:sz w:val="20"/>
+                <w:szCs w:val="20"/>
+              </w:rPr>
+            </w:pPr>
+            <w:r>
+              <w:rPr>
+                <w:rFonts w:ascii="Calibri" w:hAnsi="Calibri"/>
+                <w:b/>
+                <w:color w:val="000000" w:themeColor="text1"/>
+                <w:sz w:val="20"/>
+                <w:szCs w:val="20"/>
+              </w:rPr>
+              <w:t>Realisation</w:t>
+            </w:r>
+          </w:p>
+          <w:p>
+            <w:pPr>
+              <w:pStyle w:val="ListParagraph"/>
+              <w:numPr>
+                <w:ilvl w:val="0"/>
+                <w:numId w:val="18"/>
+              </w:numPr>
+              <w:rPr>
+                <w:rFonts w:ascii="Calibri" w:hAnsi="Calibri"/>
+                <w:color w:val="000000" w:themeColor="text1"/>
+                <w:sz w:val="20"/>
+                <w:szCs w:val="20"/>
+              </w:rPr>
+            </w:pPr>
+            <w:r>
+              <w:rPr>
+                <w:rFonts w:ascii="Calibri" w:hAnsi="Calibri"/>
+                <w:color w:val="000000" w:themeColor="text1"/>
+                <w:sz w:val="20"/>
+                <w:szCs w:val="20"/>
+              </w:rPr>
+              <w:t>B realises the interface defined in A</w:t>
+            </w:r>
+          </w:p>
+          <w:p>
+            <w:pPr>
+              <w:pStyle w:val="ListParagraph"/>
+              <w:numPr>
+                <w:ilvl w:val="0"/>
+                <w:numId w:val="18"/>
+              </w:numPr>
+              <w:rPr>
+                <w:rFonts w:ascii="Calibri" w:hAnsi="Calibri"/>
+                <w:color w:val="000000" w:themeColor="text1"/>
+                <w:sz w:val="20"/>
+                <w:szCs w:val="20"/>
+              </w:rPr>
+            </w:pPr>
+            <w:r>
+              <w:rPr>
+                <w:rFonts w:ascii="Calibri" w:hAnsi="Calibri"/>
+                <w:color w:val="000000" w:themeColor="text1"/>
+                <w:sz w:val="20"/>
+                <w:szCs w:val="20"/>
+              </w:rPr>
+              <w:t xml:space="preserve">B </w:t>
+            </w:r>
+            <w:r>
+              <w:rPr>
+                <w:rFonts w:ascii="Calibri" w:hAnsi="Calibri"/>
+                <w:color w:val="000000" w:themeColor="text1"/>
+                <w:sz w:val="20"/>
+                <w:szCs w:val="20"/>
+                <w:u w:val="single"/>
+              </w:rPr>
+              <w:t>IMPLEMENTS</w:t>
+            </w:r>
+            <w:r>
+              <w:rPr>
+                <w:rFonts w:ascii="Calibri" w:hAnsi="Calibri"/>
+                <w:color w:val="000000" w:themeColor="text1"/>
+                <w:sz w:val="20"/>
+                <w:szCs w:val="20"/>
+              </w:rPr>
+              <w:t xml:space="preserve"> A</w:t>
+            </w:r>
+          </w:p>
+        </w:tc>
+        <w:tc>
+          <w:tcPr>
+            <w:tcW w:w="6627" w:type="dxa"/>
+          </w:tcPr>
+          <w:p>
+            <w:pPr>
+              <w:rPr>
+                <w:rFonts w:ascii="Calibri" w:hAnsi="Calibri"/>
+                <w:color w:val="000000" w:themeColor="text1"/>
+                <w:sz w:val="20"/>
+                <w:szCs w:val="20"/>
+              </w:rPr>
+            </w:pPr>
+          </w:p>
+          <w:p>
+            <w:pPr>
+              <w:rPr>
+                <w:rFonts w:ascii="Calibri" w:hAnsi="Calibri"/>
+                <w:color w:val="000000" w:themeColor="text1"/>
+                <w:sz w:val="20"/>
+                <w:szCs w:val="20"/>
+              </w:rPr>
+            </w:pPr>
+          </w:p>
+        </w:tc>
+      </w:tr>
+    </w:tbl>
+    <w:p>
+      <w:pPr>
+        <w:rPr>
+          <w:rFonts w:ascii="Calibri" w:hAnsi="Calibri"/>
+          <w:color w:val="000000" w:themeColor="text1"/>
+          <w:sz w:val="20"/>
+          <w:szCs w:val="20"/>
+        </w:rPr>
+      </w:pPr>
+    </w:p>
+    <w:p>
+      <w:pPr>
+        <w:rPr>
+          <w:rFonts w:ascii="Calibri" w:hAnsi="Calibri"/>
+          <w:b/>
+          <w:color w:val="000000" w:themeColor="text1"/>
+          <w:sz w:val="20"/>
+          <w:szCs w:val="20"/>
+        </w:rPr>
+      </w:pPr>
+      <w:r>
+        <w:rPr>
+          <w:rFonts w:ascii="Calibri" w:hAnsi="Calibri"/>
+          <w:b/>
+          <w:color w:val="000000" w:themeColor="text1"/>
+          <w:sz w:val="20"/>
+          <w:szCs w:val="20"/>
+        </w:rPr>
+        <w:t>Standard Class UML</w:t>
+      </w:r>
+    </w:p>
+    <w:tbl>
+      <w:tblPr>
+        <w:tblStyle w:val="TableGrid"/>
+        <w:tblW w:w="0" w:type="auto"/>
+        <w:tblLook w:val="04A0" w:firstRow="1" w:lastRow="0" w:firstColumn="1" w:lastColumn="0" w:noHBand="0" w:noVBand="1"/>
+      </w:tblPr>
+      <w:tblGrid>
+        <w:gridCol w:w="6091"/>
+      </w:tblGrid>
+      <w:tr>
+        <w:tc>
+          <w:tcPr>
+            <w:tcW w:w="6091" w:type="dxa"/>
+          </w:tcPr>
+          <w:p>
+            <w:pPr>
+              <w:jc w:val="center"/>
+              <w:rPr>
+                <w:rFonts w:ascii="Calibri" w:hAnsi="Calibri"/>
+                <w:b/>
+                <w:color w:val="000000" w:themeColor="text1"/>
+              </w:rPr>
+            </w:pPr>
+            <w:r>
+              <w:rPr>
+                <w:rFonts w:ascii="Calibri" w:hAnsi="Calibri"/>
+                <w:b/>
+                <w:color w:val="000000" w:themeColor="text1"/>
+              </w:rPr>
+              <w:t>ClassName</w:t>
+            </w:r>
+          </w:p>
+        </w:tc>
+      </w:tr>
+      <w:tr>
+        <w:tc>
+          <w:tcPr>
+            <w:tcW w:w="6091" w:type="dxa"/>
+          </w:tcPr>
+          <w:p>
+            <w:pPr>
+              <w:rPr>
+                <w:rFonts w:ascii="Calibri" w:hAnsi="Calibri"/>
+                <w:color w:val="000000" w:themeColor="text1"/>
+              </w:rPr>
+            </w:pPr>
+            <w:r>
+              <w:rPr>
+                <w:rFonts w:ascii="Calibri" w:hAnsi="Calibri"/>
+                <w:color w:val="000000" w:themeColor="text1"/>
+              </w:rPr>
+              <w:t>- variableName: type</w:t>
+            </w:r>
+            <w:r>
+              <w:rPr>
+                <w:rFonts w:ascii="Calibri" w:hAnsi="Calibri"/>
+                <w:color w:val="000000" w:themeColor="text1"/>
+              </w:rPr>
+              <w:br/>
+              <w:t>+ variableName:</w:t>
+            </w:r>
+            <w:r>
+              <w:rPr>
+                <w:rFonts w:ascii="Calibri" w:hAnsi="Calibri"/>
+                <w:b/>
+                <w:color w:val="000000" w:themeColor="text1"/>
+              </w:rPr>
+              <w:t xml:space="preserve"> </w:t>
+            </w:r>
+            <w:r>
+              <w:rPr>
+                <w:rFonts w:ascii="Calibri" w:hAnsi="Calibri"/>
+                <w:color w:val="000000" w:themeColor="text1"/>
+              </w:rPr>
+              <w:t>type</w:t>
+            </w:r>
+          </w:p>
+        </w:tc>
+      </w:tr>
+      <w:tr>
+        <w:tc>
+          <w:tcPr>
+            <w:tcW w:w="6091" w:type="dxa"/>
+          </w:tcPr>
+          <w:p>
+            <w:pPr>
+              <w:rPr>
+                <w:rFonts w:ascii="Calibri" w:hAnsi="Calibri"/>
+                <w:color w:val="000000" w:themeColor="text1"/>
+              </w:rPr>
+            </w:pPr>
+            <w:r>
+              <w:rPr>
+                <w:rFonts w:ascii="Calibri" w:hAnsi="Calibri"/>
+                <w:color w:val="000000" w:themeColor="text1"/>
+              </w:rPr>
+              <w:t>+ &lt;&lt;constructor&gt;</w:t>
+            </w:r>
+            <w:r>
+              <w:rPr>
+                <w:rFonts w:ascii="Calibri" w:hAnsi="Calibri"/>
+                <w:b/>
+                <w:color w:val="000000" w:themeColor="text1"/>
+              </w:rPr>
+              <w:t xml:space="preserve">&gt; </w:t>
+            </w:r>
+            <w:r>
+              <w:rPr>
+                <w:rFonts w:ascii="Calibri" w:hAnsi="Calibri"/>
+                <w:color w:val="000000" w:themeColor="text1"/>
+              </w:rPr>
+              <w:t>ClassName()</w:t>
+            </w:r>
+            <w:r>
+              <w:rPr>
+                <w:rFonts w:ascii="Calibri" w:hAnsi="Calibri"/>
+                <w:color w:val="000000" w:themeColor="text1"/>
+              </w:rPr>
+              <w:br/>
+              <w:t>+ methodName</w:t>
+            </w:r>
+            <w:r>
+              <w:rPr>
+                <w:rFonts w:ascii="Calibri" w:hAnsi="Calibri"/>
+                <w:color w:val="000000" w:themeColor="text1"/>
+              </w:rPr>
+              <w:t>(</w:t>
+            </w:r>
+            <w:r>
+              <w:rPr>
+                <w:rFonts w:ascii="Calibri" w:hAnsi="Calibri"/>
+                <w:color w:val="000000" w:themeColor="text1"/>
+              </w:rPr>
+              <w:t>name: String</w:t>
+            </w:r>
+            <w:r>
+              <w:rPr>
+                <w:rFonts w:ascii="Calibri" w:hAnsi="Calibri"/>
+                <w:color w:val="000000" w:themeColor="text1"/>
+              </w:rPr>
+              <w:t>)</w:t>
+            </w:r>
+            <w:r>
+              <w:rPr>
+                <w:rFonts w:ascii="Calibri" w:hAnsi="Calibri"/>
+                <w:color w:val="000000" w:themeColor="text1"/>
+              </w:rPr>
+              <w:t xml:space="preserve">: </w:t>
+            </w:r>
+            <w:r>
+              <w:rPr>
+                <w:rFonts w:ascii="Calibri" w:hAnsi="Calibri"/>
+                <w:color w:val="000000" w:themeColor="text1"/>
+              </w:rPr>
+              <w:t>String</w:t>
+            </w:r>
+          </w:p>
+        </w:tc>
+      </w:tr>
+    </w:tbl>
+    <w:p>
+      <w:pPr>
+        <w:rPr>
+          <w:rFonts w:ascii="Calibri" w:hAnsi="Calibri"/>
+          <w:color w:val="000000" w:themeColor="text1"/>
+        </w:rPr>
+      </w:pPr>
+    </w:p>
+    <w:p>
+      <w:pPr>
+        <w:rPr>
+          <w:rFonts w:ascii="Calibri" w:hAnsi="Calibri"/>
+          <w:color w:val="000000" w:themeColor="text1"/>
+          <w:sz w:val="20"/>
+          <w:szCs w:val="20"/>
+        </w:rPr>
+      </w:pPr>
+      <w:r>
+        <w:rPr>
+          <w:rFonts w:ascii="Calibri" w:hAnsi="Calibri"/>
+          <w:b/>
+          <w:color w:val="000000" w:themeColor="text1"/>
+          <w:sz w:val="20"/>
+          <w:szCs w:val="20"/>
+        </w:rPr>
+        <w:t>Interface Class UML</w:t>
+      </w:r>
+    </w:p>
+    <w:tbl>
+      <w:tblPr>
+        <w:tblStyle w:val="TableGrid"/>
+        <w:tblW w:w="0" w:type="auto"/>
+        <w:tblLook w:val="04A0" w:firstRow="1" w:lastRow="0" w:firstColumn="1" w:lastColumn="0" w:noHBand="0" w:noVBand="1"/>
+      </w:tblPr>
+      <w:tblGrid>
+        <w:gridCol w:w="6091"/>
+      </w:tblGrid>
+      <w:tr>
+        <w:tc>
+          <w:tcPr>
+            <w:tcW w:w="6091" w:type="dxa"/>
+          </w:tcPr>
+          <w:p>
+            <w:pPr>
+              <w:jc w:val="center"/>
+              <w:rPr>
+                <w:rFonts w:ascii="Calibri" w:hAnsi="Calibri"/>
+                <w:color w:val="000000" w:themeColor="text1"/>
+              </w:rPr>
+            </w:pPr>
+            <w:r>
+              <w:rPr>
+                <w:rFonts w:ascii="Calibri" w:hAnsi="Calibri"/>
+                <w:color w:val="000000" w:themeColor="text1"/>
+              </w:rPr>
+              <w:t>&lt;&lt;interface&gt;&gt;</w:t>
+            </w:r>
+          </w:p>
+          <w:p>
+            <w:pPr>
+              <w:jc w:val="center"/>
+              <w:rPr>
+                <w:rFonts w:ascii="Calibri" w:hAnsi="Calibri"/>
+                <w:b/>
+                <w:color w:val="000000" w:themeColor="text1"/>
+              </w:rPr>
+            </w:pPr>
+            <w:r>
+              <w:rPr>
+                <w:rFonts w:ascii="Calibri" w:hAnsi="Calibri"/>
+                <w:b/>
+                <w:color w:val="000000" w:themeColor="text1"/>
+              </w:rPr>
+              <w:t>ClassName</w:t>
+            </w:r>
+          </w:p>
+        </w:tc>
+      </w:tr>
+      <w:tr>
+        <w:tc>
+          <w:tcPr>
+            <w:tcW w:w="6091" w:type="dxa"/>
+          </w:tcPr>
+          <w:p>
+            <w:pPr>
+              <w:rPr>
+                <w:rFonts w:ascii="Calibri" w:hAnsi="Calibri"/>
+                <w:color w:val="000000" w:themeColor="text1"/>
+              </w:rPr>
+            </w:pPr>
+            <w:r>
+              <w:rPr>
+                <w:rFonts w:ascii="Calibri" w:hAnsi="Calibri"/>
+                <w:color w:val="000000" w:themeColor="text1"/>
+              </w:rPr>
+              <w:t xml:space="preserve">+ </w:t>
+            </w:r>
+            <w:r>
+              <w:rPr>
+                <w:rFonts w:ascii="Calibri" w:hAnsi="Calibri"/>
+                <w:color w:val="000000" w:themeColor="text1"/>
+              </w:rPr>
+              <w:t>methodName</w:t>
+            </w:r>
+            <w:r>
+              <w:rPr>
+                <w:rFonts w:ascii="Calibri" w:hAnsi="Calibri"/>
+                <w:color w:val="000000" w:themeColor="text1"/>
+              </w:rPr>
+              <w:t>()</w:t>
+            </w:r>
+            <w:r>
+              <w:rPr>
+                <w:rFonts w:ascii="Calibri" w:hAnsi="Calibri"/>
+                <w:color w:val="000000" w:themeColor="text1"/>
+              </w:rPr>
+              <w:t>: type</w:t>
+            </w:r>
+            <w:r>
+              <w:rPr>
+                <w:rFonts w:ascii="Calibri" w:hAnsi="Calibri"/>
+                <w:color w:val="000000" w:themeColor="text1"/>
+              </w:rPr>
+              <w:br/>
+              <w:t>+ methodName</w:t>
+            </w:r>
+            <w:r>
+              <w:rPr>
+                <w:rFonts w:ascii="Calibri" w:hAnsi="Calibri"/>
+                <w:color w:val="000000" w:themeColor="text1"/>
+              </w:rPr>
+              <w:t>(num1</w:t>
+            </w:r>
+            <w:r>
+              <w:rPr>
+                <w:rFonts w:ascii="Calibri" w:hAnsi="Calibri"/>
+                <w:color w:val="000000" w:themeColor="text1"/>
+              </w:rPr>
+              <w:t>: int</w:t>
+            </w:r>
+            <w:r>
+              <w:rPr>
+                <w:rFonts w:ascii="Calibri" w:hAnsi="Calibri"/>
+                <w:color w:val="000000" w:themeColor="text1"/>
+              </w:rPr>
+              <w:t>, int</w:t>
+            </w:r>
+            <w:r>
+              <w:rPr>
+                <w:rFonts w:ascii="Calibri" w:hAnsi="Calibri"/>
+                <w:color w:val="000000" w:themeColor="text1"/>
+              </w:rPr>
+              <w:t>: type</w:t>
+            </w:r>
+            <w:r>
+              <w:rPr>
+                <w:rFonts w:ascii="Calibri" w:hAnsi="Calibri"/>
+                <w:color w:val="000000" w:themeColor="text1"/>
+              </w:rPr>
+              <w:t>)</w:t>
+            </w:r>
+            <w:r>
+              <w:rPr>
+                <w:rFonts w:ascii="Calibri" w:hAnsi="Calibri"/>
+                <w:color w:val="000000" w:themeColor="text1"/>
+              </w:rPr>
+              <w:t>: int</w:t>
+            </w:r>
+            <w:r>
+              <w:rPr>
+                <w:rFonts w:ascii="Calibri" w:hAnsi="Calibri"/>
+                <w:color w:val="000000" w:themeColor="text1"/>
+              </w:rPr>
+              <w:br/>
+              <w:t>+ methodName</w:t>
+            </w:r>
+            <w:r>
+              <w:rPr>
+                <w:rFonts w:ascii="Calibri" w:hAnsi="Calibri"/>
+                <w:color w:val="000000" w:themeColor="text1"/>
+              </w:rPr>
+              <w:t>(</w:t>
+            </w:r>
+            <w:r>
+              <w:rPr>
+                <w:rFonts w:ascii="Calibri" w:hAnsi="Calibri"/>
+                <w:color w:val="000000" w:themeColor="text1"/>
+              </w:rPr>
+              <w:t>x: int, y: int</w:t>
+            </w:r>
+            <w:r>
+              <w:rPr>
+                <w:rFonts w:ascii="Calibri" w:hAnsi="Calibri"/>
+                <w:color w:val="000000" w:themeColor="text1"/>
+              </w:rPr>
+              <w:t>)</w:t>
+            </w:r>
+            <w:r>
+              <w:rPr>
+                <w:rFonts w:ascii="Calibri" w:hAnsi="Calibri"/>
+                <w:color w:val="000000" w:themeColor="text1"/>
+              </w:rPr>
+              <w:t>: int</w:t>
+            </w:r>
+          </w:p>
+        </w:tc>
+      </w:tr>
+    </w:tbl>
+    <w:p>
+      <w:pPr>
+        <w:rPr>
+          <w:rFonts w:ascii="Calibri" w:hAnsi="Calibri"/>
+          <w:b/>
+          <w:color w:val="000000" w:themeColor="text1"/>
+          <w:sz w:val="20"/>
+          <w:szCs w:val="20"/>
+        </w:rPr>
+      </w:pPr>
+    </w:p>
+    <w:p>
+      <w:pPr>
+        <w:rPr>
+          <w:rFonts w:ascii="Calibri" w:hAnsi="Calibri"/>
+          <w:b/>
+          <w:color w:val="000000" w:themeColor="text1"/>
+          <w:sz w:val="20"/>
+          <w:szCs w:val="20"/>
+        </w:rPr>
+      </w:pPr>
+    </w:p>
+    <w:p>
+      <w:pPr>
+        <w:rPr>
+          <w:rFonts w:ascii="Calibri" w:hAnsi="Calibri"/>
+          <w:b/>
+          <w:color w:val="000000" w:themeColor="text1"/>
+          <w:sz w:val="20"/>
+          <w:szCs w:val="20"/>
+        </w:rPr>
+      </w:pPr>
+    </w:p>
+    <w:p>
+      <w:pPr>
+        <w:rPr>
+          <w:rFonts w:ascii="Calibri" w:hAnsi="Calibri"/>
+          <w:color w:val="000000" w:themeColor="text1"/>
+          <w:sz w:val="20"/>
+          <w:szCs w:val="20"/>
+        </w:rPr>
+      </w:pPr>
+      <w:r>
+        <w:rPr>
+          <w:rFonts w:ascii="Calibri" w:hAnsi="Calibri"/>
+          <w:b/>
+          <w:color w:val="000000" w:themeColor="text1"/>
+          <w:sz w:val="20"/>
+          <w:szCs w:val="20"/>
+        </w:rPr>
+        <w:t>Example of CRC</w:t>
+      </w:r>
+    </w:p>
+    <w:tbl>
+      <w:tblPr>
+        <w:tblStyle w:val="TableGrid"/>
+        <w:tblW w:w="0" w:type="auto"/>
+        <w:tblLook w:val="04A0" w:firstRow="1" w:lastRow="0" w:firstColumn="1" w:lastColumn="0" w:noHBand="0" w:noVBand="1"/>
+      </w:tblPr>
+      <w:tblGrid>
+        <w:gridCol w:w="4248"/>
+        <w:gridCol w:w="4286"/>
+      </w:tblGrid>
+      <w:tr>
+        <w:tc>
+          <w:tcPr>
+            <w:tcW w:w="8534" w:type="dxa"/>
+            <w:gridSpan w:val="2"/>
+          </w:tcPr>
+          <w:p>
+            <w:pPr>
+              <w:jc w:val="center"/>
+              <w:rPr>
+                <w:rFonts w:ascii="Calibri" w:hAnsi="Calibri"/>
+                <w:b/>
+                <w:color w:val="000000" w:themeColor="text1"/>
+              </w:rPr>
+            </w:pPr>
+            <w:r>
+              <w:rPr>
+                <w:rFonts w:ascii="Calibri" w:hAnsi="Calibri"/>
+                <w:b/>
+                <w:color w:val="000000" w:themeColor="text1"/>
+              </w:rPr>
+              <w:t>BOOK</w:t>
+            </w:r>
+          </w:p>
+        </w:tc>
+      </w:tr>
+      <w:tr>
+        <w:tc>
+          <w:tcPr>
+            <w:tcW w:w="4248" w:type="dxa"/>
+          </w:tcPr>
+          <w:p>
+            <w:pPr>
+              <w:jc w:val="center"/>
+              <w:rPr>
+                <w:rFonts w:ascii="Calibri" w:hAnsi="Calibri"/>
+                <w:color w:val="000000" w:themeColor="text1"/>
+              </w:rPr>
+            </w:pPr>
+            <w:r>
+              <w:rPr>
+                <w:rFonts w:ascii="Calibri" w:hAnsi="Calibri"/>
+                <w:color w:val="000000" w:themeColor="text1"/>
+              </w:rPr>
+              <w:t>Responsibilities</w:t>
+            </w:r>
+          </w:p>
+        </w:tc>
+        <w:tc>
+          <w:tcPr>
+            <w:tcW w:w="4286" w:type="dxa"/>
+          </w:tcPr>
+          <w:p>
+            <w:pPr>
+              <w:jc w:val="center"/>
+              <w:rPr>
+                <w:rFonts w:ascii="Calibri" w:hAnsi="Calibri"/>
+                <w:color w:val="000000" w:themeColor="text1"/>
+              </w:rPr>
+            </w:pPr>
+            <w:r>
+              <w:rPr>
+                <w:rFonts w:ascii="Calibri" w:hAnsi="Calibri"/>
+                <w:color w:val="000000" w:themeColor="text1"/>
+              </w:rPr>
+              <w:t>Collaborators</w:t>
+            </w:r>
+          </w:p>
+        </w:tc>
+      </w:tr>
+      <w:tr>
+        <w:tc>
+          <w:tcPr>
+            <w:tcW w:w="4248" w:type="dxa"/>
+          </w:tcPr>
+          <w:p>
+            <w:pPr>
+              <w:pStyle w:val="ListParagraph"/>
+              <w:numPr>
+                <w:ilvl w:val="0"/>
+                <w:numId w:val="19"/>
+              </w:numPr>
+              <w:rPr>
+                <w:rFonts w:ascii="Calibri" w:hAnsi="Calibri"/>
+                <w:color w:val="000000" w:themeColor="text1"/>
+              </w:rPr>
+            </w:pPr>
+            <w:r>
+              <w:rPr>
+                <w:rFonts w:ascii="Calibri" w:hAnsi="Calibri"/>
+                <w:color w:val="000000" w:themeColor="text1"/>
+              </w:rPr>
+              <w:t>Holds its current owner</w:t>
+            </w:r>
+          </w:p>
+        </w:tc>
+        <w:tc>
+          <w:tcPr>
+            <w:tcW w:w="4286" w:type="dxa"/>
+          </w:tcPr>
+          <w:p>
+            <w:pPr>
+              <w:pStyle w:val="ListParagraph"/>
+              <w:numPr>
+                <w:ilvl w:val="0"/>
+                <w:numId w:val="19"/>
+              </w:numPr>
+              <w:rPr>
+                <w:rFonts w:ascii="Calibri" w:hAnsi="Calibri"/>
+                <w:color w:val="000000" w:themeColor="text1"/>
+              </w:rPr>
+            </w:pPr>
+            <w:r>
+              <w:rPr>
+                <w:rFonts w:ascii="Calibri" w:hAnsi="Calibri"/>
+                <w:color w:val="000000" w:themeColor="text1"/>
+              </w:rPr>
+              <w:t>Customer</w:t>
+            </w:r>
+          </w:p>
+          <w:p>
+            <w:pPr>
+              <w:pStyle w:val="ListParagraph"/>
+              <w:numPr>
+                <w:ilvl w:val="0"/>
+                <w:numId w:val="19"/>
+              </w:numPr>
+              <w:rPr>
+                <w:rFonts w:ascii="Calibri" w:hAnsi="Calibri"/>
+                <w:color w:val="000000" w:themeColor="text1"/>
+              </w:rPr>
+            </w:pPr>
+            <w:r>
+              <w:rPr>
+                <w:rFonts w:ascii="Calibri" w:hAnsi="Calibri"/>
+                <w:color w:val="000000" w:themeColor="text1"/>
+              </w:rPr>
+              <w:t>Library</w:t>
+            </w:r>
+          </w:p>
+        </w:tc>
+      </w:tr>
+    </w:tbl>
+    <w:p>
+      <w:pPr>
+        <w:rPr>
+          <w:rFonts w:ascii="Calibri" w:hAnsi="Calibri"/>
+          <w:color w:val="000000" w:themeColor="text1"/>
+          <w:sz w:val="20"/>
+          <w:szCs w:val="20"/>
+        </w:rPr>
+      </w:pPr>
+    </w:p>
+    <w:tbl>
+      <w:tblPr>
+        <w:tblStyle w:val="TableGrid"/>
+        <w:tblW w:w="0" w:type="auto"/>
+        <w:tblLook w:val="04A0" w:firstRow="1" w:lastRow="0" w:firstColumn="1" w:lastColumn="0" w:noHBand="0" w:noVBand="1"/>
+      </w:tblPr>
+      <w:tblGrid>
+        <w:gridCol w:w="4248"/>
+        <w:gridCol w:w="4286"/>
+      </w:tblGrid>
+      <w:tr>
+        <w:tc>
+          <w:tcPr>
+            <w:tcW w:w="8534" w:type="dxa"/>
+            <w:gridSpan w:val="2"/>
+          </w:tcPr>
+          <w:p>
+            <w:pPr>
+              <w:jc w:val="center"/>
+              <w:rPr>
+                <w:rFonts w:ascii="Calibri" w:hAnsi="Calibri"/>
+                <w:b/>
+                <w:color w:val="000000" w:themeColor="text1"/>
+              </w:rPr>
+            </w:pPr>
+            <w:r>
+              <w:rPr>
+                <w:rFonts w:ascii="Calibri" w:hAnsi="Calibri"/>
+                <w:b/>
+                <w:color w:val="000000" w:themeColor="text1"/>
+              </w:rPr>
+              <w:t>CUSTOMER</w:t>
+            </w:r>
+          </w:p>
+        </w:tc>
+      </w:tr>
+      <w:tr>
+        <w:tc>
+          <w:tcPr>
+            <w:tcW w:w="4248" w:type="dxa"/>
+          </w:tcPr>
+          <w:p>
+            <w:pPr>
+              <w:jc w:val="center"/>
+              <w:rPr>
+                <w:rFonts w:ascii="Calibri" w:hAnsi="Calibri"/>
+                <w:color w:val="000000" w:themeColor="text1"/>
+              </w:rPr>
+            </w:pPr>
+            <w:r>
+              <w:rPr>
+                <w:rFonts w:ascii="Calibri" w:hAnsi="Calibri"/>
+                <w:color w:val="000000" w:themeColor="text1"/>
+              </w:rPr>
+              <w:t>Responsibilities</w:t>
+            </w:r>
+          </w:p>
+        </w:tc>
+        <w:tc>
+          <w:tcPr>
+            <w:tcW w:w="4286" w:type="dxa"/>
+          </w:tcPr>
+          <w:p>
+            <w:pPr>
+              <w:jc w:val="center"/>
+              <w:rPr>
+                <w:rFonts w:ascii="Calibri" w:hAnsi="Calibri"/>
+                <w:color w:val="000000" w:themeColor="text1"/>
+              </w:rPr>
+            </w:pPr>
+            <w:r>
+              <w:rPr>
+                <w:rFonts w:ascii="Calibri" w:hAnsi="Calibri"/>
+                <w:color w:val="000000" w:themeColor="text1"/>
+              </w:rPr>
+              <w:t>Collaborators</w:t>
+            </w:r>
+          </w:p>
+        </w:tc>
+      </w:tr>
+      <w:tr>
+        <w:tc>
+          <w:tcPr>
+            <w:tcW w:w="4248" w:type="dxa"/>
+          </w:tcPr>
+          <w:p>
+            <w:pPr>
+              <w:pStyle w:val="ListParagraph"/>
+              <w:numPr>
+                <w:ilvl w:val="0"/>
+                <w:numId w:val="19"/>
+              </w:numPr>
+              <w:rPr>
+                <w:rFonts w:ascii="Calibri" w:hAnsi="Calibri"/>
+                <w:color w:val="000000" w:themeColor="text1"/>
+              </w:rPr>
+            </w:pPr>
+            <w:r>
+              <w:rPr>
+                <w:rFonts w:ascii="Calibri" w:hAnsi="Calibri"/>
+                <w:color w:val="000000" w:themeColor="text1"/>
+              </w:rPr>
+              <w:t>Manages individual book borrowing</w:t>
+            </w:r>
+          </w:p>
+          <w:p>
+            <w:pPr>
+              <w:pStyle w:val="ListParagraph"/>
+              <w:numPr>
+                <w:ilvl w:val="0"/>
+                <w:numId w:val="19"/>
+              </w:numPr>
+              <w:rPr>
+                <w:rFonts w:ascii="Calibri" w:hAnsi="Calibri"/>
+                <w:color w:val="000000" w:themeColor="text1"/>
+              </w:rPr>
+            </w:pPr>
+            <w:r>
+              <w:rPr>
+                <w:rFonts w:ascii="Calibri" w:hAnsi="Calibri"/>
+                <w:color w:val="000000" w:themeColor="text1"/>
+              </w:rPr>
+              <w:t>Ensures return of books</w:t>
+            </w:r>
+          </w:p>
+        </w:tc>
+        <w:tc>
+          <w:tcPr>
+            <w:tcW w:w="4286" w:type="dxa"/>
+          </w:tcPr>
+          <w:p>
+            <w:pPr>
+              <w:pStyle w:val="ListParagraph"/>
+              <w:numPr>
+                <w:ilvl w:val="0"/>
+                <w:numId w:val="19"/>
+              </w:numPr>
+              <w:rPr>
+                <w:rFonts w:ascii="Calibri" w:hAnsi="Calibri"/>
+                <w:color w:val="000000" w:themeColor="text1"/>
+              </w:rPr>
+            </w:pPr>
+            <w:r>
+              <w:rPr>
+                <w:rFonts w:ascii="Calibri" w:hAnsi="Calibri"/>
+                <w:color w:val="000000" w:themeColor="text1"/>
+              </w:rPr>
+              <w:t>Bo</w:t>
+            </w:r>
+            <w:r>
+              <w:rPr>
+                <w:rFonts w:ascii="Calibri" w:hAnsi="Calibri"/>
+                <w:color w:val="000000" w:themeColor="text1"/>
+              </w:rPr>
+              <w:t>rrow</w:t>
+            </w:r>
+            <w:r>
+              <w:rPr>
+                <w:rFonts w:ascii="Calibri" w:hAnsi="Calibri"/>
+                <w:color w:val="000000" w:themeColor="text1"/>
+              </w:rPr>
+              <w:t>System</w:t>
+            </w:r>
+          </w:p>
+          <w:p>
+            <w:pPr>
+              <w:pStyle w:val="ListParagraph"/>
+              <w:numPr>
+                <w:ilvl w:val="0"/>
+                <w:numId w:val="19"/>
+              </w:numPr>
+              <w:rPr>
+                <w:rFonts w:ascii="Calibri" w:hAnsi="Calibri"/>
+                <w:color w:val="000000" w:themeColor="text1"/>
+              </w:rPr>
+            </w:pPr>
+            <w:r>
+              <w:rPr>
+                <w:rFonts w:ascii="Calibri" w:hAnsi="Calibri"/>
+                <w:color w:val="000000" w:themeColor="text1"/>
+              </w:rPr>
+              <w:t>Book</w:t>
+            </w:r>
+          </w:p>
+        </w:tc>
+      </w:tr>
+    </w:tbl>
+    <w:p>
+      <w:pPr>
+        <w:rPr>
+          <w:rFonts w:ascii="Calibri" w:hAnsi="Calibri"/>
+          <w:color w:val="000000" w:themeColor="text1"/>
+          <w:sz w:val="20"/>
+          <w:szCs w:val="20"/>
+        </w:rPr>
+      </w:pPr>
+    </w:p>
+    <w:tbl>
+      <w:tblPr>
+        <w:tblStyle w:val="TableGrid"/>
+        <w:tblW w:w="0" w:type="auto"/>
+        <w:tblLook w:val="04A0" w:firstRow="1" w:lastRow="0" w:firstColumn="1" w:lastColumn="0" w:noHBand="0" w:noVBand="1"/>
+      </w:tblPr>
+      <w:tblGrid>
+        <w:gridCol w:w="4248"/>
+        <w:gridCol w:w="4286"/>
+      </w:tblGrid>
+      <w:tr>
+        <w:tc>
+          <w:tcPr>
+            <w:tcW w:w="8534" w:type="dxa"/>
+            <w:gridSpan w:val="2"/>
+          </w:tcPr>
+          <w:p>
+            <w:pPr>
+              <w:jc w:val="center"/>
+              <w:rPr>
+                <w:rFonts w:ascii="Calibri" w:hAnsi="Calibri"/>
+                <w:b/>
+                <w:color w:val="000000" w:themeColor="text1"/>
+              </w:rPr>
+            </w:pPr>
+            <w:r>
+              <w:rPr>
+                <w:rFonts w:ascii="Calibri" w:hAnsi="Calibri"/>
+                <w:b/>
+                <w:color w:val="000000" w:themeColor="text1"/>
+              </w:rPr>
+              <w:t>LIBRARY</w:t>
+            </w:r>
+          </w:p>
+        </w:tc>
+      </w:tr>
+      <w:tr>
+        <w:tc>
+          <w:tcPr>
+            <w:tcW w:w="4248" w:type="dxa"/>
+          </w:tcPr>
+          <w:p>
+            <w:pPr>
+              <w:jc w:val="center"/>
+              <w:rPr>
+                <w:rFonts w:ascii="Calibri" w:hAnsi="Calibri"/>
+                <w:color w:val="000000" w:themeColor="text1"/>
+              </w:rPr>
+            </w:pPr>
+            <w:r>
+              <w:rPr>
+                <w:rFonts w:ascii="Calibri" w:hAnsi="Calibri"/>
+                <w:color w:val="000000" w:themeColor="text1"/>
+              </w:rPr>
+              <w:t>Responsibilities</w:t>
+            </w:r>
+          </w:p>
+        </w:tc>
+        <w:tc>
+          <w:tcPr>
+            <w:tcW w:w="4286" w:type="dxa"/>
+          </w:tcPr>
+          <w:p>
+            <w:pPr>
+              <w:jc w:val="center"/>
+              <w:rPr>
+                <w:rFonts w:ascii="Calibri" w:hAnsi="Calibri"/>
+                <w:color w:val="000000" w:themeColor="text1"/>
+              </w:rPr>
+            </w:pPr>
+            <w:r>
+              <w:rPr>
+                <w:rFonts w:ascii="Calibri" w:hAnsi="Calibri"/>
+                <w:color w:val="000000" w:themeColor="text1"/>
+              </w:rPr>
+              <w:t>Collaborators</w:t>
+            </w:r>
+          </w:p>
+        </w:tc>
+      </w:tr>
+      <w:tr>
+        <w:tc>
+          <w:tcPr>
+            <w:tcW w:w="4248" w:type="dxa"/>
+          </w:tcPr>
+          <w:p>
+            <w:pPr>
+              <w:pStyle w:val="ListParagraph"/>
+              <w:numPr>
+                <w:ilvl w:val="0"/>
+                <w:numId w:val="19"/>
+              </w:numPr>
+              <w:rPr>
+                <w:rFonts w:ascii="Calibri" w:hAnsi="Calibri"/>
+                <w:color w:val="000000" w:themeColor="text1"/>
+              </w:rPr>
+            </w:pPr>
+            <w:r>
+              <w:rPr>
+                <w:rFonts w:ascii="Calibri" w:hAnsi="Calibri"/>
+                <w:color w:val="000000" w:themeColor="text1"/>
+              </w:rPr>
+              <w:t>Holds the collection of books</w:t>
+            </w:r>
+          </w:p>
+        </w:tc>
+        <w:tc>
+          <w:tcPr>
+            <w:tcW w:w="4286" w:type="dxa"/>
+          </w:tcPr>
+          <w:p>
+            <w:pPr>
+              <w:pStyle w:val="ListParagraph"/>
+              <w:numPr>
+                <w:ilvl w:val="0"/>
+                <w:numId w:val="19"/>
+              </w:numPr>
+              <w:rPr>
+                <w:rFonts w:ascii="Calibri" w:hAnsi="Calibri"/>
+                <w:color w:val="000000" w:themeColor="text1"/>
+              </w:rPr>
+            </w:pPr>
+            <w:r>
+              <w:rPr>
+                <w:rFonts w:ascii="Calibri" w:hAnsi="Calibri"/>
+                <w:color w:val="000000" w:themeColor="text1"/>
+              </w:rPr>
+              <w:t>Book</w:t>
+            </w:r>
+          </w:p>
+          <w:p>
+            <w:pPr>
+              <w:pStyle w:val="ListParagraph"/>
+              <w:numPr>
+                <w:ilvl w:val="0"/>
+                <w:numId w:val="19"/>
+              </w:numPr>
+              <w:rPr>
+                <w:rFonts w:ascii="Calibri" w:hAnsi="Calibri"/>
+                <w:color w:val="000000" w:themeColor="text1"/>
+              </w:rPr>
+            </w:pPr>
+            <w:r>
+              <w:rPr>
+                <w:rFonts w:ascii="Calibri" w:hAnsi="Calibri"/>
+                <w:color w:val="000000" w:themeColor="text1"/>
+              </w:rPr>
+              <w:t>Borrow</w:t>
+            </w:r>
+            <w:r>
+              <w:rPr>
+                <w:rFonts w:ascii="Calibri" w:hAnsi="Calibri"/>
+                <w:color w:val="000000" w:themeColor="text1"/>
+              </w:rPr>
+              <w:t>System</w:t>
+            </w:r>
+          </w:p>
+          <w:p>
+            <w:pPr>
+              <w:pStyle w:val="ListParagraph"/>
+              <w:numPr>
+                <w:ilvl w:val="0"/>
+                <w:numId w:val="19"/>
+              </w:numPr>
+              <w:rPr>
+                <w:rFonts w:ascii="Calibri" w:hAnsi="Calibri"/>
+                <w:color w:val="000000" w:themeColor="text1"/>
+              </w:rPr>
+            </w:pPr>
+            <w:r>
+              <w:rPr>
+                <w:rFonts w:ascii="Calibri" w:hAnsi="Calibri"/>
+                <w:color w:val="000000" w:themeColor="text1"/>
+              </w:rPr>
+              <w:t>Customer</w:t>
+            </w:r>
+          </w:p>
+        </w:tc>
+      </w:tr>
+    </w:tbl>
+    <w:p>
+      <w:pPr>
+        <w:rPr>
+          <w:rFonts w:ascii="Calibri" w:hAnsi="Calibri"/>
+          <w:color w:val="000000" w:themeColor="text1"/>
+          <w:sz w:val="20"/>
+          <w:szCs w:val="20"/>
+        </w:rPr>
+      </w:pPr>
+    </w:p>
+    <w:tbl>
+      <w:tblPr>
+        <w:tblStyle w:val="TableGrid"/>
+        <w:tblW w:w="0" w:type="auto"/>
+        <w:tblLook w:val="04A0" w:firstRow="1" w:lastRow="0" w:firstColumn="1" w:lastColumn="0" w:noHBand="0" w:noVBand="1"/>
+      </w:tblPr>
+      <w:tblGrid>
+        <w:gridCol w:w="4248"/>
+        <w:gridCol w:w="4286"/>
+      </w:tblGrid>
+      <w:tr>
+        <w:tc>
+          <w:tcPr>
+            <w:tcW w:w="8534" w:type="dxa"/>
+            <w:gridSpan w:val="2"/>
+          </w:tcPr>
+          <w:p>
+            <w:pPr>
+              <w:jc w:val="center"/>
+              <w:rPr>
+                <w:rFonts w:ascii="Calibri" w:hAnsi="Calibri"/>
+                <w:b/>
+                <w:color w:val="000000" w:themeColor="text1"/>
+              </w:rPr>
+            </w:pPr>
+            <w:r>
+              <w:rPr>
+                <w:rFonts w:ascii="Calibri" w:hAnsi="Calibri"/>
+                <w:b/>
+                <w:color w:val="000000" w:themeColor="text1"/>
+              </w:rPr>
+              <w:t>Borrow</w:t>
+            </w:r>
+            <w:r>
+              <w:rPr>
+                <w:rFonts w:ascii="Calibri" w:hAnsi="Calibri"/>
+                <w:b/>
+                <w:color w:val="000000" w:themeColor="text1"/>
+              </w:rPr>
+              <w:t>System</w:t>
+            </w:r>
+          </w:p>
+        </w:tc>
+      </w:tr>
+      <w:tr>
+        <w:tc>
+          <w:tcPr>
+            <w:tcW w:w="4248" w:type="dxa"/>
+          </w:tcPr>
+          <w:p>
+            <w:pPr>
+              <w:jc w:val="center"/>
+              <w:rPr>
+                <w:rFonts w:ascii="Calibri" w:hAnsi="Calibri"/>
+                <w:color w:val="000000" w:themeColor="text1"/>
+              </w:rPr>
+            </w:pPr>
+            <w:r>
+              <w:rPr>
+                <w:rFonts w:ascii="Calibri" w:hAnsi="Calibri"/>
+                <w:color w:val="000000" w:themeColor="text1"/>
+              </w:rPr>
+              <w:t>Responsibilities</w:t>
+            </w:r>
+          </w:p>
+        </w:tc>
+        <w:tc>
+          <w:tcPr>
+            <w:tcW w:w="4286" w:type="dxa"/>
+          </w:tcPr>
+          <w:p>
+            <w:pPr>
+              <w:jc w:val="center"/>
+              <w:rPr>
+                <w:rFonts w:ascii="Calibri" w:hAnsi="Calibri"/>
+                <w:color w:val="000000" w:themeColor="text1"/>
+              </w:rPr>
+            </w:pPr>
+            <w:r>
+              <w:rPr>
+                <w:rFonts w:ascii="Calibri" w:hAnsi="Calibri"/>
+                <w:color w:val="000000" w:themeColor="text1"/>
+              </w:rPr>
+              <w:t>Collaborators</w:t>
+            </w:r>
+          </w:p>
+        </w:tc>
+      </w:tr>
+      <w:tr>
+        <w:tc>
+          <w:tcPr>
+            <w:tcW w:w="4248" w:type="dxa"/>
+          </w:tcPr>
+          <w:p>
+            <w:pPr>
+              <w:pStyle w:val="ListParagraph"/>
+              <w:numPr>
+                <w:ilvl w:val="0"/>
+                <w:numId w:val="19"/>
+              </w:numPr>
+              <w:rPr>
+                <w:rFonts w:ascii="Calibri" w:hAnsi="Calibri"/>
+                <w:color w:val="000000" w:themeColor="text1"/>
+              </w:rPr>
+            </w:pPr>
+            <w:r>
+              <w:rPr>
+                <w:rFonts w:ascii="Calibri" w:hAnsi="Calibri"/>
+                <w:color w:val="000000" w:themeColor="text1"/>
+              </w:rPr>
+              <w:t>Manages the customers</w:t>
+            </w:r>
+          </w:p>
+          <w:p>
+            <w:pPr>
+              <w:pStyle w:val="ListParagraph"/>
+              <w:numPr>
+                <w:ilvl w:val="0"/>
+                <w:numId w:val="19"/>
+              </w:numPr>
+              <w:rPr>
+                <w:rFonts w:ascii="Calibri" w:hAnsi="Calibri"/>
+                <w:color w:val="000000" w:themeColor="text1"/>
+              </w:rPr>
+            </w:pPr>
+            <w:r>
+              <w:rPr>
+                <w:rFonts w:ascii="Calibri" w:hAnsi="Calibri"/>
+                <w:color w:val="000000" w:themeColor="text1"/>
+              </w:rPr>
+              <w:t>Manages the borrowing of books</w:t>
+            </w:r>
+          </w:p>
+        </w:tc>
+        <w:tc>
+          <w:tcPr>
+            <w:tcW w:w="4286" w:type="dxa"/>
+          </w:tcPr>
+          <w:p>
+            <w:pPr>
+              <w:pStyle w:val="ListParagraph"/>
+              <w:numPr>
+                <w:ilvl w:val="0"/>
+                <w:numId w:val="19"/>
+              </w:numPr>
+              <w:rPr>
+                <w:rFonts w:ascii="Calibri" w:hAnsi="Calibri"/>
+                <w:color w:val="000000" w:themeColor="text1"/>
+              </w:rPr>
+            </w:pPr>
+            <w:r>
+              <w:rPr>
+                <w:rFonts w:ascii="Calibri" w:hAnsi="Calibri"/>
+                <w:color w:val="000000" w:themeColor="text1"/>
+              </w:rPr>
+              <w:t>Customer</w:t>
+            </w:r>
+          </w:p>
+          <w:p>
+            <w:pPr>
+              <w:pStyle w:val="ListParagraph"/>
+              <w:numPr>
+                <w:ilvl w:val="0"/>
+                <w:numId w:val="19"/>
+              </w:numPr>
+              <w:rPr>
+                <w:rFonts w:ascii="Calibri" w:hAnsi="Calibri"/>
+                <w:color w:val="000000" w:themeColor="text1"/>
+              </w:rPr>
+            </w:pPr>
+            <w:r>
+              <w:rPr>
+                <w:rFonts w:ascii="Calibri" w:hAnsi="Calibri"/>
+                <w:color w:val="000000" w:themeColor="text1"/>
+              </w:rPr>
+              <w:t>Book</w:t>
+            </w:r>
+            <w:bookmarkStart w:id="0" w:name="_GoBack"/>
+            <w:bookmarkEnd w:id="0"/>
+          </w:p>
+        </w:tc>
+      </w:tr>
+    </w:tbl>
+    <w:p>
+      <w:pPr>
+        <w:rPr>
+          <w:rFonts w:ascii="Calibri" w:hAnsi="Calibri"/>
+          <w:color w:val="000000" w:themeColor="text1"/>
+          <w:sz w:val="20"/>
+          <w:szCs w:val="20"/>
+        </w:rPr>
+      </w:pPr>
     </w:p>
     <w:p>
       <w:pPr>
@@ -5609,7 +7037,7 @@
       <w:lvlText w:val="%1."/>
       <w:lvlJc w:val="left"/>
       <w:pPr>
-        <w:ind w:left="720" w:hanging="360"/>
+        <w:ind w:left="360" w:hanging="360"/>
       </w:pPr>
     </w:lvl>
     <w:lvl w:ilvl="1" w:tplc="04090019">
@@ -5618,7 +7046,7 @@
       <w:lvlText w:val="%2."/>
       <w:lvlJc w:val="left"/>
       <w:pPr>
-        <w:ind w:left="1440" w:hanging="360"/>
+        <w:ind w:left="1080" w:hanging="360"/>
       </w:pPr>
     </w:lvl>
     <w:lvl w:ilvl="2" w:tplc="0409001B" w:tentative="1">
@@ -5627,7 +7055,7 @@
       <w:lvlText w:val="%3."/>
       <w:lvlJc w:val="right"/>
       <w:pPr>
-        <w:ind w:left="2160" w:hanging="180"/>
+        <w:ind w:left="1800" w:hanging="180"/>
       </w:pPr>
     </w:lvl>
     <w:lvl w:ilvl="3" w:tplc="0409000F" w:tentative="1">
@@ -5636,7 +7064,7 @@
       <w:lvlText w:val="%4."/>
       <w:lvlJc w:val="left"/>
       <w:pPr>
-        <w:ind w:left="2880" w:hanging="360"/>
+        <w:ind w:left="2520" w:hanging="360"/>
       </w:pPr>
     </w:lvl>
     <w:lvl w:ilvl="4" w:tplc="04090019" w:tentative="1">
@@ -5645,7 +7073,7 @@
       <w:lvlText w:val="%5."/>
       <w:lvlJc w:val="left"/>
       <w:pPr>
-        <w:ind w:left="3600" w:hanging="360"/>
+        <w:ind w:left="3240" w:hanging="360"/>
       </w:pPr>
     </w:lvl>
     <w:lvl w:ilvl="5" w:tplc="0409001B" w:tentative="1">
@@ -5654,7 +7082,7 @@
       <w:lvlText w:val="%6."/>
       <w:lvlJc w:val="right"/>
       <w:pPr>
-        <w:ind w:left="4320" w:hanging="180"/>
+        <w:ind w:left="3960" w:hanging="180"/>
       </w:pPr>
     </w:lvl>
     <w:lvl w:ilvl="6" w:tplc="0409000F" w:tentative="1">
@@ -5663,7 +7091,7 @@
       <w:lvlText w:val="%7."/>
       <w:lvlJc w:val="left"/>
       <w:pPr>
-        <w:ind w:left="5040" w:hanging="360"/>
+        <w:ind w:left="4680" w:hanging="360"/>
       </w:pPr>
     </w:lvl>
     <w:lvl w:ilvl="7" w:tplc="04090019" w:tentative="1">
@@ -5672,7 +7100,7 @@
       <w:lvlText w:val="%8."/>
       <w:lvlJc w:val="left"/>
       <w:pPr>
-        <w:ind w:left="5760" w:hanging="360"/>
+        <w:ind w:left="5400" w:hanging="360"/>
       </w:pPr>
     </w:lvl>
     <w:lvl w:ilvl="8" w:tplc="0409001B" w:tentative="1">
@@ -5681,7 +7109,7 @@
       <w:lvlText w:val="%9."/>
       <w:lvlJc w:val="right"/>
       <w:pPr>
-        <w:ind w:left="6480" w:hanging="180"/>
+        <w:ind w:left="6120" w:hanging="180"/>
       </w:pPr>
     </w:lvl>
   </w:abstractNum>
@@ -5948,6 +7376,119 @@
     </w:lvl>
   </w:abstractNum>
   <w:abstractNum w:abstractNumId="3">
+    <w:nsid w:val="20616295"/>
+    <w:multiLevelType w:val="hybridMultilevel"/>
+    <w:tmpl w:val="D92AD7E4"/>
+    <w:lvl w:ilvl="0" w:tplc="04090001">
+      <w:start w:val="1"/>
+      <w:numFmt w:val="bullet"/>
+      <w:lvlText w:val=""/>
+      <w:lvlJc w:val="left"/>
+      <w:pPr>
+        <w:ind w:left="360" w:hanging="360"/>
+      </w:pPr>
+      <w:rPr>
+        <w:rFonts w:ascii="Symbol" w:hAnsi="Symbol" w:hint="default"/>
+      </w:rPr>
+    </w:lvl>
+    <w:lvl w:ilvl="1" w:tplc="04090003" w:tentative="1">
+      <w:start w:val="1"/>
+      <w:numFmt w:val="bullet"/>
+      <w:lvlText w:val="o"/>
+      <w:lvlJc w:val="left"/>
+      <w:pPr>
+        <w:ind w:left="1080" w:hanging="360"/>
+      </w:pPr>
+      <w:rPr>
+        <w:rFonts w:ascii="Courier New" w:hAnsi="Courier New" w:cs="Courier New" w:hint="default"/>
+      </w:rPr>
+    </w:lvl>
+    <w:lvl w:ilvl="2" w:tplc="04090005" w:tentative="1">
+      <w:start w:val="1"/>
+      <w:numFmt w:val="bullet"/>
+      <w:lvlText w:val=""/>
+      <w:lvlJc w:val="left"/>
+      <w:pPr>
+        <w:ind w:left="1800" w:hanging="360"/>
+      </w:pPr>
+      <w:rPr>
+        <w:rFonts w:ascii="Wingdings" w:hAnsi="Wingdings" w:hint="default"/>
+      </w:rPr>
+    </w:lvl>
+    <w:lvl w:ilvl="3" w:tplc="04090001" w:tentative="1">
+      <w:start w:val="1"/>
+      <w:numFmt w:val="bullet"/>
+      <w:lvlText w:val=""/>
+      <w:lvlJc w:val="left"/>
+      <w:pPr>
+        <w:ind w:left="2520" w:hanging="360"/>
+      </w:pPr>
+      <w:rPr>
+        <w:rFonts w:ascii="Symbol" w:hAnsi="Symbol" w:hint="default"/>
+      </w:rPr>
+    </w:lvl>
+    <w:lvl w:ilvl="4" w:tplc="04090003" w:tentative="1">
+      <w:start w:val="1"/>
+      <w:numFmt w:val="bullet"/>
+      <w:lvlText w:val="o"/>
+      <w:lvlJc w:val="left"/>
+      <w:pPr>
+        <w:ind w:left="3240" w:hanging="360"/>
+      </w:pPr>
+      <w:rPr>
+        <w:rFonts w:ascii="Courier New" w:hAnsi="Courier New" w:cs="Courier New" w:hint="default"/>
+      </w:rPr>
+    </w:lvl>
+    <w:lvl w:ilvl="5" w:tplc="04090005" w:tentative="1">
+      <w:start w:val="1"/>
+      <w:numFmt w:val="bullet"/>
+      <w:lvlText w:val=""/>
+      <w:lvlJc w:val="left"/>
+      <w:pPr>
+        <w:ind w:left="3960" w:hanging="360"/>
+      </w:pPr>
+      <w:rPr>
+        <w:rFonts w:ascii="Wingdings" w:hAnsi="Wingdings" w:hint="default"/>
+      </w:rPr>
+    </w:lvl>
+    <w:lvl w:ilvl="6" w:tplc="04090001" w:tentative="1">
+      <w:start w:val="1"/>
+      <w:numFmt w:val="bullet"/>
+      <w:lvlText w:val=""/>
+      <w:lvlJc w:val="left"/>
+      <w:pPr>
+        <w:ind w:left="4680" w:hanging="360"/>
+      </w:pPr>
+      <w:rPr>
+        <w:rFonts w:ascii="Symbol" w:hAnsi="Symbol" w:hint="default"/>
+      </w:rPr>
+    </w:lvl>
+    <w:lvl w:ilvl="7" w:tplc="04090003" w:tentative="1">
+      <w:start w:val="1"/>
+      <w:numFmt w:val="bullet"/>
+      <w:lvlText w:val="o"/>
+      <w:lvlJc w:val="left"/>
+      <w:pPr>
+        <w:ind w:left="5400" w:hanging="360"/>
+      </w:pPr>
+      <w:rPr>
+        <w:rFonts w:ascii="Courier New" w:hAnsi="Courier New" w:cs="Courier New" w:hint="default"/>
+      </w:rPr>
+    </w:lvl>
+    <w:lvl w:ilvl="8" w:tplc="04090005" w:tentative="1">
+      <w:start w:val="1"/>
+      <w:numFmt w:val="bullet"/>
+      <w:lvlText w:val=""/>
+      <w:lvlJc w:val="left"/>
+      <w:pPr>
+        <w:ind w:left="6120" w:hanging="360"/>
+      </w:pPr>
+      <w:rPr>
+        <w:rFonts w:ascii="Wingdings" w:hAnsi="Wingdings" w:hint="default"/>
+      </w:rPr>
+    </w:lvl>
+  </w:abstractNum>
+  <w:abstractNum w:abstractNumId="4">
     <w:nsid w:val="2126555E"/>
     <w:multiLevelType w:val="hybridMultilevel"/>
     <w:tmpl w:val="75166604"/>
@@ -6060,7 +7601,120 @@
       </w:rPr>
     </w:lvl>
   </w:abstractNum>
-  <w:abstractNum w:abstractNumId="4">
+  <w:abstractNum w:abstractNumId="5">
+    <w:nsid w:val="22F71D76"/>
+    <w:multiLevelType w:val="hybridMultilevel"/>
+    <w:tmpl w:val="FCF846DA"/>
+    <w:lvl w:ilvl="0" w:tplc="04090001">
+      <w:start w:val="1"/>
+      <w:numFmt w:val="bullet"/>
+      <w:lvlText w:val=""/>
+      <w:lvlJc w:val="left"/>
+      <w:pPr>
+        <w:ind w:left="360" w:hanging="360"/>
+      </w:pPr>
+      <w:rPr>
+        <w:rFonts w:ascii="Symbol" w:hAnsi="Symbol" w:hint="default"/>
+      </w:rPr>
+    </w:lvl>
+    <w:lvl w:ilvl="1" w:tplc="04090003" w:tentative="1">
+      <w:start w:val="1"/>
+      <w:numFmt w:val="bullet"/>
+      <w:lvlText w:val="o"/>
+      <w:lvlJc w:val="left"/>
+      <w:pPr>
+        <w:ind w:left="1080" w:hanging="360"/>
+      </w:pPr>
+      <w:rPr>
+        <w:rFonts w:ascii="Courier New" w:hAnsi="Courier New" w:cs="Courier New" w:hint="default"/>
+      </w:rPr>
+    </w:lvl>
+    <w:lvl w:ilvl="2" w:tplc="04090005" w:tentative="1">
+      <w:start w:val="1"/>
+      <w:numFmt w:val="bullet"/>
+      <w:lvlText w:val=""/>
+      <w:lvlJc w:val="left"/>
+      <w:pPr>
+        <w:ind w:left="1800" w:hanging="360"/>
+      </w:pPr>
+      <w:rPr>
+        <w:rFonts w:ascii="Wingdings" w:hAnsi="Wingdings" w:hint="default"/>
+      </w:rPr>
+    </w:lvl>
+    <w:lvl w:ilvl="3" w:tplc="04090001" w:tentative="1">
+      <w:start w:val="1"/>
+      <w:numFmt w:val="bullet"/>
+      <w:lvlText w:val=""/>
+      <w:lvlJc w:val="left"/>
+      <w:pPr>
+        <w:ind w:left="2520" w:hanging="360"/>
+      </w:pPr>
+      <w:rPr>
+        <w:rFonts w:ascii="Symbol" w:hAnsi="Symbol" w:hint="default"/>
+      </w:rPr>
+    </w:lvl>
+    <w:lvl w:ilvl="4" w:tplc="04090003" w:tentative="1">
+      <w:start w:val="1"/>
+      <w:numFmt w:val="bullet"/>
+      <w:lvlText w:val="o"/>
+      <w:lvlJc w:val="left"/>
+      <w:pPr>
+        <w:ind w:left="3240" w:hanging="360"/>
+      </w:pPr>
+      <w:rPr>
+        <w:rFonts w:ascii="Courier New" w:hAnsi="Courier New" w:cs="Courier New" w:hint="default"/>
+      </w:rPr>
+    </w:lvl>
+    <w:lvl w:ilvl="5" w:tplc="04090005" w:tentative="1">
+      <w:start w:val="1"/>
+      <w:numFmt w:val="bullet"/>
+      <w:lvlText w:val=""/>
+      <w:lvlJc w:val="left"/>
+      <w:pPr>
+        <w:ind w:left="3960" w:hanging="360"/>
+      </w:pPr>
+      <w:rPr>
+        <w:rFonts w:ascii="Wingdings" w:hAnsi="Wingdings" w:hint="default"/>
+      </w:rPr>
+    </w:lvl>
+    <w:lvl w:ilvl="6" w:tplc="04090001" w:tentative="1">
+      <w:start w:val="1"/>
+      <w:numFmt w:val="bullet"/>
+      <w:lvlText w:val=""/>
+      <w:lvlJc w:val="left"/>
+      <w:pPr>
+        <w:ind w:left="4680" w:hanging="360"/>
+      </w:pPr>
+      <w:rPr>
+        <w:rFonts w:ascii="Symbol" w:hAnsi="Symbol" w:hint="default"/>
+      </w:rPr>
+    </w:lvl>
+    <w:lvl w:ilvl="7" w:tplc="04090003" w:tentative="1">
+      <w:start w:val="1"/>
+      <w:numFmt w:val="bullet"/>
+      <w:lvlText w:val="o"/>
+      <w:lvlJc w:val="left"/>
+      <w:pPr>
+        <w:ind w:left="5400" w:hanging="360"/>
+      </w:pPr>
+      <w:rPr>
+        <w:rFonts w:ascii="Courier New" w:hAnsi="Courier New" w:cs="Courier New" w:hint="default"/>
+      </w:rPr>
+    </w:lvl>
+    <w:lvl w:ilvl="8" w:tplc="04090005" w:tentative="1">
+      <w:start w:val="1"/>
+      <w:numFmt w:val="bullet"/>
+      <w:lvlText w:val=""/>
+      <w:lvlJc w:val="left"/>
+      <w:pPr>
+        <w:ind w:left="6120" w:hanging="360"/>
+      </w:pPr>
+      <w:rPr>
+        <w:rFonts w:ascii="Wingdings" w:hAnsi="Wingdings" w:hint="default"/>
+      </w:rPr>
+    </w:lvl>
+  </w:abstractNum>
+  <w:abstractNum w:abstractNumId="6">
     <w:nsid w:val="2BB02A28"/>
     <w:multiLevelType w:val="hybridMultilevel"/>
     <w:tmpl w:val="E52A16BC"/>
@@ -6173,7 +7827,7 @@
       </w:rPr>
     </w:lvl>
   </w:abstractNum>
-  <w:abstractNum w:abstractNumId="5">
+  <w:abstractNum w:abstractNumId="7">
     <w:nsid w:val="37E6404E"/>
     <w:multiLevelType w:val="hybridMultilevel"/>
     <w:tmpl w:val="8FC850CC"/>
@@ -6286,7 +7940,7 @@
       </w:rPr>
     </w:lvl>
   </w:abstractNum>
-  <w:abstractNum w:abstractNumId="6">
+  <w:abstractNum w:abstractNumId="8">
     <w:nsid w:val="3CC46B31"/>
     <w:multiLevelType w:val="hybridMultilevel"/>
     <w:tmpl w:val="F29A99CA"/>
@@ -6399,7 +8053,7 @@
       </w:rPr>
     </w:lvl>
   </w:abstractNum>
-  <w:abstractNum w:abstractNumId="7">
+  <w:abstractNum w:abstractNumId="9">
     <w:nsid w:val="54E92955"/>
     <w:multiLevelType w:val="hybridMultilevel"/>
     <w:tmpl w:val="B51A3826"/>
@@ -6512,7 +8166,7 @@
       </w:rPr>
     </w:lvl>
   </w:abstractNum>
-  <w:abstractNum w:abstractNumId="8">
+  <w:abstractNum w:abstractNumId="10">
     <w:nsid w:val="589E7FBD"/>
     <w:multiLevelType w:val="hybridMultilevel"/>
     <w:tmpl w:val="8604DF44"/>
@@ -6625,7 +8279,7 @@
       </w:rPr>
     </w:lvl>
   </w:abstractNum>
-  <w:abstractNum w:abstractNumId="9">
+  <w:abstractNum w:abstractNumId="11">
     <w:nsid w:val="5A4B3B0E"/>
     <w:multiLevelType w:val="hybridMultilevel"/>
     <w:tmpl w:val="A1BC3A10"/>
@@ -6738,7 +8392,120 @@
       </w:rPr>
     </w:lvl>
   </w:abstractNum>
-  <w:abstractNum w:abstractNumId="10">
+  <w:abstractNum w:abstractNumId="12">
+    <w:nsid w:val="5E2C7BB3"/>
+    <w:multiLevelType w:val="hybridMultilevel"/>
+    <w:tmpl w:val="8842CEAC"/>
+    <w:lvl w:ilvl="0" w:tplc="04090001">
+      <w:start w:val="1"/>
+      <w:numFmt w:val="bullet"/>
+      <w:lvlText w:val=""/>
+      <w:lvlJc w:val="left"/>
+      <w:pPr>
+        <w:ind w:left="360" w:hanging="360"/>
+      </w:pPr>
+      <w:rPr>
+        <w:rFonts w:ascii="Symbol" w:hAnsi="Symbol" w:hint="default"/>
+      </w:rPr>
+    </w:lvl>
+    <w:lvl w:ilvl="1" w:tplc="04090003" w:tentative="1">
+      <w:start w:val="1"/>
+      <w:numFmt w:val="bullet"/>
+      <w:lvlText w:val="o"/>
+      <w:lvlJc w:val="left"/>
+      <w:pPr>
+        <w:ind w:left="1080" w:hanging="360"/>
+      </w:pPr>
+      <w:rPr>
+        <w:rFonts w:ascii="Courier New" w:hAnsi="Courier New" w:cs="Courier New" w:hint="default"/>
+      </w:rPr>
+    </w:lvl>
+    <w:lvl w:ilvl="2" w:tplc="04090005" w:tentative="1">
+      <w:start w:val="1"/>
+      <w:numFmt w:val="bullet"/>
+      <w:lvlText w:val=""/>
+      <w:lvlJc w:val="left"/>
+      <w:pPr>
+        <w:ind w:left="1800" w:hanging="360"/>
+      </w:pPr>
+      <w:rPr>
+        <w:rFonts w:ascii="Wingdings" w:hAnsi="Wingdings" w:hint="default"/>
+      </w:rPr>
+    </w:lvl>
+    <w:lvl w:ilvl="3" w:tplc="04090001" w:tentative="1">
+      <w:start w:val="1"/>
+      <w:numFmt w:val="bullet"/>
+      <w:lvlText w:val=""/>
+      <w:lvlJc w:val="left"/>
+      <w:pPr>
+        <w:ind w:left="2520" w:hanging="360"/>
+      </w:pPr>
+      <w:rPr>
+        <w:rFonts w:ascii="Symbol" w:hAnsi="Symbol" w:hint="default"/>
+      </w:rPr>
+    </w:lvl>
+    <w:lvl w:ilvl="4" w:tplc="04090003" w:tentative="1">
+      <w:start w:val="1"/>
+      <w:numFmt w:val="bullet"/>
+      <w:lvlText w:val="o"/>
+      <w:lvlJc w:val="left"/>
+      <w:pPr>
+        <w:ind w:left="3240" w:hanging="360"/>
+      </w:pPr>
+      <w:rPr>
+        <w:rFonts w:ascii="Courier New" w:hAnsi="Courier New" w:cs="Courier New" w:hint="default"/>
+      </w:rPr>
+    </w:lvl>
+    <w:lvl w:ilvl="5" w:tplc="04090005" w:tentative="1">
+      <w:start w:val="1"/>
+      <w:numFmt w:val="bullet"/>
+      <w:lvlText w:val=""/>
+      <w:lvlJc w:val="left"/>
+      <w:pPr>
+        <w:ind w:left="3960" w:hanging="360"/>
+      </w:pPr>
+      <w:rPr>
+        <w:rFonts w:ascii="Wingdings" w:hAnsi="Wingdings" w:hint="default"/>
+      </w:rPr>
+    </w:lvl>
+    <w:lvl w:ilvl="6" w:tplc="04090001" w:tentative="1">
+      <w:start w:val="1"/>
+      <w:numFmt w:val="bullet"/>
+      <w:lvlText w:val=""/>
+      <w:lvlJc w:val="left"/>
+      <w:pPr>
+        <w:ind w:left="4680" w:hanging="360"/>
+      </w:pPr>
+      <w:rPr>
+        <w:rFonts w:ascii="Symbol" w:hAnsi="Symbol" w:hint="default"/>
+      </w:rPr>
+    </w:lvl>
+    <w:lvl w:ilvl="7" w:tplc="04090003" w:tentative="1">
+      <w:start w:val="1"/>
+      <w:numFmt w:val="bullet"/>
+      <w:lvlText w:val="o"/>
+      <w:lvlJc w:val="left"/>
+      <w:pPr>
+        <w:ind w:left="5400" w:hanging="360"/>
+      </w:pPr>
+      <w:rPr>
+        <w:rFonts w:ascii="Courier New" w:hAnsi="Courier New" w:cs="Courier New" w:hint="default"/>
+      </w:rPr>
+    </w:lvl>
+    <w:lvl w:ilvl="8" w:tplc="04090005" w:tentative="1">
+      <w:start w:val="1"/>
+      <w:numFmt w:val="bullet"/>
+      <w:lvlText w:val=""/>
+      <w:lvlJc w:val="left"/>
+      <w:pPr>
+        <w:ind w:left="6120" w:hanging="360"/>
+      </w:pPr>
+      <w:rPr>
+        <w:rFonts w:ascii="Wingdings" w:hAnsi="Wingdings" w:hint="default"/>
+      </w:rPr>
+    </w:lvl>
+  </w:abstractNum>
+  <w:abstractNum w:abstractNumId="13">
     <w:nsid w:val="678B10D8"/>
     <w:multiLevelType w:val="hybridMultilevel"/>
     <w:tmpl w:val="C7B61B12"/>
@@ -6851,7 +8618,120 @@
       </w:rPr>
     </w:lvl>
   </w:abstractNum>
-  <w:abstractNum w:abstractNumId="11">
+  <w:abstractNum w:abstractNumId="14">
+    <w:nsid w:val="69430988"/>
+    <w:multiLevelType w:val="hybridMultilevel"/>
+    <w:tmpl w:val="90EE7464"/>
+    <w:lvl w:ilvl="0" w:tplc="04090001">
+      <w:start w:val="1"/>
+      <w:numFmt w:val="bullet"/>
+      <w:lvlText w:val=""/>
+      <w:lvlJc w:val="left"/>
+      <w:pPr>
+        <w:ind w:left="720" w:hanging="360"/>
+      </w:pPr>
+      <w:rPr>
+        <w:rFonts w:ascii="Symbol" w:hAnsi="Symbol" w:hint="default"/>
+      </w:rPr>
+    </w:lvl>
+    <w:lvl w:ilvl="1" w:tplc="04090003" w:tentative="1">
+      <w:start w:val="1"/>
+      <w:numFmt w:val="bullet"/>
+      <w:lvlText w:val="o"/>
+      <w:lvlJc w:val="left"/>
+      <w:pPr>
+        <w:ind w:left="1440" w:hanging="360"/>
+      </w:pPr>
+      <w:rPr>
+        <w:rFonts w:ascii="Courier New" w:hAnsi="Courier New" w:cs="Courier New" w:hint="default"/>
+      </w:rPr>
+    </w:lvl>
+    <w:lvl w:ilvl="2" w:tplc="04090005" w:tentative="1">
+      <w:start w:val="1"/>
+      <w:numFmt w:val="bullet"/>
+      <w:lvlText w:val=""/>
+      <w:lvlJc w:val="left"/>
+      <w:pPr>
+        <w:ind w:left="2160" w:hanging="360"/>
+      </w:pPr>
+      <w:rPr>
+        <w:rFonts w:ascii="Wingdings" w:hAnsi="Wingdings" w:hint="default"/>
+      </w:rPr>
+    </w:lvl>
+    <w:lvl w:ilvl="3" w:tplc="04090001" w:tentative="1">
+      <w:start w:val="1"/>
+      <w:numFmt w:val="bullet"/>
+      <w:lvlText w:val=""/>
+      <w:lvlJc w:val="left"/>
+      <w:pPr>
+        <w:ind w:left="2880" w:hanging="360"/>
+      </w:pPr>
+      <w:rPr>
+        <w:rFonts w:ascii="Symbol" w:hAnsi="Symbol" w:hint="default"/>
+      </w:rPr>
+    </w:lvl>
+    <w:lvl w:ilvl="4" w:tplc="04090003" w:tentative="1">
+      <w:start w:val="1"/>
+      <w:numFmt w:val="bullet"/>
+      <w:lvlText w:val="o"/>
+      <w:lvlJc w:val="left"/>
+      <w:pPr>
+        <w:ind w:left="3600" w:hanging="360"/>
+      </w:pPr>
+      <w:rPr>
+        <w:rFonts w:ascii="Courier New" w:hAnsi="Courier New" w:cs="Courier New" w:hint="default"/>
+      </w:rPr>
+    </w:lvl>
+    <w:lvl w:ilvl="5" w:tplc="04090005" w:tentative="1">
+      <w:start w:val="1"/>
+      <w:numFmt w:val="bullet"/>
+      <w:lvlText w:val=""/>
+      <w:lvlJc w:val="left"/>
+      <w:pPr>
+        <w:ind w:left="4320" w:hanging="360"/>
+      </w:pPr>
+      <w:rPr>
+        <w:rFonts w:ascii="Wingdings" w:hAnsi="Wingdings" w:hint="default"/>
+      </w:rPr>
+    </w:lvl>
+    <w:lvl w:ilvl="6" w:tplc="04090001" w:tentative="1">
+      <w:start w:val="1"/>
+      <w:numFmt w:val="bullet"/>
+      <w:lvlText w:val=""/>
+      <w:lvlJc w:val="left"/>
+      <w:pPr>
+        <w:ind w:left="5040" w:hanging="360"/>
+      </w:pPr>
+      <w:rPr>
+        <w:rFonts w:ascii="Symbol" w:hAnsi="Symbol" w:hint="default"/>
+      </w:rPr>
+    </w:lvl>
+    <w:lvl w:ilvl="7" w:tplc="04090003" w:tentative="1">
+      <w:start w:val="1"/>
+      <w:numFmt w:val="bullet"/>
+      <w:lvlText w:val="o"/>
+      <w:lvlJc w:val="left"/>
+      <w:pPr>
+        <w:ind w:left="5760" w:hanging="360"/>
+      </w:pPr>
+      <w:rPr>
+        <w:rFonts w:ascii="Courier New" w:hAnsi="Courier New" w:cs="Courier New" w:hint="default"/>
+      </w:rPr>
+    </w:lvl>
+    <w:lvl w:ilvl="8" w:tplc="04090005" w:tentative="1">
+      <w:start w:val="1"/>
+      <w:numFmt w:val="bullet"/>
+      <w:lvlText w:val=""/>
+      <w:lvlJc w:val="left"/>
+      <w:pPr>
+        <w:ind w:left="6480" w:hanging="360"/>
+      </w:pPr>
+      <w:rPr>
+        <w:rFonts w:ascii="Wingdings" w:hAnsi="Wingdings" w:hint="default"/>
+      </w:rPr>
+    </w:lvl>
+  </w:abstractNum>
+  <w:abstractNum w:abstractNumId="15">
     <w:nsid w:val="6A8D6540"/>
     <w:multiLevelType w:val="hybridMultilevel"/>
     <w:tmpl w:val="367CAB7A"/>
@@ -6964,7 +8844,7 @@
       </w:rPr>
     </w:lvl>
   </w:abstractNum>
-  <w:abstractNum w:abstractNumId="12">
+  <w:abstractNum w:abstractNumId="16">
     <w:nsid w:val="75C675B2"/>
     <w:multiLevelType w:val="hybridMultilevel"/>
     <w:tmpl w:val="F27066E8"/>
@@ -7077,7 +8957,7 @@
       </w:rPr>
     </w:lvl>
   </w:abstractNum>
-  <w:abstractNum w:abstractNumId="13">
+  <w:abstractNum w:abstractNumId="17">
     <w:nsid w:val="7AFE3A3F"/>
     <w:multiLevelType w:val="hybridMultilevel"/>
     <w:tmpl w:val="5F48DD12"/>
@@ -7190,7 +9070,7 @@
       </w:rPr>
     </w:lvl>
   </w:abstractNum>
-  <w:abstractNum w:abstractNumId="14">
+  <w:abstractNum w:abstractNumId="18">
     <w:nsid w:val="7DDC4096"/>
     <w:multiLevelType w:val="hybridMultilevel"/>
     <w:tmpl w:val="E34C5D16"/>
@@ -7200,103 +9080,103 @@
       <w:lvlText w:val=""/>
       <w:lvlJc w:val="left"/>
       <w:pPr>
+        <w:ind w:left="360" w:hanging="360"/>
+      </w:pPr>
+      <w:rPr>
+        <w:rFonts w:ascii="Symbol" w:hAnsi="Symbol" w:hint="default"/>
+      </w:rPr>
+    </w:lvl>
+    <w:lvl w:ilvl="1" w:tplc="04090003">
+      <w:start w:val="1"/>
+      <w:numFmt w:val="bullet"/>
+      <w:lvlText w:val="o"/>
+      <w:lvlJc w:val="left"/>
+      <w:pPr>
         <w:ind w:left="785" w:hanging="360"/>
       </w:pPr>
       <w:rPr>
+        <w:rFonts w:ascii="Courier New" w:hAnsi="Courier New" w:cs="Courier New" w:hint="default"/>
+      </w:rPr>
+    </w:lvl>
+    <w:lvl w:ilvl="2" w:tplc="04090005" w:tentative="1">
+      <w:start w:val="1"/>
+      <w:numFmt w:val="bullet"/>
+      <w:lvlText w:val=""/>
+      <w:lvlJc w:val="left"/>
+      <w:pPr>
+        <w:ind w:left="1375" w:hanging="360"/>
+      </w:pPr>
+      <w:rPr>
+        <w:rFonts w:ascii="Wingdings" w:hAnsi="Wingdings" w:hint="default"/>
+      </w:rPr>
+    </w:lvl>
+    <w:lvl w:ilvl="3" w:tplc="04090001" w:tentative="1">
+      <w:start w:val="1"/>
+      <w:numFmt w:val="bullet"/>
+      <w:lvlText w:val=""/>
+      <w:lvlJc w:val="left"/>
+      <w:pPr>
+        <w:ind w:left="2095" w:hanging="360"/>
+      </w:pPr>
+      <w:rPr>
         <w:rFonts w:ascii="Symbol" w:hAnsi="Symbol" w:hint="default"/>
       </w:rPr>
     </w:lvl>
-    <w:lvl w:ilvl="1" w:tplc="04090003">
+    <w:lvl w:ilvl="4" w:tplc="04090003" w:tentative="1">
       <w:start w:val="1"/>
       <w:numFmt w:val="bullet"/>
       <w:lvlText w:val="o"/>
       <w:lvlJc w:val="left"/>
       <w:pPr>
-        <w:ind w:left="1636" w:hanging="360"/>
+        <w:ind w:left="2815" w:hanging="360"/>
       </w:pPr>
       <w:rPr>
         <w:rFonts w:ascii="Courier New" w:hAnsi="Courier New" w:cs="Courier New" w:hint="default"/>
       </w:rPr>
     </w:lvl>
-    <w:lvl w:ilvl="2" w:tplc="04090005" w:tentative="1">
+    <w:lvl w:ilvl="5" w:tplc="04090005" w:tentative="1">
       <w:start w:val="1"/>
       <w:numFmt w:val="bullet"/>
       <w:lvlText w:val=""/>
       <w:lvlJc w:val="left"/>
       <w:pPr>
-        <w:ind w:left="1800" w:hanging="360"/>
+        <w:ind w:left="3535" w:hanging="360"/>
       </w:pPr>
       <w:rPr>
         <w:rFonts w:ascii="Wingdings" w:hAnsi="Wingdings" w:hint="default"/>
       </w:rPr>
     </w:lvl>
-    <w:lvl w:ilvl="3" w:tplc="04090001" w:tentative="1">
+    <w:lvl w:ilvl="6" w:tplc="04090001" w:tentative="1">
       <w:start w:val="1"/>
       <w:numFmt w:val="bullet"/>
       <w:lvlText w:val=""/>
       <w:lvlJc w:val="left"/>
       <w:pPr>
-        <w:ind w:left="2520" w:hanging="360"/>
+        <w:ind w:left="4255" w:hanging="360"/>
       </w:pPr>
       <w:rPr>
         <w:rFonts w:ascii="Symbol" w:hAnsi="Symbol" w:hint="default"/>
       </w:rPr>
     </w:lvl>
-    <w:lvl w:ilvl="4" w:tplc="04090003" w:tentative="1">
+    <w:lvl w:ilvl="7" w:tplc="04090003" w:tentative="1">
       <w:start w:val="1"/>
       <w:numFmt w:val="bullet"/>
       <w:lvlText w:val="o"/>
       <w:lvlJc w:val="left"/>
       <w:pPr>
-        <w:ind w:left="3240" w:hanging="360"/>
+        <w:ind w:left="4975" w:hanging="360"/>
       </w:pPr>
       <w:rPr>
         <w:rFonts w:ascii="Courier New" w:hAnsi="Courier New" w:cs="Courier New" w:hint="default"/>
       </w:rPr>
     </w:lvl>
-    <w:lvl w:ilvl="5" w:tplc="04090005" w:tentative="1">
+    <w:lvl w:ilvl="8" w:tplc="04090005" w:tentative="1">
       <w:start w:val="1"/>
       <w:numFmt w:val="bullet"/>
       <w:lvlText w:val=""/>
       <w:lvlJc w:val="left"/>
       <w:pPr>
-        <w:ind w:left="3960" w:hanging="360"/>
-      </w:pPr>
-      <w:rPr>
-        <w:rFonts w:ascii="Wingdings" w:hAnsi="Wingdings" w:hint="default"/>
-      </w:rPr>
-    </w:lvl>
-    <w:lvl w:ilvl="6" w:tplc="04090001" w:tentative="1">
-      <w:start w:val="1"/>
-      <w:numFmt w:val="bullet"/>
-      <w:lvlText w:val=""/>
-      <w:lvlJc w:val="left"/>
-      <w:pPr>
-        <w:ind w:left="4680" w:hanging="360"/>
-      </w:pPr>
-      <w:rPr>
-        <w:rFonts w:ascii="Symbol" w:hAnsi="Symbol" w:hint="default"/>
-      </w:rPr>
-    </w:lvl>
-    <w:lvl w:ilvl="7" w:tplc="04090003" w:tentative="1">
-      <w:start w:val="1"/>
-      <w:numFmt w:val="bullet"/>
-      <w:lvlText w:val="o"/>
-      <w:lvlJc w:val="left"/>
-      <w:pPr>
-        <w:ind w:left="5400" w:hanging="360"/>
-      </w:pPr>
-      <w:rPr>
-        <w:rFonts w:ascii="Courier New" w:hAnsi="Courier New" w:cs="Courier New" w:hint="default"/>
-      </w:rPr>
-    </w:lvl>
-    <w:lvl w:ilvl="8" w:tplc="04090005" w:tentative="1">
-      <w:start w:val="1"/>
-      <w:numFmt w:val="bullet"/>
-      <w:lvlText w:val=""/>
-      <w:lvlJc w:val="left"/>
-      <w:pPr>
-        <w:ind w:left="6120" w:hanging="360"/>
+        <w:ind w:left="5695" w:hanging="360"/>
       </w:pPr>
       <w:rPr>
         <w:rFonts w:ascii="Wingdings" w:hAnsi="Wingdings" w:hint="default"/>
@@ -7304,49 +9184,61 @@
     </w:lvl>
   </w:abstractNum>
   <w:num w:numId="1">
-    <w:abstractNumId w:val="11"/>
+    <w:abstractNumId w:val="15"/>
   </w:num>
   <w:num w:numId="2">
-    <w:abstractNumId w:val="6"/>
+    <w:abstractNumId w:val="8"/>
   </w:num>
   <w:num w:numId="3">
+    <w:abstractNumId w:val="17"/>
+  </w:num>
+  <w:num w:numId="4">
     <w:abstractNumId w:val="13"/>
   </w:num>
-  <w:num w:numId="4">
-    <w:abstractNumId w:val="10"/>
-  </w:num>
   <w:num w:numId="5">
-    <w:abstractNumId w:val="3"/>
+    <w:abstractNumId w:val="4"/>
   </w:num>
   <w:num w:numId="6">
     <w:abstractNumId w:val="2"/>
   </w:num>
   <w:num w:numId="7">
-    <w:abstractNumId w:val="5"/>
+    <w:abstractNumId w:val="7"/>
   </w:num>
   <w:num w:numId="8">
     <w:abstractNumId w:val="1"/>
   </w:num>
   <w:num w:numId="9">
-    <w:abstractNumId w:val="7"/>
+    <w:abstractNumId w:val="9"/>
   </w:num>
   <w:num w:numId="10">
-    <w:abstractNumId w:val="9"/>
+    <w:abstractNumId w:val="11"/>
   </w:num>
   <w:num w:numId="11">
-    <w:abstractNumId w:val="4"/>
+    <w:abstractNumId w:val="6"/>
   </w:num>
   <w:num w:numId="12">
-    <w:abstractNumId w:val="14"/>
+    <w:abstractNumId w:val="18"/>
   </w:num>
   <w:num w:numId="13">
-    <w:abstractNumId w:val="12"/>
+    <w:abstractNumId w:val="16"/>
   </w:num>
   <w:num w:numId="14">
-    <w:abstractNumId w:val="8"/>
+    <w:abstractNumId w:val="10"/>
   </w:num>
   <w:num w:numId="15">
     <w:abstractNumId w:val="0"/>
+  </w:num>
+  <w:num w:numId="16">
+    <w:abstractNumId w:val="3"/>
+  </w:num>
+  <w:num w:numId="17">
+    <w:abstractNumId w:val="5"/>
+  </w:num>
+  <w:num w:numId="18">
+    <w:abstractNumId w:val="12"/>
+  </w:num>
+  <w:num w:numId="19">
+    <w:abstractNumId w:val="14"/>
   </w:num>
 </w:numbering>
 </file>

</xml_diff>